<commit_message>
doc and code upated
</commit_message>
<xml_diff>
--- a/materials/Solution with problem's Source-link.docx
+++ b/materials/Solution with problem's Source-link.docx
@@ -306,15 +306,7 @@
     <w:p/>
     <w:p>
       <w:r>
-        <w:t xml:space="preserve">int </w:t>
-      </w:r>
-      <w:proofErr w:type="gramStart"/>
-      <w:r>
-        <w:t>main(</w:t>
-      </w:r>
-      <w:proofErr w:type="gramEnd"/>
-      <w:r>
-        <w:t>) {</w:t>
+        <w:t>int main() {</w:t>
       </w:r>
     </w:p>
     <w:p>
@@ -458,15 +450,7 @@
         <w:t>Time Complexity</w:t>
       </w:r>
       <w:r>
-        <w:t xml:space="preserve">: </w:t>
-      </w:r>
-      <w:proofErr w:type="gramStart"/>
-      <w:r>
-        <w:t>O(</w:t>
-      </w:r>
-      <w:proofErr w:type="gramEnd"/>
-      <w:r>
-        <w:t>1) per test case (just a few arithmetic operations)</w:t>
+        <w:t>: O(1) per test case (just a few arithmetic operations)</w:t>
       </w:r>
     </w:p>
     <w:p>
@@ -484,15 +468,7 @@
         <w:t>Space Complexity</w:t>
       </w:r>
       <w:r>
-        <w:t xml:space="preserve">: </w:t>
-      </w:r>
-      <w:proofErr w:type="gramStart"/>
-      <w:r>
-        <w:t>O(</w:t>
-      </w:r>
-      <w:proofErr w:type="gramEnd"/>
-      <w:r>
-        <w:t>1) (no extra space used)</w:t>
+        <w:t>: O(1) (no extra space used)</w:t>
       </w:r>
     </w:p>
     <w:p>
@@ -506,13 +482,8 @@
     <w:p/>
     <w:p>
       <w:r>
-        <w:t xml:space="preserve">Another </w:t>
-      </w:r>
-      <w:proofErr w:type="gramStart"/>
-      <w:r>
-        <w:t>Approach :</w:t>
-      </w:r>
-      <w:proofErr w:type="gramEnd"/>
+        <w:t>Another Approach :</w:t>
+      </w:r>
     </w:p>
     <w:p>
       <w:r>
@@ -564,17 +535,12 @@
         <w:t xml:space="preserve"> </w:t>
       </w:r>
       <w:proofErr w:type="spellStart"/>
-      <w:proofErr w:type="gramStart"/>
       <w:r>
         <w:t>modMul</w:t>
       </w:r>
       <w:proofErr w:type="spellEnd"/>
       <w:r>
-        <w:t>(</w:t>
-      </w:r>
-      <w:proofErr w:type="gramEnd"/>
-      <w:r>
-        <w:t xml:space="preserve">long long a, long </w:t>
+        <w:t xml:space="preserve">(long long a, long </w:t>
       </w:r>
       <w:proofErr w:type="spellStart"/>
       <w:r>
@@ -619,15 +585,7 @@
     </w:p>
     <w:p>
       <w:r>
-        <w:t xml:space="preserve">        if (b &amp; 1) </w:t>
-      </w:r>
-      <w:proofErr w:type="gramStart"/>
-      <w:r>
-        <w:t>{ /</w:t>
-      </w:r>
-      <w:proofErr w:type="gramEnd"/>
-      <w:r>
-        <w:t>/ if b is odd</w:t>
+        <w:t>        if (b &amp; 1) { // if b is odd</w:t>
       </w:r>
     </w:p>
     <w:p>
@@ -668,15 +626,7 @@
     <w:p/>
     <w:p>
       <w:r>
-        <w:t xml:space="preserve">int </w:t>
-      </w:r>
-      <w:proofErr w:type="gramStart"/>
-      <w:r>
-        <w:t>main(</w:t>
-      </w:r>
-      <w:proofErr w:type="gramEnd"/>
-      <w:r>
-        <w:t>) {</w:t>
+        <w:t>int main() {</w:t>
       </w:r>
     </w:p>
     <w:p>
@@ -684,7 +634,6 @@
         <w:t xml:space="preserve">    </w:t>
       </w:r>
       <w:proofErr w:type="spellStart"/>
-      <w:proofErr w:type="gramStart"/>
       <w:r>
         <w:t>ios</w:t>
       </w:r>
@@ -693,7 +642,6 @@
         <w:t>::</w:t>
       </w:r>
       <w:proofErr w:type="spellStart"/>
-      <w:proofErr w:type="gramEnd"/>
       <w:r>
         <w:t>sync_with_stdio</w:t>
       </w:r>
@@ -707,17 +655,12 @@
         <w:t xml:space="preserve">    </w:t>
       </w:r>
       <w:proofErr w:type="spellStart"/>
-      <w:proofErr w:type="gramStart"/>
       <w:r>
         <w:t>cin.tie</w:t>
       </w:r>
       <w:proofErr w:type="spellEnd"/>
       <w:r>
-        <w:t>(</w:t>
-      </w:r>
-      <w:proofErr w:type="gramEnd"/>
-      <w:r>
-        <w:t>NULL);</w:t>
+        <w:t>(NULL);</w:t>
       </w:r>
     </w:p>
     <w:p/>
@@ -781,17 +724,12 @@
         <w:t xml:space="preserve"> = </w:t>
       </w:r>
       <w:proofErr w:type="spellStart"/>
-      <w:proofErr w:type="gramStart"/>
       <w:r>
         <w:t>modMul</w:t>
       </w:r>
       <w:proofErr w:type="spellEnd"/>
       <w:r>
-        <w:t>(</w:t>
-      </w:r>
-      <w:proofErr w:type="gramEnd"/>
-      <w:r>
-        <w:t>a, b, MOD);</w:t>
+        <w:t>(a, b, MOD);</w:t>
       </w:r>
     </w:p>
     <w:p>
@@ -1061,15 +999,7 @@
     </w:p>
     <w:p>
       <w:r>
-        <w:t xml:space="preserve">f5 = </w:t>
-      </w:r>
-      <w:proofErr w:type="gramStart"/>
-      <w:r>
-        <w:t>8  (</w:t>
-      </w:r>
-      <w:proofErr w:type="gramEnd"/>
-      <w:r>
-        <w:t>but in the example they use 1-based indexing, so be careful)</w:t>
+        <w:t>f5 = 8  (but in the example they use 1-based indexing, so be careful)</w:t>
       </w:r>
     </w:p>
     <w:p>
@@ -1376,13 +1306,8 @@
           <w:numId w:val="7"/>
         </w:numPr>
       </w:pPr>
-      <w:proofErr w:type="gramStart"/>
-      <w:r>
-        <w:t>fib[</w:t>
-      </w:r>
-      <w:proofErr w:type="gramEnd"/>
-      <w:r>
-        <w:t>0] = 1</w:t>
+      <w:r>
+        <w:t>fib[0] = 1</w:t>
       </w:r>
     </w:p>
     <w:p>
@@ -1392,13 +1317,8 @@
           <w:numId w:val="7"/>
         </w:numPr>
       </w:pPr>
-      <w:proofErr w:type="gramStart"/>
-      <w:r>
-        <w:t>fib[</w:t>
-      </w:r>
-      <w:proofErr w:type="gramEnd"/>
-      <w:r>
-        <w:t>1] = 1</w:t>
+      <w:r>
+        <w:t>fib[1] = 1</w:t>
       </w:r>
     </w:p>
     <w:p>
@@ -1508,15 +1428,7 @@
     <w:p>
       <w:r>
         <w:lastRenderedPageBreak/>
-        <w:t xml:space="preserve">int </w:t>
-      </w:r>
-      <w:proofErr w:type="gramStart"/>
-      <w:r>
-        <w:t>main(</w:t>
-      </w:r>
-      <w:proofErr w:type="gramEnd"/>
-      <w:r>
-        <w:t>) {</w:t>
+        <w:t>int main() {</w:t>
       </w:r>
     </w:p>
     <w:p>
@@ -1524,7 +1436,6 @@
         <w:t xml:space="preserve">    </w:t>
       </w:r>
       <w:proofErr w:type="spellStart"/>
-      <w:proofErr w:type="gramStart"/>
       <w:r>
         <w:t>ios</w:t>
       </w:r>
@@ -1533,7 +1444,6 @@
         <w:t>::</w:t>
       </w:r>
       <w:proofErr w:type="spellStart"/>
-      <w:proofErr w:type="gramEnd"/>
       <w:r>
         <w:t>sync_with_stdio</w:t>
       </w:r>
@@ -1585,124 +1495,101 @@
     <w:p/>
     <w:p>
       <w:r>
-        <w:t xml:space="preserve">    vector&lt;int&gt; </w:t>
-      </w:r>
-      <w:proofErr w:type="gramStart"/>
-      <w:r>
-        <w:t>fib(</w:t>
-      </w:r>
-      <w:proofErr w:type="gramEnd"/>
-      <w:r>
-        <w:t>n + 2, 0);</w:t>
-      </w:r>
-    </w:p>
+        <w:t xml:space="preserve">    vector&lt;int&gt; fib(n + 2, 0);</w:t>
+      </w:r>
+    </w:p>
+    <w:p>
+      <w:r>
+        <w:t xml:space="preserve">    fib[0] = 1;</w:t>
+      </w:r>
+    </w:p>
+    <w:p>
+      <w:r>
+        <w:t xml:space="preserve">    fib[1] = 1;</w:t>
+      </w:r>
+    </w:p>
+    <w:p/>
+    <w:p>
+      <w:r>
+        <w:t xml:space="preserve">    for (int </w:t>
+      </w:r>
+      <w:proofErr w:type="spellStart"/>
+      <w:r>
+        <w:t>i</w:t>
+      </w:r>
+      <w:proofErr w:type="spellEnd"/>
+      <w:r>
+        <w:t xml:space="preserve"> = 2; </w:t>
+      </w:r>
+      <w:proofErr w:type="spellStart"/>
+      <w:r>
+        <w:t>i</w:t>
+      </w:r>
+      <w:proofErr w:type="spellEnd"/>
+      <w:r>
+        <w:t xml:space="preserve"> &lt;= n; </w:t>
+      </w:r>
+      <w:proofErr w:type="spellStart"/>
+      <w:r>
+        <w:t>i</w:t>
+      </w:r>
+      <w:proofErr w:type="spellEnd"/>
+      <w:r>
+        <w:t>++) {</w:t>
+      </w:r>
+    </w:p>
+    <w:p>
+      <w:r>
+        <w:t xml:space="preserve">        fib[</w:t>
+      </w:r>
+      <w:proofErr w:type="spellStart"/>
+      <w:r>
+        <w:t>i</w:t>
+      </w:r>
+      <w:proofErr w:type="spellEnd"/>
+      <w:r>
+        <w:t>] = (fib[</w:t>
+      </w:r>
+      <w:proofErr w:type="spellStart"/>
+      <w:r>
+        <w:t>i</w:t>
+      </w:r>
+      <w:proofErr w:type="spellEnd"/>
+      <w:r>
+        <w:t xml:space="preserve"> - 1] + fib[</w:t>
+      </w:r>
+      <w:proofErr w:type="spellStart"/>
+      <w:r>
+        <w:t>i</w:t>
+      </w:r>
+      <w:proofErr w:type="spellEnd"/>
+      <w:r>
+        <w:t xml:space="preserve"> - 2]) % MOD;</w:t>
+      </w:r>
+    </w:p>
+    <w:p>
+      <w:r>
+        <w:t xml:space="preserve">    }</w:t>
+      </w:r>
+    </w:p>
+    <w:p/>
     <w:p>
       <w:r>
         <w:t xml:space="preserve">    </w:t>
       </w:r>
-      <w:proofErr w:type="gramStart"/>
-      <w:r>
-        <w:t>fib[</w:t>
-      </w:r>
-      <w:proofErr w:type="gramEnd"/>
-      <w:r>
-        <w:t>0] = 1;</w:t>
-      </w:r>
-    </w:p>
-    <w:p>
-      <w:r>
-        <w:t xml:space="preserve">    </w:t>
-      </w:r>
-      <w:proofErr w:type="gramStart"/>
-      <w:r>
-        <w:t>fib[</w:t>
-      </w:r>
-      <w:proofErr w:type="gramEnd"/>
-      <w:r>
-        <w:t>1] = 1;</w:t>
-      </w:r>
-    </w:p>
-    <w:p/>
-    <w:p>
-      <w:r>
-        <w:t xml:space="preserve">    for (int </w:t>
-      </w:r>
-      <w:proofErr w:type="spellStart"/>
-      <w:r>
-        <w:t>i</w:t>
-      </w:r>
-      <w:proofErr w:type="spellEnd"/>
-      <w:r>
-        <w:t xml:space="preserve"> = 2; </w:t>
-      </w:r>
-      <w:proofErr w:type="spellStart"/>
-      <w:r>
-        <w:t>i</w:t>
-      </w:r>
-      <w:proofErr w:type="spellEnd"/>
-      <w:r>
-        <w:t xml:space="preserve"> &lt;= n; </w:t>
-      </w:r>
-      <w:proofErr w:type="spellStart"/>
-      <w:r>
-        <w:t>i</w:t>
-      </w:r>
-      <w:proofErr w:type="spellEnd"/>
-      <w:r>
-        <w:t>++) {</w:t>
-      </w:r>
-    </w:p>
-    <w:p>
-      <w:r>
-        <w:t xml:space="preserve">        fib[</w:t>
-      </w:r>
-      <w:proofErr w:type="spellStart"/>
-      <w:r>
-        <w:t>i</w:t>
-      </w:r>
-      <w:proofErr w:type="spellEnd"/>
-      <w:r>
-        <w:t>] = (</w:t>
-      </w:r>
-      <w:proofErr w:type="gramStart"/>
-      <w:r>
-        <w:t>fib[</w:t>
-      </w:r>
-      <w:proofErr w:type="spellStart"/>
-      <w:proofErr w:type="gramEnd"/>
-      <w:r>
-        <w:t>i</w:t>
-      </w:r>
-      <w:proofErr w:type="spellEnd"/>
-      <w:r>
-        <w:t xml:space="preserve"> - 1] + fib[</w:t>
-      </w:r>
-      <w:proofErr w:type="spellStart"/>
-      <w:r>
-        <w:t>i</w:t>
-      </w:r>
-      <w:proofErr w:type="spellEnd"/>
-      <w:r>
-        <w:t xml:space="preserve"> - 2]) % MOD;</w:t>
-      </w:r>
-    </w:p>
-    <w:p>
-      <w:r>
-        <w:t xml:space="preserve">    }</w:t>
-      </w:r>
-    </w:p>
-    <w:p/>
-    <w:p>
-      <w:r>
-        <w:t xml:space="preserve">    </w:t>
-      </w:r>
       <w:proofErr w:type="spellStart"/>
       <w:r>
         <w:t>cout</w:t>
       </w:r>
       <w:proofErr w:type="spellEnd"/>
       <w:r>
-        <w:t xml:space="preserve"> &lt;&lt; fib[n] % MOD &lt;&lt; "\n";</w:t>
+        <w:t xml:space="preserve"> &lt;&lt; fib[n</w:t>
+      </w:r>
+      <w:r>
+        <w:t xml:space="preserve"> - 1</w:t>
+      </w:r>
+      <w:r>
+        <w:t>] % MOD &lt;&lt; "\n";</w:t>
       </w:r>
     </w:p>
     <w:p>
@@ -1770,15 +1657,7 @@
         <w:t>Space Complexity:</w:t>
       </w:r>
       <w:r>
-        <w:t xml:space="preserve"> O(n) → to store the sequence (can be reduced to </w:t>
-      </w:r>
-      <w:proofErr w:type="gramStart"/>
-      <w:r>
-        <w:t>O(</w:t>
-      </w:r>
-      <w:proofErr w:type="gramEnd"/>
-      <w:r>
-        <w:t>1) if we store only the last two values).</w:t>
+        <w:t xml:space="preserve"> O(n) → to store the sequence (can be reduced to O(1) if we store only the last two values).</w:t>
       </w:r>
     </w:p>
     <w:p>
@@ -1906,13 +1785,8 @@
       </w:r>
       <w:proofErr w:type="spellEnd"/>
       <w:r>
-        <w:t xml:space="preserve"> \mod </w:t>
-      </w:r>
-      <w:proofErr w:type="gramStart"/>
-      <w:r>
-        <w:t>n ]</w:t>
-      </w:r>
-      <w:proofErr w:type="gramEnd"/>
+        <w:t xml:space="preserve"> \mod n ]</w:t>
+      </w:r>
     </w:p>
     <w:p>
       <w:r>
@@ -2029,15 +1903,7 @@
         <w:t>Exponentiation by Squaring</w:t>
       </w:r>
       <w:r>
-        <w:t xml:space="preserve">, which reduces the time complexity from O(y) to </w:t>
-      </w:r>
-      <w:proofErr w:type="gramStart"/>
-      <w:r>
-        <w:t>O(</w:t>
-      </w:r>
-      <w:proofErr w:type="gramEnd"/>
-      <w:r>
-        <w:t>log y).</w:t>
+        <w:t>, which reduces the time complexity from O(y) to O(log y).</w:t>
       </w:r>
     </w:p>
     <w:p>
@@ -2057,19 +1923,11 @@
     </w:p>
     <w:p>
       <w:r>
-        <w:t xml:space="preserve">Instead of computing </w:t>
-      </w:r>
-      <w:proofErr w:type="gramStart"/>
-      <w:r>
-        <w:t xml:space="preserve">( </w:t>
-      </w:r>
-      <w:proofErr w:type="spellStart"/>
-      <w:r>
-        <w:t>x</w:t>
-      </w:r>
-      <w:proofErr w:type="gramEnd"/>
-      <w:r>
-        <w:t>^y</w:t>
+        <w:t xml:space="preserve">Instead of computing ( </w:t>
+      </w:r>
+      <w:proofErr w:type="spellStart"/>
+      <w:r>
+        <w:t>x^y</w:t>
       </w:r>
       <w:proofErr w:type="spellEnd"/>
       <w:r>
@@ -2145,17 +2003,12 @@
         <w:t xml:space="preserve">int </w:t>
       </w:r>
       <w:proofErr w:type="spellStart"/>
-      <w:proofErr w:type="gramStart"/>
       <w:r>
         <w:t>modExpo</w:t>
       </w:r>
       <w:proofErr w:type="spellEnd"/>
       <w:r>
-        <w:t>(</w:t>
-      </w:r>
-      <w:proofErr w:type="gramEnd"/>
-      <w:r>
-        <w:t>int x, int y, int n) {</w:t>
+        <w:t>(int x, int y, int n) {</w:t>
       </w:r>
     </w:p>
     <w:p>
@@ -2234,15 +2087,7 @@
     <w:p/>
     <w:p>
       <w:r>
-        <w:t xml:space="preserve">int </w:t>
-      </w:r>
-      <w:proofErr w:type="gramStart"/>
-      <w:r>
-        <w:t>main(</w:t>
-      </w:r>
-      <w:proofErr w:type="gramEnd"/>
-      <w:r>
-        <w:t>) {</w:t>
+        <w:t>int main() {</w:t>
       </w:r>
     </w:p>
     <w:p>
@@ -2300,17 +2145,12 @@
         <w:t xml:space="preserve"> &lt;&lt; </w:t>
       </w:r>
       <w:proofErr w:type="spellStart"/>
-      <w:proofErr w:type="gramStart"/>
       <w:r>
         <w:t>modExpo</w:t>
       </w:r>
       <w:proofErr w:type="spellEnd"/>
       <w:r>
-        <w:t>(</w:t>
-      </w:r>
-      <w:proofErr w:type="gramEnd"/>
-      <w:r>
-        <w:t xml:space="preserve">x, y, n) &lt;&lt; </w:t>
+        <w:t xml:space="preserve">(x, y, n) &lt;&lt; </w:t>
       </w:r>
       <w:proofErr w:type="spellStart"/>
       <w:r>
@@ -2417,15 +2257,7 @@
         <w:t>Time Complexity</w:t>
       </w:r>
       <w:r>
-        <w:t xml:space="preserve">: </w:t>
-      </w:r>
-      <w:proofErr w:type="gramStart"/>
-      <w:r>
-        <w:t>O(</w:t>
-      </w:r>
-      <w:proofErr w:type="gramEnd"/>
-      <w:r>
-        <w:t>log y) — efficient even for y ≈ 2×10⁹</w:t>
+        <w:t>: O(log y) — efficient even for y ≈ 2×10⁹</w:t>
       </w:r>
     </w:p>
     <w:p>
@@ -2443,15 +2275,7 @@
         <w:t>Space Complexity</w:t>
       </w:r>
       <w:r>
-        <w:t xml:space="preserve">: </w:t>
-      </w:r>
-      <w:proofErr w:type="gramStart"/>
-      <w:r>
-        <w:t>O(</w:t>
-      </w:r>
-      <w:proofErr w:type="gramEnd"/>
-      <w:r>
-        <w:t>1)</w:t>
+        <w:t>: O(1)</w:t>
       </w:r>
     </w:p>
     <w:p>
@@ -2540,13 +2364,8 @@
       </w:r>
     </w:p>
     <w:p>
-      <w:proofErr w:type="gramStart"/>
-      <w:r>
-        <w:t>11  →</w:t>
-      </w:r>
-      <w:proofErr w:type="gramEnd"/>
-      <w:r>
-        <w:t xml:space="preserve"> 2^2147483647 is huge, but mod 13 gives 11</w:t>
+      <w:r>
+        <w:t>11  → 2^2147483647 is huge, but mod 13 gives 11</w:t>
       </w:r>
     </w:p>
     <w:p>
@@ -2564,23 +2383,7 @@
           <w:b/>
           <w:bCs/>
         </w:rPr>
-        <w:t xml:space="preserve">understand why fast modular exponentiation works in </w:t>
-      </w:r>
-      <w:proofErr w:type="gramStart"/>
-      <w:r>
-        <w:rPr>
-          <w:b/>
-          <w:bCs/>
-        </w:rPr>
-        <w:t>O(</w:t>
-      </w:r>
-      <w:proofErr w:type="gramEnd"/>
-      <w:r>
-        <w:rPr>
-          <w:b/>
-          <w:bCs/>
-        </w:rPr>
-        <w:t>log y)</w:t>
+        <w:t>understand why fast modular exponentiation works in O(log y)</w:t>
       </w:r>
       <w:r>
         <w:t xml:space="preserve"> and see a </w:t>
@@ -2688,11 +2491,9 @@
       </w:r>
     </w:p>
     <w:p>
-      <w:proofErr w:type="gramStart"/>
       <w:r>
         <w:t>where</w:t>
       </w:r>
-      <w:proofErr w:type="gramEnd"/>
     </w:p>
     <w:p>
       <w:pPr>
@@ -2702,15 +2503,7 @@
         </w:numPr>
       </w:pPr>
       <w:r>
-        <w:t>x and n are up to 2152</w:t>
-      </w:r>
-      <w:proofErr w:type="gramStart"/>
-      <w:r>
-        <w:t>^{</w:t>
-      </w:r>
-      <w:proofErr w:type="gramEnd"/>
-      <w:r>
-        <w:t>15} (32,768),</w:t>
+        <w:t>x and n are up to 2152^{15} (32,768),</w:t>
       </w:r>
     </w:p>
     <w:p>
@@ -2721,15 +2514,7 @@
         </w:numPr>
       </w:pPr>
       <w:r>
-        <w:t>y is huge (up to 2312</w:t>
-      </w:r>
-      <w:proofErr w:type="gramStart"/>
-      <w:r>
-        <w:t>^{</w:t>
-      </w:r>
-      <w:proofErr w:type="gramEnd"/>
-      <w:r>
-        <w:t>31} ≈ 2 billion).</w:t>
+        <w:t>y is huge (up to 2312^{31} ≈ 2 billion).</w:t>
       </w:r>
     </w:p>
     <w:p>
@@ -2900,15 +2685,7 @@
     </w:p>
     <w:p>
       <w:r>
-        <w:t>13</w:t>
-      </w:r>
-      <w:proofErr w:type="gramStart"/>
-      <w:r>
-        <w:t>=(</w:t>
-      </w:r>
-      <w:proofErr w:type="gramEnd"/>
-      <w:r>
-        <w:t xml:space="preserve">1101)2=23+22+2013 = (1101)_2 = 2^3 + 2^2 + 2^0 </w:t>
+        <w:t xml:space="preserve">13=(1101)2=23+22+2013 = (1101)_2 = 2^3 + 2^2 + 2^0 </w:t>
       </w:r>
     </w:p>
     <w:p>
@@ -2918,49 +2695,19 @@
     </w:p>
     <w:p>
       <w:r>
-        <w:t>x13=x(8+4+</w:t>
-      </w:r>
-      <w:proofErr w:type="gramStart"/>
-      <w:r>
-        <w:t>1)=</w:t>
-      </w:r>
-      <w:proofErr w:type="gramEnd"/>
-      <w:r>
-        <w:t>x8</w:t>
-      </w:r>
-      <w:r>
-        <w:rPr>
-          <w:rFonts w:ascii="Cambria Math" w:hAnsi="Cambria Math" w:cs="Cambria Math"/>
-        </w:rPr>
-        <w:t>⋅</w:t>
-      </w:r>
-      <w:r>
-        <w:t>x4</w:t>
-      </w:r>
-      <w:r>
-        <w:rPr>
-          <w:rFonts w:ascii="Cambria Math" w:hAnsi="Cambria Math" w:cs="Cambria Math"/>
-        </w:rPr>
-        <w:t>⋅</w:t>
-      </w:r>
-      <w:r>
-        <w:t>x1x^{13} = x^{(8 + 4 + 1)} = x^8 \</w:t>
-      </w:r>
-      <w:proofErr w:type="spellStart"/>
-      <w:r>
-        <w:t>cdot</w:t>
-      </w:r>
-      <w:proofErr w:type="spellEnd"/>
-      <w:r>
-        <w:t xml:space="preserve"> x^4 \</w:t>
-      </w:r>
-      <w:proofErr w:type="spellStart"/>
-      <w:r>
-        <w:t>cdot</w:t>
-      </w:r>
-      <w:proofErr w:type="spellEnd"/>
-      <w:r>
-        <w:t xml:space="preserve"> x^1 </w:t>
+        <w:t xml:space="preserve">^{13} = x^{(8 + 4 + 1)} = x^8 </w:t>
+      </w:r>
+      <w:r>
+        <w:t xml:space="preserve"> . </w:t>
+      </w:r>
+      <w:r>
+        <w:t xml:space="preserve"> x^4</w:t>
+      </w:r>
+      <w:r>
+        <w:t xml:space="preserve">  . </w:t>
+      </w:r>
+      <w:r>
+        <w:t xml:space="preserve">x^1 </w:t>
       </w:r>
     </w:p>
     <w:p>
@@ -3068,21 +2815,12 @@
       <w:r>
         <w:t xml:space="preserve">Each step halves y, so total steps = </w:t>
       </w:r>
-      <w:proofErr w:type="gramStart"/>
-      <w:r>
-        <w:rPr>
-          <w:b/>
-          <w:bCs/>
-        </w:rPr>
-        <w:t>O(</w:t>
-      </w:r>
-      <w:proofErr w:type="gramEnd"/>
-      <w:r>
-        <w:rPr>
-          <w:b/>
-          <w:bCs/>
-        </w:rPr>
-        <w:t>log₂ y)</w:t>
+      <w:r>
+        <w:rPr>
+          <w:b/>
+          <w:bCs/>
+        </w:rPr>
+        <w:t>O(log₂ y)</w:t>
       </w:r>
       <w:r>
         <w:t>.</w:t>
@@ -3125,15 +2863,7 @@
     </w:p>
     <w:p>
       <w:r>
-        <w:t>x=</w:t>
-      </w:r>
-      <w:proofErr w:type="gramStart"/>
-      <w:r>
-        <w:t>2,y</w:t>
-      </w:r>
-      <w:proofErr w:type="gramEnd"/>
-      <w:r>
-        <w:t xml:space="preserve">=13,n=5x = 2, \quad y = 13, \quad n = 5 </w:t>
+        <w:t xml:space="preserve">x=2,y=13,n=5x = 2, \quad y = 13, \quad n = 5 </w:t>
       </w:r>
     </w:p>
     <w:p>
@@ -3161,15 +2891,7 @@
         <w:t> </w:t>
       </w:r>
       <w:r>
-        <w:t>52</w:t>
-      </w:r>
-      <w:proofErr w:type="gramStart"/>
-      <w:r>
-        <w:t>^{</w:t>
-      </w:r>
-      <w:proofErr w:type="gramEnd"/>
-      <w:r>
-        <w:t>13} \</w:t>
+        <w:t>52^{13} \</w:t>
       </w:r>
       <w:proofErr w:type="spellStart"/>
       <w:r>
@@ -3204,15 +2926,7 @@
     </w:p>
     <w:p>
       <w:r>
-        <w:t>13</w:t>
-      </w:r>
-      <w:proofErr w:type="gramStart"/>
-      <w:r>
-        <w:t>=(</w:t>
-      </w:r>
-      <w:proofErr w:type="gramEnd"/>
-      <w:r>
-        <w:t xml:space="preserve">1101)2=8+4+113 = (1101)_2 = 8 + 4 + 1 </w:t>
+        <w:t xml:space="preserve">13=(1101)2=8+4+113 = (1101)_2 = 8 + 4 + 1 </w:t>
       </w:r>
     </w:p>
     <w:p>
@@ -3240,15 +2954,7 @@
         <w:t>⋅</w:t>
       </w:r>
       <w:r>
-        <w:t>212</w:t>
-      </w:r>
-      <w:proofErr w:type="gramStart"/>
-      <w:r>
-        <w:t>^{</w:t>
-      </w:r>
-      <w:proofErr w:type="gramEnd"/>
-      <w:r>
-        <w:t>13} = 2^8 \</w:t>
+        <w:t>212^{13} = 2^8 \</w:t>
       </w:r>
       <w:proofErr w:type="spellStart"/>
       <w:r>
@@ -3892,21 +3598,12 @@
       <w:r>
         <w:t xml:space="preserve">Each step has </w:t>
       </w:r>
-      <w:proofErr w:type="gramStart"/>
-      <w:r>
-        <w:rPr>
-          <w:b/>
-          <w:bCs/>
-        </w:rPr>
-        <w:t>O(</w:t>
-      </w:r>
-      <w:proofErr w:type="gramEnd"/>
-      <w:r>
-        <w:rPr>
-          <w:b/>
-          <w:bCs/>
-        </w:rPr>
-        <w:t>1)</w:t>
+      <w:r>
+        <w:rPr>
+          <w:b/>
+          <w:bCs/>
+        </w:rPr>
+        <w:t>O(1)</w:t>
       </w:r>
       <w:r>
         <w:t xml:space="preserve"> multiplications/mods.</w:t>
@@ -3927,23 +3624,7 @@
           <w:b/>
           <w:bCs/>
         </w:rPr>
-        <w:t xml:space="preserve">Time Complexity = </w:t>
-      </w:r>
-      <w:proofErr w:type="gramStart"/>
-      <w:r>
-        <w:rPr>
-          <w:b/>
-          <w:bCs/>
-        </w:rPr>
-        <w:t>O(</w:t>
-      </w:r>
-      <w:proofErr w:type="gramEnd"/>
-      <w:r>
-        <w:rPr>
-          <w:b/>
-          <w:bCs/>
-        </w:rPr>
-        <w:t>log y)</w:t>
+        <w:t>Time Complexity = O(log y)</w:t>
       </w:r>
       <w:r>
         <w:br/>
@@ -3980,15 +3661,7 @@
         <w:t>✅</w:t>
       </w:r>
       <w:r>
-        <w:t xml:space="preserve"> That’s why even for y = 2,147,483,647, the loop runs at most ~31 steps (since log</w:t>
-      </w:r>
-      <w:proofErr w:type="gramStart"/>
-      <w:r>
-        <w:t>₂(</w:t>
-      </w:r>
-      <w:proofErr w:type="gramEnd"/>
-      <w:r>
-        <w:t xml:space="preserve">2 billion) ≈ 31). </w:t>
+        <w:t xml:space="preserve"> That’s why even for y = 2,147,483,647, the loop runs at most ~31 steps (since log₂(2 billion) ≈ 31). </w:t>
       </w:r>
       <w:r>
         <w:rPr>
@@ -4045,7 +3718,7 @@
     <w:p>
       <w:r>
         <w:pict w14:anchorId="7D1AB50D">
-          <v:rect id="_x0000_i1108" style="width:0;height:1.5pt" o:hralign="center" o:hrstd="t" o:hr="t" fillcolor="#a0a0a0" stroked="f"/>
+          <v:rect id="_x0000_i1054" style="width:0;height:1.5pt" o:hralign="center" o:hrstd="t" o:hr="t" fillcolor="#a0a0a0" stroked="f"/>
         </w:pict>
       </w:r>
     </w:p>
@@ -4085,15 +3758,7 @@
         </w:numPr>
       </w:pPr>
       <w:r>
-        <w:t xml:space="preserve">aa, bb, and a prime modulus </w:t>
-      </w:r>
-      <w:proofErr w:type="spellStart"/>
-      <w:r>
-        <w:t>nn</w:t>
-      </w:r>
-      <w:proofErr w:type="spellEnd"/>
-      <w:r>
-        <w:t>.</w:t>
+        <w:t>a, b, and a prime modulus n.</w:t>
       </w:r>
     </w:p>
     <w:p>
@@ -4151,7 +3816,6 @@
         </w:rPr>
         <w:t>⋅</w:t>
       </w:r>
-      <w:proofErr w:type="gramStart"/>
       <w:r>
         <w:t>x</w:t>
       </w:r>
@@ -4165,7 +3829,6 @@
         </w:rPr>
         <w:t>≡</w:t>
       </w:r>
-      <w:proofErr w:type="gramEnd"/>
       <w:r>
         <w:t>a(</w:t>
       </w:r>
@@ -4205,7 +3868,7 @@
     <w:p>
       <w:r>
         <w:pict w14:anchorId="04A0AD69">
-          <v:rect id="_x0000_i1109" style="width:0;height:1.5pt" o:hralign="center" o:hrstd="t" o:hr="t" fillcolor="#a0a0a0" stroked="f"/>
+          <v:rect id="_x0000_i1055" style="width:0;height:1.5pt" o:hralign="center" o:hrstd="t" o:hr="t" fillcolor="#a0a0a0" stroked="f"/>
         </w:pict>
       </w:r>
     </w:p>
@@ -4242,23 +3905,7 @@
           <w:b/>
           <w:bCs/>
         </w:rPr>
-        <w:t xml:space="preserve">when the modulus </w:t>
-      </w:r>
-      <w:proofErr w:type="spellStart"/>
-      <w:r>
-        <w:rPr>
-          <w:b/>
-          <w:bCs/>
-        </w:rPr>
-        <w:t>nn</w:t>
-      </w:r>
-      <w:proofErr w:type="spellEnd"/>
-      <w:r>
-        <w:rPr>
-          <w:b/>
-          <w:bCs/>
-        </w:rPr>
-        <w:t xml:space="preserve"> is prime</w:t>
+        <w:t>when the modulus n is prime</w:t>
       </w:r>
       <w:r>
         <w:t xml:space="preserve">, we can use </w:t>
@@ -4282,23 +3929,7 @@
         </w:numPr>
       </w:pPr>
       <w:r>
-        <w:t xml:space="preserve">The modular inverse of bb modulo </w:t>
-      </w:r>
-      <w:proofErr w:type="spellStart"/>
-      <w:r>
-        <w:t>nn</w:t>
-      </w:r>
-      <w:proofErr w:type="spellEnd"/>
-      <w:r>
-        <w:t xml:space="preserve"> is a number b−1b</w:t>
-      </w:r>
-      <w:proofErr w:type="gramStart"/>
-      <w:r>
-        <w:t>^{</w:t>
-      </w:r>
-      <w:proofErr w:type="gramEnd"/>
-      <w:r>
-        <w:t>-1} such that:</w:t>
+        <w:t>The modular inverse of b modulo n is a number b^{-1} such that:</w:t>
       </w:r>
     </w:p>
     <w:p>
@@ -4346,15 +3977,7 @@
       </w:r>
       <w:proofErr w:type="spellEnd"/>
       <w:r>
-        <w:t xml:space="preserve"> b</w:t>
-      </w:r>
-      <w:proofErr w:type="gramStart"/>
-      <w:r>
-        <w:t>^{</w:t>
-      </w:r>
-      <w:proofErr w:type="gramEnd"/>
-      <w:r>
-        <w:t>-1} \</w:t>
+        <w:t xml:space="preserve"> b^{-1} \</w:t>
       </w:r>
       <w:proofErr w:type="spellStart"/>
       <w:r>
@@ -4411,12 +4034,10 @@
         </w:rPr>
         <w:t>−</w:t>
       </w:r>
-      <w:proofErr w:type="gramStart"/>
       <w:r>
         <w:t>1)(</w:t>
       </w:r>
       <w:proofErr w:type="spellStart"/>
-      <w:proofErr w:type="gramEnd"/>
       <w:r>
         <w:t>modn</w:t>
       </w:r>
@@ -4452,7 +4073,7 @@
     <w:p>
       <w:r>
         <w:pict w14:anchorId="23294806">
-          <v:rect id="_x0000_i1110" style="width:0;height:1.5pt" o:hralign="center" o:hrstd="t" o:hr="t" fillcolor="#a0a0a0" stroked="f"/>
+          <v:rect id="_x0000_i1056" style="width:0;height:1.5pt" o:hralign="center" o:hrstd="t" o:hr="t" fillcolor="#a0a0a0" stroked="f"/>
         </w:pict>
       </w:r>
     </w:p>
@@ -4588,15 +4209,7 @@
       </w:r>
       <w:proofErr w:type="spellEnd"/>
       <w:r>
-        <w:t xml:space="preserve"> b</w:t>
-      </w:r>
-      <w:proofErr w:type="gramStart"/>
-      <w:r>
-        <w:t>^{</w:t>
-      </w:r>
-      <w:proofErr w:type="gramEnd"/>
-      <w:r>
-        <w:t>-1} \</w:t>
+        <w:t xml:space="preserve"> b^{-1} \</w:t>
       </w:r>
       <w:proofErr w:type="spellStart"/>
       <w:r>
@@ -4703,7 +4316,7 @@
     <w:p>
       <w:r>
         <w:pict w14:anchorId="01BCCE79">
-          <v:rect id="_x0000_i1111" style="width:0;height:1.5pt" o:hralign="center" o:hrstd="t" o:hr="t" fillcolor="#a0a0a0" stroked="f"/>
+          <v:rect id="_x0000_i1057" style="width:0;height:1.5pt" o:hralign="center" o:hrstd="t" o:hr="t" fillcolor="#a0a0a0" stroked="f"/>
         </w:pict>
       </w:r>
     </w:p>
@@ -4748,13 +4361,8 @@
         <w:t xml:space="preserve">: integers </w:t>
       </w:r>
       <w:proofErr w:type="spellStart"/>
-      <w:proofErr w:type="gramStart"/>
-      <w:r>
-        <w:t>a,b</w:t>
-      </w:r>
-      <w:proofErr w:type="gramEnd"/>
-      <w:r>
-        <w:t>,na</w:t>
+      <w:r>
+        <w:t>a,b,na</w:t>
       </w:r>
       <w:proofErr w:type="spellEnd"/>
       <w:r>
@@ -4803,13 +4411,8 @@
         <w:t>nb</w:t>
       </w:r>
       <w:proofErr w:type="spellEnd"/>
-      <w:proofErr w:type="gramStart"/>
-      <w:r>
-        <w:t>^{</w:t>
-      </w:r>
-      <w:proofErr w:type="gramEnd"/>
-      <w:r>
-        <w:t>-1} = b^{n-2} \</w:t>
+      <w:r>
+        <w:t>^{-1} = b^{n-2} \</w:t>
       </w:r>
       <w:proofErr w:type="spellStart"/>
       <w:r>
@@ -4894,15 +4497,7 @@
       </w:r>
       <w:proofErr w:type="spellEnd"/>
       <w:r>
-        <w:t xml:space="preserve"> b</w:t>
-      </w:r>
-      <w:proofErr w:type="gramStart"/>
-      <w:r>
-        <w:t>^{</w:t>
-      </w:r>
-      <w:proofErr w:type="gramEnd"/>
-      <w:r>
-        <w:t>-1}) \</w:t>
+        <w:t xml:space="preserve"> b^{-1}) \</w:t>
       </w:r>
       <w:proofErr w:type="spellStart"/>
       <w:r>
@@ -4927,7 +4522,7 @@
     <w:p>
       <w:r>
         <w:pict w14:anchorId="4349A597">
-          <v:rect id="_x0000_i1112" style="width:0;height:1.5pt" o:hralign="center" o:hrstd="t" o:hr="t" fillcolor="#a0a0a0" stroked="f"/>
+          <v:rect id="_x0000_i1058" style="width:0;height:1.5pt" o:hralign="center" o:hrstd="t" o:hr="t" fillcolor="#a0a0a0" stroked="f"/>
         </w:pict>
       </w:r>
     </w:p>
@@ -4983,15 +4578,13 @@
       </w:pPr>
       <w:r>
         <w:lastRenderedPageBreak/>
-        <w:t>a=</w:t>
-      </w:r>
-      <w:proofErr w:type="gramStart"/>
-      <w:r>
-        <w:t>3,b</w:t>
-      </w:r>
-      <w:proofErr w:type="gramEnd"/>
-      <w:r>
-        <w:t>=4,n=7a = 3, b = 4, n = 7</w:t>
+        <w:t>a</w:t>
+      </w:r>
+      <w:r>
+        <w:t xml:space="preserve"> </w:t>
+      </w:r>
+      <w:r>
+        <w:t>= 3, b = 4, n = 7</w:t>
       </w:r>
     </w:p>
     <w:p>
@@ -5020,15 +4613,7 @@
         <w:t> </w:t>
       </w:r>
       <w:r>
-        <w:t>7b</w:t>
-      </w:r>
-      <w:proofErr w:type="gramStart"/>
-      <w:r>
-        <w:t>^{</w:t>
-      </w:r>
-      <w:proofErr w:type="gramEnd"/>
-      <w:r>
-        <w:t>-1} = 4^{7-2} = 4^5 \</w:t>
+        <w:t>7b^{-1} = 4^{7-2} = 4^5 \</w:t>
       </w:r>
       <w:proofErr w:type="spellStart"/>
       <w:r>
@@ -5148,15 +4733,7 @@
         </w:numPr>
       </w:pPr>
       <w:r>
-        <w:t>So, b−1=2b</w:t>
-      </w:r>
-      <w:proofErr w:type="gramStart"/>
-      <w:r>
-        <w:t>^{</w:t>
-      </w:r>
-      <w:proofErr w:type="gramEnd"/>
-      <w:r>
-        <w:t>-1} = 2.</w:t>
+        <w:t>So, b−1=2b^{-1} = 2.</w:t>
       </w:r>
     </w:p>
     <w:p>
@@ -5227,7 +4804,7 @@
     <w:p>
       <w:r>
         <w:pict w14:anchorId="7B625D15">
-          <v:rect id="_x0000_i1113" style="width:0;height:1.5pt" o:hralign="center" o:hrstd="t" o:hr="t" fillcolor="#a0a0a0" stroked="f"/>
+          <v:rect id="_x0000_i1059" style="width:0;height:1.5pt" o:hralign="center" o:hrstd="t" o:hr="t" fillcolor="#a0a0a0" stroked="f"/>
         </w:pict>
       </w:r>
     </w:p>
@@ -5259,15 +4836,7 @@
         </w:numPr>
       </w:pPr>
       <w:r>
-        <w:t>a=</w:t>
-      </w:r>
-      <w:proofErr w:type="gramStart"/>
-      <w:r>
-        <w:t>4,b</w:t>
-      </w:r>
-      <w:proofErr w:type="gramEnd"/>
-      <w:r>
-        <w:t>=8,n=13a = 4, b = 8, n = 13</w:t>
+        <w:t>a=4,b=8,n=13a = 4, b = 8, n = 13</w:t>
       </w:r>
     </w:p>
     <w:p>
@@ -5296,15 +4865,7 @@
         <w:t> </w:t>
       </w:r>
       <w:r>
-        <w:t>13b</w:t>
-      </w:r>
-      <w:proofErr w:type="gramStart"/>
-      <w:r>
-        <w:t>^{</w:t>
-      </w:r>
-      <w:proofErr w:type="gramEnd"/>
-      <w:r>
-        <w:t>-1} = 8^{13-2} = 8^{11} \</w:t>
+        <w:t>13b^{-1} = 8^{13-2} = 8^{11} \</w:t>
       </w:r>
       <w:proofErr w:type="spellStart"/>
       <w:r>
@@ -5323,15 +4884,7 @@
         </w:numPr>
       </w:pPr>
       <w:r>
-        <w:t>Fast exponentiation → b−1=5b</w:t>
-      </w:r>
-      <w:proofErr w:type="gramStart"/>
-      <w:r>
-        <w:t>^{</w:t>
-      </w:r>
-      <w:proofErr w:type="gramEnd"/>
-      <w:r>
-        <w:t>-1} = 5.</w:t>
+        <w:t>Fast exponentiation → b−1=5b^{-1} = 5.</w:t>
       </w:r>
     </w:p>
     <w:p>
@@ -5428,7 +4981,7 @@
     <w:p>
       <w:r>
         <w:pict w14:anchorId="0799ED90">
-          <v:rect id="_x0000_i1114" style="width:0;height:1.5pt" o:hralign="center" o:hrstd="t" o:hr="t" fillcolor="#a0a0a0" stroked="f"/>
+          <v:rect id="_x0000_i1060" style="width:0;height:1.5pt" o:hralign="center" o:hrstd="t" o:hr="t" fillcolor="#a0a0a0" stroked="f"/>
         </w:pict>
       </w:r>
     </w:p>
@@ -5519,18 +5072,13 @@
       </w:r>
       <w:proofErr w:type="spellStart"/>
       <w:r>
-        <w:t>mod_</w:t>
-      </w:r>
-      <w:proofErr w:type="gramStart"/>
-      <w:r>
-        <w:t>pow</w:t>
+        <w:t>mod_pow</w:t>
       </w:r>
       <w:proofErr w:type="spellEnd"/>
       <w:r>
         <w:t>(</w:t>
       </w:r>
       <w:proofErr w:type="spellStart"/>
-      <w:proofErr w:type="gramEnd"/>
       <w:r>
         <w:t>ll</w:t>
       </w:r>
@@ -5612,15 +5160,7 @@
     <w:p/>
     <w:p>
       <w:r>
-        <w:t xml:space="preserve">int </w:t>
-      </w:r>
-      <w:proofErr w:type="gramStart"/>
-      <w:r>
-        <w:t>main(</w:t>
-      </w:r>
-      <w:proofErr w:type="gramEnd"/>
-      <w:r>
-        <w:t>) {</w:t>
+        <w:t>int main() {</w:t>
       </w:r>
     </w:p>
     <w:p>
@@ -5677,19 +5217,11 @@
       </w:r>
       <w:proofErr w:type="spellStart"/>
       <w:r>
-        <w:t>mod_</w:t>
-      </w:r>
-      <w:proofErr w:type="gramStart"/>
-      <w:r>
-        <w:t>pow</w:t>
-      </w:r>
-      <w:proofErr w:type="spellEnd"/>
-      <w:r>
-        <w:t>(</w:t>
-      </w:r>
-      <w:proofErr w:type="gramEnd"/>
-      <w:r>
-        <w:t>b, n - 2, n);</w:t>
+        <w:t>mod_pow</w:t>
+      </w:r>
+      <w:proofErr w:type="spellEnd"/>
+      <w:r>
+        <w:t>(b, n - 2, n);</w:t>
       </w:r>
     </w:p>
     <w:p/>
@@ -5761,7 +5293,7 @@
     <w:p>
       <w:r>
         <w:pict w14:anchorId="373B5566">
-          <v:rect id="_x0000_i1115" style="width:0;height:1.5pt" o:hralign="center" o:hrstd="t" o:hr="t" fillcolor="#a0a0a0" stroked="f"/>
+          <v:rect id="_x0000_i1061" style="width:0;height:1.5pt" o:hralign="center" o:hrstd="t" o:hr="t" fillcolor="#a0a0a0" stroked="f"/>
         </w:pict>
       </w:r>
     </w:p>
@@ -5820,15 +5352,7 @@
       </w:r>
       <w:proofErr w:type="spellEnd"/>
       <w:r>
-        <w:t>)</w:t>
-      </w:r>
-      <w:proofErr w:type="gramStart"/>
-      <w:r>
-        <w:t>O(</w:t>
-      </w:r>
-      <w:proofErr w:type="gramEnd"/>
-      <w:r>
-        <w:t>\log n)</w:t>
+        <w:t>)O(\log n)</w:t>
       </w:r>
     </w:p>
     <w:p>
@@ -5839,15 +5363,7 @@
         </w:numPr>
       </w:pPr>
       <w:r>
-        <w:t xml:space="preserve">Multiplication and modulo operations are </w:t>
-      </w:r>
-      <w:proofErr w:type="gramStart"/>
-      <w:r>
-        <w:t>O(</w:t>
-      </w:r>
-      <w:proofErr w:type="gramEnd"/>
-      <w:r>
-        <w:t>1)O(1).</w:t>
+        <w:t>Multiplication and modulo operations are O(1)O(1).</w:t>
       </w:r>
     </w:p>
     <w:p>
@@ -5890,15 +5406,7 @@
       </w:r>
       <w:proofErr w:type="spellEnd"/>
       <w:r>
-        <w:t>)</w:t>
-      </w:r>
-      <w:proofErr w:type="gramStart"/>
-      <w:r>
-        <w:t>O(</w:t>
-      </w:r>
-      <w:proofErr w:type="gramEnd"/>
-      <w:r>
-        <w:t xml:space="preserve">\log n) </w:t>
+        <w:t xml:space="preserve">)O(\log n) </w:t>
       </w:r>
     </w:p>
     <w:p>
@@ -5917,21 +5425,13 @@
         <w:t>Space complexity</w:t>
       </w:r>
       <w:r>
-        <w:t xml:space="preserve">: </w:t>
-      </w:r>
-      <w:proofErr w:type="gramStart"/>
-      <w:r>
-        <w:t>O(</w:t>
-      </w:r>
-      <w:proofErr w:type="gramEnd"/>
-      <w:r>
-        <w:t>1)O(1)</w:t>
+        <w:t>: O(1)O(1)</w:t>
       </w:r>
     </w:p>
     <w:p>
       <w:r>
         <w:pict w14:anchorId="7A480AB5">
-          <v:rect id="_x0000_i1116" style="width:0;height:1.5pt" o:hralign="center" o:hrstd="t" o:hr="t" fillcolor="#a0a0a0" stroked="f"/>
+          <v:rect id="_x0000_i1062" style="width:0;height:1.5pt" o:hralign="center" o:hrstd="t" o:hr="t" fillcolor="#a0a0a0" stroked="f"/>
         </w:pict>
       </w:r>
     </w:p>
@@ -5957,15 +5457,7 @@
           <w:bCs/>
           <w:highlight w:val="green"/>
         </w:rPr>
-        <w:t>Modular Exponentiation</w:t>
-      </w:r>
-      <w:r>
-        <w:rPr>
-          <w:b/>
-          <w:bCs/>
-          <w:highlight w:val="green"/>
-        </w:rPr>
-        <w:t xml:space="preserve"> - </w:t>
+        <w:t xml:space="preserve">Modular Exponentiation - </w:t>
       </w:r>
       <w:hyperlink r:id="rId9" w:history="1">
         <w:r>
@@ -5998,7 +5490,7 @@
     <w:p>
       <w:r>
         <w:pict w14:anchorId="522A3C85">
-          <v:rect id="_x0000_i1174" style="width:0;height:1.5pt" o:hralign="center" o:hrstd="t" o:hr="t" fillcolor="#a0a0a0" stroked="f"/>
+          <v:rect id="_x0000_i1063" style="width:0;height:1.5pt" o:hralign="center" o:hrstd="t" o:hr="t" fillcolor="#a0a0a0" stroked="f"/>
         </w:pict>
       </w:r>
     </w:p>
@@ -6144,7 +5636,7 @@
     <w:p>
       <w:r>
         <w:pict w14:anchorId="39609B93">
-          <v:rect id="_x0000_i1175" style="width:0;height:1.5pt" o:hralign="center" o:hrstd="t" o:hr="t" fillcolor="#a0a0a0" stroked="f"/>
+          <v:rect id="_x0000_i1064" style="width:0;height:1.5pt" o:hralign="center" o:hrstd="t" o:hr="t" fillcolor="#a0a0a0" stroked="f"/>
         </w:pict>
       </w:r>
     </w:p>
@@ -6238,26 +5730,13 @@
           <w:numId w:val="24"/>
         </w:numPr>
       </w:pPr>
-      <w:proofErr w:type="gramStart"/>
-      <w:r>
-        <w:t>So</w:t>
-      </w:r>
-      <w:proofErr w:type="gramEnd"/>
-      <w:r>
-        <w:t xml:space="preserve"> we simply need:</w:t>
-      </w:r>
-    </w:p>
-    <w:p>
-      <w:r>
-        <w:t>Answer=m%(2</w:t>
-      </w:r>
-      <w:proofErr w:type="gramStart"/>
-      <w:r>
-        <w:t>n)\</w:t>
-      </w:r>
-      <w:proofErr w:type="gramEnd"/>
-      <w:r>
-        <w:t xml:space="preserve">text{Answer} = m \% (2^n) </w:t>
+      <w:r>
+        <w:t>So we simply need:</w:t>
+      </w:r>
+    </w:p>
+    <w:p>
+      <w:r>
+        <w:t xml:space="preserve">Answer=m%(2n)\text{Answer} = m \% (2^n) </w:t>
       </w:r>
     </w:p>
     <w:p>
@@ -6272,15 +5751,7 @@
       </w:r>
       <w:r>
         <w:br/>
-        <w:t>n=</w:t>
-      </w:r>
-      <w:proofErr w:type="gramStart"/>
-      <w:r>
-        <w:t>4,m</w:t>
-      </w:r>
-      <w:proofErr w:type="gramEnd"/>
-      <w:r>
-        <w:t>=42n = 4, m = 42</w:t>
+        <w:t>n=4,m=42n = 4, m = 42</w:t>
       </w:r>
       <w:r>
         <w:br/>
@@ -6309,15 +5780,7 @@
       </w:r>
       <w:r>
         <w:br/>
-        <w:t>n=</w:t>
-      </w:r>
-      <w:proofErr w:type="gramStart"/>
-      <w:r>
-        <w:t>1,m</w:t>
-      </w:r>
-      <w:proofErr w:type="gramEnd"/>
-      <w:r>
-        <w:t>=58n = 1, m = 58</w:t>
+        <w:t>n=1,m=58n = 1, m = 58</w:t>
       </w:r>
       <w:r>
         <w:br/>
@@ -6349,15 +5812,7 @@
       </w:r>
       <w:r>
         <w:br/>
-        <w:t>n=</w:t>
-      </w:r>
-      <w:proofErr w:type="gramStart"/>
-      <w:r>
-        <w:t>98765432,m</w:t>
-      </w:r>
-      <w:proofErr w:type="gramEnd"/>
-      <w:r>
-        <w:t>=23456789n = 98765432, m = 23456789</w:t>
+        <w:t>n=98765432,m=23456789n = 98765432, m = 23456789</w:t>
       </w:r>
       <w:r>
         <w:br/>
@@ -6393,15 +5848,7 @@
         </w:numPr>
       </w:pPr>
       <w:r>
-        <w:t>Here, 2987654322</w:t>
-      </w:r>
-      <w:proofErr w:type="gramStart"/>
-      <w:r>
-        <w:t>^{</w:t>
-      </w:r>
-      <w:proofErr w:type="gramEnd"/>
-      <w:r>
-        <w:t xml:space="preserve">98765432} is way larger than 2345678923456789, so answer = mm. </w:t>
+        <w:t xml:space="preserve">Here, 2987654322^{98765432} is way larger than 2345678923456789, so answer = mm. </w:t>
       </w:r>
       <w:r>
         <w:rPr>
@@ -6413,7 +5860,7 @@
     <w:p>
       <w:r>
         <w:pict w14:anchorId="4A3D2766">
-          <v:rect id="_x0000_i1176" style="width:0;height:1.5pt" o:hralign="center" o:hrstd="t" o:hr="t" fillcolor="#a0a0a0" stroked="f"/>
+          <v:rect id="_x0000_i1065" style="width:0;height:1.5pt" o:hralign="center" o:hrstd="t" o:hr="t" fillcolor="#a0a0a0" stroked="f"/>
         </w:pict>
       </w:r>
     </w:p>
@@ -6520,15 +5967,7 @@
       </w:r>
       <w:proofErr w:type="spellEnd"/>
       <w:r>
-        <w:t xml:space="preserve"> 2</w:t>
-      </w:r>
-      <w:proofErr w:type="gramStart"/>
-      <w:r>
-        <w:t>^{</w:t>
-      </w:r>
-      <w:proofErr w:type="gramEnd"/>
-      <w:r>
-        <w:t>31} &gt; 10^9 \</w:t>
+        <w:t xml:space="preserve"> 2^{31} &gt; 10^9 \</w:t>
       </w:r>
       <w:proofErr w:type="spellStart"/>
       <w:r>
@@ -6578,19 +6017,14 @@
       </w:r>
     </w:p>
     <w:p>
-      <w:proofErr w:type="gramStart"/>
-      <w:r>
-        <w:t>So</w:t>
-      </w:r>
-      <w:proofErr w:type="gramEnd"/>
-      <w:r>
-        <w:t xml:space="preserve"> we only need to compute 2n2^n explicitly when n&lt;31n &lt; 31.</w:t>
+      <w:r>
+        <w:t>So we only need to compute 2n2^n explicitly when n&lt;31n &lt; 31.</w:t>
       </w:r>
     </w:p>
     <w:p>
       <w:r>
         <w:pict w14:anchorId="271D5B75">
-          <v:rect id="_x0000_i1177" style="width:0;height:1.5pt" o:hralign="center" o:hrstd="t" o:hr="t" fillcolor="#a0a0a0" stroked="f"/>
+          <v:rect id="_x0000_i1066" style="width:0;height:1.5pt" o:hralign="center" o:hrstd="t" o:hr="t" fillcolor="#a0a0a0" stroked="f"/>
         </w:pict>
       </w:r>
     </w:p>
@@ -6628,12 +6062,10 @@
         <w:t xml:space="preserve">Read </w:t>
       </w:r>
       <w:proofErr w:type="spellStart"/>
-      <w:proofErr w:type="gramStart"/>
       <w:r>
         <w:t>n,mn</w:t>
       </w:r>
       <w:proofErr w:type="spellEnd"/>
-      <w:proofErr w:type="gramEnd"/>
       <w:r>
         <w:t>, m.</w:t>
       </w:r>
@@ -6682,7 +6114,7 @@
     <w:p>
       <w:r>
         <w:pict w14:anchorId="2C4A6475">
-          <v:rect id="_x0000_i1178" style="width:0;height:1.5pt" o:hralign="center" o:hrstd="t" o:hr="t" fillcolor="#a0a0a0" stroked="f"/>
+          <v:rect id="_x0000_i1067" style="width:0;height:1.5pt" o:hralign="center" o:hrstd="t" o:hr="t" fillcolor="#a0a0a0" stroked="f"/>
         </w:pict>
       </w:r>
     </w:p>
@@ -6889,7 +6321,7 @@
     <w:p>
       <w:r>
         <w:pict w14:anchorId="3CFCA4E3">
-          <v:rect id="_x0000_i1179" style="width:0;height:1.5pt" o:hralign="center" o:hrstd="t" o:hr="t" fillcolor="#a0a0a0" stroked="f"/>
+          <v:rect id="_x0000_i1068" style="width:0;height:1.5pt" o:hralign="center" o:hrstd="t" o:hr="t" fillcolor="#a0a0a0" stroked="f"/>
         </w:pict>
       </w:r>
     </w:p>
@@ -6937,15 +6369,7 @@
     <w:p/>
     <w:p>
       <w:r>
-        <w:t xml:space="preserve">int </w:t>
-      </w:r>
-      <w:proofErr w:type="gramStart"/>
-      <w:r>
-        <w:t>main(</w:t>
-      </w:r>
-      <w:proofErr w:type="gramEnd"/>
-      <w:r>
-        <w:t>) {</w:t>
+        <w:t>int main() {</w:t>
       </w:r>
     </w:p>
     <w:p>
@@ -6991,15 +6415,7 @@
       </w:r>
       <w:proofErr w:type="spellEnd"/>
       <w:r>
-        <w:t xml:space="preserve"> &lt;&lt; m &lt;&lt; "\n</w:t>
-      </w:r>
-      <w:proofErr w:type="gramStart"/>
-      <w:r>
-        <w:t>";  /</w:t>
-      </w:r>
-      <w:proofErr w:type="gramEnd"/>
-      <w:r>
-        <w:t>/ 2^n &gt; m, so remainder = m</w:t>
+        <w:t xml:space="preserve"> &lt;&lt; m &lt;&lt; "\n";  // 2^n &gt; m, so remainder = m</w:t>
       </w:r>
     </w:p>
     <w:p>
@@ -7025,15 +6441,7 @@
       </w:r>
       <w:proofErr w:type="spellEnd"/>
       <w:r>
-        <w:t xml:space="preserve"> = 1LL &lt;&lt; </w:t>
-      </w:r>
-      <w:proofErr w:type="gramStart"/>
-      <w:r>
-        <w:t>n;  /</w:t>
-      </w:r>
-      <w:proofErr w:type="gramEnd"/>
-      <w:r>
-        <w:t>/ compute 2^n</w:t>
+        <w:t xml:space="preserve"> = 1LL &lt;&lt; n;  // compute 2^n</w:t>
       </w:r>
     </w:p>
     <w:p>
@@ -7076,7 +6484,7 @@
     <w:p>
       <w:r>
         <w:pict w14:anchorId="434E5DC6">
-          <v:rect id="_x0000_i1180" style="width:0;height:1.5pt" o:hralign="center" o:hrstd="t" o:hr="t" fillcolor="#a0a0a0" stroked="f"/>
+          <v:rect id="_x0000_i1069" style="width:0;height:1.5pt" o:hralign="center" o:hrstd="t" o:hr="t" fillcolor="#a0a0a0" stroked="f"/>
         </w:pict>
       </w:r>
     </w:p>
@@ -7118,15 +6526,7 @@
         <w:t>Time Complexity</w:t>
       </w:r>
       <w:r>
-        <w:t xml:space="preserve">: </w:t>
-      </w:r>
-      <w:proofErr w:type="gramStart"/>
-      <w:r>
-        <w:t>O(</w:t>
-      </w:r>
-      <w:proofErr w:type="gramEnd"/>
-      <w:r>
-        <w:t>1)O(1)</w:t>
+        <w:t>: O(1)O(1)</w:t>
       </w:r>
     </w:p>
     <w:p>
@@ -7155,21 +6555,13 @@
         <w:t>Space Complexity</w:t>
       </w:r>
       <w:r>
-        <w:t xml:space="preserve">: </w:t>
-      </w:r>
-      <w:proofErr w:type="gramStart"/>
-      <w:r>
-        <w:t>O(</w:t>
-      </w:r>
-      <w:proofErr w:type="gramEnd"/>
-      <w:r>
-        <w:t>1)O(1)</w:t>
+        <w:t>: O(1)O(1)</w:t>
       </w:r>
     </w:p>
     <w:p>
       <w:r>
         <w:pict w14:anchorId="30704F72">
-          <v:rect id="_x0000_i1181" style="width:0;height:1.5pt" o:hralign="center" o:hrstd="t" o:hr="t" fillcolor="#a0a0a0" stroked="f"/>
+          <v:rect id="_x0000_i1070" style="width:0;height:1.5pt" o:hralign="center" o:hrstd="t" o:hr="t" fillcolor="#a0a0a0" stroked="f"/>
         </w:pict>
       </w:r>
     </w:p>
@@ -12446,6 +11838,7 @@
   <w:style w:type="character" w:default="1" w:styleId="DefaultParagraphFont">
     <w:name w:val="Default Paragraph Font"/>
     <w:uiPriority w:val="1"/>
+    <w:semiHidden/>
     <w:unhideWhenUsed/>
   </w:style>
   <w:style w:type="table" w:default="1" w:styleId="TableNormal">

</xml_diff>

<commit_message>
just add it -code submitted
</commit_message>
<xml_diff>
--- a/materials/Solution with problem's Source-link.docx
+++ b/materials/Solution with problem's Source-link.docx
@@ -17354,17 +17354,7 @@
           <w:szCs w:val="28"/>
           <w:highlight w:val="green"/>
         </w:rPr>
-        <w:t>Cut and Paste</w:t>
-      </w:r>
-      <w:r>
-        <w:rPr>
-          <w:b/>
-          <w:bCs/>
-          <w:sz w:val="28"/>
-          <w:szCs w:val="28"/>
-          <w:highlight w:val="green"/>
-        </w:rPr>
-        <w:t xml:space="preserve"> - </w:t>
+        <w:t xml:space="preserve">Cut and Paste - </w:t>
       </w:r>
       <w:hyperlink r:id="rId17" w:history="1">
         <w:r>
@@ -17381,6 +17371,1544 @@
       </w:hyperlink>
     </w:p>
     <w:p/>
+    <w:p/>
+    <w:p>
+      <w:r>
+        <w:pict w14:anchorId="5E0750E1">
+          <v:rect id="_x0000_i1174" style="width:0;height:1.5pt" o:hralign="center" o:hrstd="t" o:hr="t" fillcolor="#a0a0a0" stroked="f"/>
+        </w:pict>
+      </w:r>
+    </w:p>
+    <w:p>
+      <w:pPr>
+        <w:rPr>
+          <w:b/>
+          <w:bCs/>
+        </w:rPr>
+      </w:pPr>
+      <w:r>
+        <w:rPr>
+          <w:rFonts w:ascii="Segoe UI Emoji" w:hAnsi="Segoe UI Emoji" w:cs="Segoe UI Emoji"/>
+          <w:b/>
+          <w:bCs/>
+        </w:rPr>
+        <w:t>🔹</w:t>
+      </w:r>
+      <w:r>
+        <w:rPr>
+          <w:b/>
+          <w:bCs/>
+        </w:rPr>
+        <w:t xml:space="preserve"> Problem Statement (rephrased)</w:t>
+      </w:r>
+    </w:p>
+    <w:p>
+      <w:r>
+        <w:lastRenderedPageBreak/>
+        <w:t>You are given:</w:t>
+      </w:r>
+    </w:p>
+    <w:p>
+      <w:pPr>
+        <w:numPr>
+          <w:ilvl w:val="0"/>
+          <w:numId w:val="88"/>
+        </w:numPr>
+      </w:pPr>
+      <w:r>
+        <w:t xml:space="preserve">An integer </w:t>
+      </w:r>
+      <w:r>
+        <w:rPr>
+          <w:b/>
+          <w:bCs/>
+        </w:rPr>
+        <w:t>t</w:t>
+      </w:r>
+      <w:r>
+        <w:t xml:space="preserve"> = number of test cases.</w:t>
+      </w:r>
+    </w:p>
+    <w:p>
+      <w:pPr>
+        <w:numPr>
+          <w:ilvl w:val="0"/>
+          <w:numId w:val="88"/>
+        </w:numPr>
+      </w:pPr>
+      <w:r>
+        <w:t>For each test case:</w:t>
+      </w:r>
+    </w:p>
+    <w:p>
+      <w:pPr>
+        <w:numPr>
+          <w:ilvl w:val="1"/>
+          <w:numId w:val="88"/>
+        </w:numPr>
+      </w:pPr>
+      <w:r>
+        <w:t xml:space="preserve">An integer </w:t>
+      </w:r>
+      <w:r>
+        <w:rPr>
+          <w:b/>
+          <w:bCs/>
+        </w:rPr>
+        <w:t>x</w:t>
+      </w:r>
+      <w:r>
+        <w:t>.</w:t>
+      </w:r>
+    </w:p>
+    <w:p>
+      <w:pPr>
+        <w:numPr>
+          <w:ilvl w:val="1"/>
+          <w:numId w:val="88"/>
+        </w:numPr>
+      </w:pPr>
+      <w:r>
+        <w:t xml:space="preserve">A string </w:t>
+      </w:r>
+      <w:r>
+        <w:rPr>
+          <w:b/>
+          <w:bCs/>
+        </w:rPr>
+        <w:t>s</w:t>
+      </w:r>
+      <w:r>
+        <w:t xml:space="preserve"> consisting of digits (0–9).</w:t>
+      </w:r>
+    </w:p>
+    <w:p>
+      <w:r>
+        <w:t xml:space="preserve">We want to </w:t>
+      </w:r>
+      <w:r>
+        <w:rPr>
+          <w:b/>
+          <w:bCs/>
+        </w:rPr>
+        <w:t>expand the string</w:t>
+      </w:r>
+      <w:r>
+        <w:t xml:space="preserve"> step by step, where at each step </w:t>
+      </w:r>
+      <w:proofErr w:type="spellStart"/>
+      <w:r>
+        <w:t>i</w:t>
+      </w:r>
+      <w:proofErr w:type="spellEnd"/>
+      <w:r>
+        <w:t xml:space="preserve"> (1-based):</w:t>
+      </w:r>
+    </w:p>
+    <w:p>
+      <w:pPr>
+        <w:numPr>
+          <w:ilvl w:val="0"/>
+          <w:numId w:val="89"/>
+        </w:numPr>
+      </w:pPr>
+      <w:r>
+        <w:t>Look at digit s[</w:t>
+      </w:r>
+      <w:proofErr w:type="spellStart"/>
+      <w:r>
+        <w:t>i</w:t>
+      </w:r>
+      <w:proofErr w:type="spellEnd"/>
+      <w:r>
+        <w:t>].</w:t>
+      </w:r>
+    </w:p>
+    <w:p>
+      <w:pPr>
+        <w:numPr>
+          <w:ilvl w:val="0"/>
+          <w:numId w:val="89"/>
+        </w:numPr>
+      </w:pPr>
+      <w:r>
+        <w:t xml:space="preserve">Replace the substring </w:t>
+      </w:r>
+      <w:r>
+        <w:rPr>
+          <w:b/>
+          <w:bCs/>
+        </w:rPr>
+        <w:t xml:space="preserve">after position </w:t>
+      </w:r>
+      <w:proofErr w:type="spellStart"/>
+      <w:r>
+        <w:rPr>
+          <w:b/>
+          <w:bCs/>
+        </w:rPr>
+        <w:t>i</w:t>
+      </w:r>
+      <w:proofErr w:type="spellEnd"/>
+      <w:r>
+        <w:t xml:space="preserve"> with </w:t>
+      </w:r>
+      <w:r>
+        <w:rPr>
+          <w:b/>
+          <w:bCs/>
+        </w:rPr>
+        <w:t>s[</w:t>
+      </w:r>
+      <w:proofErr w:type="spellStart"/>
+      <w:r>
+        <w:rPr>
+          <w:b/>
+          <w:bCs/>
+        </w:rPr>
+        <w:t>i</w:t>
+      </w:r>
+      <w:proofErr w:type="spellEnd"/>
+      <w:r>
+        <w:rPr>
+          <w:b/>
+          <w:bCs/>
+        </w:rPr>
+        <w:t>] copies</w:t>
+      </w:r>
+      <w:r>
+        <w:t xml:space="preserve"> of it.</w:t>
+      </w:r>
+    </w:p>
+    <w:p>
+      <w:r>
+        <w:t xml:space="preserve">Finally, print the length of the resulting string </w:t>
+      </w:r>
+      <w:r>
+        <w:rPr>
+          <w:b/>
+          <w:bCs/>
+        </w:rPr>
+        <w:t>modulo 1e9+7</w:t>
+      </w:r>
+      <w:r>
+        <w:t>.</w:t>
+      </w:r>
+    </w:p>
+    <w:p>
+      <w:r>
+        <w:rPr>
+          <w:rFonts w:ascii="Segoe UI Symbol" w:hAnsi="Segoe UI Symbol" w:cs="Segoe UI Symbol"/>
+        </w:rPr>
+        <w:t>⚠</w:t>
+      </w:r>
+      <w:r>
+        <w:t xml:space="preserve">️ The challenge: The final string can be astronomically large (length &gt; 10^18), so we </w:t>
+      </w:r>
+      <w:r>
+        <w:rPr>
+          <w:b/>
+          <w:bCs/>
+        </w:rPr>
+        <w:t>cannot</w:t>
+      </w:r>
+      <w:r>
+        <w:t xml:space="preserve"> explicitly build it.</w:t>
+      </w:r>
+    </w:p>
+    <w:p>
+      <w:r>
+        <w:pict w14:anchorId="59B6C24F">
+          <v:rect id="_x0000_i1175" style="width:0;height:1.5pt" o:hralign="center" o:hrstd="t" o:hr="t" fillcolor="#a0a0a0" stroked="f"/>
+        </w:pict>
+      </w:r>
+    </w:p>
+    <w:p>
+      <w:pPr>
+        <w:rPr>
+          <w:b/>
+          <w:bCs/>
+        </w:rPr>
+      </w:pPr>
+      <w:r>
+        <w:rPr>
+          <w:rFonts w:ascii="Segoe UI Emoji" w:hAnsi="Segoe UI Emoji" w:cs="Segoe UI Emoji"/>
+          <w:b/>
+          <w:bCs/>
+        </w:rPr>
+        <w:t>🔹</w:t>
+      </w:r>
+      <w:r>
+        <w:rPr>
+          <w:b/>
+          <w:bCs/>
+        </w:rPr>
+        <w:t xml:space="preserve"> How to Think</w:t>
+      </w:r>
+    </w:p>
+    <w:p>
+      <w:pPr>
+        <w:numPr>
+          <w:ilvl w:val="0"/>
+          <w:numId w:val="90"/>
+        </w:numPr>
+      </w:pPr>
+      <w:r>
+        <w:rPr>
+          <w:b/>
+          <w:bCs/>
+        </w:rPr>
+        <w:t>Naive approach</w:t>
+      </w:r>
+      <w:r>
+        <w:t xml:space="preserve">: Directly expand the string. </w:t>
+      </w:r>
+      <w:r>
+        <w:rPr>
+          <w:rFonts w:ascii="Segoe UI Emoji" w:hAnsi="Segoe UI Emoji" w:cs="Segoe UI Emoji"/>
+        </w:rPr>
+        <w:t>❌</w:t>
+      </w:r>
+      <w:r>
+        <w:t xml:space="preserve"> This is impossible because the length can grow faster than exponential.</w:t>
+      </w:r>
+    </w:p>
+    <w:p>
+      <w:pPr>
+        <w:numPr>
+          <w:ilvl w:val="0"/>
+          <w:numId w:val="90"/>
+        </w:numPr>
+      </w:pPr>
+      <w:r>
+        <w:rPr>
+          <w:b/>
+          <w:bCs/>
+        </w:rPr>
+        <w:t>Key Insight</w:t>
+      </w:r>
+      <w:r>
+        <w:t>:</w:t>
+      </w:r>
+      <w:r>
+        <w:br/>
+        <w:t xml:space="preserve">We only care about the </w:t>
+      </w:r>
+      <w:r>
+        <w:rPr>
+          <w:b/>
+          <w:bCs/>
+        </w:rPr>
+        <w:t>length</w:t>
+      </w:r>
+      <w:r>
+        <w:t xml:space="preserve"> of the string, not the actual final string (except for the first x characters to know digits).</w:t>
+      </w:r>
+    </w:p>
+    <w:p>
+      <w:r>
+        <w:t>At step i:</w:t>
+      </w:r>
+    </w:p>
+    <w:p>
+      <w:proofErr w:type="spellStart"/>
+      <w:r>
+        <w:t>len_new</w:t>
+      </w:r>
+      <w:proofErr w:type="spellEnd"/>
+      <w:r>
+        <w:t xml:space="preserve"> = (i+1) + (</w:t>
+      </w:r>
+      <w:proofErr w:type="spellStart"/>
+      <w:r>
+        <w:t>len_old</w:t>
+      </w:r>
+      <w:proofErr w:type="spellEnd"/>
+      <w:r>
+        <w:t xml:space="preserve"> - (i+1)) * d</w:t>
+      </w:r>
+    </w:p>
+    <w:p>
+      <w:r>
+        <w:t>where:</w:t>
+      </w:r>
+    </w:p>
+    <w:p>
+      <w:pPr>
+        <w:numPr>
+          <w:ilvl w:val="1"/>
+          <w:numId w:val="90"/>
+        </w:numPr>
+      </w:pPr>
+      <w:r>
+        <w:t>i+1 = prefix part (unchanged).</w:t>
+      </w:r>
+    </w:p>
+    <w:p>
+      <w:pPr>
+        <w:numPr>
+          <w:ilvl w:val="1"/>
+          <w:numId w:val="90"/>
+        </w:numPr>
+      </w:pPr>
+      <w:proofErr w:type="spellStart"/>
+      <w:r>
+        <w:t>len_old</w:t>
+      </w:r>
+      <w:proofErr w:type="spellEnd"/>
+      <w:r>
+        <w:t xml:space="preserve"> - (i+1) = suffix length before expansion.</w:t>
+      </w:r>
+    </w:p>
+    <w:p>
+      <w:pPr>
+        <w:numPr>
+          <w:ilvl w:val="1"/>
+          <w:numId w:val="90"/>
+        </w:numPr>
+      </w:pPr>
+      <w:r>
+        <w:t xml:space="preserve">d = digit at position </w:t>
+      </w:r>
+      <w:proofErr w:type="spellStart"/>
+      <w:r>
+        <w:t>i</w:t>
+      </w:r>
+      <w:proofErr w:type="spellEnd"/>
+      <w:r>
+        <w:t xml:space="preserve"> (s[</w:t>
+      </w:r>
+      <w:proofErr w:type="spellStart"/>
+      <w:r>
+        <w:t>i</w:t>
+      </w:r>
+      <w:proofErr w:type="spellEnd"/>
+      <w:r>
+        <w:t>]).</w:t>
+      </w:r>
+    </w:p>
+    <w:p>
+      <w:r>
+        <w:t>Take all values modulo 1e9+7.</w:t>
+      </w:r>
+    </w:p>
+    <w:p>
+      <w:pPr>
+        <w:numPr>
+          <w:ilvl w:val="0"/>
+          <w:numId w:val="90"/>
+        </w:numPr>
+      </w:pPr>
+      <w:r>
+        <w:rPr>
+          <w:b/>
+          <w:bCs/>
+        </w:rPr>
+        <w:t>Why partially expand s?</w:t>
+      </w:r>
+      <w:r>
+        <w:br/>
+        <w:t>We still need to read the digit s[</w:t>
+      </w:r>
+      <w:proofErr w:type="spellStart"/>
+      <w:r>
+        <w:t>i</w:t>
+      </w:r>
+      <w:proofErr w:type="spellEnd"/>
+      <w:r>
+        <w:t xml:space="preserve">] for </w:t>
+      </w:r>
+      <w:proofErr w:type="spellStart"/>
+      <w:r>
+        <w:t>i</w:t>
+      </w:r>
+      <w:proofErr w:type="spellEnd"/>
+      <w:r>
+        <w:t xml:space="preserve"> &lt; x.</w:t>
+      </w:r>
+      <w:r>
+        <w:br/>
+      </w:r>
+      <w:r>
+        <w:lastRenderedPageBreak/>
+        <w:t>But s may become shorter than x if we don’t expand at least partially.</w:t>
+      </w:r>
+      <w:r>
+        <w:br/>
+        <w:t>→ So we expand only up to length x, not fully.</w:t>
+      </w:r>
+    </w:p>
+    <w:p>
+      <w:r>
+        <w:t>That way, we can always access s[</w:t>
+      </w:r>
+      <w:proofErr w:type="spellStart"/>
+      <w:r>
+        <w:t>i</w:t>
+      </w:r>
+      <w:proofErr w:type="spellEnd"/>
+      <w:r>
+        <w:t>] safely.</w:t>
+      </w:r>
+    </w:p>
+    <w:p>
+      <w:r>
+        <w:pict w14:anchorId="534947E9">
+          <v:rect id="_x0000_i1176" style="width:0;height:1.5pt" o:hralign="center" o:hrstd="t" o:hr="t" fillcolor="#a0a0a0" stroked="f"/>
+        </w:pict>
+      </w:r>
+    </w:p>
+    <w:p>
+      <w:pPr>
+        <w:rPr>
+          <w:b/>
+          <w:bCs/>
+        </w:rPr>
+      </w:pPr>
+      <w:r>
+        <w:rPr>
+          <w:rFonts w:ascii="Segoe UI Emoji" w:hAnsi="Segoe UI Emoji" w:cs="Segoe UI Emoji"/>
+          <w:b/>
+          <w:bCs/>
+        </w:rPr>
+        <w:t>🔹</w:t>
+      </w:r>
+      <w:r>
+        <w:rPr>
+          <w:b/>
+          <w:bCs/>
+        </w:rPr>
+        <w:t xml:space="preserve"> Example Walkthrough</w:t>
+      </w:r>
+    </w:p>
+    <w:p>
+      <w:r>
+        <w:t>Input:</w:t>
+      </w:r>
+    </w:p>
+    <w:p>
+      <w:r>
+        <w:t>1</w:t>
+      </w:r>
+    </w:p>
+    <w:p>
+      <w:r>
+        <w:t>5 1221</w:t>
+      </w:r>
+    </w:p>
+    <w:p>
+      <w:r>
+        <w:t>Steps:</w:t>
+      </w:r>
+    </w:p>
+    <w:p>
+      <w:pPr>
+        <w:numPr>
+          <w:ilvl w:val="0"/>
+          <w:numId w:val="91"/>
+        </w:numPr>
+      </w:pPr>
+      <w:r>
+        <w:t xml:space="preserve">s = "1221", </w:t>
+      </w:r>
+      <w:proofErr w:type="spellStart"/>
+      <w:r>
+        <w:t>len</w:t>
+      </w:r>
+      <w:proofErr w:type="spellEnd"/>
+      <w:r>
+        <w:t xml:space="preserve"> = 4</w:t>
+      </w:r>
+    </w:p>
+    <w:p>
+      <w:proofErr w:type="spellStart"/>
+      <w:r>
+        <w:rPr>
+          <w:b/>
+          <w:bCs/>
+        </w:rPr>
+        <w:t>i</w:t>
+      </w:r>
+      <w:proofErr w:type="spellEnd"/>
+      <w:r>
+        <w:rPr>
+          <w:b/>
+          <w:bCs/>
+        </w:rPr>
+        <w:t>=0 (digit=1):</w:t>
+      </w:r>
+    </w:p>
+    <w:p>
+      <w:proofErr w:type="spellStart"/>
+      <w:r>
+        <w:t>len_new</w:t>
+      </w:r>
+      <w:proofErr w:type="spellEnd"/>
+      <w:r>
+        <w:t xml:space="preserve"> = 1 + (4-</w:t>
+      </w:r>
+      <w:proofErr w:type="gramStart"/>
+      <w:r>
+        <w:t>1)*</w:t>
+      </w:r>
+      <w:proofErr w:type="gramEnd"/>
+      <w:r>
+        <w:t>1 = 4</w:t>
+      </w:r>
+    </w:p>
+    <w:p>
+      <w:proofErr w:type="spellStart"/>
+      <w:r>
+        <w:rPr>
+          <w:b/>
+          <w:bCs/>
+        </w:rPr>
+        <w:t>i</w:t>
+      </w:r>
+      <w:proofErr w:type="spellEnd"/>
+      <w:r>
+        <w:rPr>
+          <w:b/>
+          <w:bCs/>
+        </w:rPr>
+        <w:t>=1 (digit=2):</w:t>
+      </w:r>
+    </w:p>
+    <w:p>
+      <w:proofErr w:type="spellStart"/>
+      <w:r>
+        <w:t>len_new</w:t>
+      </w:r>
+      <w:proofErr w:type="spellEnd"/>
+      <w:r>
+        <w:t xml:space="preserve"> = 2 + (4-</w:t>
+      </w:r>
+      <w:proofErr w:type="gramStart"/>
+      <w:r>
+        <w:t>2)*</w:t>
+      </w:r>
+      <w:proofErr w:type="gramEnd"/>
+      <w:r>
+        <w:t>2 = 6</w:t>
+      </w:r>
+    </w:p>
+    <w:p>
+      <w:r>
+        <w:t>Expand partially: s → "122121"</w:t>
+      </w:r>
+    </w:p>
+    <w:p>
+      <w:proofErr w:type="spellStart"/>
+      <w:r>
+        <w:rPr>
+          <w:b/>
+          <w:bCs/>
+        </w:rPr>
+        <w:t>i</w:t>
+      </w:r>
+      <w:proofErr w:type="spellEnd"/>
+      <w:r>
+        <w:rPr>
+          <w:b/>
+          <w:bCs/>
+        </w:rPr>
+        <w:t>=2 (digit=2):</w:t>
+      </w:r>
+    </w:p>
+    <w:p>
+      <w:proofErr w:type="spellStart"/>
+      <w:r>
+        <w:t>len_new</w:t>
+      </w:r>
+      <w:proofErr w:type="spellEnd"/>
+      <w:r>
+        <w:t xml:space="preserve"> = 3 + (6-</w:t>
+      </w:r>
+      <w:proofErr w:type="gramStart"/>
+      <w:r>
+        <w:t>3)*</w:t>
+      </w:r>
+      <w:proofErr w:type="gramEnd"/>
+      <w:r>
+        <w:t>2 = 9</w:t>
+      </w:r>
+    </w:p>
+    <w:p>
+      <w:proofErr w:type="spellStart"/>
+      <w:r>
+        <w:rPr>
+          <w:b/>
+          <w:bCs/>
+        </w:rPr>
+        <w:t>i</w:t>
+      </w:r>
+      <w:proofErr w:type="spellEnd"/>
+      <w:r>
+        <w:rPr>
+          <w:b/>
+          <w:bCs/>
+        </w:rPr>
+        <w:t>=3 (digit=1):</w:t>
+      </w:r>
+    </w:p>
+    <w:p>
+      <w:proofErr w:type="spellStart"/>
+      <w:r>
+        <w:t>len_new</w:t>
+      </w:r>
+      <w:proofErr w:type="spellEnd"/>
+      <w:r>
+        <w:t xml:space="preserve"> = 4 + (9-</w:t>
+      </w:r>
+      <w:proofErr w:type="gramStart"/>
+      <w:r>
+        <w:t>4)*</w:t>
+      </w:r>
+      <w:proofErr w:type="gramEnd"/>
+      <w:r>
+        <w:t>1 = 9</w:t>
+      </w:r>
+    </w:p>
+    <w:p>
+      <w:proofErr w:type="spellStart"/>
+      <w:r>
+        <w:rPr>
+          <w:b/>
+          <w:bCs/>
+        </w:rPr>
+        <w:t>i</w:t>
+      </w:r>
+      <w:proofErr w:type="spellEnd"/>
+      <w:r>
+        <w:rPr>
+          <w:b/>
+          <w:bCs/>
+        </w:rPr>
+        <w:t>=4 (digit=2):</w:t>
+      </w:r>
+    </w:p>
+    <w:p>
+      <w:proofErr w:type="spellStart"/>
+      <w:r>
+        <w:t>len_new</w:t>
+      </w:r>
+      <w:proofErr w:type="spellEnd"/>
+      <w:r>
+        <w:t xml:space="preserve"> = 5 + (9-</w:t>
+      </w:r>
+      <w:proofErr w:type="gramStart"/>
+      <w:r>
+        <w:t>5)*</w:t>
+      </w:r>
+      <w:proofErr w:type="gramEnd"/>
+      <w:r>
+        <w:t>2 = 13</w:t>
+      </w:r>
+    </w:p>
+    <w:p>
+      <w:r>
+        <w:t xml:space="preserve">Final answer: </w:t>
+      </w:r>
+      <w:r>
+        <w:rPr>
+          <w:b/>
+          <w:bCs/>
+        </w:rPr>
+        <w:t>13</w:t>
+      </w:r>
+    </w:p>
+    <w:p>
+      <w:r>
+        <w:pict w14:anchorId="3D588F1C">
+          <v:rect id="_x0000_i1177" style="width:0;height:1.5pt" o:hralign="center" o:hrstd="t" o:hr="t" fillcolor="#a0a0a0" stroked="f"/>
+        </w:pict>
+      </w:r>
+    </w:p>
+    <w:p>
+      <w:pPr>
+        <w:rPr>
+          <w:b/>
+          <w:bCs/>
+        </w:rPr>
+      </w:pPr>
+      <w:r>
+        <w:rPr>
+          <w:rFonts w:ascii="Segoe UI Emoji" w:hAnsi="Segoe UI Emoji" w:cs="Segoe UI Emoji"/>
+          <w:b/>
+          <w:bCs/>
+        </w:rPr>
+        <w:t>🔹</w:t>
+      </w:r>
+      <w:r>
+        <w:rPr>
+          <w:b/>
+          <w:bCs/>
+        </w:rPr>
+        <w:t xml:space="preserve"> Solution Approach</w:t>
+      </w:r>
+    </w:p>
+    <w:p>
+      <w:pPr>
+        <w:numPr>
+          <w:ilvl w:val="0"/>
+          <w:numId w:val="92"/>
+        </w:numPr>
+      </w:pPr>
+      <w:r>
+        <w:t xml:space="preserve">Keep track of the current length </w:t>
+      </w:r>
+      <w:proofErr w:type="spellStart"/>
+      <w:r>
+        <w:t>len</w:t>
+      </w:r>
+      <w:proofErr w:type="spellEnd"/>
+      <w:r>
+        <w:t xml:space="preserve"> (mod 1e9+7).</w:t>
+      </w:r>
+    </w:p>
+    <w:p>
+      <w:pPr>
+        <w:numPr>
+          <w:ilvl w:val="0"/>
+          <w:numId w:val="92"/>
+        </w:numPr>
+      </w:pPr>
+      <w:r>
+        <w:t xml:space="preserve">For each </w:t>
+      </w:r>
+      <w:proofErr w:type="spellStart"/>
+      <w:r>
+        <w:t>i</w:t>
+      </w:r>
+      <w:proofErr w:type="spellEnd"/>
+      <w:r>
+        <w:t xml:space="preserve"> from 0 to x-1:</w:t>
+      </w:r>
+    </w:p>
+    <w:p>
+      <w:pPr>
+        <w:numPr>
+          <w:ilvl w:val="1"/>
+          <w:numId w:val="92"/>
+        </w:numPr>
+      </w:pPr>
+      <w:r>
+        <w:lastRenderedPageBreak/>
+        <w:t>Find digit d = s[</w:t>
+      </w:r>
+      <w:proofErr w:type="spellStart"/>
+      <w:r>
+        <w:t>i</w:t>
+      </w:r>
+      <w:proofErr w:type="spellEnd"/>
+      <w:r>
+        <w:t>].</w:t>
+      </w:r>
+    </w:p>
+    <w:p>
+      <w:pPr>
+        <w:numPr>
+          <w:ilvl w:val="1"/>
+          <w:numId w:val="92"/>
+        </w:numPr>
+      </w:pPr>
+      <w:r>
+        <w:t>Update length using formula.</w:t>
+      </w:r>
+    </w:p>
+    <w:p>
+      <w:pPr>
+        <w:numPr>
+          <w:ilvl w:val="1"/>
+          <w:numId w:val="92"/>
+        </w:numPr>
+      </w:pPr>
+      <w:r>
+        <w:t>Expand s partially (only until size ≥ x) so s[</w:t>
+      </w:r>
+      <w:proofErr w:type="spellStart"/>
+      <w:r>
+        <w:t>i</w:t>
+      </w:r>
+      <w:proofErr w:type="spellEnd"/>
+      <w:r>
+        <w:t>] is always valid.</w:t>
+      </w:r>
+    </w:p>
+    <w:p>
+      <w:pPr>
+        <w:numPr>
+          <w:ilvl w:val="0"/>
+          <w:numId w:val="92"/>
+        </w:numPr>
+      </w:pPr>
+      <w:r>
+        <w:t>Print final length mod 1e9+7.</w:t>
+      </w:r>
+    </w:p>
+    <w:p>
+      <w:r>
+        <w:pict w14:anchorId="0976FA5E">
+          <v:rect id="_x0000_i1178" style="width:0;height:1.5pt" o:hralign="center" o:hrstd="t" o:hr="t" fillcolor="#a0a0a0" stroked="f"/>
+        </w:pict>
+      </w:r>
+    </w:p>
+    <w:p>
+      <w:pPr>
+        <w:rPr>
+          <w:b/>
+          <w:bCs/>
+        </w:rPr>
+      </w:pPr>
+      <w:r>
+        <w:rPr>
+          <w:rFonts w:ascii="Segoe UI Emoji" w:hAnsi="Segoe UI Emoji" w:cs="Segoe UI Emoji"/>
+          <w:b/>
+          <w:bCs/>
+        </w:rPr>
+        <w:t>🔹</w:t>
+      </w:r>
+      <w:r>
+        <w:rPr>
+          <w:b/>
+          <w:bCs/>
+        </w:rPr>
+        <w:t xml:space="preserve"> C++ Solution</w:t>
+      </w:r>
+    </w:p>
+    <w:p>
+      <w:r>
+        <w:t>#include &lt;bits/</w:t>
+      </w:r>
+      <w:proofErr w:type="spellStart"/>
+      <w:r>
+        <w:t>stdc</w:t>
+      </w:r>
+      <w:proofErr w:type="spellEnd"/>
+      <w:r>
+        <w:t>++.h&gt;</w:t>
+      </w:r>
+    </w:p>
+    <w:p>
+      <w:r>
+        <w:t>using namespace std;</w:t>
+      </w:r>
+    </w:p>
+    <w:p/>
+    <w:p>
+      <w:r>
+        <w:t xml:space="preserve">const long </w:t>
+      </w:r>
+      <w:proofErr w:type="spellStart"/>
+      <w:r>
+        <w:t>long</w:t>
+      </w:r>
+      <w:proofErr w:type="spellEnd"/>
+      <w:r>
+        <w:t xml:space="preserve"> MOD = 1000000007;</w:t>
+      </w:r>
+    </w:p>
+    <w:p/>
+    <w:p>
+      <w:r>
+        <w:t xml:space="preserve">int </w:t>
+      </w:r>
+      <w:proofErr w:type="gramStart"/>
+      <w:r>
+        <w:t>main(</w:t>
+      </w:r>
+      <w:proofErr w:type="gramEnd"/>
+      <w:r>
+        <w:t>) {</w:t>
+      </w:r>
+    </w:p>
+    <w:p>
+      <w:r>
+        <w:t xml:space="preserve">    </w:t>
+      </w:r>
+      <w:proofErr w:type="spellStart"/>
+      <w:proofErr w:type="gramStart"/>
+      <w:r>
+        <w:t>ios</w:t>
+      </w:r>
+      <w:proofErr w:type="spellEnd"/>
+      <w:r>
+        <w:t>::</w:t>
+      </w:r>
+      <w:proofErr w:type="spellStart"/>
+      <w:proofErr w:type="gramEnd"/>
+      <w:r>
+        <w:t>sync_with_stdio</w:t>
+      </w:r>
+      <w:proofErr w:type="spellEnd"/>
+      <w:r>
+        <w:t>(false);</w:t>
+      </w:r>
+    </w:p>
+    <w:p>
+      <w:r>
+        <w:t xml:space="preserve">    </w:t>
+      </w:r>
+      <w:proofErr w:type="spellStart"/>
+      <w:r>
+        <w:t>cin.tie</w:t>
+      </w:r>
+      <w:proofErr w:type="spellEnd"/>
+      <w:r>
+        <w:t>(</w:t>
+      </w:r>
+      <w:proofErr w:type="spellStart"/>
+      <w:r>
+        <w:t>nullptr</w:t>
+      </w:r>
+      <w:proofErr w:type="spellEnd"/>
+      <w:r>
+        <w:t>);</w:t>
+      </w:r>
+    </w:p>
+    <w:p/>
+    <w:p>
+      <w:r>
+        <w:t xml:space="preserve">    int t;</w:t>
+      </w:r>
+    </w:p>
+    <w:p>
+      <w:r>
+        <w:t xml:space="preserve">    </w:t>
+      </w:r>
+      <w:proofErr w:type="spellStart"/>
+      <w:r>
+        <w:t>cin</w:t>
+      </w:r>
+      <w:proofErr w:type="spellEnd"/>
+      <w:r>
+        <w:t xml:space="preserve"> &gt;&gt; t;</w:t>
+      </w:r>
+    </w:p>
+    <w:p>
+      <w:r>
+        <w:t xml:space="preserve">    while (t--) {</w:t>
+      </w:r>
+    </w:p>
+    <w:p>
+      <w:r>
+        <w:t xml:space="preserve">        int x;</w:t>
+      </w:r>
+    </w:p>
+    <w:p>
+      <w:r>
+        <w:t xml:space="preserve">        string s;</w:t>
+      </w:r>
+    </w:p>
+    <w:p>
+      <w:r>
+        <w:t xml:space="preserve">        </w:t>
+      </w:r>
+      <w:proofErr w:type="spellStart"/>
+      <w:r>
+        <w:t>cin</w:t>
+      </w:r>
+      <w:proofErr w:type="spellEnd"/>
+      <w:r>
+        <w:t xml:space="preserve"> &gt;&gt; x &gt;&gt; s;</w:t>
+      </w:r>
+    </w:p>
+    <w:p/>
+    <w:p>
+      <w:r>
+        <w:t xml:space="preserve">        long </w:t>
+      </w:r>
+      <w:proofErr w:type="spellStart"/>
+      <w:r>
+        <w:t>long</w:t>
+      </w:r>
+      <w:proofErr w:type="spellEnd"/>
+      <w:r>
+        <w:t xml:space="preserve"> </w:t>
+      </w:r>
+      <w:proofErr w:type="spellStart"/>
+      <w:r>
+        <w:t>len</w:t>
+      </w:r>
+      <w:proofErr w:type="spellEnd"/>
+      <w:r>
+        <w:t xml:space="preserve"> = (long </w:t>
+      </w:r>
+      <w:proofErr w:type="gramStart"/>
+      <w:r>
+        <w:t>long)</w:t>
+      </w:r>
+      <w:proofErr w:type="spellStart"/>
+      <w:r>
+        <w:t>s</w:t>
+      </w:r>
+      <w:proofErr w:type="gramEnd"/>
+      <w:r>
+        <w:t>.size</w:t>
+      </w:r>
+      <w:proofErr w:type="spellEnd"/>
+      <w:r>
+        <w:t>();</w:t>
+      </w:r>
+    </w:p>
+    <w:p/>
+    <w:p>
+      <w:r>
+        <w:t xml:space="preserve">        for (int </w:t>
+      </w:r>
+      <w:proofErr w:type="spellStart"/>
+      <w:r>
+        <w:t>i</w:t>
+      </w:r>
+      <w:proofErr w:type="spellEnd"/>
+      <w:r>
+        <w:t xml:space="preserve"> = 0; </w:t>
+      </w:r>
+      <w:proofErr w:type="spellStart"/>
+      <w:r>
+        <w:t>i</w:t>
+      </w:r>
+      <w:proofErr w:type="spellEnd"/>
+      <w:r>
+        <w:t xml:space="preserve"> &lt; x; ++</w:t>
+      </w:r>
+      <w:proofErr w:type="spellStart"/>
+      <w:r>
+        <w:t>i</w:t>
+      </w:r>
+      <w:proofErr w:type="spellEnd"/>
+      <w:r>
+        <w:t>) {</w:t>
+      </w:r>
+    </w:p>
+    <w:p>
+      <w:r>
+        <w:t xml:space="preserve">            int d = s[</w:t>
+      </w:r>
+      <w:proofErr w:type="spellStart"/>
+      <w:r>
+        <w:t>i</w:t>
+      </w:r>
+      <w:proofErr w:type="spellEnd"/>
+      <w:r>
+        <w:t>] - '0';</w:t>
+      </w:r>
+    </w:p>
+    <w:p/>
+    <w:p>
+      <w:r>
+        <w:t xml:space="preserve">            long </w:t>
+      </w:r>
+      <w:proofErr w:type="spellStart"/>
+      <w:r>
+        <w:t>long</w:t>
+      </w:r>
+      <w:proofErr w:type="spellEnd"/>
+      <w:r>
+        <w:t xml:space="preserve"> tail = (</w:t>
+      </w:r>
+      <w:proofErr w:type="spellStart"/>
+      <w:r>
+        <w:t>len</w:t>
+      </w:r>
+      <w:proofErr w:type="spellEnd"/>
+      <w:r>
+        <w:t xml:space="preserve"> - (</w:t>
+      </w:r>
+      <w:proofErr w:type="spellStart"/>
+      <w:r>
+        <w:t>i</w:t>
+      </w:r>
+      <w:proofErr w:type="spellEnd"/>
+      <w:r>
+        <w:t xml:space="preserve"> + 1) + MOD) % MOD;</w:t>
+      </w:r>
+    </w:p>
+    <w:p>
+      <w:r>
+        <w:t xml:space="preserve">            </w:t>
+      </w:r>
+      <w:proofErr w:type="spellStart"/>
+      <w:r>
+        <w:t>len</w:t>
+      </w:r>
+      <w:proofErr w:type="spellEnd"/>
+      <w:r>
+        <w:t xml:space="preserve"> = ((</w:t>
+      </w:r>
+      <w:proofErr w:type="spellStart"/>
+      <w:r>
+        <w:t>i</w:t>
+      </w:r>
+      <w:proofErr w:type="spellEnd"/>
+      <w:r>
+        <w:t xml:space="preserve"> + 1) + (tail * d) % MOD) % MOD;</w:t>
+      </w:r>
+    </w:p>
+    <w:p/>
+    <w:p>
+      <w:r>
+        <w:t xml:space="preserve">            if ((int)</w:t>
+      </w:r>
+      <w:proofErr w:type="spellStart"/>
+      <w:proofErr w:type="gramStart"/>
+      <w:r>
+        <w:t>s.size</w:t>
+      </w:r>
+      <w:proofErr w:type="spellEnd"/>
+      <w:proofErr w:type="gramEnd"/>
+      <w:r>
+        <w:t>() &lt; x) {</w:t>
+      </w:r>
+    </w:p>
+    <w:p>
+      <w:r>
+        <w:t xml:space="preserve">                string add = </w:t>
+      </w:r>
+      <w:proofErr w:type="spellStart"/>
+      <w:proofErr w:type="gramStart"/>
+      <w:r>
+        <w:t>s.substr</w:t>
+      </w:r>
+      <w:proofErr w:type="spellEnd"/>
+      <w:proofErr w:type="gramEnd"/>
+      <w:r>
+        <w:t>(</w:t>
+      </w:r>
+      <w:proofErr w:type="spellStart"/>
+      <w:r>
+        <w:t>i</w:t>
+      </w:r>
+      <w:proofErr w:type="spellEnd"/>
+      <w:r>
+        <w:t xml:space="preserve"> + 1);</w:t>
+      </w:r>
+    </w:p>
+    <w:p>
+      <w:r>
+        <w:t xml:space="preserve">                for (int rep = 1; rep &lt; d &amp;&amp; (int)</w:t>
+      </w:r>
+      <w:proofErr w:type="spellStart"/>
+      <w:proofErr w:type="gramStart"/>
+      <w:r>
+        <w:t>s.size</w:t>
+      </w:r>
+      <w:proofErr w:type="spellEnd"/>
+      <w:proofErr w:type="gramEnd"/>
+      <w:r>
+        <w:t>() &lt; x; ++rep) {</w:t>
+      </w:r>
+    </w:p>
+    <w:p>
+      <w:r>
+        <w:t xml:space="preserve">                    s += add;</w:t>
+      </w:r>
+    </w:p>
+    <w:p>
+      <w:r>
+        <w:t xml:space="preserve">                }</w:t>
+      </w:r>
+    </w:p>
+    <w:p>
+      <w:r>
+        <w:t xml:space="preserve">                if ((int)</w:t>
+      </w:r>
+      <w:proofErr w:type="spellStart"/>
+      <w:proofErr w:type="gramStart"/>
+      <w:r>
+        <w:t>s.size</w:t>
+      </w:r>
+      <w:proofErr w:type="spellEnd"/>
+      <w:proofErr w:type="gramEnd"/>
+      <w:r>
+        <w:t xml:space="preserve">() &gt; x) </w:t>
+      </w:r>
+      <w:proofErr w:type="spellStart"/>
+      <w:r>
+        <w:t>s.resize</w:t>
+      </w:r>
+      <w:proofErr w:type="spellEnd"/>
+      <w:r>
+        <w:t>(x);</w:t>
+      </w:r>
+    </w:p>
+    <w:p>
+      <w:r>
+        <w:t xml:space="preserve">            }</w:t>
+      </w:r>
+    </w:p>
+    <w:p>
+      <w:r>
+        <w:t xml:space="preserve">        }</w:t>
+      </w:r>
+    </w:p>
+    <w:p/>
+    <w:p>
+      <w:r>
+        <w:t xml:space="preserve">        </w:t>
+      </w:r>
+      <w:proofErr w:type="spellStart"/>
+      <w:r>
+        <w:t>cout</w:t>
+      </w:r>
+      <w:proofErr w:type="spellEnd"/>
+      <w:r>
+        <w:t xml:space="preserve"> &lt;&lt; </w:t>
+      </w:r>
+      <w:proofErr w:type="spellStart"/>
+      <w:r>
+        <w:t>len</w:t>
+      </w:r>
+      <w:proofErr w:type="spellEnd"/>
+      <w:r>
+        <w:t xml:space="preserve"> % MOD &lt;&lt; "\n";</w:t>
+      </w:r>
+    </w:p>
+    <w:p>
+      <w:r>
+        <w:t xml:space="preserve">    }</w:t>
+      </w:r>
+    </w:p>
+    <w:p>
+      <w:r>
+        <w:t xml:space="preserve">    return 0;</w:t>
+      </w:r>
+    </w:p>
+    <w:p>
+      <w:r>
+        <w:t>}</w:t>
+      </w:r>
+    </w:p>
+    <w:p>
+      <w:r>
+        <w:pict w14:anchorId="346FAFC8">
+          <v:rect id="_x0000_i1179" style="width:0;height:1.5pt" o:hralign="center" o:hrstd="t" o:hr="t" fillcolor="#a0a0a0" stroked="f"/>
+        </w:pict>
+      </w:r>
+    </w:p>
+    <w:p>
+      <w:pPr>
+        <w:rPr>
+          <w:b/>
+          <w:bCs/>
+        </w:rPr>
+      </w:pPr>
+      <w:r>
+        <w:rPr>
+          <w:rFonts w:ascii="Segoe UI Emoji" w:hAnsi="Segoe UI Emoji" w:cs="Segoe UI Emoji"/>
+          <w:b/>
+          <w:bCs/>
+        </w:rPr>
+        <w:t>🔹</w:t>
+      </w:r>
+      <w:r>
+        <w:rPr>
+          <w:b/>
+          <w:bCs/>
+        </w:rPr>
+        <w:t xml:space="preserve"> Complexity</w:t>
+      </w:r>
+    </w:p>
+    <w:p>
+      <w:pPr>
+        <w:numPr>
+          <w:ilvl w:val="0"/>
+          <w:numId w:val="93"/>
+        </w:numPr>
+      </w:pPr>
+      <w:r>
+        <w:t>Each test case:</w:t>
+      </w:r>
+    </w:p>
+    <w:p>
+      <w:pPr>
+        <w:numPr>
+          <w:ilvl w:val="1"/>
+          <w:numId w:val="93"/>
+        </w:numPr>
+      </w:pPr>
+      <w:r>
+        <w:t>We iterate up to x steps.</w:t>
+      </w:r>
+    </w:p>
+    <w:p>
+      <w:pPr>
+        <w:numPr>
+          <w:ilvl w:val="1"/>
+          <w:numId w:val="93"/>
+        </w:numPr>
+      </w:pPr>
+      <w:r>
+        <w:t>Expansion at most grows s to size x.</w:t>
+      </w:r>
+    </w:p>
+    <w:p>
+      <w:pPr>
+        <w:numPr>
+          <w:ilvl w:val="1"/>
+          <w:numId w:val="93"/>
+        </w:numPr>
+      </w:pPr>
+      <w:r>
+        <w:t xml:space="preserve">So, </w:t>
+      </w:r>
+      <w:r>
+        <w:rPr>
+          <w:b/>
+          <w:bCs/>
+        </w:rPr>
+        <w:t>O(x)</w:t>
+      </w:r>
+      <w:r>
+        <w:t xml:space="preserve"> time and </w:t>
+      </w:r>
+      <w:r>
+        <w:rPr>
+          <w:b/>
+          <w:bCs/>
+        </w:rPr>
+        <w:t>O(x)</w:t>
+      </w:r>
+      <w:r>
+        <w:t xml:space="preserve"> space.</w:t>
+      </w:r>
+    </w:p>
+    <w:p>
+      <w:pPr>
+        <w:numPr>
+          <w:ilvl w:val="0"/>
+          <w:numId w:val="93"/>
+        </w:numPr>
+      </w:pPr>
+      <w:r>
+        <w:t xml:space="preserve">Constraints: x ≤ 10^6 in </w:t>
+      </w:r>
+      <w:proofErr w:type="spellStart"/>
+      <w:r>
+        <w:t>Codeforces</w:t>
+      </w:r>
+      <w:proofErr w:type="spellEnd"/>
+      <w:r>
+        <w:t xml:space="preserve"> → fits easily.</w:t>
+      </w:r>
+    </w:p>
+    <w:p>
+      <w:r>
+        <w:pict w14:anchorId="3BB75802">
+          <v:rect id="_x0000_i1180" style="width:0;height:1.5pt" o:hralign="center" o:hrstd="t" o:hr="t" fillcolor="#a0a0a0" stroked="f"/>
+        </w:pict>
+      </w:r>
+    </w:p>
+    <w:p>
+      <w:r>
+        <w:rPr>
+          <w:rFonts w:ascii="Segoe UI Emoji" w:hAnsi="Segoe UI Emoji" w:cs="Segoe UI Emoji"/>
+        </w:rPr>
+        <w:t>✅</w:t>
+      </w:r>
+      <w:r>
+        <w:t xml:space="preserve"> This is why your code works locally but gave issues earlier: you need both</w:t>
+      </w:r>
+    </w:p>
+    <w:p>
+      <w:pPr>
+        <w:numPr>
+          <w:ilvl w:val="0"/>
+          <w:numId w:val="94"/>
+        </w:numPr>
+      </w:pPr>
+      <w:r>
+        <w:rPr>
+          <w:b/>
+          <w:bCs/>
+        </w:rPr>
+        <w:lastRenderedPageBreak/>
+        <w:t>length calculation with modular math</w:t>
+      </w:r>
+      <w:r>
+        <w:t>,</w:t>
+      </w:r>
+    </w:p>
+    <w:p>
+      <w:pPr>
+        <w:numPr>
+          <w:ilvl w:val="0"/>
+          <w:numId w:val="94"/>
+        </w:numPr>
+      </w:pPr>
+      <w:r>
+        <w:rPr>
+          <w:b/>
+          <w:bCs/>
+        </w:rPr>
+        <w:t>partial expansion up to x</w:t>
+      </w:r>
+      <w:r>
+        <w:t>,</w:t>
+      </w:r>
+      <w:r>
+        <w:br/>
+        <w:t>to avoid accessing s[</w:t>
+      </w:r>
+      <w:proofErr w:type="spellStart"/>
+      <w:r>
+        <w:t>i</w:t>
+      </w:r>
+      <w:proofErr w:type="spellEnd"/>
+      <w:r>
+        <w:t>] out of bounds.</w:t>
+      </w:r>
+    </w:p>
+    <w:p>
+      <w:r>
+        <w:pict w14:anchorId="03B82217">
+          <v:rect id="_x0000_i1181" style="width:0;height:1.5pt" o:hralign="center" o:hrstd="t" o:hr="t" fillcolor="#a0a0a0" stroked="f"/>
+        </w:pict>
+      </w:r>
+    </w:p>
+    <w:p/>
+    <w:p/>
+    <w:p>
+      <w:pPr>
+        <w:rPr>
+          <w:b/>
+          <w:bCs/>
+        </w:rPr>
+      </w:pPr>
+      <w:r>
+        <w:rPr>
+          <w:b/>
+          <w:bCs/>
+          <w:sz w:val="28"/>
+          <w:szCs w:val="28"/>
+          <w:highlight w:val="green"/>
+        </w:rPr>
+        <w:t>ZSUM - Just Add It</w:t>
+      </w:r>
+      <w:r>
+        <w:rPr>
+          <w:b/>
+          <w:bCs/>
+          <w:sz w:val="28"/>
+          <w:szCs w:val="28"/>
+          <w:highlight w:val="green"/>
+        </w:rPr>
+        <w:t xml:space="preserve"> - </w:t>
+      </w:r>
+      <w:hyperlink r:id="rId18" w:history="1">
+        <w:r>
+          <w:rPr>
+            <w:rStyle w:val="Hyperlink"/>
+            <w:b/>
+            <w:bCs/>
+            <w:sz w:val="28"/>
+            <w:szCs w:val="28"/>
+            <w:highlight w:val="green"/>
+          </w:rPr>
+          <w:t>https://vjudge.net/problem/SPOJ-ZSUM</w:t>
+        </w:r>
+      </w:hyperlink>
+    </w:p>
     <w:p/>
     <w:p/>
     <w:sectPr>
@@ -19592,6 +21120,123 @@
     </w:lvl>
   </w:abstractNum>
   <w:abstractNum w:abstractNumId="16" w15:restartNumberingAfterBreak="0">
+    <w:nsid w:val="199D64B0"/>
+    <w:multiLevelType w:val="multilevel"/>
+    <w:tmpl w:val="E5CA0AB2"/>
+    <w:lvl w:ilvl="0">
+      <w:start w:val="1"/>
+      <w:numFmt w:val="decimal"/>
+      <w:lvlText w:val="%1."/>
+      <w:lvlJc w:val="left"/>
+      <w:pPr>
+        <w:tabs>
+          <w:tab w:val="num" w:pos="720"/>
+        </w:tabs>
+        <w:ind w:left="720" w:hanging="360"/>
+      </w:pPr>
+    </w:lvl>
+    <w:lvl w:ilvl="1">
+      <w:start w:val="1"/>
+      <w:numFmt w:val="bullet"/>
+      <w:lvlText w:val="o"/>
+      <w:lvlJc w:val="left"/>
+      <w:pPr>
+        <w:tabs>
+          <w:tab w:val="num" w:pos="1440"/>
+        </w:tabs>
+        <w:ind w:left="1440" w:hanging="360"/>
+      </w:pPr>
+      <w:rPr>
+        <w:rFonts w:ascii="Courier New" w:hAnsi="Courier New" w:hint="default"/>
+        <w:sz w:val="20"/>
+      </w:rPr>
+    </w:lvl>
+    <w:lvl w:ilvl="2" w:tentative="1">
+      <w:start w:val="1"/>
+      <w:numFmt w:val="decimal"/>
+      <w:lvlText w:val="%3."/>
+      <w:lvlJc w:val="left"/>
+      <w:pPr>
+        <w:tabs>
+          <w:tab w:val="num" w:pos="2160"/>
+        </w:tabs>
+        <w:ind w:left="2160" w:hanging="360"/>
+      </w:pPr>
+    </w:lvl>
+    <w:lvl w:ilvl="3" w:tentative="1">
+      <w:start w:val="1"/>
+      <w:numFmt w:val="decimal"/>
+      <w:lvlText w:val="%4."/>
+      <w:lvlJc w:val="left"/>
+      <w:pPr>
+        <w:tabs>
+          <w:tab w:val="num" w:pos="2880"/>
+        </w:tabs>
+        <w:ind w:left="2880" w:hanging="360"/>
+      </w:pPr>
+    </w:lvl>
+    <w:lvl w:ilvl="4" w:tentative="1">
+      <w:start w:val="1"/>
+      <w:numFmt w:val="decimal"/>
+      <w:lvlText w:val="%5."/>
+      <w:lvlJc w:val="left"/>
+      <w:pPr>
+        <w:tabs>
+          <w:tab w:val="num" w:pos="3600"/>
+        </w:tabs>
+        <w:ind w:left="3600" w:hanging="360"/>
+      </w:pPr>
+    </w:lvl>
+    <w:lvl w:ilvl="5" w:tentative="1">
+      <w:start w:val="1"/>
+      <w:numFmt w:val="decimal"/>
+      <w:lvlText w:val="%6."/>
+      <w:lvlJc w:val="left"/>
+      <w:pPr>
+        <w:tabs>
+          <w:tab w:val="num" w:pos="4320"/>
+        </w:tabs>
+        <w:ind w:left="4320" w:hanging="360"/>
+      </w:pPr>
+    </w:lvl>
+    <w:lvl w:ilvl="6" w:tentative="1">
+      <w:start w:val="1"/>
+      <w:numFmt w:val="decimal"/>
+      <w:lvlText w:val="%7."/>
+      <w:lvlJc w:val="left"/>
+      <w:pPr>
+        <w:tabs>
+          <w:tab w:val="num" w:pos="5040"/>
+        </w:tabs>
+        <w:ind w:left="5040" w:hanging="360"/>
+      </w:pPr>
+    </w:lvl>
+    <w:lvl w:ilvl="7" w:tentative="1">
+      <w:start w:val="1"/>
+      <w:numFmt w:val="decimal"/>
+      <w:lvlText w:val="%8."/>
+      <w:lvlJc w:val="left"/>
+      <w:pPr>
+        <w:tabs>
+          <w:tab w:val="num" w:pos="5760"/>
+        </w:tabs>
+        <w:ind w:left="5760" w:hanging="360"/>
+      </w:pPr>
+    </w:lvl>
+    <w:lvl w:ilvl="8" w:tentative="1">
+      <w:start w:val="1"/>
+      <w:numFmt w:val="decimal"/>
+      <w:lvlText w:val="%9."/>
+      <w:lvlJc w:val="left"/>
+      <w:pPr>
+        <w:tabs>
+          <w:tab w:val="num" w:pos="6480"/>
+        </w:tabs>
+        <w:ind w:left="6480" w:hanging="360"/>
+      </w:pPr>
+    </w:lvl>
+  </w:abstractNum>
+  <w:abstractNum w:abstractNumId="17" w15:restartNumberingAfterBreak="0">
     <w:nsid w:val="1B9C68E3"/>
     <w:multiLevelType w:val="multilevel"/>
     <w:tmpl w:val="20466894"/>
@@ -19708,7 +21353,7 @@
       </w:pPr>
     </w:lvl>
   </w:abstractNum>
-  <w:abstractNum w:abstractNumId="17" w15:restartNumberingAfterBreak="0">
+  <w:abstractNum w:abstractNumId="18" w15:restartNumberingAfterBreak="0">
     <w:nsid w:val="1BF24D37"/>
     <w:multiLevelType w:val="multilevel"/>
     <w:tmpl w:val="0470BE24"/>
@@ -19857,7 +21502,7 @@
       </w:rPr>
     </w:lvl>
   </w:abstractNum>
-  <w:abstractNum w:abstractNumId="18" w15:restartNumberingAfterBreak="0">
+  <w:abstractNum w:abstractNumId="19" w15:restartNumberingAfterBreak="0">
     <w:nsid w:val="1CA47C86"/>
     <w:multiLevelType w:val="multilevel"/>
     <w:tmpl w:val="EA5A103C"/>
@@ -19974,7 +21619,7 @@
       </w:pPr>
     </w:lvl>
   </w:abstractNum>
-  <w:abstractNum w:abstractNumId="19" w15:restartNumberingAfterBreak="0">
+  <w:abstractNum w:abstractNumId="20" w15:restartNumberingAfterBreak="0">
     <w:nsid w:val="1EA841B7"/>
     <w:multiLevelType w:val="multilevel"/>
     <w:tmpl w:val="869ED4AC"/>
@@ -20091,7 +21736,7 @@
       </w:pPr>
     </w:lvl>
   </w:abstractNum>
-  <w:abstractNum w:abstractNumId="20" w15:restartNumberingAfterBreak="0">
+  <w:abstractNum w:abstractNumId="21" w15:restartNumberingAfterBreak="0">
     <w:nsid w:val="209C3D3A"/>
     <w:multiLevelType w:val="multilevel"/>
     <w:tmpl w:val="3832459A"/>
@@ -20240,7 +21885,7 @@
       </w:rPr>
     </w:lvl>
   </w:abstractNum>
-  <w:abstractNum w:abstractNumId="21" w15:restartNumberingAfterBreak="0">
+  <w:abstractNum w:abstractNumId="22" w15:restartNumberingAfterBreak="0">
     <w:nsid w:val="20C0305B"/>
     <w:multiLevelType w:val="multilevel"/>
     <w:tmpl w:val="A4D638D8"/>
@@ -20389,7 +22034,7 @@
       </w:rPr>
     </w:lvl>
   </w:abstractNum>
-  <w:abstractNum w:abstractNumId="22" w15:restartNumberingAfterBreak="0">
+  <w:abstractNum w:abstractNumId="23" w15:restartNumberingAfterBreak="0">
     <w:nsid w:val="243D6294"/>
     <w:multiLevelType w:val="multilevel"/>
     <w:tmpl w:val="2404F0E6"/>
@@ -20538,7 +22183,7 @@
       </w:rPr>
     </w:lvl>
   </w:abstractNum>
-  <w:abstractNum w:abstractNumId="23" w15:restartNumberingAfterBreak="0">
+  <w:abstractNum w:abstractNumId="24" w15:restartNumberingAfterBreak="0">
     <w:nsid w:val="267643CC"/>
     <w:multiLevelType w:val="multilevel"/>
     <w:tmpl w:val="627A638C"/>
@@ -20687,7 +22332,7 @@
       </w:rPr>
     </w:lvl>
   </w:abstractNum>
-  <w:abstractNum w:abstractNumId="24" w15:restartNumberingAfterBreak="0">
+  <w:abstractNum w:abstractNumId="25" w15:restartNumberingAfterBreak="0">
     <w:nsid w:val="294E4677"/>
     <w:multiLevelType w:val="multilevel"/>
     <w:tmpl w:val="FB44E6F6"/>
@@ -20836,7 +22481,7 @@
       </w:rPr>
     </w:lvl>
   </w:abstractNum>
-  <w:abstractNum w:abstractNumId="25" w15:restartNumberingAfterBreak="0">
+  <w:abstractNum w:abstractNumId="26" w15:restartNumberingAfterBreak="0">
     <w:nsid w:val="29805F7E"/>
     <w:multiLevelType w:val="multilevel"/>
     <w:tmpl w:val="622E0386"/>
@@ -20985,7 +22630,7 @@
       </w:rPr>
     </w:lvl>
   </w:abstractNum>
-  <w:abstractNum w:abstractNumId="26" w15:restartNumberingAfterBreak="0">
+  <w:abstractNum w:abstractNumId="27" w15:restartNumberingAfterBreak="0">
     <w:nsid w:val="2B3F4ED9"/>
     <w:multiLevelType w:val="multilevel"/>
     <w:tmpl w:val="1CB6C9BA"/>
@@ -21134,7 +22779,7 @@
       </w:rPr>
     </w:lvl>
   </w:abstractNum>
-  <w:abstractNum w:abstractNumId="27" w15:restartNumberingAfterBreak="0">
+  <w:abstractNum w:abstractNumId="28" w15:restartNumberingAfterBreak="0">
     <w:nsid w:val="2B435202"/>
     <w:multiLevelType w:val="multilevel"/>
     <w:tmpl w:val="DE784CEC"/>
@@ -21283,7 +22928,7 @@
       </w:rPr>
     </w:lvl>
   </w:abstractNum>
-  <w:abstractNum w:abstractNumId="28" w15:restartNumberingAfterBreak="0">
+  <w:abstractNum w:abstractNumId="29" w15:restartNumberingAfterBreak="0">
     <w:nsid w:val="2D5710F4"/>
     <w:multiLevelType w:val="multilevel"/>
     <w:tmpl w:val="2758C9FE"/>
@@ -21400,7 +23045,7 @@
       </w:pPr>
     </w:lvl>
   </w:abstractNum>
-  <w:abstractNum w:abstractNumId="29" w15:restartNumberingAfterBreak="0">
+  <w:abstractNum w:abstractNumId="30" w15:restartNumberingAfterBreak="0">
     <w:nsid w:val="2E4F5915"/>
     <w:multiLevelType w:val="multilevel"/>
     <w:tmpl w:val="68D080C6"/>
@@ -21549,7 +23194,7 @@
       </w:rPr>
     </w:lvl>
   </w:abstractNum>
-  <w:abstractNum w:abstractNumId="30" w15:restartNumberingAfterBreak="0">
+  <w:abstractNum w:abstractNumId="31" w15:restartNumberingAfterBreak="0">
     <w:nsid w:val="30B00AA1"/>
     <w:multiLevelType w:val="multilevel"/>
     <w:tmpl w:val="EB7C73EE"/>
@@ -21698,7 +23343,156 @@
       </w:rPr>
     </w:lvl>
   </w:abstractNum>
-  <w:abstractNum w:abstractNumId="31" w15:restartNumberingAfterBreak="0">
+  <w:abstractNum w:abstractNumId="32" w15:restartNumberingAfterBreak="0">
+    <w:nsid w:val="327B627E"/>
+    <w:multiLevelType w:val="multilevel"/>
+    <w:tmpl w:val="92986B48"/>
+    <w:lvl w:ilvl="0">
+      <w:start w:val="1"/>
+      <w:numFmt w:val="bullet"/>
+      <w:lvlText w:val=""/>
+      <w:lvlJc w:val="left"/>
+      <w:pPr>
+        <w:tabs>
+          <w:tab w:val="num" w:pos="720"/>
+        </w:tabs>
+        <w:ind w:left="720" w:hanging="360"/>
+      </w:pPr>
+      <w:rPr>
+        <w:rFonts w:ascii="Symbol" w:hAnsi="Symbol" w:hint="default"/>
+        <w:sz w:val="20"/>
+      </w:rPr>
+    </w:lvl>
+    <w:lvl w:ilvl="1" w:tentative="1">
+      <w:start w:val="1"/>
+      <w:numFmt w:val="bullet"/>
+      <w:lvlText w:val="o"/>
+      <w:lvlJc w:val="left"/>
+      <w:pPr>
+        <w:tabs>
+          <w:tab w:val="num" w:pos="1440"/>
+        </w:tabs>
+        <w:ind w:left="1440" w:hanging="360"/>
+      </w:pPr>
+      <w:rPr>
+        <w:rFonts w:ascii="Courier New" w:hAnsi="Courier New" w:hint="default"/>
+        <w:sz w:val="20"/>
+      </w:rPr>
+    </w:lvl>
+    <w:lvl w:ilvl="2" w:tentative="1">
+      <w:start w:val="1"/>
+      <w:numFmt w:val="bullet"/>
+      <w:lvlText w:val=""/>
+      <w:lvlJc w:val="left"/>
+      <w:pPr>
+        <w:tabs>
+          <w:tab w:val="num" w:pos="2160"/>
+        </w:tabs>
+        <w:ind w:left="2160" w:hanging="360"/>
+      </w:pPr>
+      <w:rPr>
+        <w:rFonts w:ascii="Wingdings" w:hAnsi="Wingdings" w:hint="default"/>
+        <w:sz w:val="20"/>
+      </w:rPr>
+    </w:lvl>
+    <w:lvl w:ilvl="3" w:tentative="1">
+      <w:start w:val="1"/>
+      <w:numFmt w:val="bullet"/>
+      <w:lvlText w:val=""/>
+      <w:lvlJc w:val="left"/>
+      <w:pPr>
+        <w:tabs>
+          <w:tab w:val="num" w:pos="2880"/>
+        </w:tabs>
+        <w:ind w:left="2880" w:hanging="360"/>
+      </w:pPr>
+      <w:rPr>
+        <w:rFonts w:ascii="Wingdings" w:hAnsi="Wingdings" w:hint="default"/>
+        <w:sz w:val="20"/>
+      </w:rPr>
+    </w:lvl>
+    <w:lvl w:ilvl="4" w:tentative="1">
+      <w:start w:val="1"/>
+      <w:numFmt w:val="bullet"/>
+      <w:lvlText w:val=""/>
+      <w:lvlJc w:val="left"/>
+      <w:pPr>
+        <w:tabs>
+          <w:tab w:val="num" w:pos="3600"/>
+        </w:tabs>
+        <w:ind w:left="3600" w:hanging="360"/>
+      </w:pPr>
+      <w:rPr>
+        <w:rFonts w:ascii="Wingdings" w:hAnsi="Wingdings" w:hint="default"/>
+        <w:sz w:val="20"/>
+      </w:rPr>
+    </w:lvl>
+    <w:lvl w:ilvl="5" w:tentative="1">
+      <w:start w:val="1"/>
+      <w:numFmt w:val="bullet"/>
+      <w:lvlText w:val=""/>
+      <w:lvlJc w:val="left"/>
+      <w:pPr>
+        <w:tabs>
+          <w:tab w:val="num" w:pos="4320"/>
+        </w:tabs>
+        <w:ind w:left="4320" w:hanging="360"/>
+      </w:pPr>
+      <w:rPr>
+        <w:rFonts w:ascii="Wingdings" w:hAnsi="Wingdings" w:hint="default"/>
+        <w:sz w:val="20"/>
+      </w:rPr>
+    </w:lvl>
+    <w:lvl w:ilvl="6" w:tentative="1">
+      <w:start w:val="1"/>
+      <w:numFmt w:val="bullet"/>
+      <w:lvlText w:val=""/>
+      <w:lvlJc w:val="left"/>
+      <w:pPr>
+        <w:tabs>
+          <w:tab w:val="num" w:pos="5040"/>
+        </w:tabs>
+        <w:ind w:left="5040" w:hanging="360"/>
+      </w:pPr>
+      <w:rPr>
+        <w:rFonts w:ascii="Wingdings" w:hAnsi="Wingdings" w:hint="default"/>
+        <w:sz w:val="20"/>
+      </w:rPr>
+    </w:lvl>
+    <w:lvl w:ilvl="7" w:tentative="1">
+      <w:start w:val="1"/>
+      <w:numFmt w:val="bullet"/>
+      <w:lvlText w:val=""/>
+      <w:lvlJc w:val="left"/>
+      <w:pPr>
+        <w:tabs>
+          <w:tab w:val="num" w:pos="5760"/>
+        </w:tabs>
+        <w:ind w:left="5760" w:hanging="360"/>
+      </w:pPr>
+      <w:rPr>
+        <w:rFonts w:ascii="Wingdings" w:hAnsi="Wingdings" w:hint="default"/>
+        <w:sz w:val="20"/>
+      </w:rPr>
+    </w:lvl>
+    <w:lvl w:ilvl="8" w:tentative="1">
+      <w:start w:val="1"/>
+      <w:numFmt w:val="bullet"/>
+      <w:lvlText w:val=""/>
+      <w:lvlJc w:val="left"/>
+      <w:pPr>
+        <w:tabs>
+          <w:tab w:val="num" w:pos="6480"/>
+        </w:tabs>
+        <w:ind w:left="6480" w:hanging="360"/>
+      </w:pPr>
+      <w:rPr>
+        <w:rFonts w:ascii="Wingdings" w:hAnsi="Wingdings" w:hint="default"/>
+        <w:sz w:val="20"/>
+      </w:rPr>
+    </w:lvl>
+  </w:abstractNum>
+  <w:abstractNum w:abstractNumId="33" w15:restartNumberingAfterBreak="0">
     <w:nsid w:val="330203D4"/>
     <w:multiLevelType w:val="multilevel"/>
     <w:tmpl w:val="FE5EFA7C"/>
@@ -21847,7 +23641,7 @@
       </w:rPr>
     </w:lvl>
   </w:abstractNum>
-  <w:abstractNum w:abstractNumId="32" w15:restartNumberingAfterBreak="0">
+  <w:abstractNum w:abstractNumId="34" w15:restartNumberingAfterBreak="0">
     <w:nsid w:val="335E685C"/>
     <w:multiLevelType w:val="multilevel"/>
     <w:tmpl w:val="D82CD26E"/>
@@ -21996,7 +23790,7 @@
       </w:rPr>
     </w:lvl>
   </w:abstractNum>
-  <w:abstractNum w:abstractNumId="33" w15:restartNumberingAfterBreak="0">
+  <w:abstractNum w:abstractNumId="35" w15:restartNumberingAfterBreak="0">
     <w:nsid w:val="350246D0"/>
     <w:multiLevelType w:val="multilevel"/>
     <w:tmpl w:val="974A89B0"/>
@@ -22145,7 +23939,7 @@
       </w:rPr>
     </w:lvl>
   </w:abstractNum>
-  <w:abstractNum w:abstractNumId="34" w15:restartNumberingAfterBreak="0">
+  <w:abstractNum w:abstractNumId="36" w15:restartNumberingAfterBreak="0">
     <w:nsid w:val="36FC2505"/>
     <w:multiLevelType w:val="multilevel"/>
     <w:tmpl w:val="C250EAF4"/>
@@ -22294,7 +24088,7 @@
       </w:rPr>
     </w:lvl>
   </w:abstractNum>
-  <w:abstractNum w:abstractNumId="35" w15:restartNumberingAfterBreak="0">
+  <w:abstractNum w:abstractNumId="37" w15:restartNumberingAfterBreak="0">
     <w:nsid w:val="384D144F"/>
     <w:multiLevelType w:val="multilevel"/>
     <w:tmpl w:val="A4329926"/>
@@ -22411,7 +24205,7 @@
       </w:pPr>
     </w:lvl>
   </w:abstractNum>
-  <w:abstractNum w:abstractNumId="36" w15:restartNumberingAfterBreak="0">
+  <w:abstractNum w:abstractNumId="38" w15:restartNumberingAfterBreak="0">
     <w:nsid w:val="39AA7546"/>
     <w:multiLevelType w:val="multilevel"/>
     <w:tmpl w:val="9AC4B776"/>
@@ -22560,7 +24354,7 @@
       </w:rPr>
     </w:lvl>
   </w:abstractNum>
-  <w:abstractNum w:abstractNumId="37" w15:restartNumberingAfterBreak="0">
+  <w:abstractNum w:abstractNumId="39" w15:restartNumberingAfterBreak="0">
     <w:nsid w:val="3D7C702D"/>
     <w:multiLevelType w:val="multilevel"/>
     <w:tmpl w:val="66649AB8"/>
@@ -22709,7 +24503,7 @@
       </w:rPr>
     </w:lvl>
   </w:abstractNum>
-  <w:abstractNum w:abstractNumId="38" w15:restartNumberingAfterBreak="0">
+  <w:abstractNum w:abstractNumId="40" w15:restartNumberingAfterBreak="0">
     <w:nsid w:val="3D9B1EA4"/>
     <w:multiLevelType w:val="multilevel"/>
     <w:tmpl w:val="6544524E"/>
@@ -22822,7 +24616,7 @@
       </w:pPr>
     </w:lvl>
   </w:abstractNum>
-  <w:abstractNum w:abstractNumId="39" w15:restartNumberingAfterBreak="0">
+  <w:abstractNum w:abstractNumId="41" w15:restartNumberingAfterBreak="0">
     <w:nsid w:val="3F0A1D36"/>
     <w:multiLevelType w:val="multilevel"/>
     <w:tmpl w:val="CDC48DAC"/>
@@ -22971,7 +24765,7 @@
       </w:rPr>
     </w:lvl>
   </w:abstractNum>
-  <w:abstractNum w:abstractNumId="40" w15:restartNumberingAfterBreak="0">
+  <w:abstractNum w:abstractNumId="42" w15:restartNumberingAfterBreak="0">
     <w:nsid w:val="3F845FA6"/>
     <w:multiLevelType w:val="multilevel"/>
     <w:tmpl w:val="651E9466"/>
@@ -23120,7 +24914,7 @@
       </w:rPr>
     </w:lvl>
   </w:abstractNum>
-  <w:abstractNum w:abstractNumId="41" w15:restartNumberingAfterBreak="0">
+  <w:abstractNum w:abstractNumId="43" w15:restartNumberingAfterBreak="0">
     <w:nsid w:val="3FE74F87"/>
     <w:multiLevelType w:val="multilevel"/>
     <w:tmpl w:val="7C7C1ED6"/>
@@ -23237,7 +25031,7 @@
       </w:pPr>
     </w:lvl>
   </w:abstractNum>
-  <w:abstractNum w:abstractNumId="42" w15:restartNumberingAfterBreak="0">
+  <w:abstractNum w:abstractNumId="44" w15:restartNumberingAfterBreak="0">
     <w:nsid w:val="447F6C80"/>
     <w:multiLevelType w:val="multilevel"/>
     <w:tmpl w:val="6E6209A8"/>
@@ -23386,7 +25180,7 @@
       </w:rPr>
     </w:lvl>
   </w:abstractNum>
-  <w:abstractNum w:abstractNumId="43" w15:restartNumberingAfterBreak="0">
+  <w:abstractNum w:abstractNumId="45" w15:restartNumberingAfterBreak="0">
     <w:nsid w:val="44D90E6D"/>
     <w:multiLevelType w:val="multilevel"/>
     <w:tmpl w:val="379CA856"/>
@@ -23535,7 +25329,7 @@
       </w:rPr>
     </w:lvl>
   </w:abstractNum>
-  <w:abstractNum w:abstractNumId="44" w15:restartNumberingAfterBreak="0">
+  <w:abstractNum w:abstractNumId="46" w15:restartNumberingAfterBreak="0">
     <w:nsid w:val="44FB0E0F"/>
     <w:multiLevelType w:val="multilevel"/>
     <w:tmpl w:val="EB4E9E38"/>
@@ -23684,7 +25478,7 @@
       </w:rPr>
     </w:lvl>
   </w:abstractNum>
-  <w:abstractNum w:abstractNumId="45" w15:restartNumberingAfterBreak="0">
+  <w:abstractNum w:abstractNumId="47" w15:restartNumberingAfterBreak="0">
     <w:nsid w:val="474E3C26"/>
     <w:multiLevelType w:val="multilevel"/>
     <w:tmpl w:val="5BEC09C0"/>
@@ -23797,7 +25591,7 @@
       </w:pPr>
     </w:lvl>
   </w:abstractNum>
-  <w:abstractNum w:abstractNumId="46" w15:restartNumberingAfterBreak="0">
+  <w:abstractNum w:abstractNumId="48" w15:restartNumberingAfterBreak="0">
     <w:nsid w:val="4A223F24"/>
     <w:multiLevelType w:val="multilevel"/>
     <w:tmpl w:val="185AB7FA"/>
@@ -23946,7 +25740,7 @@
       </w:rPr>
     </w:lvl>
   </w:abstractNum>
-  <w:abstractNum w:abstractNumId="47" w15:restartNumberingAfterBreak="0">
+  <w:abstractNum w:abstractNumId="49" w15:restartNumberingAfterBreak="0">
     <w:nsid w:val="4AA60C8E"/>
     <w:multiLevelType w:val="multilevel"/>
     <w:tmpl w:val="A94668D2"/>
@@ -24063,7 +25857,7 @@
       </w:pPr>
     </w:lvl>
   </w:abstractNum>
-  <w:abstractNum w:abstractNumId="48" w15:restartNumberingAfterBreak="0">
+  <w:abstractNum w:abstractNumId="50" w15:restartNumberingAfterBreak="0">
     <w:nsid w:val="4DF02B5A"/>
     <w:multiLevelType w:val="multilevel"/>
     <w:tmpl w:val="9BE8A276"/>
@@ -24176,7 +25970,7 @@
       </w:pPr>
     </w:lvl>
   </w:abstractNum>
-  <w:abstractNum w:abstractNumId="49" w15:restartNumberingAfterBreak="0">
+  <w:abstractNum w:abstractNumId="51" w15:restartNumberingAfterBreak="0">
     <w:nsid w:val="4FBD3EC3"/>
     <w:multiLevelType w:val="multilevel"/>
     <w:tmpl w:val="F5542F24"/>
@@ -24325,7 +26119,156 @@
       </w:rPr>
     </w:lvl>
   </w:abstractNum>
-  <w:abstractNum w:abstractNumId="50" w15:restartNumberingAfterBreak="0">
+  <w:abstractNum w:abstractNumId="52" w15:restartNumberingAfterBreak="0">
+    <w:nsid w:val="4FD67FEC"/>
+    <w:multiLevelType w:val="multilevel"/>
+    <w:tmpl w:val="C91A6F60"/>
+    <w:lvl w:ilvl="0">
+      <w:start w:val="1"/>
+      <w:numFmt w:val="bullet"/>
+      <w:lvlText w:val=""/>
+      <w:lvlJc w:val="left"/>
+      <w:pPr>
+        <w:tabs>
+          <w:tab w:val="num" w:pos="720"/>
+        </w:tabs>
+        <w:ind w:left="720" w:hanging="360"/>
+      </w:pPr>
+      <w:rPr>
+        <w:rFonts w:ascii="Symbol" w:hAnsi="Symbol" w:hint="default"/>
+        <w:sz w:val="20"/>
+      </w:rPr>
+    </w:lvl>
+    <w:lvl w:ilvl="1" w:tentative="1">
+      <w:start w:val="1"/>
+      <w:numFmt w:val="bullet"/>
+      <w:lvlText w:val="o"/>
+      <w:lvlJc w:val="left"/>
+      <w:pPr>
+        <w:tabs>
+          <w:tab w:val="num" w:pos="1440"/>
+        </w:tabs>
+        <w:ind w:left="1440" w:hanging="360"/>
+      </w:pPr>
+      <w:rPr>
+        <w:rFonts w:ascii="Courier New" w:hAnsi="Courier New" w:hint="default"/>
+        <w:sz w:val="20"/>
+      </w:rPr>
+    </w:lvl>
+    <w:lvl w:ilvl="2" w:tentative="1">
+      <w:start w:val="1"/>
+      <w:numFmt w:val="bullet"/>
+      <w:lvlText w:val=""/>
+      <w:lvlJc w:val="left"/>
+      <w:pPr>
+        <w:tabs>
+          <w:tab w:val="num" w:pos="2160"/>
+        </w:tabs>
+        <w:ind w:left="2160" w:hanging="360"/>
+      </w:pPr>
+      <w:rPr>
+        <w:rFonts w:ascii="Wingdings" w:hAnsi="Wingdings" w:hint="default"/>
+        <w:sz w:val="20"/>
+      </w:rPr>
+    </w:lvl>
+    <w:lvl w:ilvl="3" w:tentative="1">
+      <w:start w:val="1"/>
+      <w:numFmt w:val="bullet"/>
+      <w:lvlText w:val=""/>
+      <w:lvlJc w:val="left"/>
+      <w:pPr>
+        <w:tabs>
+          <w:tab w:val="num" w:pos="2880"/>
+        </w:tabs>
+        <w:ind w:left="2880" w:hanging="360"/>
+      </w:pPr>
+      <w:rPr>
+        <w:rFonts w:ascii="Wingdings" w:hAnsi="Wingdings" w:hint="default"/>
+        <w:sz w:val="20"/>
+      </w:rPr>
+    </w:lvl>
+    <w:lvl w:ilvl="4" w:tentative="1">
+      <w:start w:val="1"/>
+      <w:numFmt w:val="bullet"/>
+      <w:lvlText w:val=""/>
+      <w:lvlJc w:val="left"/>
+      <w:pPr>
+        <w:tabs>
+          <w:tab w:val="num" w:pos="3600"/>
+        </w:tabs>
+        <w:ind w:left="3600" w:hanging="360"/>
+      </w:pPr>
+      <w:rPr>
+        <w:rFonts w:ascii="Wingdings" w:hAnsi="Wingdings" w:hint="default"/>
+        <w:sz w:val="20"/>
+      </w:rPr>
+    </w:lvl>
+    <w:lvl w:ilvl="5" w:tentative="1">
+      <w:start w:val="1"/>
+      <w:numFmt w:val="bullet"/>
+      <w:lvlText w:val=""/>
+      <w:lvlJc w:val="left"/>
+      <w:pPr>
+        <w:tabs>
+          <w:tab w:val="num" w:pos="4320"/>
+        </w:tabs>
+        <w:ind w:left="4320" w:hanging="360"/>
+      </w:pPr>
+      <w:rPr>
+        <w:rFonts w:ascii="Wingdings" w:hAnsi="Wingdings" w:hint="default"/>
+        <w:sz w:val="20"/>
+      </w:rPr>
+    </w:lvl>
+    <w:lvl w:ilvl="6" w:tentative="1">
+      <w:start w:val="1"/>
+      <w:numFmt w:val="bullet"/>
+      <w:lvlText w:val=""/>
+      <w:lvlJc w:val="left"/>
+      <w:pPr>
+        <w:tabs>
+          <w:tab w:val="num" w:pos="5040"/>
+        </w:tabs>
+        <w:ind w:left="5040" w:hanging="360"/>
+      </w:pPr>
+      <w:rPr>
+        <w:rFonts w:ascii="Wingdings" w:hAnsi="Wingdings" w:hint="default"/>
+        <w:sz w:val="20"/>
+      </w:rPr>
+    </w:lvl>
+    <w:lvl w:ilvl="7" w:tentative="1">
+      <w:start w:val="1"/>
+      <w:numFmt w:val="bullet"/>
+      <w:lvlText w:val=""/>
+      <w:lvlJc w:val="left"/>
+      <w:pPr>
+        <w:tabs>
+          <w:tab w:val="num" w:pos="5760"/>
+        </w:tabs>
+        <w:ind w:left="5760" w:hanging="360"/>
+      </w:pPr>
+      <w:rPr>
+        <w:rFonts w:ascii="Wingdings" w:hAnsi="Wingdings" w:hint="default"/>
+        <w:sz w:val="20"/>
+      </w:rPr>
+    </w:lvl>
+    <w:lvl w:ilvl="8" w:tentative="1">
+      <w:start w:val="1"/>
+      <w:numFmt w:val="bullet"/>
+      <w:lvlText w:val=""/>
+      <w:lvlJc w:val="left"/>
+      <w:pPr>
+        <w:tabs>
+          <w:tab w:val="num" w:pos="6480"/>
+        </w:tabs>
+        <w:ind w:left="6480" w:hanging="360"/>
+      </w:pPr>
+      <w:rPr>
+        <w:rFonts w:ascii="Wingdings" w:hAnsi="Wingdings" w:hint="default"/>
+        <w:sz w:val="20"/>
+      </w:rPr>
+    </w:lvl>
+  </w:abstractNum>
+  <w:abstractNum w:abstractNumId="53" w15:restartNumberingAfterBreak="0">
     <w:nsid w:val="503C59A3"/>
     <w:multiLevelType w:val="multilevel"/>
     <w:tmpl w:val="FC0E5E2A"/>
@@ -24474,7 +26417,7 @@
       </w:rPr>
     </w:lvl>
   </w:abstractNum>
-  <w:abstractNum w:abstractNumId="51" w15:restartNumberingAfterBreak="0">
+  <w:abstractNum w:abstractNumId="54" w15:restartNumberingAfterBreak="0">
     <w:nsid w:val="50FF1D4E"/>
     <w:multiLevelType w:val="multilevel"/>
     <w:tmpl w:val="E2FA2024"/>
@@ -24623,7 +26566,7 @@
       </w:rPr>
     </w:lvl>
   </w:abstractNum>
-  <w:abstractNum w:abstractNumId="52" w15:restartNumberingAfterBreak="0">
+  <w:abstractNum w:abstractNumId="55" w15:restartNumberingAfterBreak="0">
     <w:nsid w:val="51045CD7"/>
     <w:multiLevelType w:val="multilevel"/>
     <w:tmpl w:val="BD4228F4"/>
@@ -24740,7 +26683,7 @@
       </w:pPr>
     </w:lvl>
   </w:abstractNum>
-  <w:abstractNum w:abstractNumId="53" w15:restartNumberingAfterBreak="0">
+  <w:abstractNum w:abstractNumId="56" w15:restartNumberingAfterBreak="0">
     <w:nsid w:val="520023AE"/>
     <w:multiLevelType w:val="multilevel"/>
     <w:tmpl w:val="EF1A5A7C"/>
@@ -24853,7 +26796,7 @@
       </w:pPr>
     </w:lvl>
   </w:abstractNum>
-  <w:abstractNum w:abstractNumId="54" w15:restartNumberingAfterBreak="0">
+  <w:abstractNum w:abstractNumId="57" w15:restartNumberingAfterBreak="0">
     <w:nsid w:val="53616E0F"/>
     <w:multiLevelType w:val="multilevel"/>
     <w:tmpl w:val="00BA58CE"/>
@@ -24966,7 +26909,7 @@
       </w:pPr>
     </w:lvl>
   </w:abstractNum>
-  <w:abstractNum w:abstractNumId="55" w15:restartNumberingAfterBreak="0">
+  <w:abstractNum w:abstractNumId="58" w15:restartNumberingAfterBreak="0">
     <w:nsid w:val="58824BDC"/>
     <w:multiLevelType w:val="multilevel"/>
     <w:tmpl w:val="FD5694EC"/>
@@ -25115,7 +27058,7 @@
       </w:rPr>
     </w:lvl>
   </w:abstractNum>
-  <w:abstractNum w:abstractNumId="56" w15:restartNumberingAfterBreak="0">
+  <w:abstractNum w:abstractNumId="59" w15:restartNumberingAfterBreak="0">
     <w:nsid w:val="58910364"/>
     <w:multiLevelType w:val="multilevel"/>
     <w:tmpl w:val="933CD766"/>
@@ -25228,7 +27171,7 @@
       </w:pPr>
     </w:lvl>
   </w:abstractNum>
-  <w:abstractNum w:abstractNumId="57" w15:restartNumberingAfterBreak="0">
+  <w:abstractNum w:abstractNumId="60" w15:restartNumberingAfterBreak="0">
     <w:nsid w:val="58F867BF"/>
     <w:multiLevelType w:val="multilevel"/>
     <w:tmpl w:val="9306F906"/>
@@ -25377,7 +27320,7 @@
       </w:rPr>
     </w:lvl>
   </w:abstractNum>
-  <w:abstractNum w:abstractNumId="58" w15:restartNumberingAfterBreak="0">
+  <w:abstractNum w:abstractNumId="61" w15:restartNumberingAfterBreak="0">
     <w:nsid w:val="594E4A96"/>
     <w:multiLevelType w:val="multilevel"/>
     <w:tmpl w:val="652E2DEA"/>
@@ -25526,7 +27469,7 @@
       </w:rPr>
     </w:lvl>
   </w:abstractNum>
-  <w:abstractNum w:abstractNumId="59" w15:restartNumberingAfterBreak="0">
+  <w:abstractNum w:abstractNumId="62" w15:restartNumberingAfterBreak="0">
     <w:nsid w:val="599446C3"/>
     <w:multiLevelType w:val="multilevel"/>
     <w:tmpl w:val="D7DE0602"/>
@@ -25675,7 +27618,7 @@
       </w:rPr>
     </w:lvl>
   </w:abstractNum>
-  <w:abstractNum w:abstractNumId="60" w15:restartNumberingAfterBreak="0">
+  <w:abstractNum w:abstractNumId="63" w15:restartNumberingAfterBreak="0">
     <w:nsid w:val="5A6519A2"/>
     <w:multiLevelType w:val="multilevel"/>
     <w:tmpl w:val="0F2A00EA"/>
@@ -25824,7 +27767,7 @@
       </w:rPr>
     </w:lvl>
   </w:abstractNum>
-  <w:abstractNum w:abstractNumId="61" w15:restartNumberingAfterBreak="0">
+  <w:abstractNum w:abstractNumId="64" w15:restartNumberingAfterBreak="0">
     <w:nsid w:val="5DF95980"/>
     <w:multiLevelType w:val="multilevel"/>
     <w:tmpl w:val="8DD6C3A8"/>
@@ -25941,7 +27884,7 @@
       </w:pPr>
     </w:lvl>
   </w:abstractNum>
-  <w:abstractNum w:abstractNumId="62" w15:restartNumberingAfterBreak="0">
+  <w:abstractNum w:abstractNumId="65" w15:restartNumberingAfterBreak="0">
     <w:nsid w:val="5E5828CF"/>
     <w:multiLevelType w:val="multilevel"/>
     <w:tmpl w:val="7FDED7D4"/>
@@ -26090,7 +28033,7 @@
       </w:rPr>
     </w:lvl>
   </w:abstractNum>
-  <w:abstractNum w:abstractNumId="63" w15:restartNumberingAfterBreak="0">
+  <w:abstractNum w:abstractNumId="66" w15:restartNumberingAfterBreak="0">
     <w:nsid w:val="5F494379"/>
     <w:multiLevelType w:val="multilevel"/>
     <w:tmpl w:val="98A8E20A"/>
@@ -26239,7 +28182,7 @@
       </w:rPr>
     </w:lvl>
   </w:abstractNum>
-  <w:abstractNum w:abstractNumId="64" w15:restartNumberingAfterBreak="0">
+  <w:abstractNum w:abstractNumId="67" w15:restartNumberingAfterBreak="0">
     <w:nsid w:val="633D6E38"/>
     <w:multiLevelType w:val="multilevel"/>
     <w:tmpl w:val="57A2324E"/>
@@ -26388,7 +28331,7 @@
       </w:rPr>
     </w:lvl>
   </w:abstractNum>
-  <w:abstractNum w:abstractNumId="65" w15:restartNumberingAfterBreak="0">
+  <w:abstractNum w:abstractNumId="68" w15:restartNumberingAfterBreak="0">
     <w:nsid w:val="63CA0849"/>
     <w:multiLevelType w:val="multilevel"/>
     <w:tmpl w:val="225A1EB4"/>
@@ -26501,7 +28444,7 @@
       </w:pPr>
     </w:lvl>
   </w:abstractNum>
-  <w:abstractNum w:abstractNumId="66" w15:restartNumberingAfterBreak="0">
+  <w:abstractNum w:abstractNumId="69" w15:restartNumberingAfterBreak="0">
     <w:nsid w:val="6431670C"/>
     <w:multiLevelType w:val="multilevel"/>
     <w:tmpl w:val="EA821482"/>
@@ -26650,7 +28593,7 @@
       </w:rPr>
     </w:lvl>
   </w:abstractNum>
-  <w:abstractNum w:abstractNumId="67" w15:restartNumberingAfterBreak="0">
+  <w:abstractNum w:abstractNumId="70" w15:restartNumberingAfterBreak="0">
     <w:nsid w:val="644A2655"/>
     <w:multiLevelType w:val="multilevel"/>
     <w:tmpl w:val="719CF8CE"/>
@@ -26799,7 +28742,7 @@
       </w:rPr>
     </w:lvl>
   </w:abstractNum>
-  <w:abstractNum w:abstractNumId="68" w15:restartNumberingAfterBreak="0">
+  <w:abstractNum w:abstractNumId="71" w15:restartNumberingAfterBreak="0">
     <w:nsid w:val="64670DB3"/>
     <w:multiLevelType w:val="multilevel"/>
     <w:tmpl w:val="6114AFF2"/>
@@ -26948,7 +28891,7 @@
       </w:rPr>
     </w:lvl>
   </w:abstractNum>
-  <w:abstractNum w:abstractNumId="69" w15:restartNumberingAfterBreak="0">
+  <w:abstractNum w:abstractNumId="72" w15:restartNumberingAfterBreak="0">
     <w:nsid w:val="64CD67E0"/>
     <w:multiLevelType w:val="multilevel"/>
     <w:tmpl w:val="A1FE17D4"/>
@@ -27097,7 +29040,7 @@
       </w:rPr>
     </w:lvl>
   </w:abstractNum>
-  <w:abstractNum w:abstractNumId="70" w15:restartNumberingAfterBreak="0">
+  <w:abstractNum w:abstractNumId="73" w15:restartNumberingAfterBreak="0">
     <w:nsid w:val="65E3131D"/>
     <w:multiLevelType w:val="multilevel"/>
     <w:tmpl w:val="C81A1F0E"/>
@@ -27246,7 +29189,7 @@
       </w:rPr>
     </w:lvl>
   </w:abstractNum>
-  <w:abstractNum w:abstractNumId="71" w15:restartNumberingAfterBreak="0">
+  <w:abstractNum w:abstractNumId="74" w15:restartNumberingAfterBreak="0">
     <w:nsid w:val="66453ABB"/>
     <w:multiLevelType w:val="multilevel"/>
     <w:tmpl w:val="AF224D68"/>
@@ -27395,7 +29338,7 @@
       </w:rPr>
     </w:lvl>
   </w:abstractNum>
-  <w:abstractNum w:abstractNumId="72" w15:restartNumberingAfterBreak="0">
+  <w:abstractNum w:abstractNumId="75" w15:restartNumberingAfterBreak="0">
     <w:nsid w:val="66F1783E"/>
     <w:multiLevelType w:val="multilevel"/>
     <w:tmpl w:val="7FDA3866"/>
@@ -27544,7 +29487,156 @@
       </w:rPr>
     </w:lvl>
   </w:abstractNum>
-  <w:abstractNum w:abstractNumId="73" w15:restartNumberingAfterBreak="0">
+  <w:abstractNum w:abstractNumId="76" w15:restartNumberingAfterBreak="0">
+    <w:nsid w:val="6724212C"/>
+    <w:multiLevelType w:val="multilevel"/>
+    <w:tmpl w:val="795E995C"/>
+    <w:lvl w:ilvl="0">
+      <w:start w:val="1"/>
+      <w:numFmt w:val="bullet"/>
+      <w:lvlText w:val=""/>
+      <w:lvlJc w:val="left"/>
+      <w:pPr>
+        <w:tabs>
+          <w:tab w:val="num" w:pos="720"/>
+        </w:tabs>
+        <w:ind w:left="720" w:hanging="360"/>
+      </w:pPr>
+      <w:rPr>
+        <w:rFonts w:ascii="Symbol" w:hAnsi="Symbol" w:hint="default"/>
+        <w:sz w:val="20"/>
+      </w:rPr>
+    </w:lvl>
+    <w:lvl w:ilvl="1" w:tentative="1">
+      <w:start w:val="1"/>
+      <w:numFmt w:val="bullet"/>
+      <w:lvlText w:val="o"/>
+      <w:lvlJc w:val="left"/>
+      <w:pPr>
+        <w:tabs>
+          <w:tab w:val="num" w:pos="1440"/>
+        </w:tabs>
+        <w:ind w:left="1440" w:hanging="360"/>
+      </w:pPr>
+      <w:rPr>
+        <w:rFonts w:ascii="Courier New" w:hAnsi="Courier New" w:hint="default"/>
+        <w:sz w:val="20"/>
+      </w:rPr>
+    </w:lvl>
+    <w:lvl w:ilvl="2" w:tentative="1">
+      <w:start w:val="1"/>
+      <w:numFmt w:val="bullet"/>
+      <w:lvlText w:val=""/>
+      <w:lvlJc w:val="left"/>
+      <w:pPr>
+        <w:tabs>
+          <w:tab w:val="num" w:pos="2160"/>
+        </w:tabs>
+        <w:ind w:left="2160" w:hanging="360"/>
+      </w:pPr>
+      <w:rPr>
+        <w:rFonts w:ascii="Wingdings" w:hAnsi="Wingdings" w:hint="default"/>
+        <w:sz w:val="20"/>
+      </w:rPr>
+    </w:lvl>
+    <w:lvl w:ilvl="3" w:tentative="1">
+      <w:start w:val="1"/>
+      <w:numFmt w:val="bullet"/>
+      <w:lvlText w:val=""/>
+      <w:lvlJc w:val="left"/>
+      <w:pPr>
+        <w:tabs>
+          <w:tab w:val="num" w:pos="2880"/>
+        </w:tabs>
+        <w:ind w:left="2880" w:hanging="360"/>
+      </w:pPr>
+      <w:rPr>
+        <w:rFonts w:ascii="Wingdings" w:hAnsi="Wingdings" w:hint="default"/>
+        <w:sz w:val="20"/>
+      </w:rPr>
+    </w:lvl>
+    <w:lvl w:ilvl="4" w:tentative="1">
+      <w:start w:val="1"/>
+      <w:numFmt w:val="bullet"/>
+      <w:lvlText w:val=""/>
+      <w:lvlJc w:val="left"/>
+      <w:pPr>
+        <w:tabs>
+          <w:tab w:val="num" w:pos="3600"/>
+        </w:tabs>
+        <w:ind w:left="3600" w:hanging="360"/>
+      </w:pPr>
+      <w:rPr>
+        <w:rFonts w:ascii="Wingdings" w:hAnsi="Wingdings" w:hint="default"/>
+        <w:sz w:val="20"/>
+      </w:rPr>
+    </w:lvl>
+    <w:lvl w:ilvl="5" w:tentative="1">
+      <w:start w:val="1"/>
+      <w:numFmt w:val="bullet"/>
+      <w:lvlText w:val=""/>
+      <w:lvlJc w:val="left"/>
+      <w:pPr>
+        <w:tabs>
+          <w:tab w:val="num" w:pos="4320"/>
+        </w:tabs>
+        <w:ind w:left="4320" w:hanging="360"/>
+      </w:pPr>
+      <w:rPr>
+        <w:rFonts w:ascii="Wingdings" w:hAnsi="Wingdings" w:hint="default"/>
+        <w:sz w:val="20"/>
+      </w:rPr>
+    </w:lvl>
+    <w:lvl w:ilvl="6" w:tentative="1">
+      <w:start w:val="1"/>
+      <w:numFmt w:val="bullet"/>
+      <w:lvlText w:val=""/>
+      <w:lvlJc w:val="left"/>
+      <w:pPr>
+        <w:tabs>
+          <w:tab w:val="num" w:pos="5040"/>
+        </w:tabs>
+        <w:ind w:left="5040" w:hanging="360"/>
+      </w:pPr>
+      <w:rPr>
+        <w:rFonts w:ascii="Wingdings" w:hAnsi="Wingdings" w:hint="default"/>
+        <w:sz w:val="20"/>
+      </w:rPr>
+    </w:lvl>
+    <w:lvl w:ilvl="7" w:tentative="1">
+      <w:start w:val="1"/>
+      <w:numFmt w:val="bullet"/>
+      <w:lvlText w:val=""/>
+      <w:lvlJc w:val="left"/>
+      <w:pPr>
+        <w:tabs>
+          <w:tab w:val="num" w:pos="5760"/>
+        </w:tabs>
+        <w:ind w:left="5760" w:hanging="360"/>
+      </w:pPr>
+      <w:rPr>
+        <w:rFonts w:ascii="Wingdings" w:hAnsi="Wingdings" w:hint="default"/>
+        <w:sz w:val="20"/>
+      </w:rPr>
+    </w:lvl>
+    <w:lvl w:ilvl="8" w:tentative="1">
+      <w:start w:val="1"/>
+      <w:numFmt w:val="bullet"/>
+      <w:lvlText w:val=""/>
+      <w:lvlJc w:val="left"/>
+      <w:pPr>
+        <w:tabs>
+          <w:tab w:val="num" w:pos="6480"/>
+        </w:tabs>
+        <w:ind w:left="6480" w:hanging="360"/>
+      </w:pPr>
+      <w:rPr>
+        <w:rFonts w:ascii="Wingdings" w:hAnsi="Wingdings" w:hint="default"/>
+        <w:sz w:val="20"/>
+      </w:rPr>
+    </w:lvl>
+  </w:abstractNum>
+  <w:abstractNum w:abstractNumId="77" w15:restartNumberingAfterBreak="0">
     <w:nsid w:val="684C0704"/>
     <w:multiLevelType w:val="multilevel"/>
     <w:tmpl w:val="B05C3AB0"/>
@@ -27693,7 +29785,7 @@
       </w:rPr>
     </w:lvl>
   </w:abstractNum>
-  <w:abstractNum w:abstractNumId="74" w15:restartNumberingAfterBreak="0">
+  <w:abstractNum w:abstractNumId="78" w15:restartNumberingAfterBreak="0">
     <w:nsid w:val="68752F58"/>
     <w:multiLevelType w:val="multilevel"/>
     <w:tmpl w:val="E15057DA"/>
@@ -27810,7 +29902,7 @@
       </w:pPr>
     </w:lvl>
   </w:abstractNum>
-  <w:abstractNum w:abstractNumId="75" w15:restartNumberingAfterBreak="0">
+  <w:abstractNum w:abstractNumId="79" w15:restartNumberingAfterBreak="0">
     <w:nsid w:val="6BA15B96"/>
     <w:multiLevelType w:val="multilevel"/>
     <w:tmpl w:val="CA22EEA6"/>
@@ -27959,7 +30051,7 @@
       </w:rPr>
     </w:lvl>
   </w:abstractNum>
-  <w:abstractNum w:abstractNumId="76" w15:restartNumberingAfterBreak="0">
+  <w:abstractNum w:abstractNumId="80" w15:restartNumberingAfterBreak="0">
     <w:nsid w:val="6BA73918"/>
     <w:multiLevelType w:val="multilevel"/>
     <w:tmpl w:val="0F1AA4BA"/>
@@ -28108,7 +30200,7 @@
       </w:rPr>
     </w:lvl>
   </w:abstractNum>
-  <w:abstractNum w:abstractNumId="77" w15:restartNumberingAfterBreak="0">
+  <w:abstractNum w:abstractNumId="81" w15:restartNumberingAfterBreak="0">
     <w:nsid w:val="6BBE31A2"/>
     <w:multiLevelType w:val="multilevel"/>
     <w:tmpl w:val="8780CE54"/>
@@ -28257,7 +30349,305 @@
       </w:rPr>
     </w:lvl>
   </w:abstractNum>
-  <w:abstractNum w:abstractNumId="78" w15:restartNumberingAfterBreak="0">
+  <w:abstractNum w:abstractNumId="82" w15:restartNumberingAfterBreak="0">
+    <w:nsid w:val="6C362BA3"/>
+    <w:multiLevelType w:val="multilevel"/>
+    <w:tmpl w:val="8A44F6D8"/>
+    <w:lvl w:ilvl="0">
+      <w:start w:val="1"/>
+      <w:numFmt w:val="bullet"/>
+      <w:lvlText w:val=""/>
+      <w:lvlJc w:val="left"/>
+      <w:pPr>
+        <w:tabs>
+          <w:tab w:val="num" w:pos="720"/>
+        </w:tabs>
+        <w:ind w:left="720" w:hanging="360"/>
+      </w:pPr>
+      <w:rPr>
+        <w:rFonts w:ascii="Symbol" w:hAnsi="Symbol" w:hint="default"/>
+        <w:sz w:val="20"/>
+      </w:rPr>
+    </w:lvl>
+    <w:lvl w:ilvl="1">
+      <w:start w:val="1"/>
+      <w:numFmt w:val="bullet"/>
+      <w:lvlText w:val="o"/>
+      <w:lvlJc w:val="left"/>
+      <w:pPr>
+        <w:tabs>
+          <w:tab w:val="num" w:pos="1440"/>
+        </w:tabs>
+        <w:ind w:left="1440" w:hanging="360"/>
+      </w:pPr>
+      <w:rPr>
+        <w:rFonts w:ascii="Courier New" w:hAnsi="Courier New" w:hint="default"/>
+        <w:sz w:val="20"/>
+      </w:rPr>
+    </w:lvl>
+    <w:lvl w:ilvl="2" w:tentative="1">
+      <w:start w:val="1"/>
+      <w:numFmt w:val="bullet"/>
+      <w:lvlText w:val=""/>
+      <w:lvlJc w:val="left"/>
+      <w:pPr>
+        <w:tabs>
+          <w:tab w:val="num" w:pos="2160"/>
+        </w:tabs>
+        <w:ind w:left="2160" w:hanging="360"/>
+      </w:pPr>
+      <w:rPr>
+        <w:rFonts w:ascii="Wingdings" w:hAnsi="Wingdings" w:hint="default"/>
+        <w:sz w:val="20"/>
+      </w:rPr>
+    </w:lvl>
+    <w:lvl w:ilvl="3" w:tentative="1">
+      <w:start w:val="1"/>
+      <w:numFmt w:val="bullet"/>
+      <w:lvlText w:val=""/>
+      <w:lvlJc w:val="left"/>
+      <w:pPr>
+        <w:tabs>
+          <w:tab w:val="num" w:pos="2880"/>
+        </w:tabs>
+        <w:ind w:left="2880" w:hanging="360"/>
+      </w:pPr>
+      <w:rPr>
+        <w:rFonts w:ascii="Wingdings" w:hAnsi="Wingdings" w:hint="default"/>
+        <w:sz w:val="20"/>
+      </w:rPr>
+    </w:lvl>
+    <w:lvl w:ilvl="4" w:tentative="1">
+      <w:start w:val="1"/>
+      <w:numFmt w:val="bullet"/>
+      <w:lvlText w:val=""/>
+      <w:lvlJc w:val="left"/>
+      <w:pPr>
+        <w:tabs>
+          <w:tab w:val="num" w:pos="3600"/>
+        </w:tabs>
+        <w:ind w:left="3600" w:hanging="360"/>
+      </w:pPr>
+      <w:rPr>
+        <w:rFonts w:ascii="Wingdings" w:hAnsi="Wingdings" w:hint="default"/>
+        <w:sz w:val="20"/>
+      </w:rPr>
+    </w:lvl>
+    <w:lvl w:ilvl="5" w:tentative="1">
+      <w:start w:val="1"/>
+      <w:numFmt w:val="bullet"/>
+      <w:lvlText w:val=""/>
+      <w:lvlJc w:val="left"/>
+      <w:pPr>
+        <w:tabs>
+          <w:tab w:val="num" w:pos="4320"/>
+        </w:tabs>
+        <w:ind w:left="4320" w:hanging="360"/>
+      </w:pPr>
+      <w:rPr>
+        <w:rFonts w:ascii="Wingdings" w:hAnsi="Wingdings" w:hint="default"/>
+        <w:sz w:val="20"/>
+      </w:rPr>
+    </w:lvl>
+    <w:lvl w:ilvl="6" w:tentative="1">
+      <w:start w:val="1"/>
+      <w:numFmt w:val="bullet"/>
+      <w:lvlText w:val=""/>
+      <w:lvlJc w:val="left"/>
+      <w:pPr>
+        <w:tabs>
+          <w:tab w:val="num" w:pos="5040"/>
+        </w:tabs>
+        <w:ind w:left="5040" w:hanging="360"/>
+      </w:pPr>
+      <w:rPr>
+        <w:rFonts w:ascii="Wingdings" w:hAnsi="Wingdings" w:hint="default"/>
+        <w:sz w:val="20"/>
+      </w:rPr>
+    </w:lvl>
+    <w:lvl w:ilvl="7" w:tentative="1">
+      <w:start w:val="1"/>
+      <w:numFmt w:val="bullet"/>
+      <w:lvlText w:val=""/>
+      <w:lvlJc w:val="left"/>
+      <w:pPr>
+        <w:tabs>
+          <w:tab w:val="num" w:pos="5760"/>
+        </w:tabs>
+        <w:ind w:left="5760" w:hanging="360"/>
+      </w:pPr>
+      <w:rPr>
+        <w:rFonts w:ascii="Wingdings" w:hAnsi="Wingdings" w:hint="default"/>
+        <w:sz w:val="20"/>
+      </w:rPr>
+    </w:lvl>
+    <w:lvl w:ilvl="8" w:tentative="1">
+      <w:start w:val="1"/>
+      <w:numFmt w:val="bullet"/>
+      <w:lvlText w:val=""/>
+      <w:lvlJc w:val="left"/>
+      <w:pPr>
+        <w:tabs>
+          <w:tab w:val="num" w:pos="6480"/>
+        </w:tabs>
+        <w:ind w:left="6480" w:hanging="360"/>
+      </w:pPr>
+      <w:rPr>
+        <w:rFonts w:ascii="Wingdings" w:hAnsi="Wingdings" w:hint="default"/>
+        <w:sz w:val="20"/>
+      </w:rPr>
+    </w:lvl>
+  </w:abstractNum>
+  <w:abstractNum w:abstractNumId="83" w15:restartNumberingAfterBreak="0">
+    <w:nsid w:val="6EEB6BDD"/>
+    <w:multiLevelType w:val="multilevel"/>
+    <w:tmpl w:val="AD788574"/>
+    <w:lvl w:ilvl="0">
+      <w:start w:val="1"/>
+      <w:numFmt w:val="bullet"/>
+      <w:lvlText w:val=""/>
+      <w:lvlJc w:val="left"/>
+      <w:pPr>
+        <w:tabs>
+          <w:tab w:val="num" w:pos="720"/>
+        </w:tabs>
+        <w:ind w:left="720" w:hanging="360"/>
+      </w:pPr>
+      <w:rPr>
+        <w:rFonts w:ascii="Symbol" w:hAnsi="Symbol" w:hint="default"/>
+        <w:sz w:val="20"/>
+      </w:rPr>
+    </w:lvl>
+    <w:lvl w:ilvl="1">
+      <w:start w:val="1"/>
+      <w:numFmt w:val="bullet"/>
+      <w:lvlText w:val="o"/>
+      <w:lvlJc w:val="left"/>
+      <w:pPr>
+        <w:tabs>
+          <w:tab w:val="num" w:pos="1440"/>
+        </w:tabs>
+        <w:ind w:left="1440" w:hanging="360"/>
+      </w:pPr>
+      <w:rPr>
+        <w:rFonts w:ascii="Courier New" w:hAnsi="Courier New" w:hint="default"/>
+        <w:sz w:val="20"/>
+      </w:rPr>
+    </w:lvl>
+    <w:lvl w:ilvl="2" w:tentative="1">
+      <w:start w:val="1"/>
+      <w:numFmt w:val="bullet"/>
+      <w:lvlText w:val=""/>
+      <w:lvlJc w:val="left"/>
+      <w:pPr>
+        <w:tabs>
+          <w:tab w:val="num" w:pos="2160"/>
+        </w:tabs>
+        <w:ind w:left="2160" w:hanging="360"/>
+      </w:pPr>
+      <w:rPr>
+        <w:rFonts w:ascii="Wingdings" w:hAnsi="Wingdings" w:hint="default"/>
+        <w:sz w:val="20"/>
+      </w:rPr>
+    </w:lvl>
+    <w:lvl w:ilvl="3" w:tentative="1">
+      <w:start w:val="1"/>
+      <w:numFmt w:val="bullet"/>
+      <w:lvlText w:val=""/>
+      <w:lvlJc w:val="left"/>
+      <w:pPr>
+        <w:tabs>
+          <w:tab w:val="num" w:pos="2880"/>
+        </w:tabs>
+        <w:ind w:left="2880" w:hanging="360"/>
+      </w:pPr>
+      <w:rPr>
+        <w:rFonts w:ascii="Wingdings" w:hAnsi="Wingdings" w:hint="default"/>
+        <w:sz w:val="20"/>
+      </w:rPr>
+    </w:lvl>
+    <w:lvl w:ilvl="4" w:tentative="1">
+      <w:start w:val="1"/>
+      <w:numFmt w:val="bullet"/>
+      <w:lvlText w:val=""/>
+      <w:lvlJc w:val="left"/>
+      <w:pPr>
+        <w:tabs>
+          <w:tab w:val="num" w:pos="3600"/>
+        </w:tabs>
+        <w:ind w:left="3600" w:hanging="360"/>
+      </w:pPr>
+      <w:rPr>
+        <w:rFonts w:ascii="Wingdings" w:hAnsi="Wingdings" w:hint="default"/>
+        <w:sz w:val="20"/>
+      </w:rPr>
+    </w:lvl>
+    <w:lvl w:ilvl="5" w:tentative="1">
+      <w:start w:val="1"/>
+      <w:numFmt w:val="bullet"/>
+      <w:lvlText w:val=""/>
+      <w:lvlJc w:val="left"/>
+      <w:pPr>
+        <w:tabs>
+          <w:tab w:val="num" w:pos="4320"/>
+        </w:tabs>
+        <w:ind w:left="4320" w:hanging="360"/>
+      </w:pPr>
+      <w:rPr>
+        <w:rFonts w:ascii="Wingdings" w:hAnsi="Wingdings" w:hint="default"/>
+        <w:sz w:val="20"/>
+      </w:rPr>
+    </w:lvl>
+    <w:lvl w:ilvl="6" w:tentative="1">
+      <w:start w:val="1"/>
+      <w:numFmt w:val="bullet"/>
+      <w:lvlText w:val=""/>
+      <w:lvlJc w:val="left"/>
+      <w:pPr>
+        <w:tabs>
+          <w:tab w:val="num" w:pos="5040"/>
+        </w:tabs>
+        <w:ind w:left="5040" w:hanging="360"/>
+      </w:pPr>
+      <w:rPr>
+        <w:rFonts w:ascii="Wingdings" w:hAnsi="Wingdings" w:hint="default"/>
+        <w:sz w:val="20"/>
+      </w:rPr>
+    </w:lvl>
+    <w:lvl w:ilvl="7" w:tentative="1">
+      <w:start w:val="1"/>
+      <w:numFmt w:val="bullet"/>
+      <w:lvlText w:val=""/>
+      <w:lvlJc w:val="left"/>
+      <w:pPr>
+        <w:tabs>
+          <w:tab w:val="num" w:pos="5760"/>
+        </w:tabs>
+        <w:ind w:left="5760" w:hanging="360"/>
+      </w:pPr>
+      <w:rPr>
+        <w:rFonts w:ascii="Wingdings" w:hAnsi="Wingdings" w:hint="default"/>
+        <w:sz w:val="20"/>
+      </w:rPr>
+    </w:lvl>
+    <w:lvl w:ilvl="8" w:tentative="1">
+      <w:start w:val="1"/>
+      <w:numFmt w:val="bullet"/>
+      <w:lvlText w:val=""/>
+      <w:lvlJc w:val="left"/>
+      <w:pPr>
+        <w:tabs>
+          <w:tab w:val="num" w:pos="6480"/>
+        </w:tabs>
+        <w:ind w:left="6480" w:hanging="360"/>
+      </w:pPr>
+      <w:rPr>
+        <w:rFonts w:ascii="Wingdings" w:hAnsi="Wingdings" w:hint="default"/>
+        <w:sz w:val="20"/>
+      </w:rPr>
+    </w:lvl>
+  </w:abstractNum>
+  <w:abstractNum w:abstractNumId="84" w15:restartNumberingAfterBreak="0">
     <w:nsid w:val="701A7800"/>
     <w:multiLevelType w:val="multilevel"/>
     <w:tmpl w:val="F320D112"/>
@@ -28406,7 +30796,7 @@
       </w:rPr>
     </w:lvl>
   </w:abstractNum>
-  <w:abstractNum w:abstractNumId="79" w15:restartNumberingAfterBreak="0">
+  <w:abstractNum w:abstractNumId="85" w15:restartNumberingAfterBreak="0">
     <w:nsid w:val="70606A3B"/>
     <w:multiLevelType w:val="multilevel"/>
     <w:tmpl w:val="48BCA0E2"/>
@@ -28523,7 +30913,7 @@
       </w:pPr>
     </w:lvl>
   </w:abstractNum>
-  <w:abstractNum w:abstractNumId="80" w15:restartNumberingAfterBreak="0">
+  <w:abstractNum w:abstractNumId="86" w15:restartNumberingAfterBreak="0">
     <w:nsid w:val="7062404F"/>
     <w:multiLevelType w:val="multilevel"/>
     <w:tmpl w:val="B4746350"/>
@@ -28636,7 +31026,7 @@
       </w:pPr>
     </w:lvl>
   </w:abstractNum>
-  <w:abstractNum w:abstractNumId="81" w15:restartNumberingAfterBreak="0">
+  <w:abstractNum w:abstractNumId="87" w15:restartNumberingAfterBreak="0">
     <w:nsid w:val="73DE6E64"/>
     <w:multiLevelType w:val="multilevel"/>
     <w:tmpl w:val="5EB82038"/>
@@ -28749,7 +31139,7 @@
       </w:pPr>
     </w:lvl>
   </w:abstractNum>
-  <w:abstractNum w:abstractNumId="82" w15:restartNumberingAfterBreak="0">
+  <w:abstractNum w:abstractNumId="88" w15:restartNumberingAfterBreak="0">
     <w:nsid w:val="789841E5"/>
     <w:multiLevelType w:val="multilevel"/>
     <w:tmpl w:val="3F40F3F4"/>
@@ -28898,7 +31288,124 @@
       </w:rPr>
     </w:lvl>
   </w:abstractNum>
-  <w:abstractNum w:abstractNumId="83" w15:restartNumberingAfterBreak="0">
+  <w:abstractNum w:abstractNumId="89" w15:restartNumberingAfterBreak="0">
+    <w:nsid w:val="79DE7BA9"/>
+    <w:multiLevelType w:val="multilevel"/>
+    <w:tmpl w:val="97AC16C0"/>
+    <w:lvl w:ilvl="0">
+      <w:start w:val="1"/>
+      <w:numFmt w:val="decimal"/>
+      <w:lvlText w:val="%1."/>
+      <w:lvlJc w:val="left"/>
+      <w:pPr>
+        <w:tabs>
+          <w:tab w:val="num" w:pos="720"/>
+        </w:tabs>
+        <w:ind w:left="720" w:hanging="360"/>
+      </w:pPr>
+    </w:lvl>
+    <w:lvl w:ilvl="1">
+      <w:start w:val="1"/>
+      <w:numFmt w:val="bullet"/>
+      <w:lvlText w:val="o"/>
+      <w:lvlJc w:val="left"/>
+      <w:pPr>
+        <w:tabs>
+          <w:tab w:val="num" w:pos="1440"/>
+        </w:tabs>
+        <w:ind w:left="1440" w:hanging="360"/>
+      </w:pPr>
+      <w:rPr>
+        <w:rFonts w:ascii="Courier New" w:hAnsi="Courier New" w:hint="default"/>
+        <w:sz w:val="20"/>
+      </w:rPr>
+    </w:lvl>
+    <w:lvl w:ilvl="2" w:tentative="1">
+      <w:start w:val="1"/>
+      <w:numFmt w:val="decimal"/>
+      <w:lvlText w:val="%3."/>
+      <w:lvlJc w:val="left"/>
+      <w:pPr>
+        <w:tabs>
+          <w:tab w:val="num" w:pos="2160"/>
+        </w:tabs>
+        <w:ind w:left="2160" w:hanging="360"/>
+      </w:pPr>
+    </w:lvl>
+    <w:lvl w:ilvl="3" w:tentative="1">
+      <w:start w:val="1"/>
+      <w:numFmt w:val="decimal"/>
+      <w:lvlText w:val="%4."/>
+      <w:lvlJc w:val="left"/>
+      <w:pPr>
+        <w:tabs>
+          <w:tab w:val="num" w:pos="2880"/>
+        </w:tabs>
+        <w:ind w:left="2880" w:hanging="360"/>
+      </w:pPr>
+    </w:lvl>
+    <w:lvl w:ilvl="4" w:tentative="1">
+      <w:start w:val="1"/>
+      <w:numFmt w:val="decimal"/>
+      <w:lvlText w:val="%5."/>
+      <w:lvlJc w:val="left"/>
+      <w:pPr>
+        <w:tabs>
+          <w:tab w:val="num" w:pos="3600"/>
+        </w:tabs>
+        <w:ind w:left="3600" w:hanging="360"/>
+      </w:pPr>
+    </w:lvl>
+    <w:lvl w:ilvl="5" w:tentative="1">
+      <w:start w:val="1"/>
+      <w:numFmt w:val="decimal"/>
+      <w:lvlText w:val="%6."/>
+      <w:lvlJc w:val="left"/>
+      <w:pPr>
+        <w:tabs>
+          <w:tab w:val="num" w:pos="4320"/>
+        </w:tabs>
+        <w:ind w:left="4320" w:hanging="360"/>
+      </w:pPr>
+    </w:lvl>
+    <w:lvl w:ilvl="6" w:tentative="1">
+      <w:start w:val="1"/>
+      <w:numFmt w:val="decimal"/>
+      <w:lvlText w:val="%7."/>
+      <w:lvlJc w:val="left"/>
+      <w:pPr>
+        <w:tabs>
+          <w:tab w:val="num" w:pos="5040"/>
+        </w:tabs>
+        <w:ind w:left="5040" w:hanging="360"/>
+      </w:pPr>
+    </w:lvl>
+    <w:lvl w:ilvl="7" w:tentative="1">
+      <w:start w:val="1"/>
+      <w:numFmt w:val="decimal"/>
+      <w:lvlText w:val="%8."/>
+      <w:lvlJc w:val="left"/>
+      <w:pPr>
+        <w:tabs>
+          <w:tab w:val="num" w:pos="5760"/>
+        </w:tabs>
+        <w:ind w:left="5760" w:hanging="360"/>
+      </w:pPr>
+    </w:lvl>
+    <w:lvl w:ilvl="8" w:tentative="1">
+      <w:start w:val="1"/>
+      <w:numFmt w:val="decimal"/>
+      <w:lvlText w:val="%9."/>
+      <w:lvlJc w:val="left"/>
+      <w:pPr>
+        <w:tabs>
+          <w:tab w:val="num" w:pos="6480"/>
+        </w:tabs>
+        <w:ind w:left="6480" w:hanging="360"/>
+      </w:pPr>
+    </w:lvl>
+  </w:abstractNum>
+  <w:abstractNum w:abstractNumId="90" w15:restartNumberingAfterBreak="0">
     <w:nsid w:val="7A6C5365"/>
     <w:multiLevelType w:val="multilevel"/>
     <w:tmpl w:val="3D94DC36"/>
@@ -29047,7 +31554,7 @@
       </w:rPr>
     </w:lvl>
   </w:abstractNum>
-  <w:abstractNum w:abstractNumId="84" w15:restartNumberingAfterBreak="0">
+  <w:abstractNum w:abstractNumId="91" w15:restartNumberingAfterBreak="0">
     <w:nsid w:val="7E6C598D"/>
     <w:multiLevelType w:val="multilevel"/>
     <w:tmpl w:val="96BE8B90"/>
@@ -29164,7 +31671,7 @@
       </w:pPr>
     </w:lvl>
   </w:abstractNum>
-  <w:abstractNum w:abstractNumId="85" w15:restartNumberingAfterBreak="0">
+  <w:abstractNum w:abstractNumId="92" w15:restartNumberingAfterBreak="0">
     <w:nsid w:val="7F2A4C64"/>
     <w:multiLevelType w:val="multilevel"/>
     <w:tmpl w:val="DBF2903C"/>
@@ -29313,7 +31820,7 @@
       </w:rPr>
     </w:lvl>
   </w:abstractNum>
-  <w:abstractNum w:abstractNumId="86" w15:restartNumberingAfterBreak="0">
+  <w:abstractNum w:abstractNumId="93" w15:restartNumberingAfterBreak="0">
     <w:nsid w:val="7F3728FD"/>
     <w:multiLevelType w:val="multilevel"/>
     <w:tmpl w:val="52001C9A"/>
@@ -29463,187 +31970,187 @@
     </w:lvl>
   </w:abstractNum>
   <w:num w:numId="1" w16cid:durableId="1010790715">
-    <w:abstractNumId w:val="32"/>
+    <w:abstractNumId w:val="34"/>
   </w:num>
   <w:num w:numId="2" w16cid:durableId="719015637">
-    <w:abstractNumId w:val="19"/>
+    <w:abstractNumId w:val="20"/>
   </w:num>
   <w:num w:numId="3" w16cid:durableId="248973137">
     <w:abstractNumId w:val="15"/>
   </w:num>
   <w:num w:numId="4" w16cid:durableId="1735738786">
-    <w:abstractNumId w:val="42"/>
+    <w:abstractNumId w:val="44"/>
   </w:num>
   <w:num w:numId="5" w16cid:durableId="2061588087">
     <w:abstractNumId w:val="14"/>
   </w:num>
   <w:num w:numId="6" w16cid:durableId="879439994">
-    <w:abstractNumId w:val="69"/>
+    <w:abstractNumId w:val="72"/>
   </w:num>
   <w:num w:numId="7" w16cid:durableId="52895981">
     <w:abstractNumId w:val="5"/>
   </w:num>
   <w:num w:numId="8" w16cid:durableId="2073963124">
-    <w:abstractNumId w:val="58"/>
+    <w:abstractNumId w:val="61"/>
   </w:num>
   <w:num w:numId="9" w16cid:durableId="1213034514">
-    <w:abstractNumId w:val="39"/>
+    <w:abstractNumId w:val="41"/>
   </w:num>
   <w:num w:numId="10" w16cid:durableId="1018580513">
-    <w:abstractNumId w:val="23"/>
+    <w:abstractNumId w:val="24"/>
   </w:num>
   <w:num w:numId="11" w16cid:durableId="1941177075">
     <w:abstractNumId w:val="8"/>
   </w:num>
   <w:num w:numId="12" w16cid:durableId="1585459199">
-    <w:abstractNumId w:val="49"/>
+    <w:abstractNumId w:val="51"/>
   </w:num>
   <w:num w:numId="13" w16cid:durableId="1225021452">
-    <w:abstractNumId w:val="20"/>
+    <w:abstractNumId w:val="21"/>
   </w:num>
   <w:num w:numId="14" w16cid:durableId="1426724802">
+    <w:abstractNumId w:val="91"/>
+  </w:num>
+  <w:num w:numId="15" w16cid:durableId="1038551120">
+    <w:abstractNumId w:val="26"/>
+  </w:num>
+  <w:num w:numId="16" w16cid:durableId="860507364">
+    <w:abstractNumId w:val="54"/>
+  </w:num>
+  <w:num w:numId="17" w16cid:durableId="2101411873">
+    <w:abstractNumId w:val="18"/>
+  </w:num>
+  <w:num w:numId="18" w16cid:durableId="2125884272">
+    <w:abstractNumId w:val="25"/>
+  </w:num>
+  <w:num w:numId="19" w16cid:durableId="1490443522">
+    <w:abstractNumId w:val="93"/>
+  </w:num>
+  <w:num w:numId="20" w16cid:durableId="2024475033">
+    <w:abstractNumId w:val="59"/>
+  </w:num>
+  <w:num w:numId="21" w16cid:durableId="1919287358">
+    <w:abstractNumId w:val="80"/>
+  </w:num>
+  <w:num w:numId="22" w16cid:durableId="516383950">
     <w:abstractNumId w:val="84"/>
   </w:num>
-  <w:num w:numId="15" w16cid:durableId="1038551120">
-    <w:abstractNumId w:val="25"/>
-  </w:num>
-  <w:num w:numId="16" w16cid:durableId="860507364">
-    <w:abstractNumId w:val="51"/>
-  </w:num>
-  <w:num w:numId="17" w16cid:durableId="2101411873">
-    <w:abstractNumId w:val="17"/>
-  </w:num>
-  <w:num w:numId="18" w16cid:durableId="2125884272">
-    <w:abstractNumId w:val="24"/>
-  </w:num>
-  <w:num w:numId="19" w16cid:durableId="1490443522">
-    <w:abstractNumId w:val="86"/>
-  </w:num>
-  <w:num w:numId="20" w16cid:durableId="2024475033">
-    <w:abstractNumId w:val="56"/>
-  </w:num>
-  <w:num w:numId="21" w16cid:durableId="1919287358">
-    <w:abstractNumId w:val="76"/>
-  </w:num>
-  <w:num w:numId="22" w16cid:durableId="516383950">
-    <w:abstractNumId w:val="78"/>
-  </w:num>
   <w:num w:numId="23" w16cid:durableId="848182273">
-    <w:abstractNumId w:val="82"/>
+    <w:abstractNumId w:val="88"/>
   </w:num>
   <w:num w:numId="24" w16cid:durableId="1134710863">
-    <w:abstractNumId w:val="46"/>
+    <w:abstractNumId w:val="48"/>
   </w:num>
   <w:num w:numId="25" w16cid:durableId="130679631">
-    <w:abstractNumId w:val="34"/>
+    <w:abstractNumId w:val="36"/>
   </w:num>
   <w:num w:numId="26" w16cid:durableId="294528728">
     <w:abstractNumId w:val="7"/>
   </w:num>
   <w:num w:numId="27" w16cid:durableId="1484619146">
-    <w:abstractNumId w:val="61"/>
+    <w:abstractNumId w:val="64"/>
   </w:num>
   <w:num w:numId="28" w16cid:durableId="510414895">
-    <w:abstractNumId w:val="64"/>
+    <w:abstractNumId w:val="67"/>
   </w:num>
   <w:num w:numId="29" w16cid:durableId="1607691498">
-    <w:abstractNumId w:val="70"/>
+    <w:abstractNumId w:val="73"/>
   </w:num>
   <w:num w:numId="30" w16cid:durableId="1055423078">
-    <w:abstractNumId w:val="27"/>
+    <w:abstractNumId w:val="28"/>
   </w:num>
   <w:num w:numId="31" w16cid:durableId="59669583">
-    <w:abstractNumId w:val="71"/>
+    <w:abstractNumId w:val="74"/>
   </w:num>
   <w:num w:numId="32" w16cid:durableId="299116419">
     <w:abstractNumId w:val="13"/>
   </w:num>
   <w:num w:numId="33" w16cid:durableId="1047803596">
-    <w:abstractNumId w:val="52"/>
+    <w:abstractNumId w:val="55"/>
   </w:num>
   <w:num w:numId="34" w16cid:durableId="1850100999">
-    <w:abstractNumId w:val="73"/>
+    <w:abstractNumId w:val="77"/>
   </w:num>
   <w:num w:numId="35" w16cid:durableId="1023441500">
-    <w:abstractNumId w:val="45"/>
+    <w:abstractNumId w:val="47"/>
   </w:num>
   <w:num w:numId="36" w16cid:durableId="2004242019">
-    <w:abstractNumId w:val="72"/>
+    <w:abstractNumId w:val="75"/>
   </w:num>
   <w:num w:numId="37" w16cid:durableId="139225878">
-    <w:abstractNumId w:val="75"/>
+    <w:abstractNumId w:val="79"/>
   </w:num>
   <w:num w:numId="38" w16cid:durableId="1695185058">
     <w:abstractNumId w:val="9"/>
   </w:num>
   <w:num w:numId="39" w16cid:durableId="101849678">
-    <w:abstractNumId w:val="30"/>
+    <w:abstractNumId w:val="31"/>
   </w:num>
   <w:num w:numId="40" w16cid:durableId="1149709493">
-    <w:abstractNumId w:val="68"/>
+    <w:abstractNumId w:val="71"/>
   </w:num>
   <w:num w:numId="41" w16cid:durableId="809132599">
-    <w:abstractNumId w:val="60"/>
+    <w:abstractNumId w:val="63"/>
   </w:num>
   <w:num w:numId="42" w16cid:durableId="1402603683">
-    <w:abstractNumId w:val="28"/>
+    <w:abstractNumId w:val="29"/>
   </w:num>
   <w:num w:numId="43" w16cid:durableId="892349648">
     <w:abstractNumId w:val="4"/>
   </w:num>
   <w:num w:numId="44" w16cid:durableId="82148352">
-    <w:abstractNumId w:val="77"/>
+    <w:abstractNumId w:val="81"/>
   </w:num>
   <w:num w:numId="45" w16cid:durableId="1821771992">
-    <w:abstractNumId w:val="53"/>
+    <w:abstractNumId w:val="56"/>
   </w:num>
   <w:num w:numId="46" w16cid:durableId="1677224873">
-    <w:abstractNumId w:val="36"/>
+    <w:abstractNumId w:val="38"/>
   </w:num>
   <w:num w:numId="47" w16cid:durableId="1034428213">
     <w:abstractNumId w:val="6"/>
   </w:num>
   <w:num w:numId="48" w16cid:durableId="1149905365">
-    <w:abstractNumId w:val="79"/>
+    <w:abstractNumId w:val="85"/>
   </w:num>
   <w:num w:numId="49" w16cid:durableId="1151866988">
-    <w:abstractNumId w:val="83"/>
+    <w:abstractNumId w:val="90"/>
   </w:num>
   <w:num w:numId="50" w16cid:durableId="1529638126">
-    <w:abstractNumId w:val="29"/>
+    <w:abstractNumId w:val="30"/>
   </w:num>
   <w:num w:numId="51" w16cid:durableId="1523863416">
-    <w:abstractNumId w:val="40"/>
+    <w:abstractNumId w:val="42"/>
   </w:num>
   <w:num w:numId="52" w16cid:durableId="1507671092">
     <w:abstractNumId w:val="3"/>
   </w:num>
   <w:num w:numId="53" w16cid:durableId="2094622274">
-    <w:abstractNumId w:val="59"/>
+    <w:abstractNumId w:val="62"/>
   </w:num>
   <w:num w:numId="54" w16cid:durableId="1527404688">
-    <w:abstractNumId w:val="35"/>
+    <w:abstractNumId w:val="37"/>
   </w:num>
   <w:num w:numId="55" w16cid:durableId="1476415969">
-    <w:abstractNumId w:val="47"/>
+    <w:abstractNumId w:val="49"/>
   </w:num>
   <w:num w:numId="56" w16cid:durableId="1213006848">
-    <w:abstractNumId w:val="62"/>
+    <w:abstractNumId w:val="65"/>
   </w:num>
   <w:num w:numId="57" w16cid:durableId="946692306">
-    <w:abstractNumId w:val="26"/>
+    <w:abstractNumId w:val="27"/>
   </w:num>
   <w:num w:numId="58" w16cid:durableId="394553252">
-    <w:abstractNumId w:val="63"/>
+    <w:abstractNumId w:val="66"/>
   </w:num>
   <w:num w:numId="59" w16cid:durableId="1802069382">
-    <w:abstractNumId w:val="50"/>
+    <w:abstractNumId w:val="53"/>
   </w:num>
   <w:num w:numId="60" w16cid:durableId="559824271">
-    <w:abstractNumId w:val="18"/>
+    <w:abstractNumId w:val="19"/>
   </w:num>
   <w:num w:numId="61" w16cid:durableId="1157846805">
-    <w:abstractNumId w:val="43"/>
+    <w:abstractNumId w:val="45"/>
   </w:num>
   <w:num w:numId="62" w16cid:durableId="1009408097">
     <w:abstractNumId w:val="11"/>
@@ -29652,76 +32159,97 @@
     <w:abstractNumId w:val="10"/>
   </w:num>
   <w:num w:numId="64" w16cid:durableId="695236938">
-    <w:abstractNumId w:val="80"/>
+    <w:abstractNumId w:val="86"/>
   </w:num>
   <w:num w:numId="65" w16cid:durableId="159662547">
-    <w:abstractNumId w:val="48"/>
+    <w:abstractNumId w:val="50"/>
   </w:num>
   <w:num w:numId="66" w16cid:durableId="1515606634">
     <w:abstractNumId w:val="2"/>
   </w:num>
   <w:num w:numId="67" w16cid:durableId="673538226">
-    <w:abstractNumId w:val="65"/>
+    <w:abstractNumId w:val="68"/>
   </w:num>
   <w:num w:numId="68" w16cid:durableId="499546536">
-    <w:abstractNumId w:val="54"/>
+    <w:abstractNumId w:val="57"/>
   </w:num>
   <w:num w:numId="69" w16cid:durableId="1481310536">
-    <w:abstractNumId w:val="74"/>
+    <w:abstractNumId w:val="78"/>
   </w:num>
   <w:num w:numId="70" w16cid:durableId="745611143">
-    <w:abstractNumId w:val="44"/>
+    <w:abstractNumId w:val="46"/>
   </w:num>
   <w:num w:numId="71" w16cid:durableId="89931084">
-    <w:abstractNumId w:val="38"/>
+    <w:abstractNumId w:val="40"/>
   </w:num>
   <w:num w:numId="72" w16cid:durableId="1519083291">
-    <w:abstractNumId w:val="85"/>
+    <w:abstractNumId w:val="92"/>
   </w:num>
   <w:num w:numId="73" w16cid:durableId="181477878">
-    <w:abstractNumId w:val="37"/>
+    <w:abstractNumId w:val="39"/>
   </w:num>
   <w:num w:numId="74" w16cid:durableId="1473516973">
     <w:abstractNumId w:val="0"/>
   </w:num>
   <w:num w:numId="75" w16cid:durableId="2037467541">
-    <w:abstractNumId w:val="57"/>
+    <w:abstractNumId w:val="60"/>
   </w:num>
   <w:num w:numId="76" w16cid:durableId="1181431634">
-    <w:abstractNumId w:val="16"/>
+    <w:abstractNumId w:val="17"/>
   </w:num>
   <w:num w:numId="77" w16cid:durableId="713651200">
     <w:abstractNumId w:val="12"/>
   </w:num>
   <w:num w:numId="78" w16cid:durableId="1062748867">
-    <w:abstractNumId w:val="67"/>
+    <w:abstractNumId w:val="70"/>
   </w:num>
   <w:num w:numId="79" w16cid:durableId="697124334">
-    <w:abstractNumId w:val="81"/>
+    <w:abstractNumId w:val="87"/>
   </w:num>
   <w:num w:numId="80" w16cid:durableId="2010909465">
     <w:abstractNumId w:val="1"/>
   </w:num>
   <w:num w:numId="81" w16cid:durableId="312875841">
-    <w:abstractNumId w:val="31"/>
+    <w:abstractNumId w:val="33"/>
   </w:num>
   <w:num w:numId="82" w16cid:durableId="171189120">
-    <w:abstractNumId w:val="21"/>
+    <w:abstractNumId w:val="22"/>
   </w:num>
   <w:num w:numId="83" w16cid:durableId="1526476087">
-    <w:abstractNumId w:val="55"/>
+    <w:abstractNumId w:val="58"/>
   </w:num>
   <w:num w:numId="84" w16cid:durableId="263462871">
-    <w:abstractNumId w:val="66"/>
+    <w:abstractNumId w:val="69"/>
   </w:num>
   <w:num w:numId="85" w16cid:durableId="1372805334">
-    <w:abstractNumId w:val="33"/>
+    <w:abstractNumId w:val="35"/>
   </w:num>
   <w:num w:numId="86" w16cid:durableId="614873850">
-    <w:abstractNumId w:val="41"/>
+    <w:abstractNumId w:val="43"/>
   </w:num>
   <w:num w:numId="87" w16cid:durableId="959186303">
-    <w:abstractNumId w:val="22"/>
+    <w:abstractNumId w:val="23"/>
+  </w:num>
+  <w:num w:numId="88" w16cid:durableId="486364835">
+    <w:abstractNumId w:val="83"/>
+  </w:num>
+  <w:num w:numId="89" w16cid:durableId="1717510629">
+    <w:abstractNumId w:val="76"/>
+  </w:num>
+  <w:num w:numId="90" w16cid:durableId="1287194638">
+    <w:abstractNumId w:val="16"/>
+  </w:num>
+  <w:num w:numId="91" w16cid:durableId="387340583">
+    <w:abstractNumId w:val="32"/>
+  </w:num>
+  <w:num w:numId="92" w16cid:durableId="445121998">
+    <w:abstractNumId w:val="89"/>
+  </w:num>
+  <w:num w:numId="93" w16cid:durableId="644967850">
+    <w:abstractNumId w:val="82"/>
+  </w:num>
+  <w:num w:numId="94" w16cid:durableId="233859000">
+    <w:abstractNumId w:val="52"/>
   </w:num>
 </w:numbering>
 </file>

</xml_diff>

<commit_message>
problem solved and problem list updated
</commit_message>
<xml_diff>
--- a/materials/Solution with problem's Source-link.docx
+++ b/materials/Solution with problem's Source-link.docx
@@ -22258,6 +22258,1400 @@
     <w:p/>
     <w:p/>
     <w:p/>
+    <w:p>
+      <w:pPr>
+        <w:rPr>
+          <w:b/>
+          <w:bCs/>
+          <w:sz w:val="32"/>
+          <w:szCs w:val="32"/>
+        </w:rPr>
+      </w:pPr>
+      <w:r>
+        <w:rPr>
+          <w:b/>
+          <w:bCs/>
+          <w:sz w:val="28"/>
+          <w:szCs w:val="28"/>
+          <w:highlight w:val="green"/>
+        </w:rPr>
+        <w:t>B. High School: Become Human</w:t>
+      </w:r>
+      <w:r>
+        <w:rPr>
+          <w:b/>
+          <w:bCs/>
+          <w:sz w:val="28"/>
+          <w:szCs w:val="28"/>
+          <w:highlight w:val="green"/>
+        </w:rPr>
+        <w:t xml:space="preserve"> - </w:t>
+      </w:r>
+      <w:hyperlink r:id="rId20" w:history="1">
+        <w:r>
+          <w:rPr>
+            <w:rStyle w:val="Hyperlink"/>
+            <w:b/>
+            <w:bCs/>
+            <w:sz w:val="28"/>
+            <w:szCs w:val="28"/>
+            <w:highlight w:val="green"/>
+          </w:rPr>
+          <w:t>https://codeforces.com/problemset/problem/987/B</w:t>
+        </w:r>
+      </w:hyperlink>
+    </w:p>
+    <w:p/>
+    <w:p>
+      <w:r>
+        <w:pict w14:anchorId="1C31B669">
+          <v:rect id="_x0000_i1364" style="width:0;height:1.5pt" o:hralign="center" o:hrstd="t" o:hr="t" fillcolor="#a0a0a0" stroked="f"/>
+        </w:pict>
+      </w:r>
+    </w:p>
+    <w:p>
+      <w:pPr>
+        <w:rPr>
+          <w:b/>
+          <w:bCs/>
+        </w:rPr>
+      </w:pPr>
+      <w:r>
+        <w:rPr>
+          <w:rFonts w:ascii="Segoe UI Emoji" w:hAnsi="Segoe UI Emoji" w:cs="Segoe UI Emoji"/>
+          <w:b/>
+          <w:bCs/>
+        </w:rPr>
+        <w:t>🔹</w:t>
+      </w:r>
+      <w:r>
+        <w:rPr>
+          <w:b/>
+          <w:bCs/>
+        </w:rPr>
+        <w:t xml:space="preserve"> Problem Restatement</w:t>
+      </w:r>
+    </w:p>
+    <w:p>
+      <w:r>
+        <w:t xml:space="preserve">We are given two integers </w:t>
+      </w:r>
+      <w:r>
+        <w:rPr>
+          <w:b/>
+          <w:bCs/>
+        </w:rPr>
+        <w:t>x</w:t>
+      </w:r>
+      <w:r>
+        <w:t xml:space="preserve"> and </w:t>
+      </w:r>
+      <w:r>
+        <w:rPr>
+          <w:b/>
+          <w:bCs/>
+        </w:rPr>
+        <w:t>y</w:t>
+      </w:r>
+      <w:r>
+        <w:t xml:space="preserve"> (1 ≤ x, y ≤ 1e9).</w:t>
+      </w:r>
+      <w:r>
+        <w:br/>
+        <w:t>We need to compare:</w:t>
+      </w:r>
+    </w:p>
+    <w:p>
+      <w:pPr>
+        <w:numPr>
+          <w:ilvl w:val="0"/>
+          <w:numId w:val="105"/>
+        </w:numPr>
+      </w:pPr>
+      <w:proofErr w:type="spellStart"/>
+      <w:r>
+        <w:t>x^y</w:t>
+      </w:r>
+      <w:proofErr w:type="spellEnd"/>
+      <w:r>
+        <w:t xml:space="preserve"> (x raised to the power of y)</w:t>
+      </w:r>
+    </w:p>
+    <w:p>
+      <w:pPr>
+        <w:numPr>
+          <w:ilvl w:val="0"/>
+          <w:numId w:val="105"/>
+        </w:numPr>
+      </w:pPr>
+      <w:proofErr w:type="spellStart"/>
+      <w:r>
+        <w:t>y^x</w:t>
+      </w:r>
+      <w:proofErr w:type="spellEnd"/>
+      <w:r>
+        <w:t xml:space="preserve"> (y raised to the power of x)</w:t>
+      </w:r>
+    </w:p>
+    <w:p>
+      <w:r>
+        <w:lastRenderedPageBreak/>
+        <w:t>and print:</w:t>
+      </w:r>
+    </w:p>
+    <w:p>
+      <w:pPr>
+        <w:numPr>
+          <w:ilvl w:val="0"/>
+          <w:numId w:val="106"/>
+        </w:numPr>
+      </w:pPr>
+      <w:r>
+        <w:t xml:space="preserve">"&lt;" if </w:t>
+      </w:r>
+      <w:proofErr w:type="spellStart"/>
+      <w:r>
+        <w:t>xy</w:t>
+      </w:r>
+      <w:proofErr w:type="spellEnd"/>
+      <w:r>
+        <w:t>&lt;</w:t>
+      </w:r>
+      <w:proofErr w:type="spellStart"/>
+      <w:r>
+        <w:t>yxx^y</w:t>
+      </w:r>
+      <w:proofErr w:type="spellEnd"/>
+      <w:r>
+        <w:t xml:space="preserve"> &lt; </w:t>
+      </w:r>
+      <w:proofErr w:type="spellStart"/>
+      <w:r>
+        <w:t>y^x</w:t>
+      </w:r>
+      <w:proofErr w:type="spellEnd"/>
+    </w:p>
+    <w:p>
+      <w:pPr>
+        <w:numPr>
+          <w:ilvl w:val="0"/>
+          <w:numId w:val="106"/>
+        </w:numPr>
+      </w:pPr>
+      <w:r>
+        <w:t xml:space="preserve">"&gt;" if </w:t>
+      </w:r>
+      <w:proofErr w:type="spellStart"/>
+      <w:r>
+        <w:t>xy</w:t>
+      </w:r>
+      <w:proofErr w:type="spellEnd"/>
+      <w:r>
+        <w:t>&gt;</w:t>
+      </w:r>
+      <w:proofErr w:type="spellStart"/>
+      <w:r>
+        <w:t>yxx^y</w:t>
+      </w:r>
+      <w:proofErr w:type="spellEnd"/>
+      <w:r>
+        <w:t xml:space="preserve"> &gt; </w:t>
+      </w:r>
+      <w:proofErr w:type="spellStart"/>
+      <w:r>
+        <w:t>y^x</w:t>
+      </w:r>
+      <w:proofErr w:type="spellEnd"/>
+    </w:p>
+    <w:p>
+      <w:pPr>
+        <w:numPr>
+          <w:ilvl w:val="0"/>
+          <w:numId w:val="106"/>
+        </w:numPr>
+      </w:pPr>
+      <w:r>
+        <w:t>"=" if they are equal.</w:t>
+      </w:r>
+    </w:p>
+    <w:p>
+      <w:r>
+        <w:pict w14:anchorId="3A2F8CB9">
+          <v:rect id="_x0000_i1365" style="width:0;height:1.5pt" o:hralign="center" o:hrstd="t" o:hr="t" fillcolor="#a0a0a0" stroked="f"/>
+        </w:pict>
+      </w:r>
+    </w:p>
+    <w:p>
+      <w:pPr>
+        <w:rPr>
+          <w:b/>
+          <w:bCs/>
+        </w:rPr>
+      </w:pPr>
+      <w:r>
+        <w:rPr>
+          <w:rFonts w:ascii="Segoe UI Emoji" w:hAnsi="Segoe UI Emoji" w:cs="Segoe UI Emoji"/>
+          <w:b/>
+          <w:bCs/>
+        </w:rPr>
+        <w:t>🔹</w:t>
+      </w:r>
+      <w:r>
+        <w:rPr>
+          <w:b/>
+          <w:bCs/>
+        </w:rPr>
+        <w:t xml:space="preserve"> Why Direct Computation Fails</w:t>
+      </w:r>
+    </w:p>
+    <w:p>
+      <w:r>
+        <w:t>For large values (like 10^9</w:t>
+      </w:r>
+      <w:proofErr w:type="gramStart"/>
+      <w:r>
+        <w:t>^{</w:t>
+      </w:r>
+      <w:proofErr w:type="gramEnd"/>
+      <w:r>
+        <w:t xml:space="preserve">10^9}), the result is </w:t>
+      </w:r>
+      <w:r>
+        <w:rPr>
+          <w:b/>
+          <w:bCs/>
+        </w:rPr>
+        <w:t>astronomically huge</w:t>
+      </w:r>
+      <w:r>
+        <w:t xml:space="preserve"> and cannot fit into any primitive type (long </w:t>
+      </w:r>
+      <w:proofErr w:type="spellStart"/>
+      <w:r>
+        <w:t>long</w:t>
+      </w:r>
+      <w:proofErr w:type="spellEnd"/>
+      <w:r>
+        <w:t>, __int128, etc.).</w:t>
+      </w:r>
+      <w:r>
+        <w:br/>
+        <w:t xml:space="preserve">So, computing directly is </w:t>
+      </w:r>
+      <w:r>
+        <w:rPr>
+          <w:b/>
+          <w:bCs/>
+        </w:rPr>
+        <w:t>impossible</w:t>
+      </w:r>
+      <w:r>
+        <w:t>.</w:t>
+      </w:r>
+    </w:p>
+    <w:p>
+      <w:r>
+        <w:pict w14:anchorId="4D365FFC">
+          <v:rect id="_x0000_i1366" style="width:0;height:1.5pt" o:hralign="center" o:hrstd="t" o:hr="t" fillcolor="#a0a0a0" stroked="f"/>
+        </w:pict>
+      </w:r>
+    </w:p>
+    <w:p>
+      <w:pPr>
+        <w:rPr>
+          <w:b/>
+          <w:bCs/>
+        </w:rPr>
+      </w:pPr>
+      <w:r>
+        <w:rPr>
+          <w:rFonts w:ascii="Segoe UI Emoji" w:hAnsi="Segoe UI Emoji" w:cs="Segoe UI Emoji"/>
+          <w:b/>
+          <w:bCs/>
+        </w:rPr>
+        <w:t>🔹</w:t>
+      </w:r>
+      <w:r>
+        <w:rPr>
+          <w:b/>
+          <w:bCs/>
+        </w:rPr>
+        <w:t xml:space="preserve"> Key Observation</w:t>
+      </w:r>
+    </w:p>
+    <w:p>
+      <w:r>
+        <w:t xml:space="preserve">We can compare by </w:t>
+      </w:r>
+      <w:r>
+        <w:rPr>
+          <w:b/>
+          <w:bCs/>
+        </w:rPr>
+        <w:t>taking logarithms</w:t>
+      </w:r>
+      <w:r>
+        <w:t>.</w:t>
+      </w:r>
+    </w:p>
+    <w:p>
+      <w:r>
+        <w:t>We want to compare:</w:t>
+      </w:r>
+    </w:p>
+    <w:p>
+      <w:proofErr w:type="spellStart"/>
+      <w:r>
+        <w:t>xyvsyxx^y</w:t>
+      </w:r>
+      <w:proofErr w:type="spellEnd"/>
+      <w:r>
+        <w:t xml:space="preserve"> \quad vs \quad </w:t>
+      </w:r>
+      <w:proofErr w:type="spellStart"/>
+      <w:r>
+        <w:t>y^x</w:t>
+      </w:r>
+      <w:proofErr w:type="spellEnd"/>
+      <w:r>
+        <w:t xml:space="preserve"> </w:t>
+      </w:r>
+    </w:p>
+    <w:p>
+      <w:r>
+        <w:t>Take natural log (ln</w:t>
+      </w:r>
+      <w:r>
+        <w:rPr>
+          <w:rFonts w:ascii="Cambria Math" w:hAnsi="Cambria Math" w:cs="Cambria Math"/>
+        </w:rPr>
+        <w:t>⁡</w:t>
+      </w:r>
+      <w:r>
+        <w:t>\ln) on both sides:</w:t>
+      </w:r>
+    </w:p>
+    <w:p>
+      <w:r>
+        <w:t>ln</w:t>
+      </w:r>
+      <w:r>
+        <w:rPr>
+          <w:rFonts w:ascii="Cambria Math" w:hAnsi="Cambria Math" w:cs="Cambria Math"/>
+        </w:rPr>
+        <w:t>⁡</w:t>
+      </w:r>
+      <w:r>
+        <w:t>(</w:t>
+      </w:r>
+      <w:proofErr w:type="spellStart"/>
+      <w:r>
+        <w:t>xy</w:t>
+      </w:r>
+      <w:proofErr w:type="spellEnd"/>
+      <w:r>
+        <w:t>)=</w:t>
+      </w:r>
+      <w:proofErr w:type="spellStart"/>
+      <w:r>
+        <w:t>y</w:t>
+      </w:r>
+      <w:r>
+        <w:rPr>
+          <w:rFonts w:ascii="Cambria Math" w:hAnsi="Cambria Math" w:cs="Cambria Math"/>
+        </w:rPr>
+        <w:t>⋅</w:t>
+      </w:r>
+      <w:r>
+        <w:t>ln</w:t>
+      </w:r>
+      <w:proofErr w:type="spellEnd"/>
+      <w:r>
+        <w:rPr>
+          <w:rFonts w:ascii="Cambria Math" w:hAnsi="Cambria Math" w:cs="Cambria Math"/>
+        </w:rPr>
+        <w:t>⁡</w:t>
+      </w:r>
+      <w:r>
+        <w:t>(x)\ln(</w:t>
+      </w:r>
+      <w:proofErr w:type="spellStart"/>
+      <w:r>
+        <w:t>x^y</w:t>
+      </w:r>
+      <w:proofErr w:type="spellEnd"/>
+      <w:r>
+        <w:t>) = y \</w:t>
+      </w:r>
+      <w:proofErr w:type="spellStart"/>
+      <w:r>
+        <w:t>cdot</w:t>
+      </w:r>
+      <w:proofErr w:type="spellEnd"/>
+      <w:r>
+        <w:t xml:space="preserve"> \ln(x) ln</w:t>
+      </w:r>
+      <w:r>
+        <w:rPr>
+          <w:rFonts w:ascii="Cambria Math" w:hAnsi="Cambria Math" w:cs="Cambria Math"/>
+        </w:rPr>
+        <w:t>⁡</w:t>
+      </w:r>
+      <w:r>
+        <w:t>(</w:t>
+      </w:r>
+      <w:proofErr w:type="spellStart"/>
+      <w:r>
+        <w:t>yx</w:t>
+      </w:r>
+      <w:proofErr w:type="spellEnd"/>
+      <w:r>
+        <w:t>)=</w:t>
+      </w:r>
+      <w:proofErr w:type="spellStart"/>
+      <w:r>
+        <w:t>x</w:t>
+      </w:r>
+      <w:r>
+        <w:rPr>
+          <w:rFonts w:ascii="Cambria Math" w:hAnsi="Cambria Math" w:cs="Cambria Math"/>
+        </w:rPr>
+        <w:t>⋅</w:t>
+      </w:r>
+      <w:r>
+        <w:t>ln</w:t>
+      </w:r>
+      <w:proofErr w:type="spellEnd"/>
+      <w:r>
+        <w:rPr>
+          <w:rFonts w:ascii="Cambria Math" w:hAnsi="Cambria Math" w:cs="Cambria Math"/>
+        </w:rPr>
+        <w:t>⁡</w:t>
+      </w:r>
+      <w:r>
+        <w:t>(y)\ln(</w:t>
+      </w:r>
+      <w:proofErr w:type="spellStart"/>
+      <w:r>
+        <w:t>y^x</w:t>
+      </w:r>
+      <w:proofErr w:type="spellEnd"/>
+      <w:r>
+        <w:t>) = x \</w:t>
+      </w:r>
+      <w:proofErr w:type="spellStart"/>
+      <w:r>
+        <w:t>cdot</w:t>
+      </w:r>
+      <w:proofErr w:type="spellEnd"/>
+      <w:r>
+        <w:t xml:space="preserve"> \ln(y) </w:t>
+      </w:r>
+    </w:p>
+    <w:p>
+      <w:r>
+        <w:t>So instead of comparing big numbers, we compare:</w:t>
+      </w:r>
+    </w:p>
+    <w:p>
+      <w:proofErr w:type="spellStart"/>
+      <w:r>
+        <w:t>y</w:t>
+      </w:r>
+      <w:r>
+        <w:rPr>
+          <w:rFonts w:ascii="Cambria Math" w:hAnsi="Cambria Math" w:cs="Cambria Math"/>
+        </w:rPr>
+        <w:t>⋅</w:t>
+      </w:r>
+      <w:r>
+        <w:t>ln</w:t>
+      </w:r>
+      <w:proofErr w:type="spellEnd"/>
+      <w:r>
+        <w:rPr>
+          <w:rFonts w:ascii="Cambria Math" w:hAnsi="Cambria Math" w:cs="Cambria Math"/>
+        </w:rPr>
+        <w:t>⁡</w:t>
+      </w:r>
+      <w:r>
+        <w:t>(x</w:t>
+      </w:r>
+      <w:proofErr w:type="gramStart"/>
+      <w:r>
+        <w:t>)?</w:t>
+      </w:r>
+      <w:proofErr w:type="spellStart"/>
+      <w:r>
+        <w:t>x</w:t>
+      </w:r>
+      <w:proofErr w:type="gramEnd"/>
+      <w:r>
+        <w:rPr>
+          <w:rFonts w:ascii="Cambria Math" w:hAnsi="Cambria Math" w:cs="Cambria Math"/>
+        </w:rPr>
+        <w:t>⋅</w:t>
+      </w:r>
+      <w:r>
+        <w:t>ln</w:t>
+      </w:r>
+      <w:proofErr w:type="spellEnd"/>
+      <w:r>
+        <w:rPr>
+          <w:rFonts w:ascii="Cambria Math" w:hAnsi="Cambria Math" w:cs="Cambria Math"/>
+        </w:rPr>
+        <w:t>⁡</w:t>
+      </w:r>
+      <w:r>
+        <w:t>(y)y \</w:t>
+      </w:r>
+      <w:proofErr w:type="spellStart"/>
+      <w:r>
+        <w:t>cdot</w:t>
+      </w:r>
+      <w:proofErr w:type="spellEnd"/>
+      <w:r>
+        <w:t xml:space="preserve"> \ln(x) \quad ? \</w:t>
+      </w:r>
+      <w:proofErr w:type="gramStart"/>
+      <w:r>
+        <w:t>quad</w:t>
+      </w:r>
+      <w:proofErr w:type="gramEnd"/>
+      <w:r>
+        <w:t xml:space="preserve"> x \</w:t>
+      </w:r>
+      <w:proofErr w:type="spellStart"/>
+      <w:r>
+        <w:t>cdot</w:t>
+      </w:r>
+      <w:proofErr w:type="spellEnd"/>
+      <w:r>
+        <w:t xml:space="preserve"> \ln(y) </w:t>
+      </w:r>
+    </w:p>
+    <w:p>
+      <w:r>
+        <w:pict w14:anchorId="3A0D2B07">
+          <v:rect id="_x0000_i1367" style="width:0;height:1.5pt" o:hralign="center" o:hrstd="t" o:hr="t" fillcolor="#a0a0a0" stroked="f"/>
+        </w:pict>
+      </w:r>
+    </w:p>
+    <w:p>
+      <w:pPr>
+        <w:rPr>
+          <w:b/>
+          <w:bCs/>
+        </w:rPr>
+      </w:pPr>
+      <w:r>
+        <w:rPr>
+          <w:rFonts w:ascii="Segoe UI Emoji" w:hAnsi="Segoe UI Emoji" w:cs="Segoe UI Emoji"/>
+          <w:b/>
+          <w:bCs/>
+        </w:rPr>
+        <w:t>🔹</w:t>
+      </w:r>
+      <w:r>
+        <w:rPr>
+          <w:b/>
+          <w:bCs/>
+        </w:rPr>
+        <w:t xml:space="preserve"> Approach</w:t>
+      </w:r>
+    </w:p>
+    <w:p>
+      <w:pPr>
+        <w:numPr>
+          <w:ilvl w:val="0"/>
+          <w:numId w:val="107"/>
+        </w:numPr>
+      </w:pPr>
+      <w:r>
+        <w:t>Read x, y.</w:t>
+      </w:r>
+    </w:p>
+    <w:p>
+      <w:pPr>
+        <w:numPr>
+          <w:ilvl w:val="0"/>
+          <w:numId w:val="107"/>
+        </w:numPr>
+      </w:pPr>
+      <w:r>
+        <w:t>If x == y → print "=".</w:t>
+      </w:r>
+    </w:p>
+    <w:p>
+      <w:pPr>
+        <w:numPr>
+          <w:ilvl w:val="0"/>
+          <w:numId w:val="107"/>
+        </w:numPr>
+      </w:pPr>
+      <w:proofErr w:type="gramStart"/>
+      <w:r>
+        <w:t>Otherwise</w:t>
+      </w:r>
+      <w:proofErr w:type="gramEnd"/>
+      <w:r>
+        <w:t xml:space="preserve"> compute:</w:t>
+      </w:r>
+    </w:p>
+    <w:p>
+      <w:pPr>
+        <w:numPr>
+          <w:ilvl w:val="1"/>
+          <w:numId w:val="107"/>
+        </w:numPr>
+      </w:pPr>
+      <w:r>
+        <w:t>left=</w:t>
+      </w:r>
+      <w:proofErr w:type="spellStart"/>
+      <w:r>
+        <w:t>y</w:t>
+      </w:r>
+      <w:r>
+        <w:rPr>
+          <w:rFonts w:ascii="Cambria Math" w:hAnsi="Cambria Math" w:cs="Cambria Math"/>
+        </w:rPr>
+        <w:t>⋅</w:t>
+      </w:r>
+      <w:r>
+        <w:t>ln</w:t>
+      </w:r>
+      <w:proofErr w:type="spellEnd"/>
+      <w:r>
+        <w:rPr>
+          <w:rFonts w:ascii="Cambria Math" w:hAnsi="Cambria Math" w:cs="Cambria Math"/>
+        </w:rPr>
+        <w:t>⁡</w:t>
+      </w:r>
+      <w:r>
+        <w:t>(x)left = y \</w:t>
+      </w:r>
+      <w:proofErr w:type="spellStart"/>
+      <w:r>
+        <w:t>cdot</w:t>
+      </w:r>
+      <w:proofErr w:type="spellEnd"/>
+      <w:r>
+        <w:t xml:space="preserve"> \ln(x)</w:t>
+      </w:r>
+    </w:p>
+    <w:p>
+      <w:pPr>
+        <w:numPr>
+          <w:ilvl w:val="1"/>
+          <w:numId w:val="107"/>
+        </w:numPr>
+      </w:pPr>
+      <w:r>
+        <w:t>right=</w:t>
+      </w:r>
+      <w:proofErr w:type="spellStart"/>
+      <w:r>
+        <w:t>x</w:t>
+      </w:r>
+      <w:r>
+        <w:rPr>
+          <w:rFonts w:ascii="Cambria Math" w:hAnsi="Cambria Math" w:cs="Cambria Math"/>
+        </w:rPr>
+        <w:t>⋅</w:t>
+      </w:r>
+      <w:r>
+        <w:t>ln</w:t>
+      </w:r>
+      <w:proofErr w:type="spellEnd"/>
+      <w:r>
+        <w:rPr>
+          <w:rFonts w:ascii="Cambria Math" w:hAnsi="Cambria Math" w:cs="Cambria Math"/>
+        </w:rPr>
+        <w:t>⁡</w:t>
+      </w:r>
+      <w:r>
+        <w:t>(y)right = x \</w:t>
+      </w:r>
+      <w:proofErr w:type="spellStart"/>
+      <w:r>
+        <w:t>cdot</w:t>
+      </w:r>
+      <w:proofErr w:type="spellEnd"/>
+      <w:r>
+        <w:t xml:space="preserve"> \ln(y)</w:t>
+      </w:r>
+    </w:p>
+    <w:p>
+      <w:pPr>
+        <w:numPr>
+          <w:ilvl w:val="0"/>
+          <w:numId w:val="107"/>
+        </w:numPr>
+      </w:pPr>
+      <w:r>
+        <w:t>Compare with a small floating-point tolerance (EPS) to avoid precision errors.</w:t>
+      </w:r>
+    </w:p>
+    <w:p>
+      <w:r>
+        <w:lastRenderedPageBreak/>
+        <w:pict w14:anchorId="26387546">
+          <v:rect id="_x0000_i1368" style="width:0;height:1.5pt" o:hralign="center" o:hrstd="t" o:hr="t" fillcolor="#a0a0a0" stroked="f"/>
+        </w:pict>
+      </w:r>
+    </w:p>
+    <w:p>
+      <w:pPr>
+        <w:rPr>
+          <w:b/>
+          <w:bCs/>
+        </w:rPr>
+      </w:pPr>
+      <w:r>
+        <w:rPr>
+          <w:rFonts w:ascii="Segoe UI Emoji" w:hAnsi="Segoe UI Emoji" w:cs="Segoe UI Emoji"/>
+          <w:b/>
+          <w:bCs/>
+        </w:rPr>
+        <w:t>🔹</w:t>
+      </w:r>
+      <w:r>
+        <w:rPr>
+          <w:b/>
+          <w:bCs/>
+        </w:rPr>
+        <w:t xml:space="preserve"> C++ Implementation</w:t>
+      </w:r>
+    </w:p>
+    <w:p>
+      <w:r>
+        <w:t>#include &lt;bits/</w:t>
+      </w:r>
+      <w:proofErr w:type="spellStart"/>
+      <w:r>
+        <w:t>stdc</w:t>
+      </w:r>
+      <w:proofErr w:type="spellEnd"/>
+      <w:r>
+        <w:t>++.h&gt;</w:t>
+      </w:r>
+    </w:p>
+    <w:p>
+      <w:r>
+        <w:t>using namespace std;</w:t>
+      </w:r>
+    </w:p>
+    <w:p/>
+    <w:p>
+      <w:r>
+        <w:t xml:space="preserve">int </w:t>
+      </w:r>
+      <w:proofErr w:type="gramStart"/>
+      <w:r>
+        <w:t>main(</w:t>
+      </w:r>
+      <w:proofErr w:type="gramEnd"/>
+      <w:r>
+        <w:t>) {</w:t>
+      </w:r>
+    </w:p>
+    <w:p>
+      <w:r>
+        <w:t xml:space="preserve">    </w:t>
+      </w:r>
+      <w:proofErr w:type="spellStart"/>
+      <w:proofErr w:type="gramStart"/>
+      <w:r>
+        <w:t>ios</w:t>
+      </w:r>
+      <w:proofErr w:type="spellEnd"/>
+      <w:r>
+        <w:t>::</w:t>
+      </w:r>
+      <w:proofErr w:type="spellStart"/>
+      <w:proofErr w:type="gramEnd"/>
+      <w:r>
+        <w:t>sync_with_stdio</w:t>
+      </w:r>
+      <w:proofErr w:type="spellEnd"/>
+      <w:r>
+        <w:t>(false);</w:t>
+      </w:r>
+    </w:p>
+    <w:p>
+      <w:r>
+        <w:t xml:space="preserve">    </w:t>
+      </w:r>
+      <w:proofErr w:type="spellStart"/>
+      <w:r>
+        <w:t>cin.tie</w:t>
+      </w:r>
+      <w:proofErr w:type="spellEnd"/>
+      <w:r>
+        <w:t>(</w:t>
+      </w:r>
+      <w:proofErr w:type="spellStart"/>
+      <w:r>
+        <w:t>nullptr</w:t>
+      </w:r>
+      <w:proofErr w:type="spellEnd"/>
+      <w:r>
+        <w:t>);</w:t>
+      </w:r>
+    </w:p>
+    <w:p/>
+    <w:p>
+      <w:r>
+        <w:t xml:space="preserve">    long </w:t>
+      </w:r>
+      <w:proofErr w:type="spellStart"/>
+      <w:r>
+        <w:t>long</w:t>
+      </w:r>
+      <w:proofErr w:type="spellEnd"/>
+      <w:r>
+        <w:t xml:space="preserve"> x, y;</w:t>
+      </w:r>
+    </w:p>
+    <w:p>
+      <w:r>
+        <w:t xml:space="preserve">    </w:t>
+      </w:r>
+      <w:proofErr w:type="spellStart"/>
+      <w:r>
+        <w:t>cin</w:t>
+      </w:r>
+      <w:proofErr w:type="spellEnd"/>
+      <w:r>
+        <w:t xml:space="preserve"> &gt;&gt; x &gt;&gt; y;</w:t>
+      </w:r>
+    </w:p>
+    <w:p/>
+    <w:p>
+      <w:r>
+        <w:t xml:space="preserve">    if (x == y) {</w:t>
+      </w:r>
+    </w:p>
+    <w:p>
+      <w:r>
+        <w:t xml:space="preserve">        </w:t>
+      </w:r>
+      <w:proofErr w:type="spellStart"/>
+      <w:r>
+        <w:t>cout</w:t>
+      </w:r>
+      <w:proofErr w:type="spellEnd"/>
+      <w:r>
+        <w:t xml:space="preserve"> &lt;&lt; "=" &lt;&lt; "\n";</w:t>
+      </w:r>
+    </w:p>
+    <w:p>
+      <w:r>
+        <w:t xml:space="preserve">        return 0;</w:t>
+      </w:r>
+    </w:p>
+    <w:p>
+      <w:r>
+        <w:t xml:space="preserve">    }</w:t>
+      </w:r>
+    </w:p>
+    <w:p/>
+    <w:p>
+      <w:r>
+        <w:t xml:space="preserve">    long double left = (long double) y * </w:t>
+      </w:r>
+      <w:proofErr w:type="gramStart"/>
+      <w:r>
+        <w:t>log(</w:t>
+      </w:r>
+      <w:proofErr w:type="gramEnd"/>
+      <w:r>
+        <w:t>(long double) x);</w:t>
+      </w:r>
+    </w:p>
+    <w:p>
+      <w:r>
+        <w:t xml:space="preserve">    long double right = (long double) x * </w:t>
+      </w:r>
+      <w:proofErr w:type="gramStart"/>
+      <w:r>
+        <w:t>log(</w:t>
+      </w:r>
+      <w:proofErr w:type="gramEnd"/>
+      <w:r>
+        <w:t>(long double) y);</w:t>
+      </w:r>
+    </w:p>
+    <w:p/>
+    <w:p>
+      <w:r>
+        <w:t xml:space="preserve">    if (</w:t>
+      </w:r>
+      <w:proofErr w:type="spellStart"/>
+      <w:proofErr w:type="gramStart"/>
+      <w:r>
+        <w:t>fabsl</w:t>
+      </w:r>
+      <w:proofErr w:type="spellEnd"/>
+      <w:r>
+        <w:t>(</w:t>
+      </w:r>
+      <w:proofErr w:type="gramEnd"/>
+      <w:r>
+        <w:t>left - right) &lt; 1e-12) {</w:t>
+      </w:r>
+    </w:p>
+    <w:p>
+      <w:r>
+        <w:t xml:space="preserve">        </w:t>
+      </w:r>
+      <w:proofErr w:type="spellStart"/>
+      <w:r>
+        <w:t>cout</w:t>
+      </w:r>
+      <w:proofErr w:type="spellEnd"/>
+      <w:r>
+        <w:t xml:space="preserve"> &lt;&lt; "=" &lt;&lt; "\n";</w:t>
+      </w:r>
+    </w:p>
+    <w:p>
+      <w:r>
+        <w:t xml:space="preserve">    } else if (left &lt; right) {</w:t>
+      </w:r>
+    </w:p>
+    <w:p>
+      <w:r>
+        <w:t xml:space="preserve">        </w:t>
+      </w:r>
+      <w:proofErr w:type="spellStart"/>
+      <w:r>
+        <w:t>cout</w:t>
+      </w:r>
+      <w:proofErr w:type="spellEnd"/>
+      <w:r>
+        <w:t xml:space="preserve"> &lt;&lt; "&lt;" &lt;&lt; "\n";</w:t>
+      </w:r>
+    </w:p>
+    <w:p>
+      <w:r>
+        <w:t xml:space="preserve">    } else {</w:t>
+      </w:r>
+    </w:p>
+    <w:p>
+      <w:r>
+        <w:t xml:space="preserve">        </w:t>
+      </w:r>
+      <w:proofErr w:type="spellStart"/>
+      <w:r>
+        <w:t>cout</w:t>
+      </w:r>
+      <w:proofErr w:type="spellEnd"/>
+      <w:r>
+        <w:t xml:space="preserve"> &lt;&lt; "&gt;" &lt;&lt; "\n";</w:t>
+      </w:r>
+    </w:p>
+    <w:p>
+      <w:r>
+        <w:lastRenderedPageBreak/>
+        <w:t xml:space="preserve">    }</w:t>
+      </w:r>
+    </w:p>
+    <w:p/>
+    <w:p>
+      <w:r>
+        <w:t xml:space="preserve">    return 0;</w:t>
+      </w:r>
+    </w:p>
+    <w:p>
+      <w:r>
+        <w:t>}</w:t>
+      </w:r>
+    </w:p>
+    <w:p>
+      <w:r>
+        <w:pict w14:anchorId="5EF7CE14">
+          <v:rect id="_x0000_i1369" style="width:0;height:1.5pt" o:hralign="center" o:hrstd="t" o:hr="t" fillcolor="#a0a0a0" stroked="f"/>
+        </w:pict>
+      </w:r>
+    </w:p>
+    <w:p>
+      <w:pPr>
+        <w:rPr>
+          <w:b/>
+          <w:bCs/>
+        </w:rPr>
+      </w:pPr>
+      <w:r>
+        <w:rPr>
+          <w:rFonts w:ascii="Segoe UI Emoji" w:hAnsi="Segoe UI Emoji" w:cs="Segoe UI Emoji"/>
+          <w:b/>
+          <w:bCs/>
+        </w:rPr>
+        <w:t>🔹</w:t>
+      </w:r>
+      <w:r>
+        <w:rPr>
+          <w:b/>
+          <w:bCs/>
+        </w:rPr>
+        <w:t xml:space="preserve"> Complexity Analysis</w:t>
+      </w:r>
+    </w:p>
+    <w:p>
+      <w:pPr>
+        <w:numPr>
+          <w:ilvl w:val="0"/>
+          <w:numId w:val="108"/>
+        </w:numPr>
+      </w:pPr>
+      <w:r>
+        <w:rPr>
+          <w:b/>
+          <w:bCs/>
+        </w:rPr>
+        <w:t>Time Complexity:</w:t>
+      </w:r>
+      <w:r>
+        <w:t xml:space="preserve"> </w:t>
+      </w:r>
+      <w:proofErr w:type="gramStart"/>
+      <w:r>
+        <w:t>O(</w:t>
+      </w:r>
+      <w:proofErr w:type="gramEnd"/>
+      <w:r>
+        <w:t>1)O(1) (just a few logarithms and multiplications).</w:t>
+      </w:r>
+    </w:p>
+    <w:p>
+      <w:pPr>
+        <w:numPr>
+          <w:ilvl w:val="0"/>
+          <w:numId w:val="108"/>
+        </w:numPr>
+      </w:pPr>
+      <w:r>
+        <w:rPr>
+          <w:b/>
+          <w:bCs/>
+        </w:rPr>
+        <w:t>Space Complexity:</w:t>
+      </w:r>
+      <w:r>
+        <w:t xml:space="preserve"> </w:t>
+      </w:r>
+      <w:proofErr w:type="gramStart"/>
+      <w:r>
+        <w:t>O(</w:t>
+      </w:r>
+      <w:proofErr w:type="gramEnd"/>
+      <w:r>
+        <w:t>1)O(1).</w:t>
+      </w:r>
+    </w:p>
+    <w:p>
+      <w:r>
+        <w:t xml:space="preserve">This is </w:t>
+      </w:r>
+      <w:r>
+        <w:rPr>
+          <w:b/>
+          <w:bCs/>
+        </w:rPr>
+        <w:t>very efficient</w:t>
+      </w:r>
+      <w:r>
+        <w:t xml:space="preserve"> and works easily within constraints (1≤</w:t>
+      </w:r>
+      <w:proofErr w:type="gramStart"/>
+      <w:r>
+        <w:t>x,y</w:t>
+      </w:r>
+      <w:proofErr w:type="gramEnd"/>
+      <w:r>
+        <w:t>≤1091 \</w:t>
+      </w:r>
+      <w:proofErr w:type="spellStart"/>
+      <w:r>
+        <w:t>leq</w:t>
+      </w:r>
+      <w:proofErr w:type="spellEnd"/>
+      <w:r>
+        <w:t xml:space="preserve"> </w:t>
+      </w:r>
+      <w:proofErr w:type="spellStart"/>
+      <w:r>
+        <w:t>x,y</w:t>
+      </w:r>
+      <w:proofErr w:type="spellEnd"/>
+      <w:r>
+        <w:t xml:space="preserve"> \</w:t>
+      </w:r>
+      <w:proofErr w:type="spellStart"/>
+      <w:r>
+        <w:t>leq</w:t>
+      </w:r>
+      <w:proofErr w:type="spellEnd"/>
+      <w:r>
+        <w:t xml:space="preserve"> 10^9).</w:t>
+      </w:r>
+    </w:p>
+    <w:p>
+      <w:r>
+        <w:pict w14:anchorId="63A9B253">
+          <v:rect id="_x0000_i1370" style="width:0;height:1.5pt" o:hralign="center" o:hrstd="t" o:hr="t" fillcolor="#a0a0a0" stroked="f"/>
+        </w:pict>
+      </w:r>
+    </w:p>
+    <w:p>
+      <w:r>
+        <w:rPr>
+          <w:rFonts w:ascii="Segoe UI Emoji" w:hAnsi="Segoe UI Emoji" w:cs="Segoe UI Emoji"/>
+        </w:rPr>
+        <w:t>✅</w:t>
+      </w:r>
+      <w:r>
+        <w:t xml:space="preserve"> Example Walkthrough:</w:t>
+      </w:r>
+    </w:p>
+    <w:p>
+      <w:pPr>
+        <w:numPr>
+          <w:ilvl w:val="0"/>
+          <w:numId w:val="109"/>
+        </w:numPr>
+      </w:pPr>
+      <w:r>
+        <w:t>Input: 5 8</w:t>
+      </w:r>
+    </w:p>
+    <w:p>
+      <w:pPr>
+        <w:numPr>
+          <w:ilvl w:val="1"/>
+          <w:numId w:val="109"/>
+        </w:numPr>
+      </w:pPr>
+      <w:r>
+        <w:t>left = 8</w:t>
+      </w:r>
+      <w:r>
+        <w:rPr>
+          <w:rFonts w:ascii="Cambria Math" w:hAnsi="Cambria Math" w:cs="Cambria Math"/>
+        </w:rPr>
+        <w:t>∗</w:t>
+      </w:r>
+      <w:proofErr w:type="gramStart"/>
+      <w:r>
+        <w:t>ln(</w:t>
+      </w:r>
+      <w:proofErr w:type="gramEnd"/>
+      <w:r>
+        <w:t>5)</w:t>
+      </w:r>
+      <w:r>
+        <w:rPr>
+          <w:rFonts w:ascii="Aptos" w:hAnsi="Aptos" w:cs="Aptos"/>
+        </w:rPr>
+        <w:t>≈</w:t>
+      </w:r>
+      <w:r>
+        <w:t xml:space="preserve">12.8758 * ln(5) </w:t>
+      </w:r>
+      <w:r>
+        <w:rPr>
+          <w:rFonts w:ascii="Aptos" w:hAnsi="Aptos" w:cs="Aptos"/>
+        </w:rPr>
+        <w:t>≈</w:t>
+      </w:r>
+      <w:r>
+        <w:t xml:space="preserve"> 12.875</w:t>
+      </w:r>
+    </w:p>
+    <w:p>
+      <w:pPr>
+        <w:numPr>
+          <w:ilvl w:val="1"/>
+          <w:numId w:val="109"/>
+        </w:numPr>
+      </w:pPr>
+      <w:r>
+        <w:t>right = 5</w:t>
+      </w:r>
+      <w:r>
+        <w:rPr>
+          <w:rFonts w:ascii="Cambria Math" w:hAnsi="Cambria Math" w:cs="Cambria Math"/>
+        </w:rPr>
+        <w:t>∗</w:t>
+      </w:r>
+      <w:proofErr w:type="gramStart"/>
+      <w:r>
+        <w:t>ln(</w:t>
+      </w:r>
+      <w:proofErr w:type="gramEnd"/>
+      <w:r>
+        <w:t>8)</w:t>
+      </w:r>
+      <w:r>
+        <w:rPr>
+          <w:rFonts w:ascii="Aptos" w:hAnsi="Aptos" w:cs="Aptos"/>
+        </w:rPr>
+        <w:t>≈</w:t>
+      </w:r>
+      <w:r>
+        <w:t xml:space="preserve">10.3975 * ln(8) </w:t>
+      </w:r>
+      <w:r>
+        <w:rPr>
+          <w:rFonts w:ascii="Aptos" w:hAnsi="Aptos" w:cs="Aptos"/>
+        </w:rPr>
+        <w:t>≈</w:t>
+      </w:r>
+      <w:r>
+        <w:t xml:space="preserve"> 10.397</w:t>
+      </w:r>
+    </w:p>
+    <w:p>
+      <w:pPr>
+        <w:numPr>
+          <w:ilvl w:val="1"/>
+          <w:numId w:val="109"/>
+        </w:numPr>
+      </w:pPr>
+      <w:r>
+        <w:t>left &gt; right → &gt;</w:t>
+      </w:r>
+    </w:p>
+    <w:p>
+      <w:pPr>
+        <w:numPr>
+          <w:ilvl w:val="0"/>
+          <w:numId w:val="109"/>
+        </w:numPr>
+      </w:pPr>
+      <w:r>
+        <w:t>Input: 10 3</w:t>
+      </w:r>
+    </w:p>
+    <w:p>
+      <w:pPr>
+        <w:numPr>
+          <w:ilvl w:val="1"/>
+          <w:numId w:val="109"/>
+        </w:numPr>
+      </w:pPr>
+      <w:r>
+        <w:t>left = 3</w:t>
+      </w:r>
+      <w:r>
+        <w:rPr>
+          <w:rFonts w:ascii="Cambria Math" w:hAnsi="Cambria Math" w:cs="Cambria Math"/>
+        </w:rPr>
+        <w:t>∗</w:t>
+      </w:r>
+      <w:proofErr w:type="gramStart"/>
+      <w:r>
+        <w:t>ln(</w:t>
+      </w:r>
+      <w:proofErr w:type="gramEnd"/>
+      <w:r>
+        <w:t>10)</w:t>
+      </w:r>
+      <w:r>
+        <w:rPr>
+          <w:rFonts w:ascii="Aptos" w:hAnsi="Aptos" w:cs="Aptos"/>
+        </w:rPr>
+        <w:t>≈</w:t>
+      </w:r>
+      <w:r>
+        <w:t xml:space="preserve">6.9073 * ln(10) </w:t>
+      </w:r>
+      <w:r>
+        <w:rPr>
+          <w:rFonts w:ascii="Aptos" w:hAnsi="Aptos" w:cs="Aptos"/>
+        </w:rPr>
+        <w:t>≈</w:t>
+      </w:r>
+      <w:r>
+        <w:t xml:space="preserve"> 6.907</w:t>
+      </w:r>
+    </w:p>
+    <w:p>
+      <w:pPr>
+        <w:numPr>
+          <w:ilvl w:val="1"/>
+          <w:numId w:val="109"/>
+        </w:numPr>
+      </w:pPr>
+      <w:r>
+        <w:t>right = 10</w:t>
+      </w:r>
+      <w:r>
+        <w:rPr>
+          <w:rFonts w:ascii="Cambria Math" w:hAnsi="Cambria Math" w:cs="Cambria Math"/>
+        </w:rPr>
+        <w:t>∗</w:t>
+      </w:r>
+      <w:proofErr w:type="gramStart"/>
+      <w:r>
+        <w:t>ln(</w:t>
+      </w:r>
+      <w:proofErr w:type="gramEnd"/>
+      <w:r>
+        <w:t>3)</w:t>
+      </w:r>
+      <w:r>
+        <w:rPr>
+          <w:rFonts w:ascii="Aptos" w:hAnsi="Aptos" w:cs="Aptos"/>
+        </w:rPr>
+        <w:t>≈</w:t>
+      </w:r>
+      <w:r>
+        <w:t xml:space="preserve">10.98610 * ln(3) </w:t>
+      </w:r>
+      <w:r>
+        <w:rPr>
+          <w:rFonts w:ascii="Aptos" w:hAnsi="Aptos" w:cs="Aptos"/>
+        </w:rPr>
+        <w:t>≈</w:t>
+      </w:r>
+      <w:r>
+        <w:t xml:space="preserve"> 10.986</w:t>
+      </w:r>
+    </w:p>
+    <w:p>
+      <w:pPr>
+        <w:numPr>
+          <w:ilvl w:val="1"/>
+          <w:numId w:val="109"/>
+        </w:numPr>
+      </w:pPr>
+      <w:r>
+        <w:t>left &lt; right → &lt;</w:t>
+      </w:r>
+    </w:p>
+    <w:p>
+      <w:pPr>
+        <w:numPr>
+          <w:ilvl w:val="0"/>
+          <w:numId w:val="109"/>
+        </w:numPr>
+      </w:pPr>
+      <w:r>
+        <w:t>Input: 6 6 → equal directly → =</w:t>
+      </w:r>
+    </w:p>
+    <w:p>
+      <w:r>
+        <w:pict w14:anchorId="002B0AEC">
+          <v:rect id="_x0000_i1371" style="width:0;height:1.5pt" o:hralign="center" o:hrstd="t" o:hr="t" fillcolor="#a0a0a0" stroked="f"/>
+        </w:pict>
+      </w:r>
+    </w:p>
+    <w:p/>
+    <w:p/>
+    <w:p/>
     <w:p/>
     <w:p/>
     <w:p/>
@@ -24590,6 +25984,155 @@
     </w:lvl>
   </w:abstractNum>
   <w:abstractNum w:abstractNumId="17" w15:restartNumberingAfterBreak="0">
+    <w:nsid w:val="1ADF1B42"/>
+    <w:multiLevelType w:val="multilevel"/>
+    <w:tmpl w:val="B3E86002"/>
+    <w:lvl w:ilvl="0">
+      <w:start w:val="1"/>
+      <w:numFmt w:val="bullet"/>
+      <w:lvlText w:val=""/>
+      <w:lvlJc w:val="left"/>
+      <w:pPr>
+        <w:tabs>
+          <w:tab w:val="num" w:pos="720"/>
+        </w:tabs>
+        <w:ind w:left="720" w:hanging="360"/>
+      </w:pPr>
+      <w:rPr>
+        <w:rFonts w:ascii="Symbol" w:hAnsi="Symbol" w:hint="default"/>
+        <w:sz w:val="20"/>
+      </w:rPr>
+    </w:lvl>
+    <w:lvl w:ilvl="1" w:tentative="1">
+      <w:start w:val="1"/>
+      <w:numFmt w:val="bullet"/>
+      <w:lvlText w:val="o"/>
+      <w:lvlJc w:val="left"/>
+      <w:pPr>
+        <w:tabs>
+          <w:tab w:val="num" w:pos="1440"/>
+        </w:tabs>
+        <w:ind w:left="1440" w:hanging="360"/>
+      </w:pPr>
+      <w:rPr>
+        <w:rFonts w:ascii="Courier New" w:hAnsi="Courier New" w:hint="default"/>
+        <w:sz w:val="20"/>
+      </w:rPr>
+    </w:lvl>
+    <w:lvl w:ilvl="2" w:tentative="1">
+      <w:start w:val="1"/>
+      <w:numFmt w:val="bullet"/>
+      <w:lvlText w:val=""/>
+      <w:lvlJc w:val="left"/>
+      <w:pPr>
+        <w:tabs>
+          <w:tab w:val="num" w:pos="2160"/>
+        </w:tabs>
+        <w:ind w:left="2160" w:hanging="360"/>
+      </w:pPr>
+      <w:rPr>
+        <w:rFonts w:ascii="Wingdings" w:hAnsi="Wingdings" w:hint="default"/>
+        <w:sz w:val="20"/>
+      </w:rPr>
+    </w:lvl>
+    <w:lvl w:ilvl="3" w:tentative="1">
+      <w:start w:val="1"/>
+      <w:numFmt w:val="bullet"/>
+      <w:lvlText w:val=""/>
+      <w:lvlJc w:val="left"/>
+      <w:pPr>
+        <w:tabs>
+          <w:tab w:val="num" w:pos="2880"/>
+        </w:tabs>
+        <w:ind w:left="2880" w:hanging="360"/>
+      </w:pPr>
+      <w:rPr>
+        <w:rFonts w:ascii="Wingdings" w:hAnsi="Wingdings" w:hint="default"/>
+        <w:sz w:val="20"/>
+      </w:rPr>
+    </w:lvl>
+    <w:lvl w:ilvl="4" w:tentative="1">
+      <w:start w:val="1"/>
+      <w:numFmt w:val="bullet"/>
+      <w:lvlText w:val=""/>
+      <w:lvlJc w:val="left"/>
+      <w:pPr>
+        <w:tabs>
+          <w:tab w:val="num" w:pos="3600"/>
+        </w:tabs>
+        <w:ind w:left="3600" w:hanging="360"/>
+      </w:pPr>
+      <w:rPr>
+        <w:rFonts w:ascii="Wingdings" w:hAnsi="Wingdings" w:hint="default"/>
+        <w:sz w:val="20"/>
+      </w:rPr>
+    </w:lvl>
+    <w:lvl w:ilvl="5" w:tentative="1">
+      <w:start w:val="1"/>
+      <w:numFmt w:val="bullet"/>
+      <w:lvlText w:val=""/>
+      <w:lvlJc w:val="left"/>
+      <w:pPr>
+        <w:tabs>
+          <w:tab w:val="num" w:pos="4320"/>
+        </w:tabs>
+        <w:ind w:left="4320" w:hanging="360"/>
+      </w:pPr>
+      <w:rPr>
+        <w:rFonts w:ascii="Wingdings" w:hAnsi="Wingdings" w:hint="default"/>
+        <w:sz w:val="20"/>
+      </w:rPr>
+    </w:lvl>
+    <w:lvl w:ilvl="6" w:tentative="1">
+      <w:start w:val="1"/>
+      <w:numFmt w:val="bullet"/>
+      <w:lvlText w:val=""/>
+      <w:lvlJc w:val="left"/>
+      <w:pPr>
+        <w:tabs>
+          <w:tab w:val="num" w:pos="5040"/>
+        </w:tabs>
+        <w:ind w:left="5040" w:hanging="360"/>
+      </w:pPr>
+      <w:rPr>
+        <w:rFonts w:ascii="Wingdings" w:hAnsi="Wingdings" w:hint="default"/>
+        <w:sz w:val="20"/>
+      </w:rPr>
+    </w:lvl>
+    <w:lvl w:ilvl="7" w:tentative="1">
+      <w:start w:val="1"/>
+      <w:numFmt w:val="bullet"/>
+      <w:lvlText w:val=""/>
+      <w:lvlJc w:val="left"/>
+      <w:pPr>
+        <w:tabs>
+          <w:tab w:val="num" w:pos="5760"/>
+        </w:tabs>
+        <w:ind w:left="5760" w:hanging="360"/>
+      </w:pPr>
+      <w:rPr>
+        <w:rFonts w:ascii="Wingdings" w:hAnsi="Wingdings" w:hint="default"/>
+        <w:sz w:val="20"/>
+      </w:rPr>
+    </w:lvl>
+    <w:lvl w:ilvl="8" w:tentative="1">
+      <w:start w:val="1"/>
+      <w:numFmt w:val="bullet"/>
+      <w:lvlText w:val=""/>
+      <w:lvlJc w:val="left"/>
+      <w:pPr>
+        <w:tabs>
+          <w:tab w:val="num" w:pos="6480"/>
+        </w:tabs>
+        <w:ind w:left="6480" w:hanging="360"/>
+      </w:pPr>
+      <w:rPr>
+        <w:rFonts w:ascii="Wingdings" w:hAnsi="Wingdings" w:hint="default"/>
+        <w:sz w:val="20"/>
+      </w:rPr>
+    </w:lvl>
+  </w:abstractNum>
+  <w:abstractNum w:abstractNumId="18" w15:restartNumberingAfterBreak="0">
     <w:nsid w:val="1B9C68E3"/>
     <w:multiLevelType w:val="multilevel"/>
     <w:tmpl w:val="20466894"/>
@@ -24706,7 +26249,7 @@
       </w:pPr>
     </w:lvl>
   </w:abstractNum>
-  <w:abstractNum w:abstractNumId="18" w15:restartNumberingAfterBreak="0">
+  <w:abstractNum w:abstractNumId="19" w15:restartNumberingAfterBreak="0">
     <w:nsid w:val="1BF24D37"/>
     <w:multiLevelType w:val="multilevel"/>
     <w:tmpl w:val="0470BE24"/>
@@ -24855,7 +26398,7 @@
       </w:rPr>
     </w:lvl>
   </w:abstractNum>
-  <w:abstractNum w:abstractNumId="19" w15:restartNumberingAfterBreak="0">
+  <w:abstractNum w:abstractNumId="20" w15:restartNumberingAfterBreak="0">
     <w:nsid w:val="1CA47C86"/>
     <w:multiLevelType w:val="multilevel"/>
     <w:tmpl w:val="EA5A103C"/>
@@ -24972,7 +26515,7 @@
       </w:pPr>
     </w:lvl>
   </w:abstractNum>
-  <w:abstractNum w:abstractNumId="20" w15:restartNumberingAfterBreak="0">
+  <w:abstractNum w:abstractNumId="21" w15:restartNumberingAfterBreak="0">
     <w:nsid w:val="1E4271B4"/>
     <w:multiLevelType w:val="multilevel"/>
     <w:tmpl w:val="C8BA3086"/>
@@ -25121,7 +26664,7 @@
       </w:rPr>
     </w:lvl>
   </w:abstractNum>
-  <w:abstractNum w:abstractNumId="21" w15:restartNumberingAfterBreak="0">
+  <w:abstractNum w:abstractNumId="22" w15:restartNumberingAfterBreak="0">
     <w:nsid w:val="1EA841B7"/>
     <w:multiLevelType w:val="multilevel"/>
     <w:tmpl w:val="869ED4AC"/>
@@ -25238,7 +26781,7 @@
       </w:pPr>
     </w:lvl>
   </w:abstractNum>
-  <w:abstractNum w:abstractNumId="22" w15:restartNumberingAfterBreak="0">
+  <w:abstractNum w:abstractNumId="23" w15:restartNumberingAfterBreak="0">
     <w:nsid w:val="209C3D3A"/>
     <w:multiLevelType w:val="multilevel"/>
     <w:tmpl w:val="3832459A"/>
@@ -25387,7 +26930,7 @@
       </w:rPr>
     </w:lvl>
   </w:abstractNum>
-  <w:abstractNum w:abstractNumId="23" w15:restartNumberingAfterBreak="0">
+  <w:abstractNum w:abstractNumId="24" w15:restartNumberingAfterBreak="0">
     <w:nsid w:val="20C0305B"/>
     <w:multiLevelType w:val="multilevel"/>
     <w:tmpl w:val="A4D638D8"/>
@@ -25536,7 +27079,7 @@
       </w:rPr>
     </w:lvl>
   </w:abstractNum>
-  <w:abstractNum w:abstractNumId="24" w15:restartNumberingAfterBreak="0">
+  <w:abstractNum w:abstractNumId="25" w15:restartNumberingAfterBreak="0">
     <w:nsid w:val="243D6294"/>
     <w:multiLevelType w:val="multilevel"/>
     <w:tmpl w:val="2404F0E6"/>
@@ -25685,7 +27228,7 @@
       </w:rPr>
     </w:lvl>
   </w:abstractNum>
-  <w:abstractNum w:abstractNumId="25" w15:restartNumberingAfterBreak="0">
+  <w:abstractNum w:abstractNumId="26" w15:restartNumberingAfterBreak="0">
     <w:nsid w:val="267643CC"/>
     <w:multiLevelType w:val="multilevel"/>
     <w:tmpl w:val="627A638C"/>
@@ -25834,7 +27377,7 @@
       </w:rPr>
     </w:lvl>
   </w:abstractNum>
-  <w:abstractNum w:abstractNumId="26" w15:restartNumberingAfterBreak="0">
+  <w:abstractNum w:abstractNumId="27" w15:restartNumberingAfterBreak="0">
     <w:nsid w:val="294E4677"/>
     <w:multiLevelType w:val="multilevel"/>
     <w:tmpl w:val="FB44E6F6"/>
@@ -25983,7 +27526,7 @@
       </w:rPr>
     </w:lvl>
   </w:abstractNum>
-  <w:abstractNum w:abstractNumId="27" w15:restartNumberingAfterBreak="0">
+  <w:abstractNum w:abstractNumId="28" w15:restartNumberingAfterBreak="0">
     <w:nsid w:val="29805F7E"/>
     <w:multiLevelType w:val="multilevel"/>
     <w:tmpl w:val="622E0386"/>
@@ -26132,7 +27675,7 @@
       </w:rPr>
     </w:lvl>
   </w:abstractNum>
-  <w:abstractNum w:abstractNumId="28" w15:restartNumberingAfterBreak="0">
+  <w:abstractNum w:abstractNumId="29" w15:restartNumberingAfterBreak="0">
     <w:nsid w:val="2B3F4ED9"/>
     <w:multiLevelType w:val="multilevel"/>
     <w:tmpl w:val="1CB6C9BA"/>
@@ -26281,7 +27824,7 @@
       </w:rPr>
     </w:lvl>
   </w:abstractNum>
-  <w:abstractNum w:abstractNumId="29" w15:restartNumberingAfterBreak="0">
+  <w:abstractNum w:abstractNumId="30" w15:restartNumberingAfterBreak="0">
     <w:nsid w:val="2B435202"/>
     <w:multiLevelType w:val="multilevel"/>
     <w:tmpl w:val="DE784CEC"/>
@@ -26430,7 +27973,7 @@
       </w:rPr>
     </w:lvl>
   </w:abstractNum>
-  <w:abstractNum w:abstractNumId="30" w15:restartNumberingAfterBreak="0">
+  <w:abstractNum w:abstractNumId="31" w15:restartNumberingAfterBreak="0">
     <w:nsid w:val="2D5710F4"/>
     <w:multiLevelType w:val="multilevel"/>
     <w:tmpl w:val="2758C9FE"/>
@@ -26547,7 +28090,7 @@
       </w:pPr>
     </w:lvl>
   </w:abstractNum>
-  <w:abstractNum w:abstractNumId="31" w15:restartNumberingAfterBreak="0">
+  <w:abstractNum w:abstractNumId="32" w15:restartNumberingAfterBreak="0">
     <w:nsid w:val="2E4F5915"/>
     <w:multiLevelType w:val="multilevel"/>
     <w:tmpl w:val="68D080C6"/>
@@ -26696,7 +28239,7 @@
       </w:rPr>
     </w:lvl>
   </w:abstractNum>
-  <w:abstractNum w:abstractNumId="32" w15:restartNumberingAfterBreak="0">
+  <w:abstractNum w:abstractNumId="33" w15:restartNumberingAfterBreak="0">
     <w:nsid w:val="30B00AA1"/>
     <w:multiLevelType w:val="multilevel"/>
     <w:tmpl w:val="EB7C73EE"/>
@@ -26845,7 +28388,7 @@
       </w:rPr>
     </w:lvl>
   </w:abstractNum>
-  <w:abstractNum w:abstractNumId="33" w15:restartNumberingAfterBreak="0">
+  <w:abstractNum w:abstractNumId="34" w15:restartNumberingAfterBreak="0">
     <w:nsid w:val="327B627E"/>
     <w:multiLevelType w:val="multilevel"/>
     <w:tmpl w:val="92986B48"/>
@@ -26994,7 +28537,7 @@
       </w:rPr>
     </w:lvl>
   </w:abstractNum>
-  <w:abstractNum w:abstractNumId="34" w15:restartNumberingAfterBreak="0">
+  <w:abstractNum w:abstractNumId="35" w15:restartNumberingAfterBreak="0">
     <w:nsid w:val="330203D4"/>
     <w:multiLevelType w:val="multilevel"/>
     <w:tmpl w:val="FE5EFA7C"/>
@@ -27143,7 +28686,7 @@
       </w:rPr>
     </w:lvl>
   </w:abstractNum>
-  <w:abstractNum w:abstractNumId="35" w15:restartNumberingAfterBreak="0">
+  <w:abstractNum w:abstractNumId="36" w15:restartNumberingAfterBreak="0">
     <w:nsid w:val="335E685C"/>
     <w:multiLevelType w:val="multilevel"/>
     <w:tmpl w:val="D82CD26E"/>
@@ -27292,7 +28835,7 @@
       </w:rPr>
     </w:lvl>
   </w:abstractNum>
-  <w:abstractNum w:abstractNumId="36" w15:restartNumberingAfterBreak="0">
+  <w:abstractNum w:abstractNumId="37" w15:restartNumberingAfterBreak="0">
     <w:nsid w:val="34E609CE"/>
     <w:multiLevelType w:val="multilevel"/>
     <w:tmpl w:val="9D568CA8"/>
@@ -27441,7 +28984,7 @@
       </w:rPr>
     </w:lvl>
   </w:abstractNum>
-  <w:abstractNum w:abstractNumId="37" w15:restartNumberingAfterBreak="0">
+  <w:abstractNum w:abstractNumId="38" w15:restartNumberingAfterBreak="0">
     <w:nsid w:val="350246D0"/>
     <w:multiLevelType w:val="multilevel"/>
     <w:tmpl w:val="974A89B0"/>
@@ -27590,7 +29133,7 @@
       </w:rPr>
     </w:lvl>
   </w:abstractNum>
-  <w:abstractNum w:abstractNumId="38" w15:restartNumberingAfterBreak="0">
+  <w:abstractNum w:abstractNumId="39" w15:restartNumberingAfterBreak="0">
     <w:nsid w:val="36FC2505"/>
     <w:multiLevelType w:val="multilevel"/>
     <w:tmpl w:val="C250EAF4"/>
@@ -27739,7 +29282,7 @@
       </w:rPr>
     </w:lvl>
   </w:abstractNum>
-  <w:abstractNum w:abstractNumId="39" w15:restartNumberingAfterBreak="0">
+  <w:abstractNum w:abstractNumId="40" w15:restartNumberingAfterBreak="0">
     <w:nsid w:val="384D144F"/>
     <w:multiLevelType w:val="multilevel"/>
     <w:tmpl w:val="A4329926"/>
@@ -27856,7 +29399,7 @@
       </w:pPr>
     </w:lvl>
   </w:abstractNum>
-  <w:abstractNum w:abstractNumId="40" w15:restartNumberingAfterBreak="0">
+  <w:abstractNum w:abstractNumId="41" w15:restartNumberingAfterBreak="0">
     <w:nsid w:val="39AA7546"/>
     <w:multiLevelType w:val="multilevel"/>
     <w:tmpl w:val="9AC4B776"/>
@@ -28005,7 +29548,7 @@
       </w:rPr>
     </w:lvl>
   </w:abstractNum>
-  <w:abstractNum w:abstractNumId="41" w15:restartNumberingAfterBreak="0">
+  <w:abstractNum w:abstractNumId="42" w15:restartNumberingAfterBreak="0">
     <w:nsid w:val="3D7C702D"/>
     <w:multiLevelType w:val="multilevel"/>
     <w:tmpl w:val="66649AB8"/>
@@ -28154,7 +29697,7 @@
       </w:rPr>
     </w:lvl>
   </w:abstractNum>
-  <w:abstractNum w:abstractNumId="42" w15:restartNumberingAfterBreak="0">
+  <w:abstractNum w:abstractNumId="43" w15:restartNumberingAfterBreak="0">
     <w:nsid w:val="3D9B1EA4"/>
     <w:multiLevelType w:val="multilevel"/>
     <w:tmpl w:val="6544524E"/>
@@ -28267,7 +29810,156 @@
       </w:pPr>
     </w:lvl>
   </w:abstractNum>
-  <w:abstractNum w:abstractNumId="43" w15:restartNumberingAfterBreak="0">
+  <w:abstractNum w:abstractNumId="44" w15:restartNumberingAfterBreak="0">
+    <w:nsid w:val="3DE07F7E"/>
+    <w:multiLevelType w:val="multilevel"/>
+    <w:tmpl w:val="C0425E7E"/>
+    <w:lvl w:ilvl="0">
+      <w:start w:val="1"/>
+      <w:numFmt w:val="bullet"/>
+      <w:lvlText w:val=""/>
+      <w:lvlJc w:val="left"/>
+      <w:pPr>
+        <w:tabs>
+          <w:tab w:val="num" w:pos="720"/>
+        </w:tabs>
+        <w:ind w:left="720" w:hanging="360"/>
+      </w:pPr>
+      <w:rPr>
+        <w:rFonts w:ascii="Symbol" w:hAnsi="Symbol" w:hint="default"/>
+        <w:sz w:val="20"/>
+      </w:rPr>
+    </w:lvl>
+    <w:lvl w:ilvl="1">
+      <w:start w:val="1"/>
+      <w:numFmt w:val="bullet"/>
+      <w:lvlText w:val="o"/>
+      <w:lvlJc w:val="left"/>
+      <w:pPr>
+        <w:tabs>
+          <w:tab w:val="num" w:pos="1440"/>
+        </w:tabs>
+        <w:ind w:left="1440" w:hanging="360"/>
+      </w:pPr>
+      <w:rPr>
+        <w:rFonts w:ascii="Courier New" w:hAnsi="Courier New" w:hint="default"/>
+        <w:sz w:val="20"/>
+      </w:rPr>
+    </w:lvl>
+    <w:lvl w:ilvl="2" w:tentative="1">
+      <w:start w:val="1"/>
+      <w:numFmt w:val="bullet"/>
+      <w:lvlText w:val=""/>
+      <w:lvlJc w:val="left"/>
+      <w:pPr>
+        <w:tabs>
+          <w:tab w:val="num" w:pos="2160"/>
+        </w:tabs>
+        <w:ind w:left="2160" w:hanging="360"/>
+      </w:pPr>
+      <w:rPr>
+        <w:rFonts w:ascii="Wingdings" w:hAnsi="Wingdings" w:hint="default"/>
+        <w:sz w:val="20"/>
+      </w:rPr>
+    </w:lvl>
+    <w:lvl w:ilvl="3" w:tentative="1">
+      <w:start w:val="1"/>
+      <w:numFmt w:val="bullet"/>
+      <w:lvlText w:val=""/>
+      <w:lvlJc w:val="left"/>
+      <w:pPr>
+        <w:tabs>
+          <w:tab w:val="num" w:pos="2880"/>
+        </w:tabs>
+        <w:ind w:left="2880" w:hanging="360"/>
+      </w:pPr>
+      <w:rPr>
+        <w:rFonts w:ascii="Wingdings" w:hAnsi="Wingdings" w:hint="default"/>
+        <w:sz w:val="20"/>
+      </w:rPr>
+    </w:lvl>
+    <w:lvl w:ilvl="4" w:tentative="1">
+      <w:start w:val="1"/>
+      <w:numFmt w:val="bullet"/>
+      <w:lvlText w:val=""/>
+      <w:lvlJc w:val="left"/>
+      <w:pPr>
+        <w:tabs>
+          <w:tab w:val="num" w:pos="3600"/>
+        </w:tabs>
+        <w:ind w:left="3600" w:hanging="360"/>
+      </w:pPr>
+      <w:rPr>
+        <w:rFonts w:ascii="Wingdings" w:hAnsi="Wingdings" w:hint="default"/>
+        <w:sz w:val="20"/>
+      </w:rPr>
+    </w:lvl>
+    <w:lvl w:ilvl="5" w:tentative="1">
+      <w:start w:val="1"/>
+      <w:numFmt w:val="bullet"/>
+      <w:lvlText w:val=""/>
+      <w:lvlJc w:val="left"/>
+      <w:pPr>
+        <w:tabs>
+          <w:tab w:val="num" w:pos="4320"/>
+        </w:tabs>
+        <w:ind w:left="4320" w:hanging="360"/>
+      </w:pPr>
+      <w:rPr>
+        <w:rFonts w:ascii="Wingdings" w:hAnsi="Wingdings" w:hint="default"/>
+        <w:sz w:val="20"/>
+      </w:rPr>
+    </w:lvl>
+    <w:lvl w:ilvl="6" w:tentative="1">
+      <w:start w:val="1"/>
+      <w:numFmt w:val="bullet"/>
+      <w:lvlText w:val=""/>
+      <w:lvlJc w:val="left"/>
+      <w:pPr>
+        <w:tabs>
+          <w:tab w:val="num" w:pos="5040"/>
+        </w:tabs>
+        <w:ind w:left="5040" w:hanging="360"/>
+      </w:pPr>
+      <w:rPr>
+        <w:rFonts w:ascii="Wingdings" w:hAnsi="Wingdings" w:hint="default"/>
+        <w:sz w:val="20"/>
+      </w:rPr>
+    </w:lvl>
+    <w:lvl w:ilvl="7" w:tentative="1">
+      <w:start w:val="1"/>
+      <w:numFmt w:val="bullet"/>
+      <w:lvlText w:val=""/>
+      <w:lvlJc w:val="left"/>
+      <w:pPr>
+        <w:tabs>
+          <w:tab w:val="num" w:pos="5760"/>
+        </w:tabs>
+        <w:ind w:left="5760" w:hanging="360"/>
+      </w:pPr>
+      <w:rPr>
+        <w:rFonts w:ascii="Wingdings" w:hAnsi="Wingdings" w:hint="default"/>
+        <w:sz w:val="20"/>
+      </w:rPr>
+    </w:lvl>
+    <w:lvl w:ilvl="8" w:tentative="1">
+      <w:start w:val="1"/>
+      <w:numFmt w:val="bullet"/>
+      <w:lvlText w:val=""/>
+      <w:lvlJc w:val="left"/>
+      <w:pPr>
+        <w:tabs>
+          <w:tab w:val="num" w:pos="6480"/>
+        </w:tabs>
+        <w:ind w:left="6480" w:hanging="360"/>
+      </w:pPr>
+      <w:rPr>
+        <w:rFonts w:ascii="Wingdings" w:hAnsi="Wingdings" w:hint="default"/>
+        <w:sz w:val="20"/>
+      </w:rPr>
+    </w:lvl>
+  </w:abstractNum>
+  <w:abstractNum w:abstractNumId="45" w15:restartNumberingAfterBreak="0">
     <w:nsid w:val="3F0A1D36"/>
     <w:multiLevelType w:val="multilevel"/>
     <w:tmpl w:val="CDC48DAC"/>
@@ -28416,7 +30108,7 @@
       </w:rPr>
     </w:lvl>
   </w:abstractNum>
-  <w:abstractNum w:abstractNumId="44" w15:restartNumberingAfterBreak="0">
+  <w:abstractNum w:abstractNumId="46" w15:restartNumberingAfterBreak="0">
     <w:nsid w:val="3F845FA6"/>
     <w:multiLevelType w:val="multilevel"/>
     <w:tmpl w:val="651E9466"/>
@@ -28565,7 +30257,7 @@
       </w:rPr>
     </w:lvl>
   </w:abstractNum>
-  <w:abstractNum w:abstractNumId="45" w15:restartNumberingAfterBreak="0">
+  <w:abstractNum w:abstractNumId="47" w15:restartNumberingAfterBreak="0">
     <w:nsid w:val="3FE74F87"/>
     <w:multiLevelType w:val="multilevel"/>
     <w:tmpl w:val="7C7C1ED6"/>
@@ -28682,7 +30374,7 @@
       </w:pPr>
     </w:lvl>
   </w:abstractNum>
-  <w:abstractNum w:abstractNumId="46" w15:restartNumberingAfterBreak="0">
+  <w:abstractNum w:abstractNumId="48" w15:restartNumberingAfterBreak="0">
     <w:nsid w:val="447F6C80"/>
     <w:multiLevelType w:val="multilevel"/>
     <w:tmpl w:val="6E6209A8"/>
@@ -28831,7 +30523,7 @@
       </w:rPr>
     </w:lvl>
   </w:abstractNum>
-  <w:abstractNum w:abstractNumId="47" w15:restartNumberingAfterBreak="0">
+  <w:abstractNum w:abstractNumId="49" w15:restartNumberingAfterBreak="0">
     <w:nsid w:val="44D90E6D"/>
     <w:multiLevelType w:val="multilevel"/>
     <w:tmpl w:val="379CA856"/>
@@ -28980,7 +30672,7 @@
       </w:rPr>
     </w:lvl>
   </w:abstractNum>
-  <w:abstractNum w:abstractNumId="48" w15:restartNumberingAfterBreak="0">
+  <w:abstractNum w:abstractNumId="50" w15:restartNumberingAfterBreak="0">
     <w:nsid w:val="44FB0E0F"/>
     <w:multiLevelType w:val="multilevel"/>
     <w:tmpl w:val="EB4E9E38"/>
@@ -29129,7 +30821,7 @@
       </w:rPr>
     </w:lvl>
   </w:abstractNum>
-  <w:abstractNum w:abstractNumId="49" w15:restartNumberingAfterBreak="0">
+  <w:abstractNum w:abstractNumId="51" w15:restartNumberingAfterBreak="0">
     <w:nsid w:val="474E3C26"/>
     <w:multiLevelType w:val="multilevel"/>
     <w:tmpl w:val="5BEC09C0"/>
@@ -29242,7 +30934,7 @@
       </w:pPr>
     </w:lvl>
   </w:abstractNum>
-  <w:abstractNum w:abstractNumId="50" w15:restartNumberingAfterBreak="0">
+  <w:abstractNum w:abstractNumId="52" w15:restartNumberingAfterBreak="0">
     <w:nsid w:val="485A797A"/>
     <w:multiLevelType w:val="multilevel"/>
     <w:tmpl w:val="19CCF184"/>
@@ -29359,7 +31051,7 @@
       </w:pPr>
     </w:lvl>
   </w:abstractNum>
-  <w:abstractNum w:abstractNumId="51" w15:restartNumberingAfterBreak="0">
+  <w:abstractNum w:abstractNumId="53" w15:restartNumberingAfterBreak="0">
     <w:nsid w:val="4A223F24"/>
     <w:multiLevelType w:val="multilevel"/>
     <w:tmpl w:val="185AB7FA"/>
@@ -29508,7 +31200,7 @@
       </w:rPr>
     </w:lvl>
   </w:abstractNum>
-  <w:abstractNum w:abstractNumId="52" w15:restartNumberingAfterBreak="0">
+  <w:abstractNum w:abstractNumId="54" w15:restartNumberingAfterBreak="0">
     <w:nsid w:val="4AA60C8E"/>
     <w:multiLevelType w:val="multilevel"/>
     <w:tmpl w:val="A94668D2"/>
@@ -29625,7 +31317,7 @@
       </w:pPr>
     </w:lvl>
   </w:abstractNum>
-  <w:abstractNum w:abstractNumId="53" w15:restartNumberingAfterBreak="0">
+  <w:abstractNum w:abstractNumId="55" w15:restartNumberingAfterBreak="0">
     <w:nsid w:val="4AED302A"/>
     <w:multiLevelType w:val="multilevel"/>
     <w:tmpl w:val="ED021EFC"/>
@@ -29742,7 +31434,156 @@
       </w:pPr>
     </w:lvl>
   </w:abstractNum>
-  <w:abstractNum w:abstractNumId="54" w15:restartNumberingAfterBreak="0">
+  <w:abstractNum w:abstractNumId="56" w15:restartNumberingAfterBreak="0">
+    <w:nsid w:val="4B0673F7"/>
+    <w:multiLevelType w:val="multilevel"/>
+    <w:tmpl w:val="1A4E9C4A"/>
+    <w:lvl w:ilvl="0">
+      <w:start w:val="1"/>
+      <w:numFmt w:val="bullet"/>
+      <w:lvlText w:val=""/>
+      <w:lvlJc w:val="left"/>
+      <w:pPr>
+        <w:tabs>
+          <w:tab w:val="num" w:pos="720"/>
+        </w:tabs>
+        <w:ind w:left="720" w:hanging="360"/>
+      </w:pPr>
+      <w:rPr>
+        <w:rFonts w:ascii="Symbol" w:hAnsi="Symbol" w:hint="default"/>
+        <w:sz w:val="20"/>
+      </w:rPr>
+    </w:lvl>
+    <w:lvl w:ilvl="1" w:tentative="1">
+      <w:start w:val="1"/>
+      <w:numFmt w:val="bullet"/>
+      <w:lvlText w:val="o"/>
+      <w:lvlJc w:val="left"/>
+      <w:pPr>
+        <w:tabs>
+          <w:tab w:val="num" w:pos="1440"/>
+        </w:tabs>
+        <w:ind w:left="1440" w:hanging="360"/>
+      </w:pPr>
+      <w:rPr>
+        <w:rFonts w:ascii="Courier New" w:hAnsi="Courier New" w:hint="default"/>
+        <w:sz w:val="20"/>
+      </w:rPr>
+    </w:lvl>
+    <w:lvl w:ilvl="2" w:tentative="1">
+      <w:start w:val="1"/>
+      <w:numFmt w:val="bullet"/>
+      <w:lvlText w:val=""/>
+      <w:lvlJc w:val="left"/>
+      <w:pPr>
+        <w:tabs>
+          <w:tab w:val="num" w:pos="2160"/>
+        </w:tabs>
+        <w:ind w:left="2160" w:hanging="360"/>
+      </w:pPr>
+      <w:rPr>
+        <w:rFonts w:ascii="Wingdings" w:hAnsi="Wingdings" w:hint="default"/>
+        <w:sz w:val="20"/>
+      </w:rPr>
+    </w:lvl>
+    <w:lvl w:ilvl="3" w:tentative="1">
+      <w:start w:val="1"/>
+      <w:numFmt w:val="bullet"/>
+      <w:lvlText w:val=""/>
+      <w:lvlJc w:val="left"/>
+      <w:pPr>
+        <w:tabs>
+          <w:tab w:val="num" w:pos="2880"/>
+        </w:tabs>
+        <w:ind w:left="2880" w:hanging="360"/>
+      </w:pPr>
+      <w:rPr>
+        <w:rFonts w:ascii="Wingdings" w:hAnsi="Wingdings" w:hint="default"/>
+        <w:sz w:val="20"/>
+      </w:rPr>
+    </w:lvl>
+    <w:lvl w:ilvl="4" w:tentative="1">
+      <w:start w:val="1"/>
+      <w:numFmt w:val="bullet"/>
+      <w:lvlText w:val=""/>
+      <w:lvlJc w:val="left"/>
+      <w:pPr>
+        <w:tabs>
+          <w:tab w:val="num" w:pos="3600"/>
+        </w:tabs>
+        <w:ind w:left="3600" w:hanging="360"/>
+      </w:pPr>
+      <w:rPr>
+        <w:rFonts w:ascii="Wingdings" w:hAnsi="Wingdings" w:hint="default"/>
+        <w:sz w:val="20"/>
+      </w:rPr>
+    </w:lvl>
+    <w:lvl w:ilvl="5" w:tentative="1">
+      <w:start w:val="1"/>
+      <w:numFmt w:val="bullet"/>
+      <w:lvlText w:val=""/>
+      <w:lvlJc w:val="left"/>
+      <w:pPr>
+        <w:tabs>
+          <w:tab w:val="num" w:pos="4320"/>
+        </w:tabs>
+        <w:ind w:left="4320" w:hanging="360"/>
+      </w:pPr>
+      <w:rPr>
+        <w:rFonts w:ascii="Wingdings" w:hAnsi="Wingdings" w:hint="default"/>
+        <w:sz w:val="20"/>
+      </w:rPr>
+    </w:lvl>
+    <w:lvl w:ilvl="6" w:tentative="1">
+      <w:start w:val="1"/>
+      <w:numFmt w:val="bullet"/>
+      <w:lvlText w:val=""/>
+      <w:lvlJc w:val="left"/>
+      <w:pPr>
+        <w:tabs>
+          <w:tab w:val="num" w:pos="5040"/>
+        </w:tabs>
+        <w:ind w:left="5040" w:hanging="360"/>
+      </w:pPr>
+      <w:rPr>
+        <w:rFonts w:ascii="Wingdings" w:hAnsi="Wingdings" w:hint="default"/>
+        <w:sz w:val="20"/>
+      </w:rPr>
+    </w:lvl>
+    <w:lvl w:ilvl="7" w:tentative="1">
+      <w:start w:val="1"/>
+      <w:numFmt w:val="bullet"/>
+      <w:lvlText w:val=""/>
+      <w:lvlJc w:val="left"/>
+      <w:pPr>
+        <w:tabs>
+          <w:tab w:val="num" w:pos="5760"/>
+        </w:tabs>
+        <w:ind w:left="5760" w:hanging="360"/>
+      </w:pPr>
+      <w:rPr>
+        <w:rFonts w:ascii="Wingdings" w:hAnsi="Wingdings" w:hint="default"/>
+        <w:sz w:val="20"/>
+      </w:rPr>
+    </w:lvl>
+    <w:lvl w:ilvl="8" w:tentative="1">
+      <w:start w:val="1"/>
+      <w:numFmt w:val="bullet"/>
+      <w:lvlText w:val=""/>
+      <w:lvlJc w:val="left"/>
+      <w:pPr>
+        <w:tabs>
+          <w:tab w:val="num" w:pos="6480"/>
+        </w:tabs>
+        <w:ind w:left="6480" w:hanging="360"/>
+      </w:pPr>
+      <w:rPr>
+        <w:rFonts w:ascii="Wingdings" w:hAnsi="Wingdings" w:hint="default"/>
+        <w:sz w:val="20"/>
+      </w:rPr>
+    </w:lvl>
+  </w:abstractNum>
+  <w:abstractNum w:abstractNumId="57" w15:restartNumberingAfterBreak="0">
     <w:nsid w:val="4CFA60E1"/>
     <w:multiLevelType w:val="multilevel"/>
     <w:tmpl w:val="CAA81516"/>
@@ -29891,7 +31732,7 @@
       </w:rPr>
     </w:lvl>
   </w:abstractNum>
-  <w:abstractNum w:abstractNumId="55" w15:restartNumberingAfterBreak="0">
+  <w:abstractNum w:abstractNumId="58" w15:restartNumberingAfterBreak="0">
     <w:nsid w:val="4DF02B5A"/>
     <w:multiLevelType w:val="multilevel"/>
     <w:tmpl w:val="9BE8A276"/>
@@ -30004,7 +31845,7 @@
       </w:pPr>
     </w:lvl>
   </w:abstractNum>
-  <w:abstractNum w:abstractNumId="56" w15:restartNumberingAfterBreak="0">
+  <w:abstractNum w:abstractNumId="59" w15:restartNumberingAfterBreak="0">
     <w:nsid w:val="4FBD3EC3"/>
     <w:multiLevelType w:val="multilevel"/>
     <w:tmpl w:val="F5542F24"/>
@@ -30153,7 +31994,7 @@
       </w:rPr>
     </w:lvl>
   </w:abstractNum>
-  <w:abstractNum w:abstractNumId="57" w15:restartNumberingAfterBreak="0">
+  <w:abstractNum w:abstractNumId="60" w15:restartNumberingAfterBreak="0">
     <w:nsid w:val="4FD67FEC"/>
     <w:multiLevelType w:val="multilevel"/>
     <w:tmpl w:val="C91A6F60"/>
@@ -30302,7 +32143,7 @@
       </w:rPr>
     </w:lvl>
   </w:abstractNum>
-  <w:abstractNum w:abstractNumId="58" w15:restartNumberingAfterBreak="0">
+  <w:abstractNum w:abstractNumId="61" w15:restartNumberingAfterBreak="0">
     <w:nsid w:val="503C59A3"/>
     <w:multiLevelType w:val="multilevel"/>
     <w:tmpl w:val="FC0E5E2A"/>
@@ -30451,7 +32292,7 @@
       </w:rPr>
     </w:lvl>
   </w:abstractNum>
-  <w:abstractNum w:abstractNumId="59" w15:restartNumberingAfterBreak="0">
+  <w:abstractNum w:abstractNumId="62" w15:restartNumberingAfterBreak="0">
     <w:nsid w:val="50FF1D4E"/>
     <w:multiLevelType w:val="multilevel"/>
     <w:tmpl w:val="E2FA2024"/>
@@ -30600,7 +32441,7 @@
       </w:rPr>
     </w:lvl>
   </w:abstractNum>
-  <w:abstractNum w:abstractNumId="60" w15:restartNumberingAfterBreak="0">
+  <w:abstractNum w:abstractNumId="63" w15:restartNumberingAfterBreak="0">
     <w:nsid w:val="51045CD7"/>
     <w:multiLevelType w:val="multilevel"/>
     <w:tmpl w:val="BD4228F4"/>
@@ -30717,7 +32558,7 @@
       </w:pPr>
     </w:lvl>
   </w:abstractNum>
-  <w:abstractNum w:abstractNumId="61" w15:restartNumberingAfterBreak="0">
+  <w:abstractNum w:abstractNumId="64" w15:restartNumberingAfterBreak="0">
     <w:nsid w:val="520023AE"/>
     <w:multiLevelType w:val="multilevel"/>
     <w:tmpl w:val="EF1A5A7C"/>
@@ -30830,7 +32671,7 @@
       </w:pPr>
     </w:lvl>
   </w:abstractNum>
-  <w:abstractNum w:abstractNumId="62" w15:restartNumberingAfterBreak="0">
+  <w:abstractNum w:abstractNumId="65" w15:restartNumberingAfterBreak="0">
     <w:nsid w:val="53616E0F"/>
     <w:multiLevelType w:val="multilevel"/>
     <w:tmpl w:val="00BA58CE"/>
@@ -30943,7 +32784,7 @@
       </w:pPr>
     </w:lvl>
   </w:abstractNum>
-  <w:abstractNum w:abstractNumId="63" w15:restartNumberingAfterBreak="0">
+  <w:abstractNum w:abstractNumId="66" w15:restartNumberingAfterBreak="0">
     <w:nsid w:val="58824BDC"/>
     <w:multiLevelType w:val="multilevel"/>
     <w:tmpl w:val="FD5694EC"/>
@@ -31092,7 +32933,7 @@
       </w:rPr>
     </w:lvl>
   </w:abstractNum>
-  <w:abstractNum w:abstractNumId="64" w15:restartNumberingAfterBreak="0">
+  <w:abstractNum w:abstractNumId="67" w15:restartNumberingAfterBreak="0">
     <w:nsid w:val="58910364"/>
     <w:multiLevelType w:val="multilevel"/>
     <w:tmpl w:val="933CD766"/>
@@ -31205,7 +33046,7 @@
       </w:pPr>
     </w:lvl>
   </w:abstractNum>
-  <w:abstractNum w:abstractNumId="65" w15:restartNumberingAfterBreak="0">
+  <w:abstractNum w:abstractNumId="68" w15:restartNumberingAfterBreak="0">
     <w:nsid w:val="58F867BF"/>
     <w:multiLevelType w:val="multilevel"/>
     <w:tmpl w:val="9306F906"/>
@@ -31354,7 +33195,7 @@
       </w:rPr>
     </w:lvl>
   </w:abstractNum>
-  <w:abstractNum w:abstractNumId="66" w15:restartNumberingAfterBreak="0">
+  <w:abstractNum w:abstractNumId="69" w15:restartNumberingAfterBreak="0">
     <w:nsid w:val="594E4A96"/>
     <w:multiLevelType w:val="multilevel"/>
     <w:tmpl w:val="652E2DEA"/>
@@ -31503,7 +33344,7 @@
       </w:rPr>
     </w:lvl>
   </w:abstractNum>
-  <w:abstractNum w:abstractNumId="67" w15:restartNumberingAfterBreak="0">
+  <w:abstractNum w:abstractNumId="70" w15:restartNumberingAfterBreak="0">
     <w:nsid w:val="599446C3"/>
     <w:multiLevelType w:val="multilevel"/>
     <w:tmpl w:val="D7DE0602"/>
@@ -31652,7 +33493,7 @@
       </w:rPr>
     </w:lvl>
   </w:abstractNum>
-  <w:abstractNum w:abstractNumId="68" w15:restartNumberingAfterBreak="0">
+  <w:abstractNum w:abstractNumId="71" w15:restartNumberingAfterBreak="0">
     <w:nsid w:val="5A6519A2"/>
     <w:multiLevelType w:val="multilevel"/>
     <w:tmpl w:val="0F2A00EA"/>
@@ -31801,7 +33642,7 @@
       </w:rPr>
     </w:lvl>
   </w:abstractNum>
-  <w:abstractNum w:abstractNumId="69" w15:restartNumberingAfterBreak="0">
+  <w:abstractNum w:abstractNumId="72" w15:restartNumberingAfterBreak="0">
     <w:nsid w:val="5DF95980"/>
     <w:multiLevelType w:val="multilevel"/>
     <w:tmpl w:val="8DD6C3A8"/>
@@ -31918,7 +33759,7 @@
       </w:pPr>
     </w:lvl>
   </w:abstractNum>
-  <w:abstractNum w:abstractNumId="70" w15:restartNumberingAfterBreak="0">
+  <w:abstractNum w:abstractNumId="73" w15:restartNumberingAfterBreak="0">
     <w:nsid w:val="5E5828CF"/>
     <w:multiLevelType w:val="multilevel"/>
     <w:tmpl w:val="7FDED7D4"/>
@@ -32067,7 +33908,124 @@
       </w:rPr>
     </w:lvl>
   </w:abstractNum>
-  <w:abstractNum w:abstractNumId="71" w15:restartNumberingAfterBreak="0">
+  <w:abstractNum w:abstractNumId="74" w15:restartNumberingAfterBreak="0">
+    <w:nsid w:val="5EA77699"/>
+    <w:multiLevelType w:val="multilevel"/>
+    <w:tmpl w:val="5ECC517E"/>
+    <w:lvl w:ilvl="0">
+      <w:start w:val="1"/>
+      <w:numFmt w:val="decimal"/>
+      <w:lvlText w:val="%1."/>
+      <w:lvlJc w:val="left"/>
+      <w:pPr>
+        <w:tabs>
+          <w:tab w:val="num" w:pos="720"/>
+        </w:tabs>
+        <w:ind w:left="720" w:hanging="360"/>
+      </w:pPr>
+    </w:lvl>
+    <w:lvl w:ilvl="1">
+      <w:start w:val="1"/>
+      <w:numFmt w:val="bullet"/>
+      <w:lvlText w:val="o"/>
+      <w:lvlJc w:val="left"/>
+      <w:pPr>
+        <w:tabs>
+          <w:tab w:val="num" w:pos="1440"/>
+        </w:tabs>
+        <w:ind w:left="1440" w:hanging="360"/>
+      </w:pPr>
+      <w:rPr>
+        <w:rFonts w:ascii="Courier New" w:hAnsi="Courier New" w:hint="default"/>
+        <w:sz w:val="20"/>
+      </w:rPr>
+    </w:lvl>
+    <w:lvl w:ilvl="2" w:tentative="1">
+      <w:start w:val="1"/>
+      <w:numFmt w:val="decimal"/>
+      <w:lvlText w:val="%3."/>
+      <w:lvlJc w:val="left"/>
+      <w:pPr>
+        <w:tabs>
+          <w:tab w:val="num" w:pos="2160"/>
+        </w:tabs>
+        <w:ind w:left="2160" w:hanging="360"/>
+      </w:pPr>
+    </w:lvl>
+    <w:lvl w:ilvl="3" w:tentative="1">
+      <w:start w:val="1"/>
+      <w:numFmt w:val="decimal"/>
+      <w:lvlText w:val="%4."/>
+      <w:lvlJc w:val="left"/>
+      <w:pPr>
+        <w:tabs>
+          <w:tab w:val="num" w:pos="2880"/>
+        </w:tabs>
+        <w:ind w:left="2880" w:hanging="360"/>
+      </w:pPr>
+    </w:lvl>
+    <w:lvl w:ilvl="4" w:tentative="1">
+      <w:start w:val="1"/>
+      <w:numFmt w:val="decimal"/>
+      <w:lvlText w:val="%5."/>
+      <w:lvlJc w:val="left"/>
+      <w:pPr>
+        <w:tabs>
+          <w:tab w:val="num" w:pos="3600"/>
+        </w:tabs>
+        <w:ind w:left="3600" w:hanging="360"/>
+      </w:pPr>
+    </w:lvl>
+    <w:lvl w:ilvl="5" w:tentative="1">
+      <w:start w:val="1"/>
+      <w:numFmt w:val="decimal"/>
+      <w:lvlText w:val="%6."/>
+      <w:lvlJc w:val="left"/>
+      <w:pPr>
+        <w:tabs>
+          <w:tab w:val="num" w:pos="4320"/>
+        </w:tabs>
+        <w:ind w:left="4320" w:hanging="360"/>
+      </w:pPr>
+    </w:lvl>
+    <w:lvl w:ilvl="6" w:tentative="1">
+      <w:start w:val="1"/>
+      <w:numFmt w:val="decimal"/>
+      <w:lvlText w:val="%7."/>
+      <w:lvlJc w:val="left"/>
+      <w:pPr>
+        <w:tabs>
+          <w:tab w:val="num" w:pos="5040"/>
+        </w:tabs>
+        <w:ind w:left="5040" w:hanging="360"/>
+      </w:pPr>
+    </w:lvl>
+    <w:lvl w:ilvl="7" w:tentative="1">
+      <w:start w:val="1"/>
+      <w:numFmt w:val="decimal"/>
+      <w:lvlText w:val="%8."/>
+      <w:lvlJc w:val="left"/>
+      <w:pPr>
+        <w:tabs>
+          <w:tab w:val="num" w:pos="5760"/>
+        </w:tabs>
+        <w:ind w:left="5760" w:hanging="360"/>
+      </w:pPr>
+    </w:lvl>
+    <w:lvl w:ilvl="8" w:tentative="1">
+      <w:start w:val="1"/>
+      <w:numFmt w:val="decimal"/>
+      <w:lvlText w:val="%9."/>
+      <w:lvlJc w:val="left"/>
+      <w:pPr>
+        <w:tabs>
+          <w:tab w:val="num" w:pos="6480"/>
+        </w:tabs>
+        <w:ind w:left="6480" w:hanging="360"/>
+      </w:pPr>
+    </w:lvl>
+  </w:abstractNum>
+  <w:abstractNum w:abstractNumId="75" w15:restartNumberingAfterBreak="0">
     <w:nsid w:val="5F494379"/>
     <w:multiLevelType w:val="multilevel"/>
     <w:tmpl w:val="98A8E20A"/>
@@ -32216,7 +34174,7 @@
       </w:rPr>
     </w:lvl>
   </w:abstractNum>
-  <w:abstractNum w:abstractNumId="72" w15:restartNumberingAfterBreak="0">
+  <w:abstractNum w:abstractNumId="76" w15:restartNumberingAfterBreak="0">
     <w:nsid w:val="60574277"/>
     <w:multiLevelType w:val="multilevel"/>
     <w:tmpl w:val="351CD0F0"/>
@@ -32333,7 +34291,7 @@
       </w:pPr>
     </w:lvl>
   </w:abstractNum>
-  <w:abstractNum w:abstractNumId="73" w15:restartNumberingAfterBreak="0">
+  <w:abstractNum w:abstractNumId="77" w15:restartNumberingAfterBreak="0">
     <w:nsid w:val="608E74D6"/>
     <w:multiLevelType w:val="multilevel"/>
     <w:tmpl w:val="1E2A9122"/>
@@ -32482,7 +34440,7 @@
       </w:rPr>
     </w:lvl>
   </w:abstractNum>
-  <w:abstractNum w:abstractNumId="74" w15:restartNumberingAfterBreak="0">
+  <w:abstractNum w:abstractNumId="78" w15:restartNumberingAfterBreak="0">
     <w:nsid w:val="629D5AB1"/>
     <w:multiLevelType w:val="multilevel"/>
     <w:tmpl w:val="F73EB87E"/>
@@ -32603,7 +34561,7 @@
       </w:pPr>
     </w:lvl>
   </w:abstractNum>
-  <w:abstractNum w:abstractNumId="75" w15:restartNumberingAfterBreak="0">
+  <w:abstractNum w:abstractNumId="79" w15:restartNumberingAfterBreak="0">
     <w:nsid w:val="633D6E38"/>
     <w:multiLevelType w:val="multilevel"/>
     <w:tmpl w:val="57A2324E"/>
@@ -32752,7 +34710,7 @@
       </w:rPr>
     </w:lvl>
   </w:abstractNum>
-  <w:abstractNum w:abstractNumId="76" w15:restartNumberingAfterBreak="0">
+  <w:abstractNum w:abstractNumId="80" w15:restartNumberingAfterBreak="0">
     <w:nsid w:val="63CA0849"/>
     <w:multiLevelType w:val="multilevel"/>
     <w:tmpl w:val="225A1EB4"/>
@@ -32865,7 +34823,7 @@
       </w:pPr>
     </w:lvl>
   </w:abstractNum>
-  <w:abstractNum w:abstractNumId="77" w15:restartNumberingAfterBreak="0">
+  <w:abstractNum w:abstractNumId="81" w15:restartNumberingAfterBreak="0">
     <w:nsid w:val="6431670C"/>
     <w:multiLevelType w:val="multilevel"/>
     <w:tmpl w:val="EA821482"/>
@@ -33014,7 +34972,7 @@
       </w:rPr>
     </w:lvl>
   </w:abstractNum>
-  <w:abstractNum w:abstractNumId="78" w15:restartNumberingAfterBreak="0">
+  <w:abstractNum w:abstractNumId="82" w15:restartNumberingAfterBreak="0">
     <w:nsid w:val="644A2655"/>
     <w:multiLevelType w:val="multilevel"/>
     <w:tmpl w:val="719CF8CE"/>
@@ -33163,7 +35121,7 @@
       </w:rPr>
     </w:lvl>
   </w:abstractNum>
-  <w:abstractNum w:abstractNumId="79" w15:restartNumberingAfterBreak="0">
+  <w:abstractNum w:abstractNumId="83" w15:restartNumberingAfterBreak="0">
     <w:nsid w:val="64670DB3"/>
     <w:multiLevelType w:val="multilevel"/>
     <w:tmpl w:val="6114AFF2"/>
@@ -33312,7 +35270,7 @@
       </w:rPr>
     </w:lvl>
   </w:abstractNum>
-  <w:abstractNum w:abstractNumId="80" w15:restartNumberingAfterBreak="0">
+  <w:abstractNum w:abstractNumId="84" w15:restartNumberingAfterBreak="0">
     <w:nsid w:val="64CD67E0"/>
     <w:multiLevelType w:val="multilevel"/>
     <w:tmpl w:val="A1FE17D4"/>
@@ -33461,7 +35419,7 @@
       </w:rPr>
     </w:lvl>
   </w:abstractNum>
-  <w:abstractNum w:abstractNumId="81" w15:restartNumberingAfterBreak="0">
+  <w:abstractNum w:abstractNumId="85" w15:restartNumberingAfterBreak="0">
     <w:nsid w:val="65E3131D"/>
     <w:multiLevelType w:val="multilevel"/>
     <w:tmpl w:val="C81A1F0E"/>
@@ -33610,7 +35568,7 @@
       </w:rPr>
     </w:lvl>
   </w:abstractNum>
-  <w:abstractNum w:abstractNumId="82" w15:restartNumberingAfterBreak="0">
+  <w:abstractNum w:abstractNumId="86" w15:restartNumberingAfterBreak="0">
     <w:nsid w:val="66453ABB"/>
     <w:multiLevelType w:val="multilevel"/>
     <w:tmpl w:val="AF224D68"/>
@@ -33759,7 +35717,7 @@
       </w:rPr>
     </w:lvl>
   </w:abstractNum>
-  <w:abstractNum w:abstractNumId="83" w15:restartNumberingAfterBreak="0">
+  <w:abstractNum w:abstractNumId="87" w15:restartNumberingAfterBreak="0">
     <w:nsid w:val="66F1783E"/>
     <w:multiLevelType w:val="multilevel"/>
     <w:tmpl w:val="7FDA3866"/>
@@ -33908,7 +35866,7 @@
       </w:rPr>
     </w:lvl>
   </w:abstractNum>
-  <w:abstractNum w:abstractNumId="84" w15:restartNumberingAfterBreak="0">
+  <w:abstractNum w:abstractNumId="88" w15:restartNumberingAfterBreak="0">
     <w:nsid w:val="6724212C"/>
     <w:multiLevelType w:val="multilevel"/>
     <w:tmpl w:val="795E995C"/>
@@ -34057,7 +36015,7 @@
       </w:rPr>
     </w:lvl>
   </w:abstractNum>
-  <w:abstractNum w:abstractNumId="85" w15:restartNumberingAfterBreak="0">
+  <w:abstractNum w:abstractNumId="89" w15:restartNumberingAfterBreak="0">
     <w:nsid w:val="684C0704"/>
     <w:multiLevelType w:val="multilevel"/>
     <w:tmpl w:val="B05C3AB0"/>
@@ -34206,7 +36164,7 @@
       </w:rPr>
     </w:lvl>
   </w:abstractNum>
-  <w:abstractNum w:abstractNumId="86" w15:restartNumberingAfterBreak="0">
+  <w:abstractNum w:abstractNumId="90" w15:restartNumberingAfterBreak="0">
     <w:nsid w:val="68752F58"/>
     <w:multiLevelType w:val="multilevel"/>
     <w:tmpl w:val="E15057DA"/>
@@ -34323,7 +36281,156 @@
       </w:pPr>
     </w:lvl>
   </w:abstractNum>
-  <w:abstractNum w:abstractNumId="87" w15:restartNumberingAfterBreak="0">
+  <w:abstractNum w:abstractNumId="91" w15:restartNumberingAfterBreak="0">
+    <w:nsid w:val="69971DC6"/>
+    <w:multiLevelType w:val="multilevel"/>
+    <w:tmpl w:val="FC284D02"/>
+    <w:lvl w:ilvl="0">
+      <w:start w:val="1"/>
+      <w:numFmt w:val="bullet"/>
+      <w:lvlText w:val=""/>
+      <w:lvlJc w:val="left"/>
+      <w:pPr>
+        <w:tabs>
+          <w:tab w:val="num" w:pos="720"/>
+        </w:tabs>
+        <w:ind w:left="720" w:hanging="360"/>
+      </w:pPr>
+      <w:rPr>
+        <w:rFonts w:ascii="Symbol" w:hAnsi="Symbol" w:hint="default"/>
+        <w:sz w:val="20"/>
+      </w:rPr>
+    </w:lvl>
+    <w:lvl w:ilvl="1" w:tentative="1">
+      <w:start w:val="1"/>
+      <w:numFmt w:val="bullet"/>
+      <w:lvlText w:val="o"/>
+      <w:lvlJc w:val="left"/>
+      <w:pPr>
+        <w:tabs>
+          <w:tab w:val="num" w:pos="1440"/>
+        </w:tabs>
+        <w:ind w:left="1440" w:hanging="360"/>
+      </w:pPr>
+      <w:rPr>
+        <w:rFonts w:ascii="Courier New" w:hAnsi="Courier New" w:hint="default"/>
+        <w:sz w:val="20"/>
+      </w:rPr>
+    </w:lvl>
+    <w:lvl w:ilvl="2" w:tentative="1">
+      <w:start w:val="1"/>
+      <w:numFmt w:val="bullet"/>
+      <w:lvlText w:val=""/>
+      <w:lvlJc w:val="left"/>
+      <w:pPr>
+        <w:tabs>
+          <w:tab w:val="num" w:pos="2160"/>
+        </w:tabs>
+        <w:ind w:left="2160" w:hanging="360"/>
+      </w:pPr>
+      <w:rPr>
+        <w:rFonts w:ascii="Wingdings" w:hAnsi="Wingdings" w:hint="default"/>
+        <w:sz w:val="20"/>
+      </w:rPr>
+    </w:lvl>
+    <w:lvl w:ilvl="3" w:tentative="1">
+      <w:start w:val="1"/>
+      <w:numFmt w:val="bullet"/>
+      <w:lvlText w:val=""/>
+      <w:lvlJc w:val="left"/>
+      <w:pPr>
+        <w:tabs>
+          <w:tab w:val="num" w:pos="2880"/>
+        </w:tabs>
+        <w:ind w:left="2880" w:hanging="360"/>
+      </w:pPr>
+      <w:rPr>
+        <w:rFonts w:ascii="Wingdings" w:hAnsi="Wingdings" w:hint="default"/>
+        <w:sz w:val="20"/>
+      </w:rPr>
+    </w:lvl>
+    <w:lvl w:ilvl="4" w:tentative="1">
+      <w:start w:val="1"/>
+      <w:numFmt w:val="bullet"/>
+      <w:lvlText w:val=""/>
+      <w:lvlJc w:val="left"/>
+      <w:pPr>
+        <w:tabs>
+          <w:tab w:val="num" w:pos="3600"/>
+        </w:tabs>
+        <w:ind w:left="3600" w:hanging="360"/>
+      </w:pPr>
+      <w:rPr>
+        <w:rFonts w:ascii="Wingdings" w:hAnsi="Wingdings" w:hint="default"/>
+        <w:sz w:val="20"/>
+      </w:rPr>
+    </w:lvl>
+    <w:lvl w:ilvl="5" w:tentative="1">
+      <w:start w:val="1"/>
+      <w:numFmt w:val="bullet"/>
+      <w:lvlText w:val=""/>
+      <w:lvlJc w:val="left"/>
+      <w:pPr>
+        <w:tabs>
+          <w:tab w:val="num" w:pos="4320"/>
+        </w:tabs>
+        <w:ind w:left="4320" w:hanging="360"/>
+      </w:pPr>
+      <w:rPr>
+        <w:rFonts w:ascii="Wingdings" w:hAnsi="Wingdings" w:hint="default"/>
+        <w:sz w:val="20"/>
+      </w:rPr>
+    </w:lvl>
+    <w:lvl w:ilvl="6" w:tentative="1">
+      <w:start w:val="1"/>
+      <w:numFmt w:val="bullet"/>
+      <w:lvlText w:val=""/>
+      <w:lvlJc w:val="left"/>
+      <w:pPr>
+        <w:tabs>
+          <w:tab w:val="num" w:pos="5040"/>
+        </w:tabs>
+        <w:ind w:left="5040" w:hanging="360"/>
+      </w:pPr>
+      <w:rPr>
+        <w:rFonts w:ascii="Wingdings" w:hAnsi="Wingdings" w:hint="default"/>
+        <w:sz w:val="20"/>
+      </w:rPr>
+    </w:lvl>
+    <w:lvl w:ilvl="7" w:tentative="1">
+      <w:start w:val="1"/>
+      <w:numFmt w:val="bullet"/>
+      <w:lvlText w:val=""/>
+      <w:lvlJc w:val="left"/>
+      <w:pPr>
+        <w:tabs>
+          <w:tab w:val="num" w:pos="5760"/>
+        </w:tabs>
+        <w:ind w:left="5760" w:hanging="360"/>
+      </w:pPr>
+      <w:rPr>
+        <w:rFonts w:ascii="Wingdings" w:hAnsi="Wingdings" w:hint="default"/>
+        <w:sz w:val="20"/>
+      </w:rPr>
+    </w:lvl>
+    <w:lvl w:ilvl="8" w:tentative="1">
+      <w:start w:val="1"/>
+      <w:numFmt w:val="bullet"/>
+      <w:lvlText w:val=""/>
+      <w:lvlJc w:val="left"/>
+      <w:pPr>
+        <w:tabs>
+          <w:tab w:val="num" w:pos="6480"/>
+        </w:tabs>
+        <w:ind w:left="6480" w:hanging="360"/>
+      </w:pPr>
+      <w:rPr>
+        <w:rFonts w:ascii="Wingdings" w:hAnsi="Wingdings" w:hint="default"/>
+        <w:sz w:val="20"/>
+      </w:rPr>
+    </w:lvl>
+  </w:abstractNum>
+  <w:abstractNum w:abstractNumId="92" w15:restartNumberingAfterBreak="0">
     <w:nsid w:val="6BA15B96"/>
     <w:multiLevelType w:val="multilevel"/>
     <w:tmpl w:val="CA22EEA6"/>
@@ -34472,7 +36579,7 @@
       </w:rPr>
     </w:lvl>
   </w:abstractNum>
-  <w:abstractNum w:abstractNumId="88" w15:restartNumberingAfterBreak="0">
+  <w:abstractNum w:abstractNumId="93" w15:restartNumberingAfterBreak="0">
     <w:nsid w:val="6BA73918"/>
     <w:multiLevelType w:val="multilevel"/>
     <w:tmpl w:val="0F1AA4BA"/>
@@ -34621,7 +36728,7 @@
       </w:rPr>
     </w:lvl>
   </w:abstractNum>
-  <w:abstractNum w:abstractNumId="89" w15:restartNumberingAfterBreak="0">
+  <w:abstractNum w:abstractNumId="94" w15:restartNumberingAfterBreak="0">
     <w:nsid w:val="6BBE31A2"/>
     <w:multiLevelType w:val="multilevel"/>
     <w:tmpl w:val="8780CE54"/>
@@ -34770,7 +36877,7 @@
       </w:rPr>
     </w:lvl>
   </w:abstractNum>
-  <w:abstractNum w:abstractNumId="90" w15:restartNumberingAfterBreak="0">
+  <w:abstractNum w:abstractNumId="95" w15:restartNumberingAfterBreak="0">
     <w:nsid w:val="6C362BA3"/>
     <w:multiLevelType w:val="multilevel"/>
     <w:tmpl w:val="8A44F6D8"/>
@@ -34919,7 +37026,7 @@
       </w:rPr>
     </w:lvl>
   </w:abstractNum>
-  <w:abstractNum w:abstractNumId="91" w15:restartNumberingAfterBreak="0">
+  <w:abstractNum w:abstractNumId="96" w15:restartNumberingAfterBreak="0">
     <w:nsid w:val="6EEB6BDD"/>
     <w:multiLevelType w:val="multilevel"/>
     <w:tmpl w:val="AD788574"/>
@@ -35068,7 +37175,7 @@
       </w:rPr>
     </w:lvl>
   </w:abstractNum>
-  <w:abstractNum w:abstractNumId="92" w15:restartNumberingAfterBreak="0">
+  <w:abstractNum w:abstractNumId="97" w15:restartNumberingAfterBreak="0">
     <w:nsid w:val="701A7800"/>
     <w:multiLevelType w:val="multilevel"/>
     <w:tmpl w:val="F320D112"/>
@@ -35217,7 +37324,7 @@
       </w:rPr>
     </w:lvl>
   </w:abstractNum>
-  <w:abstractNum w:abstractNumId="93" w15:restartNumberingAfterBreak="0">
+  <w:abstractNum w:abstractNumId="98" w15:restartNumberingAfterBreak="0">
     <w:nsid w:val="70606A3B"/>
     <w:multiLevelType w:val="multilevel"/>
     <w:tmpl w:val="48BCA0E2"/>
@@ -35334,7 +37441,7 @@
       </w:pPr>
     </w:lvl>
   </w:abstractNum>
-  <w:abstractNum w:abstractNumId="94" w15:restartNumberingAfterBreak="0">
+  <w:abstractNum w:abstractNumId="99" w15:restartNumberingAfterBreak="0">
     <w:nsid w:val="7062404F"/>
     <w:multiLevelType w:val="multilevel"/>
     <w:tmpl w:val="B4746350"/>
@@ -35447,7 +37554,7 @@
       </w:pPr>
     </w:lvl>
   </w:abstractNum>
-  <w:abstractNum w:abstractNumId="95" w15:restartNumberingAfterBreak="0">
+  <w:abstractNum w:abstractNumId="100" w15:restartNumberingAfterBreak="0">
     <w:nsid w:val="73DE6E64"/>
     <w:multiLevelType w:val="multilevel"/>
     <w:tmpl w:val="5EB82038"/>
@@ -35560,7 +37667,7 @@
       </w:pPr>
     </w:lvl>
   </w:abstractNum>
-  <w:abstractNum w:abstractNumId="96" w15:restartNumberingAfterBreak="0">
+  <w:abstractNum w:abstractNumId="101" w15:restartNumberingAfterBreak="0">
     <w:nsid w:val="75D778C1"/>
     <w:multiLevelType w:val="multilevel"/>
     <w:tmpl w:val="9F60D52C"/>
@@ -35709,7 +37816,7 @@
       </w:rPr>
     </w:lvl>
   </w:abstractNum>
-  <w:abstractNum w:abstractNumId="97" w15:restartNumberingAfterBreak="0">
+  <w:abstractNum w:abstractNumId="102" w15:restartNumberingAfterBreak="0">
     <w:nsid w:val="789841E5"/>
     <w:multiLevelType w:val="multilevel"/>
     <w:tmpl w:val="3F40F3F4"/>
@@ -35858,7 +37965,7 @@
       </w:rPr>
     </w:lvl>
   </w:abstractNum>
-  <w:abstractNum w:abstractNumId="98" w15:restartNumberingAfterBreak="0">
+  <w:abstractNum w:abstractNumId="103" w15:restartNumberingAfterBreak="0">
     <w:nsid w:val="79DE7BA9"/>
     <w:multiLevelType w:val="multilevel"/>
     <w:tmpl w:val="97AC16C0"/>
@@ -35975,7 +38082,7 @@
       </w:pPr>
     </w:lvl>
   </w:abstractNum>
-  <w:abstractNum w:abstractNumId="99" w15:restartNumberingAfterBreak="0">
+  <w:abstractNum w:abstractNumId="104" w15:restartNumberingAfterBreak="0">
     <w:nsid w:val="7A431CD9"/>
     <w:multiLevelType w:val="multilevel"/>
     <w:tmpl w:val="B75A8A7A"/>
@@ -36124,7 +38231,7 @@
       </w:rPr>
     </w:lvl>
   </w:abstractNum>
-  <w:abstractNum w:abstractNumId="100" w15:restartNumberingAfterBreak="0">
+  <w:abstractNum w:abstractNumId="105" w15:restartNumberingAfterBreak="0">
     <w:nsid w:val="7A6C5365"/>
     <w:multiLevelType w:val="multilevel"/>
     <w:tmpl w:val="3D94DC36"/>
@@ -36273,7 +38380,7 @@
       </w:rPr>
     </w:lvl>
   </w:abstractNum>
-  <w:abstractNum w:abstractNumId="101" w15:restartNumberingAfterBreak="0">
+  <w:abstractNum w:abstractNumId="106" w15:restartNumberingAfterBreak="0">
     <w:nsid w:val="7E6C598D"/>
     <w:multiLevelType w:val="multilevel"/>
     <w:tmpl w:val="96BE8B90"/>
@@ -36390,7 +38497,7 @@
       </w:pPr>
     </w:lvl>
   </w:abstractNum>
-  <w:abstractNum w:abstractNumId="102" w15:restartNumberingAfterBreak="0">
+  <w:abstractNum w:abstractNumId="107" w15:restartNumberingAfterBreak="0">
     <w:nsid w:val="7F2A4C64"/>
     <w:multiLevelType w:val="multilevel"/>
     <w:tmpl w:val="DBF2903C"/>
@@ -36539,7 +38646,7 @@
       </w:rPr>
     </w:lvl>
   </w:abstractNum>
-  <w:abstractNum w:abstractNumId="103" w15:restartNumberingAfterBreak="0">
+  <w:abstractNum w:abstractNumId="108" w15:restartNumberingAfterBreak="0">
     <w:nsid w:val="7F3728FD"/>
     <w:multiLevelType w:val="multilevel"/>
     <w:tmpl w:val="52001C9A"/>
@@ -36689,187 +38796,187 @@
     </w:lvl>
   </w:abstractNum>
   <w:num w:numId="1" w16cid:durableId="1010790715">
-    <w:abstractNumId w:val="35"/>
+    <w:abstractNumId w:val="36"/>
   </w:num>
   <w:num w:numId="2" w16cid:durableId="719015637">
-    <w:abstractNumId w:val="21"/>
+    <w:abstractNumId w:val="22"/>
   </w:num>
   <w:num w:numId="3" w16cid:durableId="248973137">
     <w:abstractNumId w:val="15"/>
   </w:num>
   <w:num w:numId="4" w16cid:durableId="1735738786">
-    <w:abstractNumId w:val="46"/>
+    <w:abstractNumId w:val="48"/>
   </w:num>
   <w:num w:numId="5" w16cid:durableId="2061588087">
     <w:abstractNumId w:val="14"/>
   </w:num>
   <w:num w:numId="6" w16cid:durableId="879439994">
-    <w:abstractNumId w:val="80"/>
+    <w:abstractNumId w:val="84"/>
   </w:num>
   <w:num w:numId="7" w16cid:durableId="52895981">
     <w:abstractNumId w:val="5"/>
   </w:num>
   <w:num w:numId="8" w16cid:durableId="2073963124">
-    <w:abstractNumId w:val="66"/>
+    <w:abstractNumId w:val="69"/>
   </w:num>
   <w:num w:numId="9" w16cid:durableId="1213034514">
-    <w:abstractNumId w:val="43"/>
+    <w:abstractNumId w:val="45"/>
   </w:num>
   <w:num w:numId="10" w16cid:durableId="1018580513">
-    <w:abstractNumId w:val="25"/>
+    <w:abstractNumId w:val="26"/>
   </w:num>
   <w:num w:numId="11" w16cid:durableId="1941177075">
     <w:abstractNumId w:val="8"/>
   </w:num>
   <w:num w:numId="12" w16cid:durableId="1585459199">
-    <w:abstractNumId w:val="56"/>
+    <w:abstractNumId w:val="59"/>
   </w:num>
   <w:num w:numId="13" w16cid:durableId="1225021452">
-    <w:abstractNumId w:val="22"/>
+    <w:abstractNumId w:val="23"/>
   </w:num>
   <w:num w:numId="14" w16cid:durableId="1426724802">
-    <w:abstractNumId w:val="101"/>
+    <w:abstractNumId w:val="106"/>
   </w:num>
   <w:num w:numId="15" w16cid:durableId="1038551120">
+    <w:abstractNumId w:val="28"/>
+  </w:num>
+  <w:num w:numId="16" w16cid:durableId="860507364">
+    <w:abstractNumId w:val="62"/>
+  </w:num>
+  <w:num w:numId="17" w16cid:durableId="2101411873">
+    <w:abstractNumId w:val="19"/>
+  </w:num>
+  <w:num w:numId="18" w16cid:durableId="2125884272">
     <w:abstractNumId w:val="27"/>
   </w:num>
-  <w:num w:numId="16" w16cid:durableId="860507364">
-    <w:abstractNumId w:val="59"/>
-  </w:num>
-  <w:num w:numId="17" w16cid:durableId="2101411873">
-    <w:abstractNumId w:val="18"/>
-  </w:num>
-  <w:num w:numId="18" w16cid:durableId="2125884272">
-    <w:abstractNumId w:val="26"/>
-  </w:num>
   <w:num w:numId="19" w16cid:durableId="1490443522">
-    <w:abstractNumId w:val="103"/>
+    <w:abstractNumId w:val="108"/>
   </w:num>
   <w:num w:numId="20" w16cid:durableId="2024475033">
-    <w:abstractNumId w:val="64"/>
+    <w:abstractNumId w:val="67"/>
   </w:num>
   <w:num w:numId="21" w16cid:durableId="1919287358">
-    <w:abstractNumId w:val="88"/>
+    <w:abstractNumId w:val="93"/>
   </w:num>
   <w:num w:numId="22" w16cid:durableId="516383950">
-    <w:abstractNumId w:val="92"/>
+    <w:abstractNumId w:val="97"/>
   </w:num>
   <w:num w:numId="23" w16cid:durableId="848182273">
-    <w:abstractNumId w:val="97"/>
+    <w:abstractNumId w:val="102"/>
   </w:num>
   <w:num w:numId="24" w16cid:durableId="1134710863">
-    <w:abstractNumId w:val="51"/>
+    <w:abstractNumId w:val="53"/>
   </w:num>
   <w:num w:numId="25" w16cid:durableId="130679631">
-    <w:abstractNumId w:val="38"/>
+    <w:abstractNumId w:val="39"/>
   </w:num>
   <w:num w:numId="26" w16cid:durableId="294528728">
     <w:abstractNumId w:val="7"/>
   </w:num>
   <w:num w:numId="27" w16cid:durableId="1484619146">
-    <w:abstractNumId w:val="69"/>
+    <w:abstractNumId w:val="72"/>
   </w:num>
   <w:num w:numId="28" w16cid:durableId="510414895">
-    <w:abstractNumId w:val="75"/>
+    <w:abstractNumId w:val="79"/>
   </w:num>
   <w:num w:numId="29" w16cid:durableId="1607691498">
-    <w:abstractNumId w:val="81"/>
+    <w:abstractNumId w:val="85"/>
   </w:num>
   <w:num w:numId="30" w16cid:durableId="1055423078">
-    <w:abstractNumId w:val="29"/>
+    <w:abstractNumId w:val="30"/>
   </w:num>
   <w:num w:numId="31" w16cid:durableId="59669583">
-    <w:abstractNumId w:val="82"/>
+    <w:abstractNumId w:val="86"/>
   </w:num>
   <w:num w:numId="32" w16cid:durableId="299116419">
     <w:abstractNumId w:val="13"/>
   </w:num>
   <w:num w:numId="33" w16cid:durableId="1047803596">
-    <w:abstractNumId w:val="60"/>
+    <w:abstractNumId w:val="63"/>
   </w:num>
   <w:num w:numId="34" w16cid:durableId="1850100999">
-    <w:abstractNumId w:val="85"/>
+    <w:abstractNumId w:val="89"/>
   </w:num>
   <w:num w:numId="35" w16cid:durableId="1023441500">
-    <w:abstractNumId w:val="49"/>
+    <w:abstractNumId w:val="51"/>
   </w:num>
   <w:num w:numId="36" w16cid:durableId="2004242019">
-    <w:abstractNumId w:val="83"/>
+    <w:abstractNumId w:val="87"/>
   </w:num>
   <w:num w:numId="37" w16cid:durableId="139225878">
-    <w:abstractNumId w:val="87"/>
+    <w:abstractNumId w:val="92"/>
   </w:num>
   <w:num w:numId="38" w16cid:durableId="1695185058">
     <w:abstractNumId w:val="9"/>
   </w:num>
   <w:num w:numId="39" w16cid:durableId="101849678">
-    <w:abstractNumId w:val="32"/>
+    <w:abstractNumId w:val="33"/>
   </w:num>
   <w:num w:numId="40" w16cid:durableId="1149709493">
-    <w:abstractNumId w:val="79"/>
+    <w:abstractNumId w:val="83"/>
   </w:num>
   <w:num w:numId="41" w16cid:durableId="809132599">
-    <w:abstractNumId w:val="68"/>
+    <w:abstractNumId w:val="71"/>
   </w:num>
   <w:num w:numId="42" w16cid:durableId="1402603683">
-    <w:abstractNumId w:val="30"/>
+    <w:abstractNumId w:val="31"/>
   </w:num>
   <w:num w:numId="43" w16cid:durableId="892349648">
     <w:abstractNumId w:val="4"/>
   </w:num>
   <w:num w:numId="44" w16cid:durableId="82148352">
-    <w:abstractNumId w:val="89"/>
+    <w:abstractNumId w:val="94"/>
   </w:num>
   <w:num w:numId="45" w16cid:durableId="1821771992">
-    <w:abstractNumId w:val="61"/>
+    <w:abstractNumId w:val="64"/>
   </w:num>
   <w:num w:numId="46" w16cid:durableId="1677224873">
-    <w:abstractNumId w:val="40"/>
+    <w:abstractNumId w:val="41"/>
   </w:num>
   <w:num w:numId="47" w16cid:durableId="1034428213">
     <w:abstractNumId w:val="6"/>
   </w:num>
   <w:num w:numId="48" w16cid:durableId="1149905365">
-    <w:abstractNumId w:val="93"/>
+    <w:abstractNumId w:val="98"/>
   </w:num>
   <w:num w:numId="49" w16cid:durableId="1151866988">
-    <w:abstractNumId w:val="100"/>
+    <w:abstractNumId w:val="105"/>
   </w:num>
   <w:num w:numId="50" w16cid:durableId="1529638126">
-    <w:abstractNumId w:val="31"/>
+    <w:abstractNumId w:val="32"/>
   </w:num>
   <w:num w:numId="51" w16cid:durableId="1523863416">
-    <w:abstractNumId w:val="44"/>
+    <w:abstractNumId w:val="46"/>
   </w:num>
   <w:num w:numId="52" w16cid:durableId="1507671092">
     <w:abstractNumId w:val="3"/>
   </w:num>
   <w:num w:numId="53" w16cid:durableId="2094622274">
-    <w:abstractNumId w:val="67"/>
+    <w:abstractNumId w:val="70"/>
   </w:num>
   <w:num w:numId="54" w16cid:durableId="1527404688">
-    <w:abstractNumId w:val="39"/>
+    <w:abstractNumId w:val="40"/>
   </w:num>
   <w:num w:numId="55" w16cid:durableId="1476415969">
-    <w:abstractNumId w:val="52"/>
+    <w:abstractNumId w:val="54"/>
   </w:num>
   <w:num w:numId="56" w16cid:durableId="1213006848">
-    <w:abstractNumId w:val="70"/>
+    <w:abstractNumId w:val="73"/>
   </w:num>
   <w:num w:numId="57" w16cid:durableId="946692306">
-    <w:abstractNumId w:val="28"/>
+    <w:abstractNumId w:val="29"/>
   </w:num>
   <w:num w:numId="58" w16cid:durableId="394553252">
-    <w:abstractNumId w:val="71"/>
+    <w:abstractNumId w:val="75"/>
   </w:num>
   <w:num w:numId="59" w16cid:durableId="1802069382">
-    <w:abstractNumId w:val="58"/>
+    <w:abstractNumId w:val="61"/>
   </w:num>
   <w:num w:numId="60" w16cid:durableId="559824271">
-    <w:abstractNumId w:val="19"/>
+    <w:abstractNumId w:val="20"/>
   </w:num>
   <w:num w:numId="61" w16cid:durableId="1157846805">
-    <w:abstractNumId w:val="47"/>
+    <w:abstractNumId w:val="49"/>
   </w:num>
   <w:num w:numId="62" w16cid:durableId="1009408097">
     <w:abstractNumId w:val="11"/>
@@ -36878,127 +38985,142 @@
     <w:abstractNumId w:val="10"/>
   </w:num>
   <w:num w:numId="64" w16cid:durableId="695236938">
-    <w:abstractNumId w:val="94"/>
+    <w:abstractNumId w:val="99"/>
   </w:num>
   <w:num w:numId="65" w16cid:durableId="159662547">
-    <w:abstractNumId w:val="55"/>
+    <w:abstractNumId w:val="58"/>
   </w:num>
   <w:num w:numId="66" w16cid:durableId="1515606634">
     <w:abstractNumId w:val="2"/>
   </w:num>
   <w:num w:numId="67" w16cid:durableId="673538226">
-    <w:abstractNumId w:val="76"/>
+    <w:abstractNumId w:val="80"/>
   </w:num>
   <w:num w:numId="68" w16cid:durableId="499546536">
-    <w:abstractNumId w:val="62"/>
+    <w:abstractNumId w:val="65"/>
   </w:num>
   <w:num w:numId="69" w16cid:durableId="1481310536">
-    <w:abstractNumId w:val="86"/>
+    <w:abstractNumId w:val="90"/>
   </w:num>
   <w:num w:numId="70" w16cid:durableId="745611143">
-    <w:abstractNumId w:val="48"/>
+    <w:abstractNumId w:val="50"/>
   </w:num>
   <w:num w:numId="71" w16cid:durableId="89931084">
-    <w:abstractNumId w:val="42"/>
+    <w:abstractNumId w:val="43"/>
   </w:num>
   <w:num w:numId="72" w16cid:durableId="1519083291">
-    <w:abstractNumId w:val="102"/>
+    <w:abstractNumId w:val="107"/>
   </w:num>
   <w:num w:numId="73" w16cid:durableId="181477878">
-    <w:abstractNumId w:val="41"/>
+    <w:abstractNumId w:val="42"/>
   </w:num>
   <w:num w:numId="74" w16cid:durableId="1473516973">
     <w:abstractNumId w:val="0"/>
   </w:num>
   <w:num w:numId="75" w16cid:durableId="2037467541">
-    <w:abstractNumId w:val="65"/>
+    <w:abstractNumId w:val="68"/>
   </w:num>
   <w:num w:numId="76" w16cid:durableId="1181431634">
-    <w:abstractNumId w:val="17"/>
+    <w:abstractNumId w:val="18"/>
   </w:num>
   <w:num w:numId="77" w16cid:durableId="713651200">
     <w:abstractNumId w:val="12"/>
   </w:num>
   <w:num w:numId="78" w16cid:durableId="1062748867">
-    <w:abstractNumId w:val="78"/>
+    <w:abstractNumId w:val="82"/>
   </w:num>
   <w:num w:numId="79" w16cid:durableId="697124334">
-    <w:abstractNumId w:val="95"/>
+    <w:abstractNumId w:val="100"/>
   </w:num>
   <w:num w:numId="80" w16cid:durableId="2010909465">
     <w:abstractNumId w:val="1"/>
   </w:num>
   <w:num w:numId="81" w16cid:durableId="312875841">
-    <w:abstractNumId w:val="34"/>
+    <w:abstractNumId w:val="35"/>
   </w:num>
   <w:num w:numId="82" w16cid:durableId="171189120">
-    <w:abstractNumId w:val="23"/>
+    <w:abstractNumId w:val="24"/>
   </w:num>
   <w:num w:numId="83" w16cid:durableId="1526476087">
-    <w:abstractNumId w:val="63"/>
+    <w:abstractNumId w:val="66"/>
   </w:num>
   <w:num w:numId="84" w16cid:durableId="263462871">
-    <w:abstractNumId w:val="77"/>
+    <w:abstractNumId w:val="81"/>
   </w:num>
   <w:num w:numId="85" w16cid:durableId="1372805334">
-    <w:abstractNumId w:val="37"/>
+    <w:abstractNumId w:val="38"/>
   </w:num>
   <w:num w:numId="86" w16cid:durableId="614873850">
-    <w:abstractNumId w:val="45"/>
+    <w:abstractNumId w:val="47"/>
   </w:num>
   <w:num w:numId="87" w16cid:durableId="959186303">
-    <w:abstractNumId w:val="24"/>
+    <w:abstractNumId w:val="25"/>
   </w:num>
   <w:num w:numId="88" w16cid:durableId="486364835">
-    <w:abstractNumId w:val="91"/>
+    <w:abstractNumId w:val="96"/>
   </w:num>
   <w:num w:numId="89" w16cid:durableId="1717510629">
-    <w:abstractNumId w:val="84"/>
+    <w:abstractNumId w:val="88"/>
   </w:num>
   <w:num w:numId="90" w16cid:durableId="1287194638">
     <w:abstractNumId w:val="16"/>
   </w:num>
   <w:num w:numId="91" w16cid:durableId="387340583">
-    <w:abstractNumId w:val="33"/>
+    <w:abstractNumId w:val="34"/>
   </w:num>
   <w:num w:numId="92" w16cid:durableId="445121998">
-    <w:abstractNumId w:val="98"/>
+    <w:abstractNumId w:val="103"/>
   </w:num>
   <w:num w:numId="93" w16cid:durableId="644967850">
-    <w:abstractNumId w:val="90"/>
+    <w:abstractNumId w:val="95"/>
   </w:num>
   <w:num w:numId="94" w16cid:durableId="233859000">
+    <w:abstractNumId w:val="60"/>
+  </w:num>
+  <w:num w:numId="95" w16cid:durableId="462891660">
     <w:abstractNumId w:val="57"/>
   </w:num>
-  <w:num w:numId="95" w16cid:durableId="462891660">
-    <w:abstractNumId w:val="54"/>
-  </w:num>
   <w:num w:numId="96" w16cid:durableId="1085422914">
-    <w:abstractNumId w:val="96"/>
+    <w:abstractNumId w:val="101"/>
   </w:num>
   <w:num w:numId="97" w16cid:durableId="81026635">
-    <w:abstractNumId w:val="72"/>
+    <w:abstractNumId w:val="76"/>
   </w:num>
   <w:num w:numId="98" w16cid:durableId="899750477">
-    <w:abstractNumId w:val="36"/>
+    <w:abstractNumId w:val="37"/>
   </w:num>
   <w:num w:numId="99" w16cid:durableId="53432025">
-    <w:abstractNumId w:val="99"/>
+    <w:abstractNumId w:val="104"/>
   </w:num>
   <w:num w:numId="100" w16cid:durableId="1986660070">
-    <w:abstractNumId w:val="20"/>
+    <w:abstractNumId w:val="21"/>
   </w:num>
   <w:num w:numId="101" w16cid:durableId="655186337">
-    <w:abstractNumId w:val="73"/>
+    <w:abstractNumId w:val="77"/>
   </w:num>
   <w:num w:numId="102" w16cid:durableId="191920632">
-    <w:abstractNumId w:val="50"/>
+    <w:abstractNumId w:val="52"/>
   </w:num>
   <w:num w:numId="103" w16cid:durableId="600379401">
+    <w:abstractNumId w:val="78"/>
+  </w:num>
+  <w:num w:numId="104" w16cid:durableId="217057251">
+    <w:abstractNumId w:val="55"/>
+  </w:num>
+  <w:num w:numId="105" w16cid:durableId="1269966273">
+    <w:abstractNumId w:val="91"/>
+  </w:num>
+  <w:num w:numId="106" w16cid:durableId="1164004275">
+    <w:abstractNumId w:val="17"/>
+  </w:num>
+  <w:num w:numId="107" w16cid:durableId="1944073280">
     <w:abstractNumId w:val="74"/>
   </w:num>
-  <w:num w:numId="104" w16cid:durableId="217057251">
-    <w:abstractNumId w:val="53"/>
+  <w:num w:numId="108" w16cid:durableId="603994924">
+    <w:abstractNumId w:val="56"/>
+  </w:num>
+  <w:num w:numId="109" w16cid:durableId="1274702696">
+    <w:abstractNumId w:val="44"/>
   </w:num>
 </w:numbering>
 </file>
@@ -37952,6 +40074,17 @@
       <w:u w:val="single"/>
     </w:rPr>
   </w:style>
+  <w:style w:type="paragraph" w:styleId="NormalWeb">
+    <w:name w:val="Normal (Web)"/>
+    <w:basedOn w:val="Normal"/>
+    <w:uiPriority w:val="99"/>
+    <w:semiHidden/>
+    <w:unhideWhenUsed/>
+    <w:rsid w:val="00E44AC8"/>
+    <w:rPr>
+      <w:rFonts w:ascii="Times New Roman" w:hAnsi="Times New Roman" w:cs="Times New Roman"/>
+    </w:rPr>
+  </w:style>
 </w:styles>
 </file>
 

</xml_diff>

<commit_message>
moderate modular mode  submitted
</commit_message>
<xml_diff>
--- a/materials/Solution with problem's Source-link.docx
+++ b/materials/Solution with problem's Source-link.docx
@@ -23654,6 +23654,1147 @@
     <w:p/>
     <w:p/>
     <w:p/>
+    <w:p>
+      <w:pPr>
+        <w:rPr>
+          <w:b/>
+          <w:bCs/>
+        </w:rPr>
+      </w:pPr>
+      <w:r>
+        <w:rPr>
+          <w:b/>
+          <w:bCs/>
+          <w:sz w:val="28"/>
+          <w:szCs w:val="28"/>
+          <w:highlight w:val="green"/>
+        </w:rPr>
+        <w:lastRenderedPageBreak/>
+        <w:t>B. Moderate Modular Mode</w:t>
+      </w:r>
+      <w:r>
+        <w:rPr>
+          <w:b/>
+          <w:bCs/>
+          <w:sz w:val="28"/>
+          <w:szCs w:val="28"/>
+          <w:highlight w:val="green"/>
+        </w:rPr>
+        <w:t xml:space="preserve"> - </w:t>
+      </w:r>
+      <w:hyperlink r:id="rId21" w:history="1">
+        <w:r>
+          <w:rPr>
+            <w:rStyle w:val="Hyperlink"/>
+            <w:b/>
+            <w:bCs/>
+            <w:sz w:val="28"/>
+            <w:szCs w:val="28"/>
+            <w:highlight w:val="green"/>
+          </w:rPr>
+          <w:t>https://codeforces.com/problemset/problem/1603/B</w:t>
+        </w:r>
+      </w:hyperlink>
+    </w:p>
+    <w:p/>
+    <w:p>
+      <w:r>
+        <w:pict w14:anchorId="66F32B1F">
+          <v:rect id="_x0000_i1440" style="width:0;height:1.5pt" o:hralign="center" o:hrstd="t" o:hr="t" fillcolor="#a0a0a0" stroked="f"/>
+        </w:pict>
+      </w:r>
+    </w:p>
+    <w:p>
+      <w:pPr>
+        <w:rPr>
+          <w:b/>
+          <w:bCs/>
+        </w:rPr>
+      </w:pPr>
+      <w:r>
+        <w:rPr>
+          <w:rFonts w:ascii="Segoe UI Emoji" w:hAnsi="Segoe UI Emoji" w:cs="Segoe UI Emoji"/>
+          <w:b/>
+          <w:bCs/>
+        </w:rPr>
+        <w:t>🔹</w:t>
+      </w:r>
+      <w:r>
+        <w:rPr>
+          <w:b/>
+          <w:bCs/>
+        </w:rPr>
+        <w:t xml:space="preserve"> Problem Statement (in my own words)</w:t>
+      </w:r>
+    </w:p>
+    <w:p>
+      <w:r>
+        <w:t xml:space="preserve">We are given two </w:t>
+      </w:r>
+      <w:r>
+        <w:rPr>
+          <w:b/>
+          <w:bCs/>
+        </w:rPr>
+        <w:t>even integers</w:t>
+      </w:r>
+      <w:r>
+        <w:t xml:space="preserve"> x and y.</w:t>
+      </w:r>
+      <w:r>
+        <w:br/>
+        <w:t>We need to find an integer n such that:</w:t>
+      </w:r>
+    </w:p>
+    <w:p>
+      <w:r>
+        <w:t>1≤n≤2</w:t>
+      </w:r>
+      <w:r>
+        <w:rPr>
+          <w:rFonts w:ascii="Cambria Math" w:hAnsi="Cambria Math" w:cs="Cambria Math"/>
+        </w:rPr>
+        <w:t>⋅</w:t>
+      </w:r>
+      <w:r>
+        <w:t>10181 \</w:t>
+      </w:r>
+      <w:proofErr w:type="spellStart"/>
+      <w:r>
+        <w:t>leq</w:t>
+      </w:r>
+      <w:proofErr w:type="spellEnd"/>
+      <w:r>
+        <w:t xml:space="preserve"> n \</w:t>
+      </w:r>
+      <w:proofErr w:type="spellStart"/>
+      <w:r>
+        <w:t>leq</w:t>
+      </w:r>
+      <w:proofErr w:type="spellEnd"/>
+      <w:r>
+        <w:t xml:space="preserve"> 2 \</w:t>
+      </w:r>
+      <w:proofErr w:type="spellStart"/>
+      <w:r>
+        <w:t>cdot</w:t>
+      </w:r>
+      <w:proofErr w:type="spellEnd"/>
+      <w:r>
+        <w:t xml:space="preserve"> 10</w:t>
+      </w:r>
+      <w:proofErr w:type="gramStart"/>
+      <w:r>
+        <w:t>^{</w:t>
+      </w:r>
+      <w:proofErr w:type="gramEnd"/>
+      <w:r>
+        <w:t xml:space="preserve">18} </w:t>
+      </w:r>
+    </w:p>
+    <w:p>
+      <w:r>
+        <w:t>and</w:t>
+      </w:r>
+    </w:p>
+    <w:p>
+      <w:r>
+        <w:t>n</w:t>
+      </w:r>
+      <w:r>
+        <w:rPr>
+          <w:rFonts w:ascii="Arial" w:hAnsi="Arial" w:cs="Arial"/>
+        </w:rPr>
+        <w:t> </w:t>
+      </w:r>
+      <w:r>
+        <w:t>mod</w:t>
+      </w:r>
+      <w:r>
+        <w:rPr>
+          <w:rFonts w:ascii="Arial" w:hAnsi="Arial" w:cs="Arial"/>
+        </w:rPr>
+        <w:t> </w:t>
+      </w:r>
+      <w:r>
+        <w:t>x=y</w:t>
+      </w:r>
+      <w:r>
+        <w:rPr>
+          <w:rFonts w:ascii="Arial" w:hAnsi="Arial" w:cs="Arial"/>
+        </w:rPr>
+        <w:t> </w:t>
+      </w:r>
+      <w:r>
+        <w:t>mod</w:t>
+      </w:r>
+      <w:r>
+        <w:rPr>
+          <w:rFonts w:ascii="Arial" w:hAnsi="Arial" w:cs="Arial"/>
+        </w:rPr>
+        <w:t> </w:t>
+      </w:r>
+      <w:proofErr w:type="spellStart"/>
+      <w:r>
+        <w:t>nn</w:t>
+      </w:r>
+      <w:proofErr w:type="spellEnd"/>
+      <w:r>
+        <w:t xml:space="preserve"> \</w:t>
+      </w:r>
+      <w:proofErr w:type="spellStart"/>
+      <w:r>
+        <w:t>bmod</w:t>
+      </w:r>
+      <w:proofErr w:type="spellEnd"/>
+      <w:r>
+        <w:t xml:space="preserve"> x = y \</w:t>
+      </w:r>
+      <w:proofErr w:type="spellStart"/>
+      <w:r>
+        <w:t>bmod</w:t>
+      </w:r>
+      <w:proofErr w:type="spellEnd"/>
+      <w:r>
+        <w:t xml:space="preserve"> n </w:t>
+      </w:r>
+    </w:p>
+    <w:p>
+      <w:r>
+        <w:t>For each test case, we must print one valid n.</w:t>
+      </w:r>
+      <w:r>
+        <w:br/>
+        <w:t xml:space="preserve">It is guaranteed that a solution </w:t>
+      </w:r>
+      <w:r>
+        <w:rPr>
+          <w:b/>
+          <w:bCs/>
+        </w:rPr>
+        <w:t>always exists</w:t>
+      </w:r>
+      <w:r>
+        <w:t>.</w:t>
+      </w:r>
+    </w:p>
+    <w:p>
+      <w:r>
+        <w:pict w14:anchorId="19CA42D1">
+          <v:rect id="_x0000_i1441" style="width:0;height:1.5pt" o:hralign="center" o:hrstd="t" o:hr="t" fillcolor="#a0a0a0" stroked="f"/>
+        </w:pict>
+      </w:r>
+    </w:p>
+    <w:p>
+      <w:pPr>
+        <w:rPr>
+          <w:b/>
+          <w:bCs/>
+        </w:rPr>
+      </w:pPr>
+      <w:r>
+        <w:rPr>
+          <w:rFonts w:ascii="Segoe UI Emoji" w:hAnsi="Segoe UI Emoji" w:cs="Segoe UI Emoji"/>
+          <w:b/>
+          <w:bCs/>
+        </w:rPr>
+        <w:t>🔹</w:t>
+      </w:r>
+      <w:r>
+        <w:rPr>
+          <w:b/>
+          <w:bCs/>
+        </w:rPr>
+        <w:t xml:space="preserve"> Breaking down the condition</w:t>
+      </w:r>
+    </w:p>
+    <w:p>
+      <w:r>
+        <w:t>We want:</w:t>
+      </w:r>
+    </w:p>
+    <w:p>
+      <w:proofErr w:type="spellStart"/>
+      <w:r>
+        <w:t>n%x</w:t>
+      </w:r>
+      <w:proofErr w:type="spellEnd"/>
+      <w:r>
+        <w:t>=</w:t>
+      </w:r>
+      <w:proofErr w:type="spellStart"/>
+      <w:r>
+        <w:t>y%nn</w:t>
+      </w:r>
+      <w:proofErr w:type="spellEnd"/>
+      <w:r>
+        <w:t xml:space="preserve"> \% x = y \% n </w:t>
+      </w:r>
+    </w:p>
+    <w:p>
+      <w:pPr>
+        <w:numPr>
+          <w:ilvl w:val="0"/>
+          <w:numId w:val="110"/>
+        </w:numPr>
+      </w:pPr>
+      <w:r>
+        <w:t>Left side → remainder when n is divided by x.</w:t>
+      </w:r>
+    </w:p>
+    <w:p>
+      <w:pPr>
+        <w:numPr>
+          <w:ilvl w:val="0"/>
+          <w:numId w:val="110"/>
+        </w:numPr>
+      </w:pPr>
+      <w:r>
+        <w:t>Right side → remainder when y is divided by n.</w:t>
+      </w:r>
+    </w:p>
+    <w:p>
+      <w:proofErr w:type="gramStart"/>
+      <w:r>
+        <w:t>So</w:t>
+      </w:r>
+      <w:proofErr w:type="gramEnd"/>
+      <w:r>
+        <w:t xml:space="preserve"> n must be chosen carefully so that both sides are equal.</w:t>
+      </w:r>
+    </w:p>
+    <w:p>
+      <w:r>
+        <w:pict w14:anchorId="7F721DBE">
+          <v:rect id="_x0000_i1442" style="width:0;height:1.5pt" o:hralign="center" o:hrstd="t" o:hr="t" fillcolor="#a0a0a0" stroked="f"/>
+        </w:pict>
+      </w:r>
+    </w:p>
+    <w:p>
+      <w:pPr>
+        <w:rPr>
+          <w:b/>
+          <w:bCs/>
+        </w:rPr>
+      </w:pPr>
+      <w:r>
+        <w:rPr>
+          <w:rFonts w:ascii="Segoe UI Emoji" w:hAnsi="Segoe UI Emoji" w:cs="Segoe UI Emoji"/>
+          <w:b/>
+          <w:bCs/>
+        </w:rPr>
+        <w:t>🔹</w:t>
+      </w:r>
+      <w:r>
+        <w:rPr>
+          <w:b/>
+          <w:bCs/>
+        </w:rPr>
+        <w:t xml:space="preserve"> How to think</w:t>
+      </w:r>
+    </w:p>
+    <w:p>
+      <w:pPr>
+        <w:rPr>
+          <w:b/>
+          <w:bCs/>
+        </w:rPr>
+      </w:pPr>
+      <w:r>
+        <w:rPr>
+          <w:b/>
+          <w:bCs/>
+        </w:rPr>
+        <w:t>Step 1: Two main cases depending on y vs x</w:t>
+      </w:r>
+    </w:p>
+    <w:p>
+      <w:r>
+        <w:pict w14:anchorId="57EC0FB6">
+          <v:rect id="_x0000_i1443" style="width:0;height:1.5pt" o:hralign="center" o:hrstd="t" o:hr="t" fillcolor="#a0a0a0" stroked="f"/>
+        </w:pict>
+      </w:r>
+    </w:p>
+    <w:p>
+      <w:r>
+        <w:rPr>
+          <w:rFonts w:ascii="Segoe UI Emoji" w:hAnsi="Segoe UI Emoji" w:cs="Segoe UI Emoji"/>
+        </w:rPr>
+        <w:t>✅</w:t>
+      </w:r>
+      <w:r>
+        <w:t xml:space="preserve"> </w:t>
+      </w:r>
+      <w:r>
+        <w:rPr>
+          <w:b/>
+          <w:bCs/>
+        </w:rPr>
+        <w:t>Case 1: y &lt; x</w:t>
+      </w:r>
+    </w:p>
+    <w:p>
+      <w:pPr>
+        <w:numPr>
+          <w:ilvl w:val="0"/>
+          <w:numId w:val="111"/>
+        </w:numPr>
+      </w:pPr>
+      <w:r>
+        <w:t>If we take n = x + y:</w:t>
+      </w:r>
+    </w:p>
+    <w:p>
+      <w:pPr>
+        <w:numPr>
+          <w:ilvl w:val="1"/>
+          <w:numId w:val="111"/>
+        </w:numPr>
+      </w:pPr>
+      <w:r>
+        <w:t>Then n &gt; y, so y % n = y.</w:t>
+      </w:r>
+    </w:p>
+    <w:p>
+      <w:pPr>
+        <w:numPr>
+          <w:ilvl w:val="1"/>
+          <w:numId w:val="111"/>
+        </w:numPr>
+      </w:pPr>
+      <w:proofErr w:type="gramStart"/>
+      <w:r>
+        <w:lastRenderedPageBreak/>
+        <w:t>Also</w:t>
+      </w:r>
+      <w:proofErr w:type="gramEnd"/>
+      <w:r>
+        <w:t xml:space="preserve"> n % x = (x + y) % x = y.</w:t>
+      </w:r>
+    </w:p>
+    <w:p>
+      <w:pPr>
+        <w:numPr>
+          <w:ilvl w:val="1"/>
+          <w:numId w:val="111"/>
+        </w:numPr>
+      </w:pPr>
+      <w:r>
+        <w:t>Both sides equal y.</w:t>
+      </w:r>
+    </w:p>
+    <w:p>
+      <w:pPr>
+        <w:numPr>
+          <w:ilvl w:val="1"/>
+          <w:numId w:val="111"/>
+        </w:numPr>
+      </w:pPr>
+      <w:r>
+        <w:rPr>
+          <w:rFonts w:ascii="Segoe UI Symbol" w:hAnsi="Segoe UI Symbol" w:cs="Segoe UI Symbol"/>
+        </w:rPr>
+        <w:t>✔</w:t>
+      </w:r>
+      <w:r>
+        <w:t xml:space="preserve"> Works perfectly.</w:t>
+      </w:r>
+    </w:p>
+    <w:p>
+      <w:r>
+        <w:pict w14:anchorId="1623A58B">
+          <v:rect id="_x0000_i1444" style="width:0;height:1.5pt" o:hralign="center" o:hrstd="t" o:hr="t" fillcolor="#a0a0a0" stroked="f"/>
+        </w:pict>
+      </w:r>
+    </w:p>
+    <w:p>
+      <w:r>
+        <w:rPr>
+          <w:rFonts w:ascii="Segoe UI Emoji" w:hAnsi="Segoe UI Emoji" w:cs="Segoe UI Emoji"/>
+        </w:rPr>
+        <w:t>✅</w:t>
+      </w:r>
+      <w:r>
+        <w:t xml:space="preserve"> </w:t>
+      </w:r>
+      <w:r>
+        <w:rPr>
+          <w:b/>
+          <w:bCs/>
+        </w:rPr>
+        <w:t>Case 2: y ≥ x</w:t>
+      </w:r>
+    </w:p>
+    <w:p>
+      <w:pPr>
+        <w:numPr>
+          <w:ilvl w:val="0"/>
+          <w:numId w:val="112"/>
+        </w:numPr>
+      </w:pPr>
+      <w:r>
+        <w:t>Let r = y % x. (note: since both x and y are even, r is also even).</w:t>
+      </w:r>
+    </w:p>
+    <w:p>
+      <w:pPr>
+        <w:numPr>
+          <w:ilvl w:val="0"/>
+          <w:numId w:val="112"/>
+        </w:numPr>
+      </w:pPr>
+      <w:r>
+        <w:t>Try n = y - r/2.</w:t>
+      </w:r>
+    </w:p>
+    <w:p>
+      <w:r>
+        <w:t>Check:</w:t>
+      </w:r>
+    </w:p>
+    <w:p>
+      <w:pPr>
+        <w:numPr>
+          <w:ilvl w:val="0"/>
+          <w:numId w:val="113"/>
+        </w:numPr>
+      </w:pPr>
+      <w:r>
+        <w:t>Since y = n + r/2,</w:t>
+      </w:r>
+    </w:p>
+    <w:p>
+      <w:proofErr w:type="spellStart"/>
+      <w:r>
+        <w:t>y%n</w:t>
+      </w:r>
+      <w:proofErr w:type="spellEnd"/>
+      <w:r>
+        <w:t xml:space="preserve">=r/2y \% n = r/2 </w:t>
+      </w:r>
+    </w:p>
+    <w:p>
+      <w:r>
+        <w:t>(because remainder is exactly what is left over after subtracting n once).</w:t>
+      </w:r>
+    </w:p>
+    <w:p>
+      <w:pPr>
+        <w:numPr>
+          <w:ilvl w:val="0"/>
+          <w:numId w:val="113"/>
+        </w:numPr>
+      </w:pPr>
+      <w:r>
+        <w:t>On the other hand:</w:t>
+      </w:r>
+    </w:p>
+    <w:p>
+      <w:proofErr w:type="spellStart"/>
+      <w:r>
+        <w:t>n%x</w:t>
+      </w:r>
+      <w:proofErr w:type="spellEnd"/>
+      <w:r>
+        <w:t>=(y−r/</w:t>
+      </w:r>
+      <w:proofErr w:type="gramStart"/>
+      <w:r>
+        <w:t>2)%</w:t>
+      </w:r>
+      <w:proofErr w:type="gramEnd"/>
+      <w:r>
+        <w:t xml:space="preserve">x=(r−r/2)=r/2n \% x = (y - r/2) \% x = (r - r/2) = r/2 </w:t>
+      </w:r>
+    </w:p>
+    <w:p>
+      <w:pPr>
+        <w:numPr>
+          <w:ilvl w:val="0"/>
+          <w:numId w:val="113"/>
+        </w:numPr>
+      </w:pPr>
+      <w:r>
+        <w:t>Both sides match.</w:t>
+      </w:r>
+    </w:p>
+    <w:p>
+      <w:r>
+        <w:t>Special case: if r = 0, then n = y, and indeed y % y = 0 = y % x.</w:t>
+      </w:r>
+    </w:p>
+    <w:p>
+      <w:r>
+        <w:pict w14:anchorId="7092729A">
+          <v:rect id="_x0000_i1445" style="width:0;height:1.5pt" o:hralign="center" o:hrstd="t" o:hr="t" fillcolor="#a0a0a0" stroked="f"/>
+        </w:pict>
+      </w:r>
+    </w:p>
+    <w:p>
+      <w:pPr>
+        <w:rPr>
+          <w:b/>
+          <w:bCs/>
+        </w:rPr>
+      </w:pPr>
+      <w:r>
+        <w:rPr>
+          <w:b/>
+          <w:bCs/>
+        </w:rPr>
+        <w:t>Step 2: Guarantee of validity</w:t>
+      </w:r>
+    </w:p>
+    <w:p>
+      <w:pPr>
+        <w:numPr>
+          <w:ilvl w:val="0"/>
+          <w:numId w:val="114"/>
+        </w:numPr>
+      </w:pPr>
+      <w:r>
+        <w:t xml:space="preserve">In </w:t>
+      </w:r>
+      <w:r>
+        <w:rPr>
+          <w:b/>
+          <w:bCs/>
+        </w:rPr>
+        <w:t>Case 1</w:t>
+      </w:r>
+      <w:r>
+        <w:t>: n = x + y ≤ 2 * 10^9 + 10^9 &lt; 2 * 10^18 (safe).</w:t>
+      </w:r>
+    </w:p>
+    <w:p>
+      <w:pPr>
+        <w:numPr>
+          <w:ilvl w:val="0"/>
+          <w:numId w:val="114"/>
+        </w:numPr>
+      </w:pPr>
+      <w:r>
+        <w:t xml:space="preserve">In </w:t>
+      </w:r>
+      <w:r>
+        <w:rPr>
+          <w:b/>
+          <w:bCs/>
+        </w:rPr>
+        <w:t>Case 2</w:t>
+      </w:r>
+      <w:r>
+        <w:t>: n = y - r/2 ≤ y ≤ 10^9 &lt; 2 * 10^18 (safe).</w:t>
+      </w:r>
+    </w:p>
+    <w:p>
+      <w:proofErr w:type="gramStart"/>
+      <w:r>
+        <w:t>So</w:t>
+      </w:r>
+      <w:proofErr w:type="gramEnd"/>
+      <w:r>
+        <w:t xml:space="preserve"> the construction always fits the required bound.</w:t>
+      </w:r>
+    </w:p>
+    <w:p>
+      <w:r>
+        <w:pict w14:anchorId="3D43651F">
+          <v:rect id="_x0000_i1446" style="width:0;height:1.5pt" o:hralign="center" o:hrstd="t" o:hr="t" fillcolor="#a0a0a0" stroked="f"/>
+        </w:pict>
+      </w:r>
+    </w:p>
+    <w:p>
+      <w:pPr>
+        <w:rPr>
+          <w:b/>
+          <w:bCs/>
+        </w:rPr>
+      </w:pPr>
+      <w:r>
+        <w:rPr>
+          <w:rFonts w:ascii="Segoe UI Emoji" w:hAnsi="Segoe UI Emoji" w:cs="Segoe UI Emoji"/>
+          <w:b/>
+          <w:bCs/>
+        </w:rPr>
+        <w:t>🔹</w:t>
+      </w:r>
+      <w:r>
+        <w:rPr>
+          <w:b/>
+          <w:bCs/>
+        </w:rPr>
+        <w:t xml:space="preserve"> Final Solution Approach</w:t>
+      </w:r>
+    </w:p>
+    <w:p>
+      <w:pPr>
+        <w:numPr>
+          <w:ilvl w:val="0"/>
+          <w:numId w:val="115"/>
+        </w:numPr>
+      </w:pPr>
+      <w:r>
+        <w:t>Read t test cases.</w:t>
+      </w:r>
+    </w:p>
+    <w:p>
+      <w:pPr>
+        <w:numPr>
+          <w:ilvl w:val="0"/>
+          <w:numId w:val="115"/>
+        </w:numPr>
+      </w:pPr>
+      <w:r>
+        <w:t>For each (x, y):</w:t>
+      </w:r>
+    </w:p>
+    <w:p>
+      <w:pPr>
+        <w:numPr>
+          <w:ilvl w:val="1"/>
+          <w:numId w:val="115"/>
+        </w:numPr>
+      </w:pPr>
+      <w:r>
+        <w:t>If y &lt; x, set n = x + y.</w:t>
+      </w:r>
+    </w:p>
+    <w:p>
+      <w:pPr>
+        <w:numPr>
+          <w:ilvl w:val="1"/>
+          <w:numId w:val="115"/>
+        </w:numPr>
+      </w:pPr>
+      <w:r>
+        <w:t>Else compute r = y % x and set n = y - r/2.</w:t>
+      </w:r>
+    </w:p>
+    <w:p>
+      <w:pPr>
+        <w:numPr>
+          <w:ilvl w:val="0"/>
+          <w:numId w:val="115"/>
+        </w:numPr>
+      </w:pPr>
+      <w:r>
+        <w:lastRenderedPageBreak/>
+        <w:t>Print n.</w:t>
+      </w:r>
+    </w:p>
+    <w:p>
+      <w:r>
+        <w:pict w14:anchorId="5D8B34BF">
+          <v:rect id="_x0000_i1447" style="width:0;height:1.5pt" o:hralign="center" o:hrstd="t" o:hr="t" fillcolor="#a0a0a0" stroked="f"/>
+        </w:pict>
+      </w:r>
+    </w:p>
+    <w:p>
+      <w:pPr>
+        <w:rPr>
+          <w:b/>
+          <w:bCs/>
+        </w:rPr>
+      </w:pPr>
+      <w:r>
+        <w:rPr>
+          <w:rFonts w:ascii="Segoe UI Emoji" w:hAnsi="Segoe UI Emoji" w:cs="Segoe UI Emoji"/>
+          <w:b/>
+          <w:bCs/>
+        </w:rPr>
+        <w:t>🔹</w:t>
+      </w:r>
+      <w:r>
+        <w:rPr>
+          <w:b/>
+          <w:bCs/>
+        </w:rPr>
+        <w:t xml:space="preserve"> C++ Implementation</w:t>
+      </w:r>
+    </w:p>
+    <w:p>
+      <w:r>
+        <w:t>#include &lt;bits/</w:t>
+      </w:r>
+      <w:proofErr w:type="spellStart"/>
+      <w:r>
+        <w:t>stdc</w:t>
+      </w:r>
+      <w:proofErr w:type="spellEnd"/>
+      <w:r>
+        <w:t>++.h&gt;</w:t>
+      </w:r>
+    </w:p>
+    <w:p>
+      <w:r>
+        <w:t>using namespace std;</w:t>
+      </w:r>
+    </w:p>
+    <w:p/>
+    <w:p>
+      <w:r>
+        <w:t xml:space="preserve">int </w:t>
+      </w:r>
+      <w:proofErr w:type="gramStart"/>
+      <w:r>
+        <w:t>main(</w:t>
+      </w:r>
+      <w:proofErr w:type="gramEnd"/>
+      <w:r>
+        <w:t>) {</w:t>
+      </w:r>
+    </w:p>
+    <w:p>
+      <w:r>
+        <w:t xml:space="preserve">    </w:t>
+      </w:r>
+      <w:proofErr w:type="spellStart"/>
+      <w:proofErr w:type="gramStart"/>
+      <w:r>
+        <w:t>ios</w:t>
+      </w:r>
+      <w:proofErr w:type="spellEnd"/>
+      <w:r>
+        <w:t>::</w:t>
+      </w:r>
+      <w:proofErr w:type="spellStart"/>
+      <w:proofErr w:type="gramEnd"/>
+      <w:r>
+        <w:t>sync_with_stdio</w:t>
+      </w:r>
+      <w:proofErr w:type="spellEnd"/>
+      <w:r>
+        <w:t>(false);</w:t>
+      </w:r>
+    </w:p>
+    <w:p>
+      <w:r>
+        <w:t xml:space="preserve">    </w:t>
+      </w:r>
+      <w:proofErr w:type="spellStart"/>
+      <w:r>
+        <w:t>cin.tie</w:t>
+      </w:r>
+      <w:proofErr w:type="spellEnd"/>
+      <w:r>
+        <w:t>(</w:t>
+      </w:r>
+      <w:proofErr w:type="spellStart"/>
+      <w:r>
+        <w:t>nullptr</w:t>
+      </w:r>
+      <w:proofErr w:type="spellEnd"/>
+      <w:r>
+        <w:t>);</w:t>
+      </w:r>
+    </w:p>
+    <w:p/>
+    <w:p>
+      <w:r>
+        <w:t xml:space="preserve">    int t;</w:t>
+      </w:r>
+    </w:p>
+    <w:p>
+      <w:r>
+        <w:t xml:space="preserve">    </w:t>
+      </w:r>
+      <w:proofErr w:type="spellStart"/>
+      <w:r>
+        <w:t>cin</w:t>
+      </w:r>
+      <w:proofErr w:type="spellEnd"/>
+      <w:r>
+        <w:t xml:space="preserve"> &gt;&gt; t;</w:t>
+      </w:r>
+    </w:p>
+    <w:p>
+      <w:r>
+        <w:t xml:space="preserve">    while (t--) {</w:t>
+      </w:r>
+    </w:p>
+    <w:p>
+      <w:r>
+        <w:t xml:space="preserve">        long </w:t>
+      </w:r>
+      <w:proofErr w:type="spellStart"/>
+      <w:r>
+        <w:t>long</w:t>
+      </w:r>
+      <w:proofErr w:type="spellEnd"/>
+      <w:r>
+        <w:t xml:space="preserve"> x, y;</w:t>
+      </w:r>
+    </w:p>
+    <w:p>
+      <w:r>
+        <w:t xml:space="preserve">        </w:t>
+      </w:r>
+      <w:proofErr w:type="spellStart"/>
+      <w:r>
+        <w:t>cin</w:t>
+      </w:r>
+      <w:proofErr w:type="spellEnd"/>
+      <w:r>
+        <w:t xml:space="preserve"> &gt;&gt; x &gt;&gt; y;</w:t>
+      </w:r>
+    </w:p>
+    <w:p/>
+    <w:p>
+      <w:r>
+        <w:t xml:space="preserve">        long </w:t>
+      </w:r>
+      <w:proofErr w:type="spellStart"/>
+      <w:r>
+        <w:t>long</w:t>
+      </w:r>
+      <w:proofErr w:type="spellEnd"/>
+      <w:r>
+        <w:t xml:space="preserve"> n;</w:t>
+      </w:r>
+    </w:p>
+    <w:p>
+      <w:r>
+        <w:t xml:space="preserve">        if (y &lt; x) {</w:t>
+      </w:r>
+    </w:p>
+    <w:p>
+      <w:r>
+        <w:t xml:space="preserve">            n = x + y; // Case 1</w:t>
+      </w:r>
+    </w:p>
+    <w:p>
+      <w:r>
+        <w:t xml:space="preserve">        } else {</w:t>
+      </w:r>
+    </w:p>
+    <w:p>
+      <w:r>
+        <w:t xml:space="preserve">            long </w:t>
+      </w:r>
+      <w:proofErr w:type="spellStart"/>
+      <w:r>
+        <w:t>long</w:t>
+      </w:r>
+      <w:proofErr w:type="spellEnd"/>
+      <w:r>
+        <w:t xml:space="preserve"> r = y % x; // Case 2</w:t>
+      </w:r>
+    </w:p>
+    <w:p>
+      <w:r>
+        <w:t xml:space="preserve">            n = y - r / 2;</w:t>
+      </w:r>
+    </w:p>
+    <w:p>
+      <w:r>
+        <w:t xml:space="preserve">        }</w:t>
+      </w:r>
+    </w:p>
+    <w:p/>
+    <w:p>
+      <w:r>
+        <w:t xml:space="preserve">        </w:t>
+      </w:r>
+      <w:proofErr w:type="spellStart"/>
+      <w:r>
+        <w:t>cout</w:t>
+      </w:r>
+      <w:proofErr w:type="spellEnd"/>
+      <w:r>
+        <w:t xml:space="preserve"> &lt;&lt; n &lt;&lt; "\n";</w:t>
+      </w:r>
+    </w:p>
+    <w:p>
+      <w:r>
+        <w:t xml:space="preserve">    }</w:t>
+      </w:r>
+    </w:p>
+    <w:p>
+      <w:r>
+        <w:lastRenderedPageBreak/>
+        <w:t xml:space="preserve">    return 0;</w:t>
+      </w:r>
+    </w:p>
+    <w:p>
+      <w:r>
+        <w:t>}</w:t>
+      </w:r>
+    </w:p>
+    <w:p>
+      <w:r>
+        <w:pict w14:anchorId="40735F19">
+          <v:rect id="_x0000_i1448" style="width:0;height:1.5pt" o:hralign="center" o:hrstd="t" o:hr="t" fillcolor="#a0a0a0" stroked="f"/>
+        </w:pict>
+      </w:r>
+    </w:p>
+    <w:p>
+      <w:pPr>
+        <w:rPr>
+          <w:b/>
+          <w:bCs/>
+        </w:rPr>
+      </w:pPr>
+      <w:r>
+        <w:rPr>
+          <w:rFonts w:ascii="Segoe UI Emoji" w:hAnsi="Segoe UI Emoji" w:cs="Segoe UI Emoji"/>
+          <w:b/>
+          <w:bCs/>
+        </w:rPr>
+        <w:t>🔹</w:t>
+      </w:r>
+      <w:r>
+        <w:rPr>
+          <w:b/>
+          <w:bCs/>
+        </w:rPr>
+        <w:t xml:space="preserve"> Complexity Analysis</w:t>
+      </w:r>
+    </w:p>
+    <w:p>
+      <w:pPr>
+        <w:numPr>
+          <w:ilvl w:val="0"/>
+          <w:numId w:val="116"/>
+        </w:numPr>
+      </w:pPr>
+      <w:r>
+        <w:t>For each test case:</w:t>
+      </w:r>
+    </w:p>
+    <w:p>
+      <w:pPr>
+        <w:numPr>
+          <w:ilvl w:val="1"/>
+          <w:numId w:val="116"/>
+        </w:numPr>
+      </w:pPr>
+      <w:r>
+        <w:t xml:space="preserve">Just one modulo operation and a few arithmetic ops → </w:t>
+      </w:r>
+      <w:proofErr w:type="gramStart"/>
+      <w:r>
+        <w:rPr>
+          <w:b/>
+          <w:bCs/>
+        </w:rPr>
+        <w:t>O(</w:t>
+      </w:r>
+      <w:proofErr w:type="gramEnd"/>
+      <w:r>
+        <w:rPr>
+          <w:b/>
+          <w:bCs/>
+        </w:rPr>
+        <w:t>1)</w:t>
+      </w:r>
+      <w:r>
+        <w:t>.</w:t>
+      </w:r>
+    </w:p>
+    <w:p>
+      <w:pPr>
+        <w:numPr>
+          <w:ilvl w:val="0"/>
+          <w:numId w:val="116"/>
+        </w:numPr>
+      </w:pPr>
+      <w:r>
+        <w:t xml:space="preserve">For t test cases: </w:t>
+      </w:r>
+      <w:r>
+        <w:rPr>
+          <w:b/>
+          <w:bCs/>
+        </w:rPr>
+        <w:t>O(t)</w:t>
+      </w:r>
+      <w:r>
+        <w:t xml:space="preserve"> total.</w:t>
+      </w:r>
+    </w:p>
+    <w:p>
+      <w:pPr>
+        <w:numPr>
+          <w:ilvl w:val="0"/>
+          <w:numId w:val="116"/>
+        </w:numPr>
+      </w:pPr>
+      <w:r>
+        <w:t xml:space="preserve">Memory usage: </w:t>
+      </w:r>
+      <w:proofErr w:type="gramStart"/>
+      <w:r>
+        <w:rPr>
+          <w:b/>
+          <w:bCs/>
+        </w:rPr>
+        <w:t>O(</w:t>
+      </w:r>
+      <w:proofErr w:type="gramEnd"/>
+      <w:r>
+        <w:rPr>
+          <w:b/>
+          <w:bCs/>
+        </w:rPr>
+        <w:t>1)</w:t>
+      </w:r>
+      <w:r>
+        <w:t xml:space="preserve"> (constant extra space).</w:t>
+      </w:r>
+    </w:p>
+    <w:p>
+      <w:r>
+        <w:pict w14:anchorId="25142883">
+          <v:rect id="_x0000_i1449" style="width:0;height:1.5pt" o:hralign="center" o:hrstd="t" o:hr="t" fillcolor="#a0a0a0" stroked="f"/>
+        </w:pict>
+      </w:r>
+    </w:p>
+    <w:p/>
+    <w:p/>
+    <w:p/>
+    <w:p/>
+    <w:p>
+      <w:pPr>
+        <w:rPr>
+          <w:b/>
+          <w:bCs/>
+        </w:rPr>
+      </w:pPr>
+      <w:r>
+        <w:rPr>
+          <w:b/>
+          <w:bCs/>
+          <w:sz w:val="30"/>
+          <w:szCs w:val="30"/>
+          <w:highlight w:val="green"/>
+        </w:rPr>
+        <w:t>C. Beautiful Numbers</w:t>
+      </w:r>
+      <w:r>
+        <w:rPr>
+          <w:b/>
+          <w:bCs/>
+          <w:sz w:val="30"/>
+          <w:szCs w:val="30"/>
+          <w:highlight w:val="green"/>
+        </w:rPr>
+        <w:t xml:space="preserve"> - </w:t>
+      </w:r>
+      <w:hyperlink r:id="rId22" w:history="1">
+        <w:r>
+          <w:rPr>
+            <w:rStyle w:val="Hyperlink"/>
+            <w:b/>
+            <w:bCs/>
+            <w:sz w:val="30"/>
+            <w:szCs w:val="30"/>
+            <w:highlight w:val="green"/>
+          </w:rPr>
+          <w:t>https://codeforces.com/problemset/problem/300/C</w:t>
+        </w:r>
+      </w:hyperlink>
+    </w:p>
     <w:p/>
     <w:p/>
     <w:p/>
@@ -24235,6 +25376,155 @@
     </w:lvl>
   </w:abstractNum>
   <w:abstractNum w:abstractNumId="4" w15:restartNumberingAfterBreak="0">
+    <w:nsid w:val="027A29D0"/>
+    <w:multiLevelType w:val="multilevel"/>
+    <w:tmpl w:val="B290CBB8"/>
+    <w:lvl w:ilvl="0">
+      <w:start w:val="1"/>
+      <w:numFmt w:val="bullet"/>
+      <w:lvlText w:val=""/>
+      <w:lvlJc w:val="left"/>
+      <w:pPr>
+        <w:tabs>
+          <w:tab w:val="num" w:pos="720"/>
+        </w:tabs>
+        <w:ind w:left="720" w:hanging="360"/>
+      </w:pPr>
+      <w:rPr>
+        <w:rFonts w:ascii="Symbol" w:hAnsi="Symbol" w:hint="default"/>
+        <w:sz w:val="20"/>
+      </w:rPr>
+    </w:lvl>
+    <w:lvl w:ilvl="1">
+      <w:start w:val="1"/>
+      <w:numFmt w:val="bullet"/>
+      <w:lvlText w:val="o"/>
+      <w:lvlJc w:val="left"/>
+      <w:pPr>
+        <w:tabs>
+          <w:tab w:val="num" w:pos="1440"/>
+        </w:tabs>
+        <w:ind w:left="1440" w:hanging="360"/>
+      </w:pPr>
+      <w:rPr>
+        <w:rFonts w:ascii="Courier New" w:hAnsi="Courier New" w:hint="default"/>
+        <w:sz w:val="20"/>
+      </w:rPr>
+    </w:lvl>
+    <w:lvl w:ilvl="2" w:tentative="1">
+      <w:start w:val="1"/>
+      <w:numFmt w:val="bullet"/>
+      <w:lvlText w:val=""/>
+      <w:lvlJc w:val="left"/>
+      <w:pPr>
+        <w:tabs>
+          <w:tab w:val="num" w:pos="2160"/>
+        </w:tabs>
+        <w:ind w:left="2160" w:hanging="360"/>
+      </w:pPr>
+      <w:rPr>
+        <w:rFonts w:ascii="Wingdings" w:hAnsi="Wingdings" w:hint="default"/>
+        <w:sz w:val="20"/>
+      </w:rPr>
+    </w:lvl>
+    <w:lvl w:ilvl="3" w:tentative="1">
+      <w:start w:val="1"/>
+      <w:numFmt w:val="bullet"/>
+      <w:lvlText w:val=""/>
+      <w:lvlJc w:val="left"/>
+      <w:pPr>
+        <w:tabs>
+          <w:tab w:val="num" w:pos="2880"/>
+        </w:tabs>
+        <w:ind w:left="2880" w:hanging="360"/>
+      </w:pPr>
+      <w:rPr>
+        <w:rFonts w:ascii="Wingdings" w:hAnsi="Wingdings" w:hint="default"/>
+        <w:sz w:val="20"/>
+      </w:rPr>
+    </w:lvl>
+    <w:lvl w:ilvl="4" w:tentative="1">
+      <w:start w:val="1"/>
+      <w:numFmt w:val="bullet"/>
+      <w:lvlText w:val=""/>
+      <w:lvlJc w:val="left"/>
+      <w:pPr>
+        <w:tabs>
+          <w:tab w:val="num" w:pos="3600"/>
+        </w:tabs>
+        <w:ind w:left="3600" w:hanging="360"/>
+      </w:pPr>
+      <w:rPr>
+        <w:rFonts w:ascii="Wingdings" w:hAnsi="Wingdings" w:hint="default"/>
+        <w:sz w:val="20"/>
+      </w:rPr>
+    </w:lvl>
+    <w:lvl w:ilvl="5" w:tentative="1">
+      <w:start w:val="1"/>
+      <w:numFmt w:val="bullet"/>
+      <w:lvlText w:val=""/>
+      <w:lvlJc w:val="left"/>
+      <w:pPr>
+        <w:tabs>
+          <w:tab w:val="num" w:pos="4320"/>
+        </w:tabs>
+        <w:ind w:left="4320" w:hanging="360"/>
+      </w:pPr>
+      <w:rPr>
+        <w:rFonts w:ascii="Wingdings" w:hAnsi="Wingdings" w:hint="default"/>
+        <w:sz w:val="20"/>
+      </w:rPr>
+    </w:lvl>
+    <w:lvl w:ilvl="6" w:tentative="1">
+      <w:start w:val="1"/>
+      <w:numFmt w:val="bullet"/>
+      <w:lvlText w:val=""/>
+      <w:lvlJc w:val="left"/>
+      <w:pPr>
+        <w:tabs>
+          <w:tab w:val="num" w:pos="5040"/>
+        </w:tabs>
+        <w:ind w:left="5040" w:hanging="360"/>
+      </w:pPr>
+      <w:rPr>
+        <w:rFonts w:ascii="Wingdings" w:hAnsi="Wingdings" w:hint="default"/>
+        <w:sz w:val="20"/>
+      </w:rPr>
+    </w:lvl>
+    <w:lvl w:ilvl="7" w:tentative="1">
+      <w:start w:val="1"/>
+      <w:numFmt w:val="bullet"/>
+      <w:lvlText w:val=""/>
+      <w:lvlJc w:val="left"/>
+      <w:pPr>
+        <w:tabs>
+          <w:tab w:val="num" w:pos="5760"/>
+        </w:tabs>
+        <w:ind w:left="5760" w:hanging="360"/>
+      </w:pPr>
+      <w:rPr>
+        <w:rFonts w:ascii="Wingdings" w:hAnsi="Wingdings" w:hint="default"/>
+        <w:sz w:val="20"/>
+      </w:rPr>
+    </w:lvl>
+    <w:lvl w:ilvl="8" w:tentative="1">
+      <w:start w:val="1"/>
+      <w:numFmt w:val="bullet"/>
+      <w:lvlText w:val=""/>
+      <w:lvlJc w:val="left"/>
+      <w:pPr>
+        <w:tabs>
+          <w:tab w:val="num" w:pos="6480"/>
+        </w:tabs>
+        <w:ind w:left="6480" w:hanging="360"/>
+      </w:pPr>
+      <w:rPr>
+        <w:rFonts w:ascii="Wingdings" w:hAnsi="Wingdings" w:hint="default"/>
+        <w:sz w:val="20"/>
+      </w:rPr>
+    </w:lvl>
+  </w:abstractNum>
+  <w:abstractNum w:abstractNumId="5" w15:restartNumberingAfterBreak="0">
     <w:nsid w:val="02E40396"/>
     <w:multiLevelType w:val="multilevel"/>
     <w:tmpl w:val="649E9812"/>
@@ -24351,7 +25641,7 @@
       </w:pPr>
     </w:lvl>
   </w:abstractNum>
-  <w:abstractNum w:abstractNumId="5" w15:restartNumberingAfterBreak="0">
+  <w:abstractNum w:abstractNumId="6" w15:restartNumberingAfterBreak="0">
     <w:nsid w:val="055E1D3E"/>
     <w:multiLevelType w:val="multilevel"/>
     <w:tmpl w:val="33FE17B0"/>
@@ -24500,7 +25790,156 @@
       </w:rPr>
     </w:lvl>
   </w:abstractNum>
-  <w:abstractNum w:abstractNumId="6" w15:restartNumberingAfterBreak="0">
+  <w:abstractNum w:abstractNumId="7" w15:restartNumberingAfterBreak="0">
+    <w:nsid w:val="06C27BA2"/>
+    <w:multiLevelType w:val="multilevel"/>
+    <w:tmpl w:val="7A2C8362"/>
+    <w:lvl w:ilvl="0">
+      <w:start w:val="1"/>
+      <w:numFmt w:val="bullet"/>
+      <w:lvlText w:val=""/>
+      <w:lvlJc w:val="left"/>
+      <w:pPr>
+        <w:tabs>
+          <w:tab w:val="num" w:pos="720"/>
+        </w:tabs>
+        <w:ind w:left="720" w:hanging="360"/>
+      </w:pPr>
+      <w:rPr>
+        <w:rFonts w:ascii="Symbol" w:hAnsi="Symbol" w:hint="default"/>
+        <w:sz w:val="20"/>
+      </w:rPr>
+    </w:lvl>
+    <w:lvl w:ilvl="1" w:tentative="1">
+      <w:start w:val="1"/>
+      <w:numFmt w:val="bullet"/>
+      <w:lvlText w:val="o"/>
+      <w:lvlJc w:val="left"/>
+      <w:pPr>
+        <w:tabs>
+          <w:tab w:val="num" w:pos="1440"/>
+        </w:tabs>
+        <w:ind w:left="1440" w:hanging="360"/>
+      </w:pPr>
+      <w:rPr>
+        <w:rFonts w:ascii="Courier New" w:hAnsi="Courier New" w:hint="default"/>
+        <w:sz w:val="20"/>
+      </w:rPr>
+    </w:lvl>
+    <w:lvl w:ilvl="2" w:tentative="1">
+      <w:start w:val="1"/>
+      <w:numFmt w:val="bullet"/>
+      <w:lvlText w:val=""/>
+      <w:lvlJc w:val="left"/>
+      <w:pPr>
+        <w:tabs>
+          <w:tab w:val="num" w:pos="2160"/>
+        </w:tabs>
+        <w:ind w:left="2160" w:hanging="360"/>
+      </w:pPr>
+      <w:rPr>
+        <w:rFonts w:ascii="Wingdings" w:hAnsi="Wingdings" w:hint="default"/>
+        <w:sz w:val="20"/>
+      </w:rPr>
+    </w:lvl>
+    <w:lvl w:ilvl="3" w:tentative="1">
+      <w:start w:val="1"/>
+      <w:numFmt w:val="bullet"/>
+      <w:lvlText w:val=""/>
+      <w:lvlJc w:val="left"/>
+      <w:pPr>
+        <w:tabs>
+          <w:tab w:val="num" w:pos="2880"/>
+        </w:tabs>
+        <w:ind w:left="2880" w:hanging="360"/>
+      </w:pPr>
+      <w:rPr>
+        <w:rFonts w:ascii="Wingdings" w:hAnsi="Wingdings" w:hint="default"/>
+        <w:sz w:val="20"/>
+      </w:rPr>
+    </w:lvl>
+    <w:lvl w:ilvl="4" w:tentative="1">
+      <w:start w:val="1"/>
+      <w:numFmt w:val="bullet"/>
+      <w:lvlText w:val=""/>
+      <w:lvlJc w:val="left"/>
+      <w:pPr>
+        <w:tabs>
+          <w:tab w:val="num" w:pos="3600"/>
+        </w:tabs>
+        <w:ind w:left="3600" w:hanging="360"/>
+      </w:pPr>
+      <w:rPr>
+        <w:rFonts w:ascii="Wingdings" w:hAnsi="Wingdings" w:hint="default"/>
+        <w:sz w:val="20"/>
+      </w:rPr>
+    </w:lvl>
+    <w:lvl w:ilvl="5" w:tentative="1">
+      <w:start w:val="1"/>
+      <w:numFmt w:val="bullet"/>
+      <w:lvlText w:val=""/>
+      <w:lvlJc w:val="left"/>
+      <w:pPr>
+        <w:tabs>
+          <w:tab w:val="num" w:pos="4320"/>
+        </w:tabs>
+        <w:ind w:left="4320" w:hanging="360"/>
+      </w:pPr>
+      <w:rPr>
+        <w:rFonts w:ascii="Wingdings" w:hAnsi="Wingdings" w:hint="default"/>
+        <w:sz w:val="20"/>
+      </w:rPr>
+    </w:lvl>
+    <w:lvl w:ilvl="6" w:tentative="1">
+      <w:start w:val="1"/>
+      <w:numFmt w:val="bullet"/>
+      <w:lvlText w:val=""/>
+      <w:lvlJc w:val="left"/>
+      <w:pPr>
+        <w:tabs>
+          <w:tab w:val="num" w:pos="5040"/>
+        </w:tabs>
+        <w:ind w:left="5040" w:hanging="360"/>
+      </w:pPr>
+      <w:rPr>
+        <w:rFonts w:ascii="Wingdings" w:hAnsi="Wingdings" w:hint="default"/>
+        <w:sz w:val="20"/>
+      </w:rPr>
+    </w:lvl>
+    <w:lvl w:ilvl="7" w:tentative="1">
+      <w:start w:val="1"/>
+      <w:numFmt w:val="bullet"/>
+      <w:lvlText w:val=""/>
+      <w:lvlJc w:val="left"/>
+      <w:pPr>
+        <w:tabs>
+          <w:tab w:val="num" w:pos="5760"/>
+        </w:tabs>
+        <w:ind w:left="5760" w:hanging="360"/>
+      </w:pPr>
+      <w:rPr>
+        <w:rFonts w:ascii="Wingdings" w:hAnsi="Wingdings" w:hint="default"/>
+        <w:sz w:val="20"/>
+      </w:rPr>
+    </w:lvl>
+    <w:lvl w:ilvl="8" w:tentative="1">
+      <w:start w:val="1"/>
+      <w:numFmt w:val="bullet"/>
+      <w:lvlText w:val=""/>
+      <w:lvlJc w:val="left"/>
+      <w:pPr>
+        <w:tabs>
+          <w:tab w:val="num" w:pos="6480"/>
+        </w:tabs>
+        <w:ind w:left="6480" w:hanging="360"/>
+      </w:pPr>
+      <w:rPr>
+        <w:rFonts w:ascii="Wingdings" w:hAnsi="Wingdings" w:hint="default"/>
+        <w:sz w:val="20"/>
+      </w:rPr>
+    </w:lvl>
+  </w:abstractNum>
+  <w:abstractNum w:abstractNumId="8" w15:restartNumberingAfterBreak="0">
     <w:nsid w:val="0911060E"/>
     <w:multiLevelType w:val="multilevel"/>
     <w:tmpl w:val="0DDE4146"/>
@@ -24617,7 +26056,156 @@
       </w:pPr>
     </w:lvl>
   </w:abstractNum>
-  <w:abstractNum w:abstractNumId="7" w15:restartNumberingAfterBreak="0">
+  <w:abstractNum w:abstractNumId="9" w15:restartNumberingAfterBreak="0">
+    <w:nsid w:val="0A064B90"/>
+    <w:multiLevelType w:val="multilevel"/>
+    <w:tmpl w:val="3EE8A6F0"/>
+    <w:lvl w:ilvl="0">
+      <w:start w:val="1"/>
+      <w:numFmt w:val="bullet"/>
+      <w:lvlText w:val=""/>
+      <w:lvlJc w:val="left"/>
+      <w:pPr>
+        <w:tabs>
+          <w:tab w:val="num" w:pos="720"/>
+        </w:tabs>
+        <w:ind w:left="720" w:hanging="360"/>
+      </w:pPr>
+      <w:rPr>
+        <w:rFonts w:ascii="Symbol" w:hAnsi="Symbol" w:hint="default"/>
+        <w:sz w:val="20"/>
+      </w:rPr>
+    </w:lvl>
+    <w:lvl w:ilvl="1" w:tentative="1">
+      <w:start w:val="1"/>
+      <w:numFmt w:val="bullet"/>
+      <w:lvlText w:val="o"/>
+      <w:lvlJc w:val="left"/>
+      <w:pPr>
+        <w:tabs>
+          <w:tab w:val="num" w:pos="1440"/>
+        </w:tabs>
+        <w:ind w:left="1440" w:hanging="360"/>
+      </w:pPr>
+      <w:rPr>
+        <w:rFonts w:ascii="Courier New" w:hAnsi="Courier New" w:hint="default"/>
+        <w:sz w:val="20"/>
+      </w:rPr>
+    </w:lvl>
+    <w:lvl w:ilvl="2" w:tentative="1">
+      <w:start w:val="1"/>
+      <w:numFmt w:val="bullet"/>
+      <w:lvlText w:val=""/>
+      <w:lvlJc w:val="left"/>
+      <w:pPr>
+        <w:tabs>
+          <w:tab w:val="num" w:pos="2160"/>
+        </w:tabs>
+        <w:ind w:left="2160" w:hanging="360"/>
+      </w:pPr>
+      <w:rPr>
+        <w:rFonts w:ascii="Wingdings" w:hAnsi="Wingdings" w:hint="default"/>
+        <w:sz w:val="20"/>
+      </w:rPr>
+    </w:lvl>
+    <w:lvl w:ilvl="3" w:tentative="1">
+      <w:start w:val="1"/>
+      <w:numFmt w:val="bullet"/>
+      <w:lvlText w:val=""/>
+      <w:lvlJc w:val="left"/>
+      <w:pPr>
+        <w:tabs>
+          <w:tab w:val="num" w:pos="2880"/>
+        </w:tabs>
+        <w:ind w:left="2880" w:hanging="360"/>
+      </w:pPr>
+      <w:rPr>
+        <w:rFonts w:ascii="Wingdings" w:hAnsi="Wingdings" w:hint="default"/>
+        <w:sz w:val="20"/>
+      </w:rPr>
+    </w:lvl>
+    <w:lvl w:ilvl="4" w:tentative="1">
+      <w:start w:val="1"/>
+      <w:numFmt w:val="bullet"/>
+      <w:lvlText w:val=""/>
+      <w:lvlJc w:val="left"/>
+      <w:pPr>
+        <w:tabs>
+          <w:tab w:val="num" w:pos="3600"/>
+        </w:tabs>
+        <w:ind w:left="3600" w:hanging="360"/>
+      </w:pPr>
+      <w:rPr>
+        <w:rFonts w:ascii="Wingdings" w:hAnsi="Wingdings" w:hint="default"/>
+        <w:sz w:val="20"/>
+      </w:rPr>
+    </w:lvl>
+    <w:lvl w:ilvl="5" w:tentative="1">
+      <w:start w:val="1"/>
+      <w:numFmt w:val="bullet"/>
+      <w:lvlText w:val=""/>
+      <w:lvlJc w:val="left"/>
+      <w:pPr>
+        <w:tabs>
+          <w:tab w:val="num" w:pos="4320"/>
+        </w:tabs>
+        <w:ind w:left="4320" w:hanging="360"/>
+      </w:pPr>
+      <w:rPr>
+        <w:rFonts w:ascii="Wingdings" w:hAnsi="Wingdings" w:hint="default"/>
+        <w:sz w:val="20"/>
+      </w:rPr>
+    </w:lvl>
+    <w:lvl w:ilvl="6" w:tentative="1">
+      <w:start w:val="1"/>
+      <w:numFmt w:val="bullet"/>
+      <w:lvlText w:val=""/>
+      <w:lvlJc w:val="left"/>
+      <w:pPr>
+        <w:tabs>
+          <w:tab w:val="num" w:pos="5040"/>
+        </w:tabs>
+        <w:ind w:left="5040" w:hanging="360"/>
+      </w:pPr>
+      <w:rPr>
+        <w:rFonts w:ascii="Wingdings" w:hAnsi="Wingdings" w:hint="default"/>
+        <w:sz w:val="20"/>
+      </w:rPr>
+    </w:lvl>
+    <w:lvl w:ilvl="7" w:tentative="1">
+      <w:start w:val="1"/>
+      <w:numFmt w:val="bullet"/>
+      <w:lvlText w:val=""/>
+      <w:lvlJc w:val="left"/>
+      <w:pPr>
+        <w:tabs>
+          <w:tab w:val="num" w:pos="5760"/>
+        </w:tabs>
+        <w:ind w:left="5760" w:hanging="360"/>
+      </w:pPr>
+      <w:rPr>
+        <w:rFonts w:ascii="Wingdings" w:hAnsi="Wingdings" w:hint="default"/>
+        <w:sz w:val="20"/>
+      </w:rPr>
+    </w:lvl>
+    <w:lvl w:ilvl="8" w:tentative="1">
+      <w:start w:val="1"/>
+      <w:numFmt w:val="bullet"/>
+      <w:lvlText w:val=""/>
+      <w:lvlJc w:val="left"/>
+      <w:pPr>
+        <w:tabs>
+          <w:tab w:val="num" w:pos="6480"/>
+        </w:tabs>
+        <w:ind w:left="6480" w:hanging="360"/>
+      </w:pPr>
+      <w:rPr>
+        <w:rFonts w:ascii="Wingdings" w:hAnsi="Wingdings" w:hint="default"/>
+        <w:sz w:val="20"/>
+      </w:rPr>
+    </w:lvl>
+  </w:abstractNum>
+  <w:abstractNum w:abstractNumId="10" w15:restartNumberingAfterBreak="0">
     <w:nsid w:val="0B3C2032"/>
     <w:multiLevelType w:val="multilevel"/>
     <w:tmpl w:val="C90EA4E2"/>
@@ -24734,7 +26322,7 @@
       </w:pPr>
     </w:lvl>
   </w:abstractNum>
-  <w:abstractNum w:abstractNumId="8" w15:restartNumberingAfterBreak="0">
+  <w:abstractNum w:abstractNumId="11" w15:restartNumberingAfterBreak="0">
     <w:nsid w:val="0B6143DE"/>
     <w:multiLevelType w:val="multilevel"/>
     <w:tmpl w:val="DA36D52E"/>
@@ -24883,7 +26471,7 @@
       </w:rPr>
     </w:lvl>
   </w:abstractNum>
-  <w:abstractNum w:abstractNumId="9" w15:restartNumberingAfterBreak="0">
+  <w:abstractNum w:abstractNumId="12" w15:restartNumberingAfterBreak="0">
     <w:nsid w:val="0BFA2A55"/>
     <w:multiLevelType w:val="multilevel"/>
     <w:tmpl w:val="4E92918A"/>
@@ -25032,7 +26620,7 @@
       </w:rPr>
     </w:lvl>
   </w:abstractNum>
-  <w:abstractNum w:abstractNumId="10" w15:restartNumberingAfterBreak="0">
+  <w:abstractNum w:abstractNumId="13" w15:restartNumberingAfterBreak="0">
     <w:nsid w:val="11C724B1"/>
     <w:multiLevelType w:val="multilevel"/>
     <w:tmpl w:val="A692CD0C"/>
@@ -25181,7 +26769,7 @@
       </w:rPr>
     </w:lvl>
   </w:abstractNum>
-  <w:abstractNum w:abstractNumId="11" w15:restartNumberingAfterBreak="0">
+  <w:abstractNum w:abstractNumId="14" w15:restartNumberingAfterBreak="0">
     <w:nsid w:val="14A11A43"/>
     <w:multiLevelType w:val="multilevel"/>
     <w:tmpl w:val="71E4B65C"/>
@@ -25330,7 +26918,7 @@
       </w:rPr>
     </w:lvl>
   </w:abstractNum>
-  <w:abstractNum w:abstractNumId="12" w15:restartNumberingAfterBreak="0">
+  <w:abstractNum w:abstractNumId="15" w15:restartNumberingAfterBreak="0">
     <w:nsid w:val="14A2401E"/>
     <w:multiLevelType w:val="multilevel"/>
     <w:tmpl w:val="F59C2614"/>
@@ -25479,7 +27067,7 @@
       </w:rPr>
     </w:lvl>
   </w:abstractNum>
-  <w:abstractNum w:abstractNumId="13" w15:restartNumberingAfterBreak="0">
+  <w:abstractNum w:abstractNumId="16" w15:restartNumberingAfterBreak="0">
     <w:nsid w:val="155F11B6"/>
     <w:multiLevelType w:val="hybridMultilevel"/>
     <w:tmpl w:val="09AC6CA0"/>
@@ -25568,7 +27156,7 @@
       </w:pPr>
     </w:lvl>
   </w:abstractNum>
-  <w:abstractNum w:abstractNumId="14" w15:restartNumberingAfterBreak="0">
+  <w:abstractNum w:abstractNumId="17" w15:restartNumberingAfterBreak="0">
     <w:nsid w:val="162820E5"/>
     <w:multiLevelType w:val="multilevel"/>
     <w:tmpl w:val="3BDCC6C4"/>
@@ -25717,7 +27305,7 @@
       </w:rPr>
     </w:lvl>
   </w:abstractNum>
-  <w:abstractNum w:abstractNumId="15" w15:restartNumberingAfterBreak="0">
+  <w:abstractNum w:abstractNumId="18" w15:restartNumberingAfterBreak="0">
     <w:nsid w:val="19896318"/>
     <w:multiLevelType w:val="multilevel"/>
     <w:tmpl w:val="CC2659B6"/>
@@ -25866,7 +27454,7 @@
       </w:rPr>
     </w:lvl>
   </w:abstractNum>
-  <w:abstractNum w:abstractNumId="16" w15:restartNumberingAfterBreak="0">
+  <w:abstractNum w:abstractNumId="19" w15:restartNumberingAfterBreak="0">
     <w:nsid w:val="199D64B0"/>
     <w:multiLevelType w:val="multilevel"/>
     <w:tmpl w:val="E5CA0AB2"/>
@@ -25983,7 +27571,7 @@
       </w:pPr>
     </w:lvl>
   </w:abstractNum>
-  <w:abstractNum w:abstractNumId="17" w15:restartNumberingAfterBreak="0">
+  <w:abstractNum w:abstractNumId="20" w15:restartNumberingAfterBreak="0">
     <w:nsid w:val="1ADF1B42"/>
     <w:multiLevelType w:val="multilevel"/>
     <w:tmpl w:val="B3E86002"/>
@@ -26132,7 +27720,7 @@
       </w:rPr>
     </w:lvl>
   </w:abstractNum>
-  <w:abstractNum w:abstractNumId="18" w15:restartNumberingAfterBreak="0">
+  <w:abstractNum w:abstractNumId="21" w15:restartNumberingAfterBreak="0">
     <w:nsid w:val="1B9C68E3"/>
     <w:multiLevelType w:val="multilevel"/>
     <w:tmpl w:val="20466894"/>
@@ -26249,7 +27837,7 @@
       </w:pPr>
     </w:lvl>
   </w:abstractNum>
-  <w:abstractNum w:abstractNumId="19" w15:restartNumberingAfterBreak="0">
+  <w:abstractNum w:abstractNumId="22" w15:restartNumberingAfterBreak="0">
     <w:nsid w:val="1BF24D37"/>
     <w:multiLevelType w:val="multilevel"/>
     <w:tmpl w:val="0470BE24"/>
@@ -26398,7 +27986,7 @@
       </w:rPr>
     </w:lvl>
   </w:abstractNum>
-  <w:abstractNum w:abstractNumId="20" w15:restartNumberingAfterBreak="0">
+  <w:abstractNum w:abstractNumId="23" w15:restartNumberingAfterBreak="0">
     <w:nsid w:val="1CA47C86"/>
     <w:multiLevelType w:val="multilevel"/>
     <w:tmpl w:val="EA5A103C"/>
@@ -26515,7 +28103,7 @@
       </w:pPr>
     </w:lvl>
   </w:abstractNum>
-  <w:abstractNum w:abstractNumId="21" w15:restartNumberingAfterBreak="0">
+  <w:abstractNum w:abstractNumId="24" w15:restartNumberingAfterBreak="0">
     <w:nsid w:val="1E4271B4"/>
     <w:multiLevelType w:val="multilevel"/>
     <w:tmpl w:val="C8BA3086"/>
@@ -26664,7 +28252,7 @@
       </w:rPr>
     </w:lvl>
   </w:abstractNum>
-  <w:abstractNum w:abstractNumId="22" w15:restartNumberingAfterBreak="0">
+  <w:abstractNum w:abstractNumId="25" w15:restartNumberingAfterBreak="0">
     <w:nsid w:val="1EA841B7"/>
     <w:multiLevelType w:val="multilevel"/>
     <w:tmpl w:val="869ED4AC"/>
@@ -26781,7 +28369,7 @@
       </w:pPr>
     </w:lvl>
   </w:abstractNum>
-  <w:abstractNum w:abstractNumId="23" w15:restartNumberingAfterBreak="0">
+  <w:abstractNum w:abstractNumId="26" w15:restartNumberingAfterBreak="0">
     <w:nsid w:val="209C3D3A"/>
     <w:multiLevelType w:val="multilevel"/>
     <w:tmpl w:val="3832459A"/>
@@ -26930,7 +28518,7 @@
       </w:rPr>
     </w:lvl>
   </w:abstractNum>
-  <w:abstractNum w:abstractNumId="24" w15:restartNumberingAfterBreak="0">
+  <w:abstractNum w:abstractNumId="27" w15:restartNumberingAfterBreak="0">
     <w:nsid w:val="20C0305B"/>
     <w:multiLevelType w:val="multilevel"/>
     <w:tmpl w:val="A4D638D8"/>
@@ -27079,7 +28667,7 @@
       </w:rPr>
     </w:lvl>
   </w:abstractNum>
-  <w:abstractNum w:abstractNumId="25" w15:restartNumberingAfterBreak="0">
+  <w:abstractNum w:abstractNumId="28" w15:restartNumberingAfterBreak="0">
     <w:nsid w:val="243D6294"/>
     <w:multiLevelType w:val="multilevel"/>
     <w:tmpl w:val="2404F0E6"/>
@@ -27228,7 +28816,7 @@
       </w:rPr>
     </w:lvl>
   </w:abstractNum>
-  <w:abstractNum w:abstractNumId="26" w15:restartNumberingAfterBreak="0">
+  <w:abstractNum w:abstractNumId="29" w15:restartNumberingAfterBreak="0">
     <w:nsid w:val="267643CC"/>
     <w:multiLevelType w:val="multilevel"/>
     <w:tmpl w:val="627A638C"/>
@@ -27377,7 +28965,7 @@
       </w:rPr>
     </w:lvl>
   </w:abstractNum>
-  <w:abstractNum w:abstractNumId="27" w15:restartNumberingAfterBreak="0">
+  <w:abstractNum w:abstractNumId="30" w15:restartNumberingAfterBreak="0">
     <w:nsid w:val="294E4677"/>
     <w:multiLevelType w:val="multilevel"/>
     <w:tmpl w:val="FB44E6F6"/>
@@ -27526,7 +29114,7 @@
       </w:rPr>
     </w:lvl>
   </w:abstractNum>
-  <w:abstractNum w:abstractNumId="28" w15:restartNumberingAfterBreak="0">
+  <w:abstractNum w:abstractNumId="31" w15:restartNumberingAfterBreak="0">
     <w:nsid w:val="29805F7E"/>
     <w:multiLevelType w:val="multilevel"/>
     <w:tmpl w:val="622E0386"/>
@@ -27675,7 +29263,7 @@
       </w:rPr>
     </w:lvl>
   </w:abstractNum>
-  <w:abstractNum w:abstractNumId="29" w15:restartNumberingAfterBreak="0">
+  <w:abstractNum w:abstractNumId="32" w15:restartNumberingAfterBreak="0">
     <w:nsid w:val="2B3F4ED9"/>
     <w:multiLevelType w:val="multilevel"/>
     <w:tmpl w:val="1CB6C9BA"/>
@@ -27824,7 +29412,7 @@
       </w:rPr>
     </w:lvl>
   </w:abstractNum>
-  <w:abstractNum w:abstractNumId="30" w15:restartNumberingAfterBreak="0">
+  <w:abstractNum w:abstractNumId="33" w15:restartNumberingAfterBreak="0">
     <w:nsid w:val="2B435202"/>
     <w:multiLevelType w:val="multilevel"/>
     <w:tmpl w:val="DE784CEC"/>
@@ -27973,7 +29561,156 @@
       </w:rPr>
     </w:lvl>
   </w:abstractNum>
-  <w:abstractNum w:abstractNumId="31" w15:restartNumberingAfterBreak="0">
+  <w:abstractNum w:abstractNumId="34" w15:restartNumberingAfterBreak="0">
+    <w:nsid w:val="2C4A5233"/>
+    <w:multiLevelType w:val="multilevel"/>
+    <w:tmpl w:val="5DAAAC58"/>
+    <w:lvl w:ilvl="0">
+      <w:start w:val="1"/>
+      <w:numFmt w:val="bullet"/>
+      <w:lvlText w:val=""/>
+      <w:lvlJc w:val="left"/>
+      <w:pPr>
+        <w:tabs>
+          <w:tab w:val="num" w:pos="720"/>
+        </w:tabs>
+        <w:ind w:left="720" w:hanging="360"/>
+      </w:pPr>
+      <w:rPr>
+        <w:rFonts w:ascii="Symbol" w:hAnsi="Symbol" w:hint="default"/>
+        <w:sz w:val="20"/>
+      </w:rPr>
+    </w:lvl>
+    <w:lvl w:ilvl="1" w:tentative="1">
+      <w:start w:val="1"/>
+      <w:numFmt w:val="bullet"/>
+      <w:lvlText w:val="o"/>
+      <w:lvlJc w:val="left"/>
+      <w:pPr>
+        <w:tabs>
+          <w:tab w:val="num" w:pos="1440"/>
+        </w:tabs>
+        <w:ind w:left="1440" w:hanging="360"/>
+      </w:pPr>
+      <w:rPr>
+        <w:rFonts w:ascii="Courier New" w:hAnsi="Courier New" w:hint="default"/>
+        <w:sz w:val="20"/>
+      </w:rPr>
+    </w:lvl>
+    <w:lvl w:ilvl="2" w:tentative="1">
+      <w:start w:val="1"/>
+      <w:numFmt w:val="bullet"/>
+      <w:lvlText w:val=""/>
+      <w:lvlJc w:val="left"/>
+      <w:pPr>
+        <w:tabs>
+          <w:tab w:val="num" w:pos="2160"/>
+        </w:tabs>
+        <w:ind w:left="2160" w:hanging="360"/>
+      </w:pPr>
+      <w:rPr>
+        <w:rFonts w:ascii="Wingdings" w:hAnsi="Wingdings" w:hint="default"/>
+        <w:sz w:val="20"/>
+      </w:rPr>
+    </w:lvl>
+    <w:lvl w:ilvl="3" w:tentative="1">
+      <w:start w:val="1"/>
+      <w:numFmt w:val="bullet"/>
+      <w:lvlText w:val=""/>
+      <w:lvlJc w:val="left"/>
+      <w:pPr>
+        <w:tabs>
+          <w:tab w:val="num" w:pos="2880"/>
+        </w:tabs>
+        <w:ind w:left="2880" w:hanging="360"/>
+      </w:pPr>
+      <w:rPr>
+        <w:rFonts w:ascii="Wingdings" w:hAnsi="Wingdings" w:hint="default"/>
+        <w:sz w:val="20"/>
+      </w:rPr>
+    </w:lvl>
+    <w:lvl w:ilvl="4" w:tentative="1">
+      <w:start w:val="1"/>
+      <w:numFmt w:val="bullet"/>
+      <w:lvlText w:val=""/>
+      <w:lvlJc w:val="left"/>
+      <w:pPr>
+        <w:tabs>
+          <w:tab w:val="num" w:pos="3600"/>
+        </w:tabs>
+        <w:ind w:left="3600" w:hanging="360"/>
+      </w:pPr>
+      <w:rPr>
+        <w:rFonts w:ascii="Wingdings" w:hAnsi="Wingdings" w:hint="default"/>
+        <w:sz w:val="20"/>
+      </w:rPr>
+    </w:lvl>
+    <w:lvl w:ilvl="5" w:tentative="1">
+      <w:start w:val="1"/>
+      <w:numFmt w:val="bullet"/>
+      <w:lvlText w:val=""/>
+      <w:lvlJc w:val="left"/>
+      <w:pPr>
+        <w:tabs>
+          <w:tab w:val="num" w:pos="4320"/>
+        </w:tabs>
+        <w:ind w:left="4320" w:hanging="360"/>
+      </w:pPr>
+      <w:rPr>
+        <w:rFonts w:ascii="Wingdings" w:hAnsi="Wingdings" w:hint="default"/>
+        <w:sz w:val="20"/>
+      </w:rPr>
+    </w:lvl>
+    <w:lvl w:ilvl="6" w:tentative="1">
+      <w:start w:val="1"/>
+      <w:numFmt w:val="bullet"/>
+      <w:lvlText w:val=""/>
+      <w:lvlJc w:val="left"/>
+      <w:pPr>
+        <w:tabs>
+          <w:tab w:val="num" w:pos="5040"/>
+        </w:tabs>
+        <w:ind w:left="5040" w:hanging="360"/>
+      </w:pPr>
+      <w:rPr>
+        <w:rFonts w:ascii="Wingdings" w:hAnsi="Wingdings" w:hint="default"/>
+        <w:sz w:val="20"/>
+      </w:rPr>
+    </w:lvl>
+    <w:lvl w:ilvl="7" w:tentative="1">
+      <w:start w:val="1"/>
+      <w:numFmt w:val="bullet"/>
+      <w:lvlText w:val=""/>
+      <w:lvlJc w:val="left"/>
+      <w:pPr>
+        <w:tabs>
+          <w:tab w:val="num" w:pos="5760"/>
+        </w:tabs>
+        <w:ind w:left="5760" w:hanging="360"/>
+      </w:pPr>
+      <w:rPr>
+        <w:rFonts w:ascii="Wingdings" w:hAnsi="Wingdings" w:hint="default"/>
+        <w:sz w:val="20"/>
+      </w:rPr>
+    </w:lvl>
+    <w:lvl w:ilvl="8" w:tentative="1">
+      <w:start w:val="1"/>
+      <w:numFmt w:val="bullet"/>
+      <w:lvlText w:val=""/>
+      <w:lvlJc w:val="left"/>
+      <w:pPr>
+        <w:tabs>
+          <w:tab w:val="num" w:pos="6480"/>
+        </w:tabs>
+        <w:ind w:left="6480" w:hanging="360"/>
+      </w:pPr>
+      <w:rPr>
+        <w:rFonts w:ascii="Wingdings" w:hAnsi="Wingdings" w:hint="default"/>
+        <w:sz w:val="20"/>
+      </w:rPr>
+    </w:lvl>
+  </w:abstractNum>
+  <w:abstractNum w:abstractNumId="35" w15:restartNumberingAfterBreak="0">
     <w:nsid w:val="2D5710F4"/>
     <w:multiLevelType w:val="multilevel"/>
     <w:tmpl w:val="2758C9FE"/>
@@ -28090,7 +29827,7 @@
       </w:pPr>
     </w:lvl>
   </w:abstractNum>
-  <w:abstractNum w:abstractNumId="32" w15:restartNumberingAfterBreak="0">
+  <w:abstractNum w:abstractNumId="36" w15:restartNumberingAfterBreak="0">
     <w:nsid w:val="2E4F5915"/>
     <w:multiLevelType w:val="multilevel"/>
     <w:tmpl w:val="68D080C6"/>
@@ -28239,7 +29976,7 @@
       </w:rPr>
     </w:lvl>
   </w:abstractNum>
-  <w:abstractNum w:abstractNumId="33" w15:restartNumberingAfterBreak="0">
+  <w:abstractNum w:abstractNumId="37" w15:restartNumberingAfterBreak="0">
     <w:nsid w:val="30B00AA1"/>
     <w:multiLevelType w:val="multilevel"/>
     <w:tmpl w:val="EB7C73EE"/>
@@ -28388,7 +30125,7 @@
       </w:rPr>
     </w:lvl>
   </w:abstractNum>
-  <w:abstractNum w:abstractNumId="34" w15:restartNumberingAfterBreak="0">
+  <w:abstractNum w:abstractNumId="38" w15:restartNumberingAfterBreak="0">
     <w:nsid w:val="327B627E"/>
     <w:multiLevelType w:val="multilevel"/>
     <w:tmpl w:val="92986B48"/>
@@ -28537,7 +30274,7 @@
       </w:rPr>
     </w:lvl>
   </w:abstractNum>
-  <w:abstractNum w:abstractNumId="35" w15:restartNumberingAfterBreak="0">
+  <w:abstractNum w:abstractNumId="39" w15:restartNumberingAfterBreak="0">
     <w:nsid w:val="330203D4"/>
     <w:multiLevelType w:val="multilevel"/>
     <w:tmpl w:val="FE5EFA7C"/>
@@ -28686,7 +30423,7 @@
       </w:rPr>
     </w:lvl>
   </w:abstractNum>
-  <w:abstractNum w:abstractNumId="36" w15:restartNumberingAfterBreak="0">
+  <w:abstractNum w:abstractNumId="40" w15:restartNumberingAfterBreak="0">
     <w:nsid w:val="335E685C"/>
     <w:multiLevelType w:val="multilevel"/>
     <w:tmpl w:val="D82CD26E"/>
@@ -28835,7 +30572,7 @@
       </w:rPr>
     </w:lvl>
   </w:abstractNum>
-  <w:abstractNum w:abstractNumId="37" w15:restartNumberingAfterBreak="0">
+  <w:abstractNum w:abstractNumId="41" w15:restartNumberingAfterBreak="0">
     <w:nsid w:val="34E609CE"/>
     <w:multiLevelType w:val="multilevel"/>
     <w:tmpl w:val="9D568CA8"/>
@@ -28984,7 +30721,7 @@
       </w:rPr>
     </w:lvl>
   </w:abstractNum>
-  <w:abstractNum w:abstractNumId="38" w15:restartNumberingAfterBreak="0">
+  <w:abstractNum w:abstractNumId="42" w15:restartNumberingAfterBreak="0">
     <w:nsid w:val="350246D0"/>
     <w:multiLevelType w:val="multilevel"/>
     <w:tmpl w:val="974A89B0"/>
@@ -29133,7 +30870,124 @@
       </w:rPr>
     </w:lvl>
   </w:abstractNum>
-  <w:abstractNum w:abstractNumId="39" w15:restartNumberingAfterBreak="0">
+  <w:abstractNum w:abstractNumId="43" w15:restartNumberingAfterBreak="0">
+    <w:nsid w:val="3601028A"/>
+    <w:multiLevelType w:val="multilevel"/>
+    <w:tmpl w:val="4A24D856"/>
+    <w:lvl w:ilvl="0">
+      <w:start w:val="1"/>
+      <w:numFmt w:val="decimal"/>
+      <w:lvlText w:val="%1."/>
+      <w:lvlJc w:val="left"/>
+      <w:pPr>
+        <w:tabs>
+          <w:tab w:val="num" w:pos="720"/>
+        </w:tabs>
+        <w:ind w:left="720" w:hanging="360"/>
+      </w:pPr>
+    </w:lvl>
+    <w:lvl w:ilvl="1">
+      <w:start w:val="1"/>
+      <w:numFmt w:val="bullet"/>
+      <w:lvlText w:val="o"/>
+      <w:lvlJc w:val="left"/>
+      <w:pPr>
+        <w:tabs>
+          <w:tab w:val="num" w:pos="1440"/>
+        </w:tabs>
+        <w:ind w:left="1440" w:hanging="360"/>
+      </w:pPr>
+      <w:rPr>
+        <w:rFonts w:ascii="Courier New" w:hAnsi="Courier New" w:hint="default"/>
+        <w:sz w:val="20"/>
+      </w:rPr>
+    </w:lvl>
+    <w:lvl w:ilvl="2" w:tentative="1">
+      <w:start w:val="1"/>
+      <w:numFmt w:val="decimal"/>
+      <w:lvlText w:val="%3."/>
+      <w:lvlJc w:val="left"/>
+      <w:pPr>
+        <w:tabs>
+          <w:tab w:val="num" w:pos="2160"/>
+        </w:tabs>
+        <w:ind w:left="2160" w:hanging="360"/>
+      </w:pPr>
+    </w:lvl>
+    <w:lvl w:ilvl="3" w:tentative="1">
+      <w:start w:val="1"/>
+      <w:numFmt w:val="decimal"/>
+      <w:lvlText w:val="%4."/>
+      <w:lvlJc w:val="left"/>
+      <w:pPr>
+        <w:tabs>
+          <w:tab w:val="num" w:pos="2880"/>
+        </w:tabs>
+        <w:ind w:left="2880" w:hanging="360"/>
+      </w:pPr>
+    </w:lvl>
+    <w:lvl w:ilvl="4" w:tentative="1">
+      <w:start w:val="1"/>
+      <w:numFmt w:val="decimal"/>
+      <w:lvlText w:val="%5."/>
+      <w:lvlJc w:val="left"/>
+      <w:pPr>
+        <w:tabs>
+          <w:tab w:val="num" w:pos="3600"/>
+        </w:tabs>
+        <w:ind w:left="3600" w:hanging="360"/>
+      </w:pPr>
+    </w:lvl>
+    <w:lvl w:ilvl="5" w:tentative="1">
+      <w:start w:val="1"/>
+      <w:numFmt w:val="decimal"/>
+      <w:lvlText w:val="%6."/>
+      <w:lvlJc w:val="left"/>
+      <w:pPr>
+        <w:tabs>
+          <w:tab w:val="num" w:pos="4320"/>
+        </w:tabs>
+        <w:ind w:left="4320" w:hanging="360"/>
+      </w:pPr>
+    </w:lvl>
+    <w:lvl w:ilvl="6" w:tentative="1">
+      <w:start w:val="1"/>
+      <w:numFmt w:val="decimal"/>
+      <w:lvlText w:val="%7."/>
+      <w:lvlJc w:val="left"/>
+      <w:pPr>
+        <w:tabs>
+          <w:tab w:val="num" w:pos="5040"/>
+        </w:tabs>
+        <w:ind w:left="5040" w:hanging="360"/>
+      </w:pPr>
+    </w:lvl>
+    <w:lvl w:ilvl="7" w:tentative="1">
+      <w:start w:val="1"/>
+      <w:numFmt w:val="decimal"/>
+      <w:lvlText w:val="%8."/>
+      <w:lvlJc w:val="left"/>
+      <w:pPr>
+        <w:tabs>
+          <w:tab w:val="num" w:pos="5760"/>
+        </w:tabs>
+        <w:ind w:left="5760" w:hanging="360"/>
+      </w:pPr>
+    </w:lvl>
+    <w:lvl w:ilvl="8" w:tentative="1">
+      <w:start w:val="1"/>
+      <w:numFmt w:val="decimal"/>
+      <w:lvlText w:val="%9."/>
+      <w:lvlJc w:val="left"/>
+      <w:pPr>
+        <w:tabs>
+          <w:tab w:val="num" w:pos="6480"/>
+        </w:tabs>
+        <w:ind w:left="6480" w:hanging="360"/>
+      </w:pPr>
+    </w:lvl>
+  </w:abstractNum>
+  <w:abstractNum w:abstractNumId="44" w15:restartNumberingAfterBreak="0">
     <w:nsid w:val="36FC2505"/>
     <w:multiLevelType w:val="multilevel"/>
     <w:tmpl w:val="C250EAF4"/>
@@ -29282,7 +31136,7 @@
       </w:rPr>
     </w:lvl>
   </w:abstractNum>
-  <w:abstractNum w:abstractNumId="40" w15:restartNumberingAfterBreak="0">
+  <w:abstractNum w:abstractNumId="45" w15:restartNumberingAfterBreak="0">
     <w:nsid w:val="384D144F"/>
     <w:multiLevelType w:val="multilevel"/>
     <w:tmpl w:val="A4329926"/>
@@ -29399,7 +31253,156 @@
       </w:pPr>
     </w:lvl>
   </w:abstractNum>
-  <w:abstractNum w:abstractNumId="41" w15:restartNumberingAfterBreak="0">
+  <w:abstractNum w:abstractNumId="46" w15:restartNumberingAfterBreak="0">
+    <w:nsid w:val="39523D09"/>
+    <w:multiLevelType w:val="multilevel"/>
+    <w:tmpl w:val="813438B8"/>
+    <w:lvl w:ilvl="0">
+      <w:start w:val="1"/>
+      <w:numFmt w:val="bullet"/>
+      <w:lvlText w:val=""/>
+      <w:lvlJc w:val="left"/>
+      <w:pPr>
+        <w:tabs>
+          <w:tab w:val="num" w:pos="720"/>
+        </w:tabs>
+        <w:ind w:left="720" w:hanging="360"/>
+      </w:pPr>
+      <w:rPr>
+        <w:rFonts w:ascii="Symbol" w:hAnsi="Symbol" w:hint="default"/>
+        <w:sz w:val="20"/>
+      </w:rPr>
+    </w:lvl>
+    <w:lvl w:ilvl="1" w:tentative="1">
+      <w:start w:val="1"/>
+      <w:numFmt w:val="bullet"/>
+      <w:lvlText w:val="o"/>
+      <w:lvlJc w:val="left"/>
+      <w:pPr>
+        <w:tabs>
+          <w:tab w:val="num" w:pos="1440"/>
+        </w:tabs>
+        <w:ind w:left="1440" w:hanging="360"/>
+      </w:pPr>
+      <w:rPr>
+        <w:rFonts w:ascii="Courier New" w:hAnsi="Courier New" w:hint="default"/>
+        <w:sz w:val="20"/>
+      </w:rPr>
+    </w:lvl>
+    <w:lvl w:ilvl="2" w:tentative="1">
+      <w:start w:val="1"/>
+      <w:numFmt w:val="bullet"/>
+      <w:lvlText w:val=""/>
+      <w:lvlJc w:val="left"/>
+      <w:pPr>
+        <w:tabs>
+          <w:tab w:val="num" w:pos="2160"/>
+        </w:tabs>
+        <w:ind w:left="2160" w:hanging="360"/>
+      </w:pPr>
+      <w:rPr>
+        <w:rFonts w:ascii="Wingdings" w:hAnsi="Wingdings" w:hint="default"/>
+        <w:sz w:val="20"/>
+      </w:rPr>
+    </w:lvl>
+    <w:lvl w:ilvl="3" w:tentative="1">
+      <w:start w:val="1"/>
+      <w:numFmt w:val="bullet"/>
+      <w:lvlText w:val=""/>
+      <w:lvlJc w:val="left"/>
+      <w:pPr>
+        <w:tabs>
+          <w:tab w:val="num" w:pos="2880"/>
+        </w:tabs>
+        <w:ind w:left="2880" w:hanging="360"/>
+      </w:pPr>
+      <w:rPr>
+        <w:rFonts w:ascii="Wingdings" w:hAnsi="Wingdings" w:hint="default"/>
+        <w:sz w:val="20"/>
+      </w:rPr>
+    </w:lvl>
+    <w:lvl w:ilvl="4" w:tentative="1">
+      <w:start w:val="1"/>
+      <w:numFmt w:val="bullet"/>
+      <w:lvlText w:val=""/>
+      <w:lvlJc w:val="left"/>
+      <w:pPr>
+        <w:tabs>
+          <w:tab w:val="num" w:pos="3600"/>
+        </w:tabs>
+        <w:ind w:left="3600" w:hanging="360"/>
+      </w:pPr>
+      <w:rPr>
+        <w:rFonts w:ascii="Wingdings" w:hAnsi="Wingdings" w:hint="default"/>
+        <w:sz w:val="20"/>
+      </w:rPr>
+    </w:lvl>
+    <w:lvl w:ilvl="5" w:tentative="1">
+      <w:start w:val="1"/>
+      <w:numFmt w:val="bullet"/>
+      <w:lvlText w:val=""/>
+      <w:lvlJc w:val="left"/>
+      <w:pPr>
+        <w:tabs>
+          <w:tab w:val="num" w:pos="4320"/>
+        </w:tabs>
+        <w:ind w:left="4320" w:hanging="360"/>
+      </w:pPr>
+      <w:rPr>
+        <w:rFonts w:ascii="Wingdings" w:hAnsi="Wingdings" w:hint="default"/>
+        <w:sz w:val="20"/>
+      </w:rPr>
+    </w:lvl>
+    <w:lvl w:ilvl="6" w:tentative="1">
+      <w:start w:val="1"/>
+      <w:numFmt w:val="bullet"/>
+      <w:lvlText w:val=""/>
+      <w:lvlJc w:val="left"/>
+      <w:pPr>
+        <w:tabs>
+          <w:tab w:val="num" w:pos="5040"/>
+        </w:tabs>
+        <w:ind w:left="5040" w:hanging="360"/>
+      </w:pPr>
+      <w:rPr>
+        <w:rFonts w:ascii="Wingdings" w:hAnsi="Wingdings" w:hint="default"/>
+        <w:sz w:val="20"/>
+      </w:rPr>
+    </w:lvl>
+    <w:lvl w:ilvl="7" w:tentative="1">
+      <w:start w:val="1"/>
+      <w:numFmt w:val="bullet"/>
+      <w:lvlText w:val=""/>
+      <w:lvlJc w:val="left"/>
+      <w:pPr>
+        <w:tabs>
+          <w:tab w:val="num" w:pos="5760"/>
+        </w:tabs>
+        <w:ind w:left="5760" w:hanging="360"/>
+      </w:pPr>
+      <w:rPr>
+        <w:rFonts w:ascii="Wingdings" w:hAnsi="Wingdings" w:hint="default"/>
+        <w:sz w:val="20"/>
+      </w:rPr>
+    </w:lvl>
+    <w:lvl w:ilvl="8" w:tentative="1">
+      <w:start w:val="1"/>
+      <w:numFmt w:val="bullet"/>
+      <w:lvlText w:val=""/>
+      <w:lvlJc w:val="left"/>
+      <w:pPr>
+        <w:tabs>
+          <w:tab w:val="num" w:pos="6480"/>
+        </w:tabs>
+        <w:ind w:left="6480" w:hanging="360"/>
+      </w:pPr>
+      <w:rPr>
+        <w:rFonts w:ascii="Wingdings" w:hAnsi="Wingdings" w:hint="default"/>
+        <w:sz w:val="20"/>
+      </w:rPr>
+    </w:lvl>
+  </w:abstractNum>
+  <w:abstractNum w:abstractNumId="47" w15:restartNumberingAfterBreak="0">
     <w:nsid w:val="39AA7546"/>
     <w:multiLevelType w:val="multilevel"/>
     <w:tmpl w:val="9AC4B776"/>
@@ -29548,7 +31551,7 @@
       </w:rPr>
     </w:lvl>
   </w:abstractNum>
-  <w:abstractNum w:abstractNumId="42" w15:restartNumberingAfterBreak="0">
+  <w:abstractNum w:abstractNumId="48" w15:restartNumberingAfterBreak="0">
     <w:nsid w:val="3D7C702D"/>
     <w:multiLevelType w:val="multilevel"/>
     <w:tmpl w:val="66649AB8"/>
@@ -29697,7 +31700,7 @@
       </w:rPr>
     </w:lvl>
   </w:abstractNum>
-  <w:abstractNum w:abstractNumId="43" w15:restartNumberingAfterBreak="0">
+  <w:abstractNum w:abstractNumId="49" w15:restartNumberingAfterBreak="0">
     <w:nsid w:val="3D9B1EA4"/>
     <w:multiLevelType w:val="multilevel"/>
     <w:tmpl w:val="6544524E"/>
@@ -29810,7 +31813,7 @@
       </w:pPr>
     </w:lvl>
   </w:abstractNum>
-  <w:abstractNum w:abstractNumId="44" w15:restartNumberingAfterBreak="0">
+  <w:abstractNum w:abstractNumId="50" w15:restartNumberingAfterBreak="0">
     <w:nsid w:val="3DE07F7E"/>
     <w:multiLevelType w:val="multilevel"/>
     <w:tmpl w:val="C0425E7E"/>
@@ -29959,7 +31962,7 @@
       </w:rPr>
     </w:lvl>
   </w:abstractNum>
-  <w:abstractNum w:abstractNumId="45" w15:restartNumberingAfterBreak="0">
+  <w:abstractNum w:abstractNumId="51" w15:restartNumberingAfterBreak="0">
     <w:nsid w:val="3F0A1D36"/>
     <w:multiLevelType w:val="multilevel"/>
     <w:tmpl w:val="CDC48DAC"/>
@@ -30108,7 +32111,7 @@
       </w:rPr>
     </w:lvl>
   </w:abstractNum>
-  <w:abstractNum w:abstractNumId="46" w15:restartNumberingAfterBreak="0">
+  <w:abstractNum w:abstractNumId="52" w15:restartNumberingAfterBreak="0">
     <w:nsid w:val="3F845FA6"/>
     <w:multiLevelType w:val="multilevel"/>
     <w:tmpl w:val="651E9466"/>
@@ -30257,7 +32260,7 @@
       </w:rPr>
     </w:lvl>
   </w:abstractNum>
-  <w:abstractNum w:abstractNumId="47" w15:restartNumberingAfterBreak="0">
+  <w:abstractNum w:abstractNumId="53" w15:restartNumberingAfterBreak="0">
     <w:nsid w:val="3FE74F87"/>
     <w:multiLevelType w:val="multilevel"/>
     <w:tmpl w:val="7C7C1ED6"/>
@@ -30374,7 +32377,7 @@
       </w:pPr>
     </w:lvl>
   </w:abstractNum>
-  <w:abstractNum w:abstractNumId="48" w15:restartNumberingAfterBreak="0">
+  <w:abstractNum w:abstractNumId="54" w15:restartNumberingAfterBreak="0">
     <w:nsid w:val="447F6C80"/>
     <w:multiLevelType w:val="multilevel"/>
     <w:tmpl w:val="6E6209A8"/>
@@ -30523,7 +32526,7 @@
       </w:rPr>
     </w:lvl>
   </w:abstractNum>
-  <w:abstractNum w:abstractNumId="49" w15:restartNumberingAfterBreak="0">
+  <w:abstractNum w:abstractNumId="55" w15:restartNumberingAfterBreak="0">
     <w:nsid w:val="44D90E6D"/>
     <w:multiLevelType w:val="multilevel"/>
     <w:tmpl w:val="379CA856"/>
@@ -30672,7 +32675,7 @@
       </w:rPr>
     </w:lvl>
   </w:abstractNum>
-  <w:abstractNum w:abstractNumId="50" w15:restartNumberingAfterBreak="0">
+  <w:abstractNum w:abstractNumId="56" w15:restartNumberingAfterBreak="0">
     <w:nsid w:val="44FB0E0F"/>
     <w:multiLevelType w:val="multilevel"/>
     <w:tmpl w:val="EB4E9E38"/>
@@ -30821,7 +32824,7 @@
       </w:rPr>
     </w:lvl>
   </w:abstractNum>
-  <w:abstractNum w:abstractNumId="51" w15:restartNumberingAfterBreak="0">
+  <w:abstractNum w:abstractNumId="57" w15:restartNumberingAfterBreak="0">
     <w:nsid w:val="474E3C26"/>
     <w:multiLevelType w:val="multilevel"/>
     <w:tmpl w:val="5BEC09C0"/>
@@ -30934,7 +32937,7 @@
       </w:pPr>
     </w:lvl>
   </w:abstractNum>
-  <w:abstractNum w:abstractNumId="52" w15:restartNumberingAfterBreak="0">
+  <w:abstractNum w:abstractNumId="58" w15:restartNumberingAfterBreak="0">
     <w:nsid w:val="485A797A"/>
     <w:multiLevelType w:val="multilevel"/>
     <w:tmpl w:val="19CCF184"/>
@@ -31051,7 +33054,7 @@
       </w:pPr>
     </w:lvl>
   </w:abstractNum>
-  <w:abstractNum w:abstractNumId="53" w15:restartNumberingAfterBreak="0">
+  <w:abstractNum w:abstractNumId="59" w15:restartNumberingAfterBreak="0">
     <w:nsid w:val="4A223F24"/>
     <w:multiLevelType w:val="multilevel"/>
     <w:tmpl w:val="185AB7FA"/>
@@ -31200,7 +33203,7 @@
       </w:rPr>
     </w:lvl>
   </w:abstractNum>
-  <w:abstractNum w:abstractNumId="54" w15:restartNumberingAfterBreak="0">
+  <w:abstractNum w:abstractNumId="60" w15:restartNumberingAfterBreak="0">
     <w:nsid w:val="4AA60C8E"/>
     <w:multiLevelType w:val="multilevel"/>
     <w:tmpl w:val="A94668D2"/>
@@ -31317,7 +33320,7 @@
       </w:pPr>
     </w:lvl>
   </w:abstractNum>
-  <w:abstractNum w:abstractNumId="55" w15:restartNumberingAfterBreak="0">
+  <w:abstractNum w:abstractNumId="61" w15:restartNumberingAfterBreak="0">
     <w:nsid w:val="4AED302A"/>
     <w:multiLevelType w:val="multilevel"/>
     <w:tmpl w:val="ED021EFC"/>
@@ -31434,7 +33437,7 @@
       </w:pPr>
     </w:lvl>
   </w:abstractNum>
-  <w:abstractNum w:abstractNumId="56" w15:restartNumberingAfterBreak="0">
+  <w:abstractNum w:abstractNumId="62" w15:restartNumberingAfterBreak="0">
     <w:nsid w:val="4B0673F7"/>
     <w:multiLevelType w:val="multilevel"/>
     <w:tmpl w:val="1A4E9C4A"/>
@@ -31583,7 +33586,7 @@
       </w:rPr>
     </w:lvl>
   </w:abstractNum>
-  <w:abstractNum w:abstractNumId="57" w15:restartNumberingAfterBreak="0">
+  <w:abstractNum w:abstractNumId="63" w15:restartNumberingAfterBreak="0">
     <w:nsid w:val="4CFA60E1"/>
     <w:multiLevelType w:val="multilevel"/>
     <w:tmpl w:val="CAA81516"/>
@@ -31732,7 +33735,7 @@
       </w:rPr>
     </w:lvl>
   </w:abstractNum>
-  <w:abstractNum w:abstractNumId="58" w15:restartNumberingAfterBreak="0">
+  <w:abstractNum w:abstractNumId="64" w15:restartNumberingAfterBreak="0">
     <w:nsid w:val="4DF02B5A"/>
     <w:multiLevelType w:val="multilevel"/>
     <w:tmpl w:val="9BE8A276"/>
@@ -31845,7 +33848,7 @@
       </w:pPr>
     </w:lvl>
   </w:abstractNum>
-  <w:abstractNum w:abstractNumId="59" w15:restartNumberingAfterBreak="0">
+  <w:abstractNum w:abstractNumId="65" w15:restartNumberingAfterBreak="0">
     <w:nsid w:val="4FBD3EC3"/>
     <w:multiLevelType w:val="multilevel"/>
     <w:tmpl w:val="F5542F24"/>
@@ -31994,7 +33997,7 @@
       </w:rPr>
     </w:lvl>
   </w:abstractNum>
-  <w:abstractNum w:abstractNumId="60" w15:restartNumberingAfterBreak="0">
+  <w:abstractNum w:abstractNumId="66" w15:restartNumberingAfterBreak="0">
     <w:nsid w:val="4FD67FEC"/>
     <w:multiLevelType w:val="multilevel"/>
     <w:tmpl w:val="C91A6F60"/>
@@ -32143,7 +34146,7 @@
       </w:rPr>
     </w:lvl>
   </w:abstractNum>
-  <w:abstractNum w:abstractNumId="61" w15:restartNumberingAfterBreak="0">
+  <w:abstractNum w:abstractNumId="67" w15:restartNumberingAfterBreak="0">
     <w:nsid w:val="503C59A3"/>
     <w:multiLevelType w:val="multilevel"/>
     <w:tmpl w:val="FC0E5E2A"/>
@@ -32292,7 +34295,7 @@
       </w:rPr>
     </w:lvl>
   </w:abstractNum>
-  <w:abstractNum w:abstractNumId="62" w15:restartNumberingAfterBreak="0">
+  <w:abstractNum w:abstractNumId="68" w15:restartNumberingAfterBreak="0">
     <w:nsid w:val="50FF1D4E"/>
     <w:multiLevelType w:val="multilevel"/>
     <w:tmpl w:val="E2FA2024"/>
@@ -32441,7 +34444,7 @@
       </w:rPr>
     </w:lvl>
   </w:abstractNum>
-  <w:abstractNum w:abstractNumId="63" w15:restartNumberingAfterBreak="0">
+  <w:abstractNum w:abstractNumId="69" w15:restartNumberingAfterBreak="0">
     <w:nsid w:val="51045CD7"/>
     <w:multiLevelType w:val="multilevel"/>
     <w:tmpl w:val="BD4228F4"/>
@@ -32558,7 +34561,7 @@
       </w:pPr>
     </w:lvl>
   </w:abstractNum>
-  <w:abstractNum w:abstractNumId="64" w15:restartNumberingAfterBreak="0">
+  <w:abstractNum w:abstractNumId="70" w15:restartNumberingAfterBreak="0">
     <w:nsid w:val="520023AE"/>
     <w:multiLevelType w:val="multilevel"/>
     <w:tmpl w:val="EF1A5A7C"/>
@@ -32671,7 +34674,7 @@
       </w:pPr>
     </w:lvl>
   </w:abstractNum>
-  <w:abstractNum w:abstractNumId="65" w15:restartNumberingAfterBreak="0">
+  <w:abstractNum w:abstractNumId="71" w15:restartNumberingAfterBreak="0">
     <w:nsid w:val="53616E0F"/>
     <w:multiLevelType w:val="multilevel"/>
     <w:tmpl w:val="00BA58CE"/>
@@ -32784,7 +34787,7 @@
       </w:pPr>
     </w:lvl>
   </w:abstractNum>
-  <w:abstractNum w:abstractNumId="66" w15:restartNumberingAfterBreak="0">
+  <w:abstractNum w:abstractNumId="72" w15:restartNumberingAfterBreak="0">
     <w:nsid w:val="58824BDC"/>
     <w:multiLevelType w:val="multilevel"/>
     <w:tmpl w:val="FD5694EC"/>
@@ -32933,7 +34936,7 @@
       </w:rPr>
     </w:lvl>
   </w:abstractNum>
-  <w:abstractNum w:abstractNumId="67" w15:restartNumberingAfterBreak="0">
+  <w:abstractNum w:abstractNumId="73" w15:restartNumberingAfterBreak="0">
     <w:nsid w:val="58910364"/>
     <w:multiLevelType w:val="multilevel"/>
     <w:tmpl w:val="933CD766"/>
@@ -33046,7 +35049,7 @@
       </w:pPr>
     </w:lvl>
   </w:abstractNum>
-  <w:abstractNum w:abstractNumId="68" w15:restartNumberingAfterBreak="0">
+  <w:abstractNum w:abstractNumId="74" w15:restartNumberingAfterBreak="0">
     <w:nsid w:val="58F867BF"/>
     <w:multiLevelType w:val="multilevel"/>
     <w:tmpl w:val="9306F906"/>
@@ -33195,7 +35198,7 @@
       </w:rPr>
     </w:lvl>
   </w:abstractNum>
-  <w:abstractNum w:abstractNumId="69" w15:restartNumberingAfterBreak="0">
+  <w:abstractNum w:abstractNumId="75" w15:restartNumberingAfterBreak="0">
     <w:nsid w:val="594E4A96"/>
     <w:multiLevelType w:val="multilevel"/>
     <w:tmpl w:val="652E2DEA"/>
@@ -33344,7 +35347,7 @@
       </w:rPr>
     </w:lvl>
   </w:abstractNum>
-  <w:abstractNum w:abstractNumId="70" w15:restartNumberingAfterBreak="0">
+  <w:abstractNum w:abstractNumId="76" w15:restartNumberingAfterBreak="0">
     <w:nsid w:val="599446C3"/>
     <w:multiLevelType w:val="multilevel"/>
     <w:tmpl w:val="D7DE0602"/>
@@ -33493,7 +35496,7 @@
       </w:rPr>
     </w:lvl>
   </w:abstractNum>
-  <w:abstractNum w:abstractNumId="71" w15:restartNumberingAfterBreak="0">
+  <w:abstractNum w:abstractNumId="77" w15:restartNumberingAfterBreak="0">
     <w:nsid w:val="5A6519A2"/>
     <w:multiLevelType w:val="multilevel"/>
     <w:tmpl w:val="0F2A00EA"/>
@@ -33642,7 +35645,7 @@
       </w:rPr>
     </w:lvl>
   </w:abstractNum>
-  <w:abstractNum w:abstractNumId="72" w15:restartNumberingAfterBreak="0">
+  <w:abstractNum w:abstractNumId="78" w15:restartNumberingAfterBreak="0">
     <w:nsid w:val="5DF95980"/>
     <w:multiLevelType w:val="multilevel"/>
     <w:tmpl w:val="8DD6C3A8"/>
@@ -33759,7 +35762,7 @@
       </w:pPr>
     </w:lvl>
   </w:abstractNum>
-  <w:abstractNum w:abstractNumId="73" w15:restartNumberingAfterBreak="0">
+  <w:abstractNum w:abstractNumId="79" w15:restartNumberingAfterBreak="0">
     <w:nsid w:val="5E5828CF"/>
     <w:multiLevelType w:val="multilevel"/>
     <w:tmpl w:val="7FDED7D4"/>
@@ -33908,7 +35911,7 @@
       </w:rPr>
     </w:lvl>
   </w:abstractNum>
-  <w:abstractNum w:abstractNumId="74" w15:restartNumberingAfterBreak="0">
+  <w:abstractNum w:abstractNumId="80" w15:restartNumberingAfterBreak="0">
     <w:nsid w:val="5EA77699"/>
     <w:multiLevelType w:val="multilevel"/>
     <w:tmpl w:val="5ECC517E"/>
@@ -34025,7 +36028,7 @@
       </w:pPr>
     </w:lvl>
   </w:abstractNum>
-  <w:abstractNum w:abstractNumId="75" w15:restartNumberingAfterBreak="0">
+  <w:abstractNum w:abstractNumId="81" w15:restartNumberingAfterBreak="0">
     <w:nsid w:val="5F494379"/>
     <w:multiLevelType w:val="multilevel"/>
     <w:tmpl w:val="98A8E20A"/>
@@ -34174,7 +36177,7 @@
       </w:rPr>
     </w:lvl>
   </w:abstractNum>
-  <w:abstractNum w:abstractNumId="76" w15:restartNumberingAfterBreak="0">
+  <w:abstractNum w:abstractNumId="82" w15:restartNumberingAfterBreak="0">
     <w:nsid w:val="60574277"/>
     <w:multiLevelType w:val="multilevel"/>
     <w:tmpl w:val="351CD0F0"/>
@@ -34291,7 +36294,7 @@
       </w:pPr>
     </w:lvl>
   </w:abstractNum>
-  <w:abstractNum w:abstractNumId="77" w15:restartNumberingAfterBreak="0">
+  <w:abstractNum w:abstractNumId="83" w15:restartNumberingAfterBreak="0">
     <w:nsid w:val="608E74D6"/>
     <w:multiLevelType w:val="multilevel"/>
     <w:tmpl w:val="1E2A9122"/>
@@ -34440,7 +36443,7 @@
       </w:rPr>
     </w:lvl>
   </w:abstractNum>
-  <w:abstractNum w:abstractNumId="78" w15:restartNumberingAfterBreak="0">
+  <w:abstractNum w:abstractNumId="84" w15:restartNumberingAfterBreak="0">
     <w:nsid w:val="629D5AB1"/>
     <w:multiLevelType w:val="multilevel"/>
     <w:tmpl w:val="F73EB87E"/>
@@ -34561,7 +36564,7 @@
       </w:pPr>
     </w:lvl>
   </w:abstractNum>
-  <w:abstractNum w:abstractNumId="79" w15:restartNumberingAfterBreak="0">
+  <w:abstractNum w:abstractNumId="85" w15:restartNumberingAfterBreak="0">
     <w:nsid w:val="633D6E38"/>
     <w:multiLevelType w:val="multilevel"/>
     <w:tmpl w:val="57A2324E"/>
@@ -34710,7 +36713,7 @@
       </w:rPr>
     </w:lvl>
   </w:abstractNum>
-  <w:abstractNum w:abstractNumId="80" w15:restartNumberingAfterBreak="0">
+  <w:abstractNum w:abstractNumId="86" w15:restartNumberingAfterBreak="0">
     <w:nsid w:val="63CA0849"/>
     <w:multiLevelType w:val="multilevel"/>
     <w:tmpl w:val="225A1EB4"/>
@@ -34823,7 +36826,7 @@
       </w:pPr>
     </w:lvl>
   </w:abstractNum>
-  <w:abstractNum w:abstractNumId="81" w15:restartNumberingAfterBreak="0">
+  <w:abstractNum w:abstractNumId="87" w15:restartNumberingAfterBreak="0">
     <w:nsid w:val="6431670C"/>
     <w:multiLevelType w:val="multilevel"/>
     <w:tmpl w:val="EA821482"/>
@@ -34972,7 +36975,7 @@
       </w:rPr>
     </w:lvl>
   </w:abstractNum>
-  <w:abstractNum w:abstractNumId="82" w15:restartNumberingAfterBreak="0">
+  <w:abstractNum w:abstractNumId="88" w15:restartNumberingAfterBreak="0">
     <w:nsid w:val="644A2655"/>
     <w:multiLevelType w:val="multilevel"/>
     <w:tmpl w:val="719CF8CE"/>
@@ -35121,7 +37124,7 @@
       </w:rPr>
     </w:lvl>
   </w:abstractNum>
-  <w:abstractNum w:abstractNumId="83" w15:restartNumberingAfterBreak="0">
+  <w:abstractNum w:abstractNumId="89" w15:restartNumberingAfterBreak="0">
     <w:nsid w:val="64670DB3"/>
     <w:multiLevelType w:val="multilevel"/>
     <w:tmpl w:val="6114AFF2"/>
@@ -35270,7 +37273,7 @@
       </w:rPr>
     </w:lvl>
   </w:abstractNum>
-  <w:abstractNum w:abstractNumId="84" w15:restartNumberingAfterBreak="0">
+  <w:abstractNum w:abstractNumId="90" w15:restartNumberingAfterBreak="0">
     <w:nsid w:val="64CD67E0"/>
     <w:multiLevelType w:val="multilevel"/>
     <w:tmpl w:val="A1FE17D4"/>
@@ -35419,7 +37422,7 @@
       </w:rPr>
     </w:lvl>
   </w:abstractNum>
-  <w:abstractNum w:abstractNumId="85" w15:restartNumberingAfterBreak="0">
+  <w:abstractNum w:abstractNumId="91" w15:restartNumberingAfterBreak="0">
     <w:nsid w:val="65E3131D"/>
     <w:multiLevelType w:val="multilevel"/>
     <w:tmpl w:val="C81A1F0E"/>
@@ -35568,7 +37571,7 @@
       </w:rPr>
     </w:lvl>
   </w:abstractNum>
-  <w:abstractNum w:abstractNumId="86" w15:restartNumberingAfterBreak="0">
+  <w:abstractNum w:abstractNumId="92" w15:restartNumberingAfterBreak="0">
     <w:nsid w:val="66453ABB"/>
     <w:multiLevelType w:val="multilevel"/>
     <w:tmpl w:val="AF224D68"/>
@@ -35717,7 +37720,7 @@
       </w:rPr>
     </w:lvl>
   </w:abstractNum>
-  <w:abstractNum w:abstractNumId="87" w15:restartNumberingAfterBreak="0">
+  <w:abstractNum w:abstractNumId="93" w15:restartNumberingAfterBreak="0">
     <w:nsid w:val="66F1783E"/>
     <w:multiLevelType w:val="multilevel"/>
     <w:tmpl w:val="7FDA3866"/>
@@ -35866,7 +37869,7 @@
       </w:rPr>
     </w:lvl>
   </w:abstractNum>
-  <w:abstractNum w:abstractNumId="88" w15:restartNumberingAfterBreak="0">
+  <w:abstractNum w:abstractNumId="94" w15:restartNumberingAfterBreak="0">
     <w:nsid w:val="6724212C"/>
     <w:multiLevelType w:val="multilevel"/>
     <w:tmpl w:val="795E995C"/>
@@ -36015,7 +38018,156 @@
       </w:rPr>
     </w:lvl>
   </w:abstractNum>
-  <w:abstractNum w:abstractNumId="89" w15:restartNumberingAfterBreak="0">
+  <w:abstractNum w:abstractNumId="95" w15:restartNumberingAfterBreak="0">
+    <w:nsid w:val="677955A2"/>
+    <w:multiLevelType w:val="multilevel"/>
+    <w:tmpl w:val="D8BE86C6"/>
+    <w:lvl w:ilvl="0">
+      <w:start w:val="1"/>
+      <w:numFmt w:val="bullet"/>
+      <w:lvlText w:val=""/>
+      <w:lvlJc w:val="left"/>
+      <w:pPr>
+        <w:tabs>
+          <w:tab w:val="num" w:pos="720"/>
+        </w:tabs>
+        <w:ind w:left="720" w:hanging="360"/>
+      </w:pPr>
+      <w:rPr>
+        <w:rFonts w:ascii="Symbol" w:hAnsi="Symbol" w:hint="default"/>
+        <w:sz w:val="20"/>
+      </w:rPr>
+    </w:lvl>
+    <w:lvl w:ilvl="1">
+      <w:start w:val="1"/>
+      <w:numFmt w:val="bullet"/>
+      <w:lvlText w:val="o"/>
+      <w:lvlJc w:val="left"/>
+      <w:pPr>
+        <w:tabs>
+          <w:tab w:val="num" w:pos="1440"/>
+        </w:tabs>
+        <w:ind w:left="1440" w:hanging="360"/>
+      </w:pPr>
+      <w:rPr>
+        <w:rFonts w:ascii="Courier New" w:hAnsi="Courier New" w:hint="default"/>
+        <w:sz w:val="20"/>
+      </w:rPr>
+    </w:lvl>
+    <w:lvl w:ilvl="2" w:tentative="1">
+      <w:start w:val="1"/>
+      <w:numFmt w:val="bullet"/>
+      <w:lvlText w:val=""/>
+      <w:lvlJc w:val="left"/>
+      <w:pPr>
+        <w:tabs>
+          <w:tab w:val="num" w:pos="2160"/>
+        </w:tabs>
+        <w:ind w:left="2160" w:hanging="360"/>
+      </w:pPr>
+      <w:rPr>
+        <w:rFonts w:ascii="Wingdings" w:hAnsi="Wingdings" w:hint="default"/>
+        <w:sz w:val="20"/>
+      </w:rPr>
+    </w:lvl>
+    <w:lvl w:ilvl="3" w:tentative="1">
+      <w:start w:val="1"/>
+      <w:numFmt w:val="bullet"/>
+      <w:lvlText w:val=""/>
+      <w:lvlJc w:val="left"/>
+      <w:pPr>
+        <w:tabs>
+          <w:tab w:val="num" w:pos="2880"/>
+        </w:tabs>
+        <w:ind w:left="2880" w:hanging="360"/>
+      </w:pPr>
+      <w:rPr>
+        <w:rFonts w:ascii="Wingdings" w:hAnsi="Wingdings" w:hint="default"/>
+        <w:sz w:val="20"/>
+      </w:rPr>
+    </w:lvl>
+    <w:lvl w:ilvl="4" w:tentative="1">
+      <w:start w:val="1"/>
+      <w:numFmt w:val="bullet"/>
+      <w:lvlText w:val=""/>
+      <w:lvlJc w:val="left"/>
+      <w:pPr>
+        <w:tabs>
+          <w:tab w:val="num" w:pos="3600"/>
+        </w:tabs>
+        <w:ind w:left="3600" w:hanging="360"/>
+      </w:pPr>
+      <w:rPr>
+        <w:rFonts w:ascii="Wingdings" w:hAnsi="Wingdings" w:hint="default"/>
+        <w:sz w:val="20"/>
+      </w:rPr>
+    </w:lvl>
+    <w:lvl w:ilvl="5" w:tentative="1">
+      <w:start w:val="1"/>
+      <w:numFmt w:val="bullet"/>
+      <w:lvlText w:val=""/>
+      <w:lvlJc w:val="left"/>
+      <w:pPr>
+        <w:tabs>
+          <w:tab w:val="num" w:pos="4320"/>
+        </w:tabs>
+        <w:ind w:left="4320" w:hanging="360"/>
+      </w:pPr>
+      <w:rPr>
+        <w:rFonts w:ascii="Wingdings" w:hAnsi="Wingdings" w:hint="default"/>
+        <w:sz w:val="20"/>
+      </w:rPr>
+    </w:lvl>
+    <w:lvl w:ilvl="6" w:tentative="1">
+      <w:start w:val="1"/>
+      <w:numFmt w:val="bullet"/>
+      <w:lvlText w:val=""/>
+      <w:lvlJc w:val="left"/>
+      <w:pPr>
+        <w:tabs>
+          <w:tab w:val="num" w:pos="5040"/>
+        </w:tabs>
+        <w:ind w:left="5040" w:hanging="360"/>
+      </w:pPr>
+      <w:rPr>
+        <w:rFonts w:ascii="Wingdings" w:hAnsi="Wingdings" w:hint="default"/>
+        <w:sz w:val="20"/>
+      </w:rPr>
+    </w:lvl>
+    <w:lvl w:ilvl="7" w:tentative="1">
+      <w:start w:val="1"/>
+      <w:numFmt w:val="bullet"/>
+      <w:lvlText w:val=""/>
+      <w:lvlJc w:val="left"/>
+      <w:pPr>
+        <w:tabs>
+          <w:tab w:val="num" w:pos="5760"/>
+        </w:tabs>
+        <w:ind w:left="5760" w:hanging="360"/>
+      </w:pPr>
+      <w:rPr>
+        <w:rFonts w:ascii="Wingdings" w:hAnsi="Wingdings" w:hint="default"/>
+        <w:sz w:val="20"/>
+      </w:rPr>
+    </w:lvl>
+    <w:lvl w:ilvl="8" w:tentative="1">
+      <w:start w:val="1"/>
+      <w:numFmt w:val="bullet"/>
+      <w:lvlText w:val=""/>
+      <w:lvlJc w:val="left"/>
+      <w:pPr>
+        <w:tabs>
+          <w:tab w:val="num" w:pos="6480"/>
+        </w:tabs>
+        <w:ind w:left="6480" w:hanging="360"/>
+      </w:pPr>
+      <w:rPr>
+        <w:rFonts w:ascii="Wingdings" w:hAnsi="Wingdings" w:hint="default"/>
+        <w:sz w:val="20"/>
+      </w:rPr>
+    </w:lvl>
+  </w:abstractNum>
+  <w:abstractNum w:abstractNumId="96" w15:restartNumberingAfterBreak="0">
     <w:nsid w:val="684C0704"/>
     <w:multiLevelType w:val="multilevel"/>
     <w:tmpl w:val="B05C3AB0"/>
@@ -36164,7 +38316,7 @@
       </w:rPr>
     </w:lvl>
   </w:abstractNum>
-  <w:abstractNum w:abstractNumId="90" w15:restartNumberingAfterBreak="0">
+  <w:abstractNum w:abstractNumId="97" w15:restartNumberingAfterBreak="0">
     <w:nsid w:val="68752F58"/>
     <w:multiLevelType w:val="multilevel"/>
     <w:tmpl w:val="E15057DA"/>
@@ -36281,7 +38433,7 @@
       </w:pPr>
     </w:lvl>
   </w:abstractNum>
-  <w:abstractNum w:abstractNumId="91" w15:restartNumberingAfterBreak="0">
+  <w:abstractNum w:abstractNumId="98" w15:restartNumberingAfterBreak="0">
     <w:nsid w:val="69971DC6"/>
     <w:multiLevelType w:val="multilevel"/>
     <w:tmpl w:val="FC284D02"/>
@@ -36430,7 +38582,7 @@
       </w:rPr>
     </w:lvl>
   </w:abstractNum>
-  <w:abstractNum w:abstractNumId="92" w15:restartNumberingAfterBreak="0">
+  <w:abstractNum w:abstractNumId="99" w15:restartNumberingAfterBreak="0">
     <w:nsid w:val="6BA15B96"/>
     <w:multiLevelType w:val="multilevel"/>
     <w:tmpl w:val="CA22EEA6"/>
@@ -36579,7 +38731,7 @@
       </w:rPr>
     </w:lvl>
   </w:abstractNum>
-  <w:abstractNum w:abstractNumId="93" w15:restartNumberingAfterBreak="0">
+  <w:abstractNum w:abstractNumId="100" w15:restartNumberingAfterBreak="0">
     <w:nsid w:val="6BA73918"/>
     <w:multiLevelType w:val="multilevel"/>
     <w:tmpl w:val="0F1AA4BA"/>
@@ -36728,7 +38880,7 @@
       </w:rPr>
     </w:lvl>
   </w:abstractNum>
-  <w:abstractNum w:abstractNumId="94" w15:restartNumberingAfterBreak="0">
+  <w:abstractNum w:abstractNumId="101" w15:restartNumberingAfterBreak="0">
     <w:nsid w:val="6BBE31A2"/>
     <w:multiLevelType w:val="multilevel"/>
     <w:tmpl w:val="8780CE54"/>
@@ -36877,7 +39029,7 @@
       </w:rPr>
     </w:lvl>
   </w:abstractNum>
-  <w:abstractNum w:abstractNumId="95" w15:restartNumberingAfterBreak="0">
+  <w:abstractNum w:abstractNumId="102" w15:restartNumberingAfterBreak="0">
     <w:nsid w:val="6C362BA3"/>
     <w:multiLevelType w:val="multilevel"/>
     <w:tmpl w:val="8A44F6D8"/>
@@ -37026,7 +39178,7 @@
       </w:rPr>
     </w:lvl>
   </w:abstractNum>
-  <w:abstractNum w:abstractNumId="96" w15:restartNumberingAfterBreak="0">
+  <w:abstractNum w:abstractNumId="103" w15:restartNumberingAfterBreak="0">
     <w:nsid w:val="6EEB6BDD"/>
     <w:multiLevelType w:val="multilevel"/>
     <w:tmpl w:val="AD788574"/>
@@ -37175,7 +39327,7 @@
       </w:rPr>
     </w:lvl>
   </w:abstractNum>
-  <w:abstractNum w:abstractNumId="97" w15:restartNumberingAfterBreak="0">
+  <w:abstractNum w:abstractNumId="104" w15:restartNumberingAfterBreak="0">
     <w:nsid w:val="701A7800"/>
     <w:multiLevelType w:val="multilevel"/>
     <w:tmpl w:val="F320D112"/>
@@ -37324,7 +39476,7 @@
       </w:rPr>
     </w:lvl>
   </w:abstractNum>
-  <w:abstractNum w:abstractNumId="98" w15:restartNumberingAfterBreak="0">
+  <w:abstractNum w:abstractNumId="105" w15:restartNumberingAfterBreak="0">
     <w:nsid w:val="70606A3B"/>
     <w:multiLevelType w:val="multilevel"/>
     <w:tmpl w:val="48BCA0E2"/>
@@ -37441,7 +39593,7 @@
       </w:pPr>
     </w:lvl>
   </w:abstractNum>
-  <w:abstractNum w:abstractNumId="99" w15:restartNumberingAfterBreak="0">
+  <w:abstractNum w:abstractNumId="106" w15:restartNumberingAfterBreak="0">
     <w:nsid w:val="7062404F"/>
     <w:multiLevelType w:val="multilevel"/>
     <w:tmpl w:val="B4746350"/>
@@ -37554,7 +39706,7 @@
       </w:pPr>
     </w:lvl>
   </w:abstractNum>
-  <w:abstractNum w:abstractNumId="100" w15:restartNumberingAfterBreak="0">
+  <w:abstractNum w:abstractNumId="107" w15:restartNumberingAfterBreak="0">
     <w:nsid w:val="73DE6E64"/>
     <w:multiLevelType w:val="multilevel"/>
     <w:tmpl w:val="5EB82038"/>
@@ -37667,7 +39819,7 @@
       </w:pPr>
     </w:lvl>
   </w:abstractNum>
-  <w:abstractNum w:abstractNumId="101" w15:restartNumberingAfterBreak="0">
+  <w:abstractNum w:abstractNumId="108" w15:restartNumberingAfterBreak="0">
     <w:nsid w:val="75D778C1"/>
     <w:multiLevelType w:val="multilevel"/>
     <w:tmpl w:val="9F60D52C"/>
@@ -37816,7 +39968,7 @@
       </w:rPr>
     </w:lvl>
   </w:abstractNum>
-  <w:abstractNum w:abstractNumId="102" w15:restartNumberingAfterBreak="0">
+  <w:abstractNum w:abstractNumId="109" w15:restartNumberingAfterBreak="0">
     <w:nsid w:val="789841E5"/>
     <w:multiLevelType w:val="multilevel"/>
     <w:tmpl w:val="3F40F3F4"/>
@@ -37965,7 +40117,7 @@
       </w:rPr>
     </w:lvl>
   </w:abstractNum>
-  <w:abstractNum w:abstractNumId="103" w15:restartNumberingAfterBreak="0">
+  <w:abstractNum w:abstractNumId="110" w15:restartNumberingAfterBreak="0">
     <w:nsid w:val="79DE7BA9"/>
     <w:multiLevelType w:val="multilevel"/>
     <w:tmpl w:val="97AC16C0"/>
@@ -38082,7 +40234,7 @@
       </w:pPr>
     </w:lvl>
   </w:abstractNum>
-  <w:abstractNum w:abstractNumId="104" w15:restartNumberingAfterBreak="0">
+  <w:abstractNum w:abstractNumId="111" w15:restartNumberingAfterBreak="0">
     <w:nsid w:val="7A431CD9"/>
     <w:multiLevelType w:val="multilevel"/>
     <w:tmpl w:val="B75A8A7A"/>
@@ -38231,7 +40383,7 @@
       </w:rPr>
     </w:lvl>
   </w:abstractNum>
-  <w:abstractNum w:abstractNumId="105" w15:restartNumberingAfterBreak="0">
+  <w:abstractNum w:abstractNumId="112" w15:restartNumberingAfterBreak="0">
     <w:nsid w:val="7A6C5365"/>
     <w:multiLevelType w:val="multilevel"/>
     <w:tmpl w:val="3D94DC36"/>
@@ -38380,7 +40532,7 @@
       </w:rPr>
     </w:lvl>
   </w:abstractNum>
-  <w:abstractNum w:abstractNumId="106" w15:restartNumberingAfterBreak="0">
+  <w:abstractNum w:abstractNumId="113" w15:restartNumberingAfterBreak="0">
     <w:nsid w:val="7E6C598D"/>
     <w:multiLevelType w:val="multilevel"/>
     <w:tmpl w:val="96BE8B90"/>
@@ -38497,7 +40649,7 @@
       </w:pPr>
     </w:lvl>
   </w:abstractNum>
-  <w:abstractNum w:abstractNumId="107" w15:restartNumberingAfterBreak="0">
+  <w:abstractNum w:abstractNumId="114" w15:restartNumberingAfterBreak="0">
     <w:nsid w:val="7F2A4C64"/>
     <w:multiLevelType w:val="multilevel"/>
     <w:tmpl w:val="DBF2903C"/>
@@ -38646,7 +40798,7 @@
       </w:rPr>
     </w:lvl>
   </w:abstractNum>
-  <w:abstractNum w:abstractNumId="108" w15:restartNumberingAfterBreak="0">
+  <w:abstractNum w:abstractNumId="115" w15:restartNumberingAfterBreak="0">
     <w:nsid w:val="7F3728FD"/>
     <w:multiLevelType w:val="multilevel"/>
     <w:tmpl w:val="52001C9A"/>
@@ -38796,331 +40948,352 @@
     </w:lvl>
   </w:abstractNum>
   <w:num w:numId="1" w16cid:durableId="1010790715">
+    <w:abstractNumId w:val="40"/>
+  </w:num>
+  <w:num w:numId="2" w16cid:durableId="719015637">
+    <w:abstractNumId w:val="25"/>
+  </w:num>
+  <w:num w:numId="3" w16cid:durableId="248973137">
+    <w:abstractNumId w:val="18"/>
+  </w:num>
+  <w:num w:numId="4" w16cid:durableId="1735738786">
+    <w:abstractNumId w:val="54"/>
+  </w:num>
+  <w:num w:numId="5" w16cid:durableId="2061588087">
+    <w:abstractNumId w:val="17"/>
+  </w:num>
+  <w:num w:numId="6" w16cid:durableId="879439994">
+    <w:abstractNumId w:val="90"/>
+  </w:num>
+  <w:num w:numId="7" w16cid:durableId="52895981">
+    <w:abstractNumId w:val="6"/>
+  </w:num>
+  <w:num w:numId="8" w16cid:durableId="2073963124">
+    <w:abstractNumId w:val="75"/>
+  </w:num>
+  <w:num w:numId="9" w16cid:durableId="1213034514">
+    <w:abstractNumId w:val="51"/>
+  </w:num>
+  <w:num w:numId="10" w16cid:durableId="1018580513">
+    <w:abstractNumId w:val="29"/>
+  </w:num>
+  <w:num w:numId="11" w16cid:durableId="1941177075">
+    <w:abstractNumId w:val="11"/>
+  </w:num>
+  <w:num w:numId="12" w16cid:durableId="1585459199">
+    <w:abstractNumId w:val="65"/>
+  </w:num>
+  <w:num w:numId="13" w16cid:durableId="1225021452">
+    <w:abstractNumId w:val="26"/>
+  </w:num>
+  <w:num w:numId="14" w16cid:durableId="1426724802">
+    <w:abstractNumId w:val="113"/>
+  </w:num>
+  <w:num w:numId="15" w16cid:durableId="1038551120">
+    <w:abstractNumId w:val="31"/>
+  </w:num>
+  <w:num w:numId="16" w16cid:durableId="860507364">
+    <w:abstractNumId w:val="68"/>
+  </w:num>
+  <w:num w:numId="17" w16cid:durableId="2101411873">
+    <w:abstractNumId w:val="22"/>
+  </w:num>
+  <w:num w:numId="18" w16cid:durableId="2125884272">
+    <w:abstractNumId w:val="30"/>
+  </w:num>
+  <w:num w:numId="19" w16cid:durableId="1490443522">
+    <w:abstractNumId w:val="115"/>
+  </w:num>
+  <w:num w:numId="20" w16cid:durableId="2024475033">
+    <w:abstractNumId w:val="73"/>
+  </w:num>
+  <w:num w:numId="21" w16cid:durableId="1919287358">
+    <w:abstractNumId w:val="100"/>
+  </w:num>
+  <w:num w:numId="22" w16cid:durableId="516383950">
+    <w:abstractNumId w:val="104"/>
+  </w:num>
+  <w:num w:numId="23" w16cid:durableId="848182273">
+    <w:abstractNumId w:val="109"/>
+  </w:num>
+  <w:num w:numId="24" w16cid:durableId="1134710863">
+    <w:abstractNumId w:val="59"/>
+  </w:num>
+  <w:num w:numId="25" w16cid:durableId="130679631">
+    <w:abstractNumId w:val="44"/>
+  </w:num>
+  <w:num w:numId="26" w16cid:durableId="294528728">
+    <w:abstractNumId w:val="10"/>
+  </w:num>
+  <w:num w:numId="27" w16cid:durableId="1484619146">
+    <w:abstractNumId w:val="78"/>
+  </w:num>
+  <w:num w:numId="28" w16cid:durableId="510414895">
+    <w:abstractNumId w:val="85"/>
+  </w:num>
+  <w:num w:numId="29" w16cid:durableId="1607691498">
+    <w:abstractNumId w:val="91"/>
+  </w:num>
+  <w:num w:numId="30" w16cid:durableId="1055423078">
+    <w:abstractNumId w:val="33"/>
+  </w:num>
+  <w:num w:numId="31" w16cid:durableId="59669583">
+    <w:abstractNumId w:val="92"/>
+  </w:num>
+  <w:num w:numId="32" w16cid:durableId="299116419">
+    <w:abstractNumId w:val="16"/>
+  </w:num>
+  <w:num w:numId="33" w16cid:durableId="1047803596">
+    <w:abstractNumId w:val="69"/>
+  </w:num>
+  <w:num w:numId="34" w16cid:durableId="1850100999">
+    <w:abstractNumId w:val="96"/>
+  </w:num>
+  <w:num w:numId="35" w16cid:durableId="1023441500">
+    <w:abstractNumId w:val="57"/>
+  </w:num>
+  <w:num w:numId="36" w16cid:durableId="2004242019">
+    <w:abstractNumId w:val="93"/>
+  </w:num>
+  <w:num w:numId="37" w16cid:durableId="139225878">
+    <w:abstractNumId w:val="99"/>
+  </w:num>
+  <w:num w:numId="38" w16cid:durableId="1695185058">
+    <w:abstractNumId w:val="12"/>
+  </w:num>
+  <w:num w:numId="39" w16cid:durableId="101849678">
+    <w:abstractNumId w:val="37"/>
+  </w:num>
+  <w:num w:numId="40" w16cid:durableId="1149709493">
+    <w:abstractNumId w:val="89"/>
+  </w:num>
+  <w:num w:numId="41" w16cid:durableId="809132599">
+    <w:abstractNumId w:val="77"/>
+  </w:num>
+  <w:num w:numId="42" w16cid:durableId="1402603683">
+    <w:abstractNumId w:val="35"/>
+  </w:num>
+  <w:num w:numId="43" w16cid:durableId="892349648">
+    <w:abstractNumId w:val="5"/>
+  </w:num>
+  <w:num w:numId="44" w16cid:durableId="82148352">
+    <w:abstractNumId w:val="101"/>
+  </w:num>
+  <w:num w:numId="45" w16cid:durableId="1821771992">
+    <w:abstractNumId w:val="70"/>
+  </w:num>
+  <w:num w:numId="46" w16cid:durableId="1677224873">
+    <w:abstractNumId w:val="47"/>
+  </w:num>
+  <w:num w:numId="47" w16cid:durableId="1034428213">
+    <w:abstractNumId w:val="8"/>
+  </w:num>
+  <w:num w:numId="48" w16cid:durableId="1149905365">
+    <w:abstractNumId w:val="105"/>
+  </w:num>
+  <w:num w:numId="49" w16cid:durableId="1151866988">
+    <w:abstractNumId w:val="112"/>
+  </w:num>
+  <w:num w:numId="50" w16cid:durableId="1529638126">
     <w:abstractNumId w:val="36"/>
   </w:num>
-  <w:num w:numId="2" w16cid:durableId="719015637">
-    <w:abstractNumId w:val="22"/>
-  </w:num>
-  <w:num w:numId="3" w16cid:durableId="248973137">
-    <w:abstractNumId w:val="15"/>
-  </w:num>
-  <w:num w:numId="4" w16cid:durableId="1735738786">
-    <w:abstractNumId w:val="48"/>
-  </w:num>
-  <w:num w:numId="5" w16cid:durableId="2061588087">
-    <w:abstractNumId w:val="14"/>
-  </w:num>
-  <w:num w:numId="6" w16cid:durableId="879439994">
-    <w:abstractNumId w:val="84"/>
-  </w:num>
-  <w:num w:numId="7" w16cid:durableId="52895981">
-    <w:abstractNumId w:val="5"/>
-  </w:num>
-  <w:num w:numId="8" w16cid:durableId="2073963124">
-    <w:abstractNumId w:val="69"/>
-  </w:num>
-  <w:num w:numId="9" w16cid:durableId="1213034514">
-    <w:abstractNumId w:val="45"/>
-  </w:num>
-  <w:num w:numId="10" w16cid:durableId="1018580513">
-    <w:abstractNumId w:val="26"/>
-  </w:num>
-  <w:num w:numId="11" w16cid:durableId="1941177075">
-    <w:abstractNumId w:val="8"/>
-  </w:num>
-  <w:num w:numId="12" w16cid:durableId="1585459199">
-    <w:abstractNumId w:val="59"/>
-  </w:num>
-  <w:num w:numId="13" w16cid:durableId="1225021452">
-    <w:abstractNumId w:val="23"/>
-  </w:num>
-  <w:num w:numId="14" w16cid:durableId="1426724802">
-    <w:abstractNumId w:val="106"/>
-  </w:num>
-  <w:num w:numId="15" w16cid:durableId="1038551120">
-    <w:abstractNumId w:val="28"/>
-  </w:num>
-  <w:num w:numId="16" w16cid:durableId="860507364">
-    <w:abstractNumId w:val="62"/>
-  </w:num>
-  <w:num w:numId="17" w16cid:durableId="2101411873">
-    <w:abstractNumId w:val="19"/>
-  </w:num>
-  <w:num w:numId="18" w16cid:durableId="2125884272">
-    <w:abstractNumId w:val="27"/>
-  </w:num>
-  <w:num w:numId="19" w16cid:durableId="1490443522">
-    <w:abstractNumId w:val="108"/>
-  </w:num>
-  <w:num w:numId="20" w16cid:durableId="2024475033">
-    <w:abstractNumId w:val="67"/>
-  </w:num>
-  <w:num w:numId="21" w16cid:durableId="1919287358">
-    <w:abstractNumId w:val="93"/>
-  </w:num>
-  <w:num w:numId="22" w16cid:durableId="516383950">
-    <w:abstractNumId w:val="97"/>
-  </w:num>
-  <w:num w:numId="23" w16cid:durableId="848182273">
-    <w:abstractNumId w:val="102"/>
-  </w:num>
-  <w:num w:numId="24" w16cid:durableId="1134710863">
-    <w:abstractNumId w:val="53"/>
-  </w:num>
-  <w:num w:numId="25" w16cid:durableId="130679631">
-    <w:abstractNumId w:val="39"/>
-  </w:num>
-  <w:num w:numId="26" w16cid:durableId="294528728">
-    <w:abstractNumId w:val="7"/>
-  </w:num>
-  <w:num w:numId="27" w16cid:durableId="1484619146">
-    <w:abstractNumId w:val="72"/>
-  </w:num>
-  <w:num w:numId="28" w16cid:durableId="510414895">
-    <w:abstractNumId w:val="79"/>
-  </w:num>
-  <w:num w:numId="29" w16cid:durableId="1607691498">
-    <w:abstractNumId w:val="85"/>
-  </w:num>
-  <w:num w:numId="30" w16cid:durableId="1055423078">
-    <w:abstractNumId w:val="30"/>
-  </w:num>
-  <w:num w:numId="31" w16cid:durableId="59669583">
-    <w:abstractNumId w:val="86"/>
-  </w:num>
-  <w:num w:numId="32" w16cid:durableId="299116419">
-    <w:abstractNumId w:val="13"/>
-  </w:num>
-  <w:num w:numId="33" w16cid:durableId="1047803596">
-    <w:abstractNumId w:val="63"/>
-  </w:num>
-  <w:num w:numId="34" w16cid:durableId="1850100999">
-    <w:abstractNumId w:val="89"/>
-  </w:num>
-  <w:num w:numId="35" w16cid:durableId="1023441500">
-    <w:abstractNumId w:val="51"/>
-  </w:num>
-  <w:num w:numId="36" w16cid:durableId="2004242019">
-    <w:abstractNumId w:val="87"/>
-  </w:num>
-  <w:num w:numId="37" w16cid:durableId="139225878">
-    <w:abstractNumId w:val="92"/>
-  </w:num>
-  <w:num w:numId="38" w16cid:durableId="1695185058">
-    <w:abstractNumId w:val="9"/>
-  </w:num>
-  <w:num w:numId="39" w16cid:durableId="101849678">
-    <w:abstractNumId w:val="33"/>
-  </w:num>
-  <w:num w:numId="40" w16cid:durableId="1149709493">
-    <w:abstractNumId w:val="83"/>
-  </w:num>
-  <w:num w:numId="41" w16cid:durableId="809132599">
-    <w:abstractNumId w:val="71"/>
-  </w:num>
-  <w:num w:numId="42" w16cid:durableId="1402603683">
-    <w:abstractNumId w:val="31"/>
-  </w:num>
-  <w:num w:numId="43" w16cid:durableId="892349648">
-    <w:abstractNumId w:val="4"/>
-  </w:num>
-  <w:num w:numId="44" w16cid:durableId="82148352">
-    <w:abstractNumId w:val="94"/>
-  </w:num>
-  <w:num w:numId="45" w16cid:durableId="1821771992">
-    <w:abstractNumId w:val="64"/>
-  </w:num>
-  <w:num w:numId="46" w16cid:durableId="1677224873">
-    <w:abstractNumId w:val="41"/>
-  </w:num>
-  <w:num w:numId="47" w16cid:durableId="1034428213">
-    <w:abstractNumId w:val="6"/>
-  </w:num>
-  <w:num w:numId="48" w16cid:durableId="1149905365">
-    <w:abstractNumId w:val="98"/>
-  </w:num>
-  <w:num w:numId="49" w16cid:durableId="1151866988">
-    <w:abstractNumId w:val="105"/>
-  </w:num>
-  <w:num w:numId="50" w16cid:durableId="1529638126">
-    <w:abstractNumId w:val="32"/>
-  </w:num>
   <w:num w:numId="51" w16cid:durableId="1523863416">
-    <w:abstractNumId w:val="46"/>
+    <w:abstractNumId w:val="52"/>
   </w:num>
   <w:num w:numId="52" w16cid:durableId="1507671092">
     <w:abstractNumId w:val="3"/>
   </w:num>
   <w:num w:numId="53" w16cid:durableId="2094622274">
-    <w:abstractNumId w:val="70"/>
+    <w:abstractNumId w:val="76"/>
   </w:num>
   <w:num w:numId="54" w16cid:durableId="1527404688">
-    <w:abstractNumId w:val="40"/>
+    <w:abstractNumId w:val="45"/>
   </w:num>
   <w:num w:numId="55" w16cid:durableId="1476415969">
-    <w:abstractNumId w:val="54"/>
+    <w:abstractNumId w:val="60"/>
   </w:num>
   <w:num w:numId="56" w16cid:durableId="1213006848">
-    <w:abstractNumId w:val="73"/>
+    <w:abstractNumId w:val="79"/>
   </w:num>
   <w:num w:numId="57" w16cid:durableId="946692306">
-    <w:abstractNumId w:val="29"/>
+    <w:abstractNumId w:val="32"/>
   </w:num>
   <w:num w:numId="58" w16cid:durableId="394553252">
-    <w:abstractNumId w:val="75"/>
+    <w:abstractNumId w:val="81"/>
   </w:num>
   <w:num w:numId="59" w16cid:durableId="1802069382">
-    <w:abstractNumId w:val="61"/>
+    <w:abstractNumId w:val="67"/>
   </w:num>
   <w:num w:numId="60" w16cid:durableId="559824271">
-    <w:abstractNumId w:val="20"/>
+    <w:abstractNumId w:val="23"/>
   </w:num>
   <w:num w:numId="61" w16cid:durableId="1157846805">
-    <w:abstractNumId w:val="49"/>
+    <w:abstractNumId w:val="55"/>
   </w:num>
   <w:num w:numId="62" w16cid:durableId="1009408097">
-    <w:abstractNumId w:val="11"/>
+    <w:abstractNumId w:val="14"/>
   </w:num>
   <w:num w:numId="63" w16cid:durableId="1581524963">
-    <w:abstractNumId w:val="10"/>
+    <w:abstractNumId w:val="13"/>
   </w:num>
   <w:num w:numId="64" w16cid:durableId="695236938">
-    <w:abstractNumId w:val="99"/>
+    <w:abstractNumId w:val="106"/>
   </w:num>
   <w:num w:numId="65" w16cid:durableId="159662547">
-    <w:abstractNumId w:val="58"/>
+    <w:abstractNumId w:val="64"/>
   </w:num>
   <w:num w:numId="66" w16cid:durableId="1515606634">
     <w:abstractNumId w:val="2"/>
   </w:num>
   <w:num w:numId="67" w16cid:durableId="673538226">
-    <w:abstractNumId w:val="80"/>
+    <w:abstractNumId w:val="86"/>
   </w:num>
   <w:num w:numId="68" w16cid:durableId="499546536">
-    <w:abstractNumId w:val="65"/>
+    <w:abstractNumId w:val="71"/>
   </w:num>
   <w:num w:numId="69" w16cid:durableId="1481310536">
-    <w:abstractNumId w:val="90"/>
+    <w:abstractNumId w:val="97"/>
   </w:num>
   <w:num w:numId="70" w16cid:durableId="745611143">
-    <w:abstractNumId w:val="50"/>
+    <w:abstractNumId w:val="56"/>
   </w:num>
   <w:num w:numId="71" w16cid:durableId="89931084">
-    <w:abstractNumId w:val="43"/>
+    <w:abstractNumId w:val="49"/>
   </w:num>
   <w:num w:numId="72" w16cid:durableId="1519083291">
-    <w:abstractNumId w:val="107"/>
+    <w:abstractNumId w:val="114"/>
   </w:num>
   <w:num w:numId="73" w16cid:durableId="181477878">
-    <w:abstractNumId w:val="42"/>
+    <w:abstractNumId w:val="48"/>
   </w:num>
   <w:num w:numId="74" w16cid:durableId="1473516973">
     <w:abstractNumId w:val="0"/>
   </w:num>
   <w:num w:numId="75" w16cid:durableId="2037467541">
-    <w:abstractNumId w:val="68"/>
+    <w:abstractNumId w:val="74"/>
   </w:num>
   <w:num w:numId="76" w16cid:durableId="1181431634">
-    <w:abstractNumId w:val="18"/>
+    <w:abstractNumId w:val="21"/>
   </w:num>
   <w:num w:numId="77" w16cid:durableId="713651200">
-    <w:abstractNumId w:val="12"/>
+    <w:abstractNumId w:val="15"/>
   </w:num>
   <w:num w:numId="78" w16cid:durableId="1062748867">
-    <w:abstractNumId w:val="82"/>
+    <w:abstractNumId w:val="88"/>
   </w:num>
   <w:num w:numId="79" w16cid:durableId="697124334">
-    <w:abstractNumId w:val="100"/>
+    <w:abstractNumId w:val="107"/>
   </w:num>
   <w:num w:numId="80" w16cid:durableId="2010909465">
     <w:abstractNumId w:val="1"/>
   </w:num>
   <w:num w:numId="81" w16cid:durableId="312875841">
-    <w:abstractNumId w:val="35"/>
+    <w:abstractNumId w:val="39"/>
   </w:num>
   <w:num w:numId="82" w16cid:durableId="171189120">
+    <w:abstractNumId w:val="27"/>
+  </w:num>
+  <w:num w:numId="83" w16cid:durableId="1526476087">
+    <w:abstractNumId w:val="72"/>
+  </w:num>
+  <w:num w:numId="84" w16cid:durableId="263462871">
+    <w:abstractNumId w:val="87"/>
+  </w:num>
+  <w:num w:numId="85" w16cid:durableId="1372805334">
+    <w:abstractNumId w:val="42"/>
+  </w:num>
+  <w:num w:numId="86" w16cid:durableId="614873850">
+    <w:abstractNumId w:val="53"/>
+  </w:num>
+  <w:num w:numId="87" w16cid:durableId="959186303">
+    <w:abstractNumId w:val="28"/>
+  </w:num>
+  <w:num w:numId="88" w16cid:durableId="486364835">
+    <w:abstractNumId w:val="103"/>
+  </w:num>
+  <w:num w:numId="89" w16cid:durableId="1717510629">
+    <w:abstractNumId w:val="94"/>
+  </w:num>
+  <w:num w:numId="90" w16cid:durableId="1287194638">
+    <w:abstractNumId w:val="19"/>
+  </w:num>
+  <w:num w:numId="91" w16cid:durableId="387340583">
+    <w:abstractNumId w:val="38"/>
+  </w:num>
+  <w:num w:numId="92" w16cid:durableId="445121998">
+    <w:abstractNumId w:val="110"/>
+  </w:num>
+  <w:num w:numId="93" w16cid:durableId="644967850">
+    <w:abstractNumId w:val="102"/>
+  </w:num>
+  <w:num w:numId="94" w16cid:durableId="233859000">
+    <w:abstractNumId w:val="66"/>
+  </w:num>
+  <w:num w:numId="95" w16cid:durableId="462891660">
+    <w:abstractNumId w:val="63"/>
+  </w:num>
+  <w:num w:numId="96" w16cid:durableId="1085422914">
+    <w:abstractNumId w:val="108"/>
+  </w:num>
+  <w:num w:numId="97" w16cid:durableId="81026635">
+    <w:abstractNumId w:val="82"/>
+  </w:num>
+  <w:num w:numId="98" w16cid:durableId="899750477">
+    <w:abstractNumId w:val="41"/>
+  </w:num>
+  <w:num w:numId="99" w16cid:durableId="53432025">
+    <w:abstractNumId w:val="111"/>
+  </w:num>
+  <w:num w:numId="100" w16cid:durableId="1986660070">
     <w:abstractNumId w:val="24"/>
   </w:num>
-  <w:num w:numId="83" w16cid:durableId="1526476087">
-    <w:abstractNumId w:val="66"/>
+  <w:num w:numId="101" w16cid:durableId="655186337">
+    <w:abstractNumId w:val="83"/>
   </w:num>
-  <w:num w:numId="84" w16cid:durableId="263462871">
-    <w:abstractNumId w:val="81"/>
+  <w:num w:numId="102" w16cid:durableId="191920632">
+    <w:abstractNumId w:val="58"/>
   </w:num>
-  <w:num w:numId="85" w16cid:durableId="1372805334">
-    <w:abstractNumId w:val="38"/>
+  <w:num w:numId="103" w16cid:durableId="600379401">
+    <w:abstractNumId w:val="84"/>
   </w:num>
-  <w:num w:numId="86" w16cid:durableId="614873850">
-    <w:abstractNumId w:val="47"/>
+  <w:num w:numId="104" w16cid:durableId="217057251">
+    <w:abstractNumId w:val="61"/>
   </w:num>
-  <w:num w:numId="87" w16cid:durableId="959186303">
-    <w:abstractNumId w:val="25"/>
+  <w:num w:numId="105" w16cid:durableId="1269966273">
+    <w:abstractNumId w:val="98"/>
   </w:num>
-  <w:num w:numId="88" w16cid:durableId="486364835">
-    <w:abstractNumId w:val="96"/>
+  <w:num w:numId="106" w16cid:durableId="1164004275">
+    <w:abstractNumId w:val="20"/>
   </w:num>
-  <w:num w:numId="89" w16cid:durableId="1717510629">
-    <w:abstractNumId w:val="88"/>
+  <w:num w:numId="107" w16cid:durableId="1944073280">
+    <w:abstractNumId w:val="80"/>
   </w:num>
-  <w:num w:numId="90" w16cid:durableId="1287194638">
-    <w:abstractNumId w:val="16"/>
+  <w:num w:numId="108" w16cid:durableId="603994924">
+    <w:abstractNumId w:val="62"/>
   </w:num>
-  <w:num w:numId="91" w16cid:durableId="387340583">
+  <w:num w:numId="109" w16cid:durableId="1274702696">
+    <w:abstractNumId w:val="50"/>
+  </w:num>
+  <w:num w:numId="110" w16cid:durableId="802581019">
     <w:abstractNumId w:val="34"/>
   </w:num>
-  <w:num w:numId="92" w16cid:durableId="445121998">
-    <w:abstractNumId w:val="103"/>
-  </w:num>
-  <w:num w:numId="93" w16cid:durableId="644967850">
+  <w:num w:numId="111" w16cid:durableId="1558857109">
     <w:abstractNumId w:val="95"/>
   </w:num>
-  <w:num w:numId="94" w16cid:durableId="233859000">
-    <w:abstractNumId w:val="60"/>
+  <w:num w:numId="112" w16cid:durableId="844057344">
+    <w:abstractNumId w:val="46"/>
   </w:num>
-  <w:num w:numId="95" w16cid:durableId="462891660">
-    <w:abstractNumId w:val="57"/>
+  <w:num w:numId="113" w16cid:durableId="1944679698">
+    <w:abstractNumId w:val="7"/>
   </w:num>
-  <w:num w:numId="96" w16cid:durableId="1085422914">
-    <w:abstractNumId w:val="101"/>
+  <w:num w:numId="114" w16cid:durableId="1540896565">
+    <w:abstractNumId w:val="9"/>
   </w:num>
-  <w:num w:numId="97" w16cid:durableId="81026635">
-    <w:abstractNumId w:val="76"/>
+  <w:num w:numId="115" w16cid:durableId="2138061203">
+    <w:abstractNumId w:val="43"/>
   </w:num>
-  <w:num w:numId="98" w16cid:durableId="899750477">
-    <w:abstractNumId w:val="37"/>
-  </w:num>
-  <w:num w:numId="99" w16cid:durableId="53432025">
-    <w:abstractNumId w:val="104"/>
-  </w:num>
-  <w:num w:numId="100" w16cid:durableId="1986660070">
-    <w:abstractNumId w:val="21"/>
-  </w:num>
-  <w:num w:numId="101" w16cid:durableId="655186337">
-    <w:abstractNumId w:val="77"/>
-  </w:num>
-  <w:num w:numId="102" w16cid:durableId="191920632">
-    <w:abstractNumId w:val="52"/>
-  </w:num>
-  <w:num w:numId="103" w16cid:durableId="600379401">
-    <w:abstractNumId w:val="78"/>
-  </w:num>
-  <w:num w:numId="104" w16cid:durableId="217057251">
-    <w:abstractNumId w:val="55"/>
-  </w:num>
-  <w:num w:numId="105" w16cid:durableId="1269966273">
-    <w:abstractNumId w:val="91"/>
-  </w:num>
-  <w:num w:numId="106" w16cid:durableId="1164004275">
-    <w:abstractNumId w:val="17"/>
-  </w:num>
-  <w:num w:numId="107" w16cid:durableId="1944073280">
-    <w:abstractNumId w:val="74"/>
-  </w:num>
-  <w:num w:numId="108" w16cid:durableId="603994924">
-    <w:abstractNumId w:val="56"/>
-  </w:num>
-  <w:num w:numId="109" w16cid:durableId="1274702696">
-    <w:abstractNumId w:val="44"/>
+  <w:num w:numId="116" w16cid:durableId="1865971113">
+    <w:abstractNumId w:val="4"/>
   </w:num>
 </w:numbering>
 </file>

</xml_diff>